<commit_message>
instruction change for multiple multiple and mixed
instruction change for multiple multiple and mixed voyages in a venture

Signed-off-by: Guillaume Daudin <gdaudin@mac.com>
</commit_message>
<xml_diff>
--- a/data/Handbook slave trade profits databases.docx
+++ b/data/Handbook slave trade profits databases.docx
@@ -88,6 +88,15 @@
           <w:lang w:val="en-US"/>
         </w:rPr>
       </w:pPr>
+      <w:ins w:id="0" w:author="GUILLAUME DAUDIN" w:date="2025-02-13T18:06:00Z">
+        <w:r>
+          <w:rPr>
+            <w:b/>
+            <w:lang w:val="en-US"/>
+          </w:rPr>
+          <w:t>Ventures can be a mix of slave and non-slave trade voyages, as long as there is at least one slave trade voyage.</w:t>
+        </w:r>
+      </w:ins>
     </w:p>
     <w:p>
       <w:pPr>
@@ -533,7 +542,7 @@
         </w:rPr>
         <w:t>as for “Name of the ship” above.</w:t>
       </w:r>
-      <w:ins w:id="0" w:author="Guillaume DAUDIN" w:date="2023-01-11T13:55:00Z">
+      <w:ins w:id="1" w:author="Guillaume DAUDIN" w:date="2023-01-11T13:55:00Z">
         <w:r>
           <w:rPr>
             <w:lang w:val="en-US"/>
@@ -555,12 +564,28 @@
           <w:t xml:space="preserve"> “Surname, first name”</w:t>
         </w:r>
       </w:ins>
-      <w:ins w:id="1" w:author="GUILLAUME DAUDIN" w:date="2025-02-13T17:44:00Z">
-        <w:r>
-          <w:rPr>
-            <w:lang w:val="en-US"/>
-          </w:rPr>
-          <w:t xml:space="preserve">. If multiple voyages, </w:t>
+      <w:ins w:id="2" w:author="GUILLAUME DAUDIN" w:date="2025-02-13T17:44:00Z">
+        <w:r>
+          <w:rPr>
+            <w:lang w:val="en-US"/>
+          </w:rPr>
+          <w:t xml:space="preserve">. If multiple </w:t>
+        </w:r>
+      </w:ins>
+      <w:ins w:id="3" w:author="GUILLAUME DAUDIN" w:date="2025-02-13T18:05:00Z">
+        <w:r>
+          <w:rPr>
+            <w:lang w:val="en-US"/>
+          </w:rPr>
+          <w:t xml:space="preserve">slave </w:t>
+        </w:r>
+      </w:ins>
+      <w:ins w:id="4" w:author="GUILLAUME DAUDIN" w:date="2025-02-13T17:44:00Z">
+        <w:r>
+          <w:rPr>
+            <w:lang w:val="en-US"/>
+          </w:rPr>
+          <w:t xml:space="preserve">voyages, </w:t>
         </w:r>
         <w:r>
           <w:rPr>
@@ -575,7 +600,7 @@
           <w:t xml:space="preserve"> (even if it is the </w:t>
         </w:r>
       </w:ins>
-      <w:ins w:id="2" w:author="GUILLAUME DAUDIN" w:date="2025-02-13T17:45:00Z">
+      <w:ins w:id="5" w:author="GUILLAUME DAUDIN" w:date="2025-02-13T17:45:00Z">
         <w:r>
           <w:rPr>
             <w:lang w:val="en-US"/>
@@ -583,7 +608,7 @@
           <w:t>same captain).</w:t>
         </w:r>
       </w:ins>
-      <w:del w:id="3" w:author="Guillaume DAUDIN" w:date="2023-01-11T13:55:00Z">
+      <w:del w:id="6" w:author="Guillaume DAUDIN" w:date="2023-01-11T13:55:00Z">
         <w:r>
           <w:rPr>
             <w:lang w:val="en-US"/>
@@ -600,12 +625,12 @@
           <w:numId w:val="17"/>
         </w:numPr>
         <w:rPr>
-          <w:ins w:id="4" w:author="Klas Rönnbäck" w:date="2023-01-11T12:07:00Z"/>
-          <w:b/>
-          <w:lang w:val="en-US"/>
-          <w:rPrChange w:id="5" w:author="Klas Rönnbäck" w:date="2023-01-11T12:07:00Z">
+          <w:ins w:id="7" w:author="Klas Rönnbäck" w:date="2023-01-11T12:07:00Z"/>
+          <w:b/>
+          <w:lang w:val="en-US"/>
+          <w:rPrChange w:id="8" w:author="Klas Rönnbäck" w:date="2023-01-11T12:07:00Z">
             <w:rPr>
-              <w:ins w:id="6" w:author="Klas Rönnbäck" w:date="2023-01-11T12:07:00Z"/>
+              <w:ins w:id="9" w:author="Klas Rönnbäck" w:date="2023-01-11T12:07:00Z"/>
               <w:lang w:val="en-US"/>
             </w:rPr>
           </w:rPrChange>
@@ -618,7 +643,7 @@
         </w:rPr>
         <w:t xml:space="preserve">Name of </w:t>
       </w:r>
-      <w:del w:id="7" w:author="Klas Rönnbäck" w:date="2023-01-11T12:07:00Z">
+      <w:del w:id="10" w:author="Klas Rönnbäck" w:date="2023-01-11T12:07:00Z">
         <w:r>
           <w:rPr>
             <w:b/>
@@ -627,7 +652,7 @@
           <w:delText>the owner or the outfitter</w:delText>
         </w:r>
       </w:del>
-      <w:ins w:id="8" w:author="Klas Rönnbäck" w:date="2023-01-11T12:07:00Z">
+      <w:ins w:id="11" w:author="Klas Rönnbäck" w:date="2023-01-11T12:07:00Z">
         <w:r>
           <w:rPr>
             <w:b/>
@@ -649,7 +674,7 @@
         </w:rPr>
         <w:t xml:space="preserve">as for “Name of the </w:t>
       </w:r>
-      <w:del w:id="9" w:author="Guillaume DAUDIN" w:date="2023-01-11T13:55:00Z">
+      <w:del w:id="12" w:author="Guillaume DAUDIN" w:date="2023-01-11T13:55:00Z">
         <w:r>
           <w:rPr>
             <w:lang w:val="en-US"/>
@@ -657,7 +682,7 @@
           <w:delText>ship</w:delText>
         </w:r>
       </w:del>
-      <w:ins w:id="10" w:author="Guillaume DAUDIN" w:date="2023-01-11T13:55:00Z">
+      <w:ins w:id="13" w:author="Guillaume DAUDIN" w:date="2023-01-11T13:55:00Z">
         <w:r>
           <w:rPr>
             <w:lang w:val="en-US"/>
@@ -671,7 +696,7 @@
         </w:rPr>
         <w:t xml:space="preserve">” above. </w:t>
       </w:r>
-      <w:ins w:id="11" w:author="Guillaume DAUDIN" w:date="2023-01-11T13:56:00Z">
+      <w:ins w:id="14" w:author="Guillaume DAUDIN" w:date="2023-01-11T13:56:00Z">
         <w:r>
           <w:rPr>
             <w:lang w:val="en-US"/>
@@ -692,7 +717,7 @@
           <w:lang w:val="en-US"/>
         </w:rPr>
       </w:pPr>
-      <w:ins w:id="12" w:author="Klas Rönnbäck" w:date="2023-01-11T12:07:00Z">
+      <w:ins w:id="15" w:author="Klas Rönnbäck" w:date="2023-01-11T12:07:00Z">
         <w:r>
           <w:rPr>
             <w:b/>
@@ -706,7 +731,7 @@
           </w:rPr>
           <w:t xml:space="preserve">as for “Name of </w:t>
         </w:r>
-        <w:del w:id="13" w:author="Guillaume DAUDIN" w:date="2023-01-11T13:55:00Z">
+        <w:del w:id="16" w:author="Guillaume DAUDIN" w:date="2023-01-11T13:55:00Z">
           <w:r>
             <w:rPr>
               <w:lang w:val="en-US"/>
@@ -715,7 +740,7 @@
           </w:r>
         </w:del>
       </w:ins>
-      <w:ins w:id="14" w:author="Guillaume DAUDIN" w:date="2023-01-11T13:55:00Z">
+      <w:ins w:id="17" w:author="Guillaume DAUDIN" w:date="2023-01-11T13:55:00Z">
         <w:r>
           <w:rPr>
             <w:lang w:val="en-US"/>
@@ -723,7 +748,7 @@
           <w:t>the capta</w:t>
         </w:r>
       </w:ins>
-      <w:ins w:id="15" w:author="Guillaume DAUDIN" w:date="2023-01-11T13:56:00Z">
+      <w:ins w:id="18" w:author="Guillaume DAUDIN" w:date="2023-01-11T13:56:00Z">
         <w:r>
           <w:rPr>
             <w:lang w:val="en-US"/>
@@ -731,7 +756,7 @@
           <w:t>in</w:t>
         </w:r>
       </w:ins>
-      <w:ins w:id="16" w:author="Klas Rönnbäck" w:date="2023-01-11T12:07:00Z">
+      <w:ins w:id="19" w:author="Klas Rönnbäck" w:date="2023-01-11T12:07:00Z">
         <w:r>
           <w:rPr>
             <w:lang w:val="en-US"/>
@@ -765,6 +790,14 @@
         </w:rPr>
         <w:t>number of slave trade voyages covered by the venture (1 if the venture is itself a voyage)</w:t>
       </w:r>
+      <w:ins w:id="20" w:author="GUILLAUME DAUDIN" w:date="2025-02-13T18:04:00Z">
+        <w:r>
+          <w:rPr>
+            <w:lang w:val="en-US"/>
+          </w:rPr>
+          <w:t>. If the venture covers both slave and non-slave voyages, only mention the slave ones</w:t>
+        </w:r>
+      </w:ins>
     </w:p>
     <w:p>
       <w:pPr>
@@ -941,7 +974,7 @@
         </w:rPr>
         <w:t>, separate them by a “/”.</w:t>
       </w:r>
-      <w:ins w:id="17" w:author="GUILLAUME DAUDIN" w:date="2025-02-13T17:46:00Z">
+      <w:ins w:id="21" w:author="GUILLAUME DAUDIN" w:date="2025-02-13T17:46:00Z">
         <w:r>
           <w:rPr>
             <w:lang w:val="en-US"/>
@@ -949,12 +982,36 @@
           <w:t xml:space="preserve"> If none found, input </w:t>
         </w:r>
       </w:ins>
-      <w:ins w:id="18" w:author="GUILLAUME DAUDIN" w:date="2025-02-13T17:50:00Z">
-        <w:r>
-          <w:rPr>
-            <w:lang w:val="en-US"/>
-          </w:rPr>
-          <w:t>nothing (but still include the “/”).</w:t>
+      <w:ins w:id="22" w:author="GUILLAUME DAUDIN" w:date="2025-02-13T17:50:00Z">
+        <w:r>
+          <w:rPr>
+            <w:lang w:val="en-US"/>
+          </w:rPr>
+          <w:t>nothing (but still include the “/”</w:t>
+        </w:r>
+      </w:ins>
+      <w:ins w:id="23" w:author="GUILLAUME DAUDIN" w:date="2025-02-13T18:05:00Z">
+        <w:r>
+          <w:rPr>
+            <w:lang w:val="en-US"/>
+          </w:rPr>
+          <w:t xml:space="preserve"> if they are multiple slave voyages</w:t>
+        </w:r>
+      </w:ins>
+      <w:ins w:id="24" w:author="GUILLAUME DAUDIN" w:date="2025-02-13T17:50:00Z">
+        <w:r>
+          <w:rPr>
+            <w:lang w:val="en-US"/>
+          </w:rPr>
+          <w:t>).</w:t>
+        </w:r>
+      </w:ins>
+      <w:ins w:id="25" w:author="GUILLAUME DAUDIN" w:date="2025-02-13T18:05:00Z">
+        <w:r>
+          <w:rPr>
+            <w:lang w:val="en-US"/>
+          </w:rPr>
+          <w:t xml:space="preserve"> </w:t>
         </w:r>
       </w:ins>
     </w:p>
@@ -1122,6 +1179,7 @@
           <w:b/>
           <w:lang w:val="en-US"/>
         </w:rPr>
+        <w:lastRenderedPageBreak/>
         <w:t xml:space="preserve">Date of Departure from </w:t>
       </w:r>
       <w:r>
@@ -1189,7 +1247,6 @@
           <w:b/>
           <w:lang w:val="en-US"/>
         </w:rPr>
-        <w:lastRenderedPageBreak/>
         <w:t xml:space="preserve">Date of departure from Africa: </w:t>
       </w:r>
       <w:r>
@@ -1522,12 +1579,12 @@
           <w:numId w:val="17"/>
         </w:numPr>
         <w:rPr>
-          <w:ins w:id="19" w:author="Guillaume DAUDIN" w:date="2023-11-09T20:30:00Z"/>
-          <w:b/>
-          <w:lang w:val="en-US"/>
-          <w:rPrChange w:id="20" w:author="Guillaume DAUDIN" w:date="2023-11-09T20:30:00Z">
+          <w:ins w:id="26" w:author="Guillaume DAUDIN" w:date="2023-11-09T20:30:00Z"/>
+          <w:b/>
+          <w:lang w:val="en-US"/>
+          <w:rPrChange w:id="27" w:author="Guillaume DAUDIN" w:date="2023-11-09T20:30:00Z">
             <w:rPr>
-              <w:ins w:id="21" w:author="Guillaume DAUDIN" w:date="2023-11-09T20:30:00Z"/>
+              <w:ins w:id="28" w:author="Guillaume DAUDIN" w:date="2023-11-09T20:30:00Z"/>
               <w:lang w:val="en-US"/>
             </w:rPr>
           </w:rPrChange>
@@ -1566,7 +1623,7 @@
           <w:lang w:val="en-US"/>
         </w:rPr>
       </w:pPr>
-      <w:ins w:id="22" w:author="Guillaume DAUDIN" w:date="2023-11-09T20:31:00Z">
+      <w:ins w:id="29" w:author="Guillaume DAUDIN" w:date="2023-11-09T20:31:00Z">
         <w:r>
           <w:rPr>
             <w:b/>
@@ -1590,7 +1647,7 @@
           <w:t xml:space="preserve">fate of the venture according to the source. </w:t>
         </w:r>
       </w:ins>
-      <w:ins w:id="23" w:author="Guillaume DAUDIN" w:date="2023-11-09T20:32:00Z">
+      <w:ins w:id="30" w:author="Guillaume DAUDIN" w:date="2023-11-09T20:32:00Z">
         <w:r>
           <w:rPr>
             <w:bCs/>
@@ -2789,11 +2846,11 @@
           <w:numId w:val="14"/>
         </w:numPr>
         <w:rPr>
-          <w:ins w:id="24" w:author="Guillaume DAUDIN" w:date="2022-10-20T16:03:00Z"/>
-          <w:lang w:val="en-US"/>
-        </w:rPr>
-      </w:pPr>
-      <w:del w:id="25" w:author="Guillaume DAUDIN" w:date="2022-10-20T16:02:00Z">
+          <w:ins w:id="31" w:author="Guillaume DAUDIN" w:date="2022-10-20T16:03:00Z"/>
+          <w:lang w:val="en-US"/>
+        </w:rPr>
+      </w:pPr>
+      <w:del w:id="32" w:author="Guillaume DAUDIN" w:date="2022-10-20T16:02:00Z">
         <w:r>
           <w:rPr>
             <w:b/>
@@ -2802,7 +2859,7 @@
           <w:delText>Estimate</w:delText>
         </w:r>
       </w:del>
-      <w:ins w:id="26" w:author="Guillaume DAUDIN" w:date="2022-10-20T16:02:00Z">
+      <w:ins w:id="33" w:author="Guillaume DAUDIN" w:date="2022-10-20T16:02:00Z">
         <w:r>
           <w:rPr>
             <w:b/>
@@ -2818,7 +2875,7 @@
         </w:rPr>
         <w:t xml:space="preserve">: </w:t>
       </w:r>
-      <w:del w:id="27" w:author="Guillaume DAUDIN" w:date="2022-10-20T16:02:00Z">
+      <w:del w:id="34" w:author="Guillaume DAUDIN" w:date="2022-10-20T16:02:00Z">
         <w:r>
           <w:rPr>
             <w:lang w:val="en-US"/>
@@ -2868,7 +2925,7 @@
           <w:delText xml:space="preserve"> how estimate has been arrived at.</w:delText>
         </w:r>
       </w:del>
-      <w:ins w:id="28" w:author="Guillaume DAUDIN" w:date="2022-10-20T16:02:00Z">
+      <w:ins w:id="35" w:author="Guillaume DAUDIN" w:date="2022-10-20T16:02:00Z">
         <w:r>
           <w:rPr>
             <w:lang w:val="en-US"/>
@@ -2876,7 +2933,7 @@
           <w:t xml:space="preserve">Enter </w:t>
         </w:r>
       </w:ins>
-      <w:ins w:id="29" w:author="Guillaume DAUDIN" w:date="2022-10-20T16:03:00Z">
+      <w:ins w:id="36" w:author="Guillaume DAUDIN" w:date="2022-10-20T16:03:00Z">
         <w:r>
           <w:rPr>
             <w:lang w:val="en-US"/>
@@ -2884,7 +2941,7 @@
           <w:t xml:space="preserve">a </w:t>
         </w:r>
       </w:ins>
-      <w:ins w:id="30" w:author="Guillaume DAUDIN" w:date="2022-10-20T16:07:00Z">
+      <w:ins w:id="37" w:author="Guillaume DAUDIN" w:date="2022-10-20T16:07:00Z">
         <w:r>
           <w:rPr>
             <w:lang w:val="en-US"/>
@@ -2892,7 +2949,7 @@
           <w:t>code</w:t>
         </w:r>
       </w:ins>
-      <w:ins w:id="31" w:author="Guillaume DAUDIN" w:date="2022-10-20T16:03:00Z">
+      <w:ins w:id="38" w:author="Guillaume DAUDIN" w:date="2022-10-20T16:03:00Z">
         <w:r>
           <w:rPr>
             <w:lang w:val="en-US"/>
@@ -2900,7 +2957,7 @@
           <w:t xml:space="preserve"> </w:t>
         </w:r>
       </w:ins>
-      <w:ins w:id="32" w:author="Guillaume DAUDIN" w:date="2022-10-20T16:04:00Z">
+      <w:ins w:id="39" w:author="Guillaume DAUDIN" w:date="2022-10-20T16:04:00Z">
         <w:r>
           <w:rPr>
             <w:lang w:val="en-US"/>
@@ -2908,7 +2965,7 @@
           <w:t>if the cash flow is hypothetical.</w:t>
         </w:r>
       </w:ins>
-      <w:ins w:id="33" w:author="Guillaume DAUDIN" w:date="2022-11-22T09:58:00Z">
+      <w:ins w:id="40" w:author="Guillaume DAUDIN" w:date="2022-11-22T09:58:00Z">
         <w:r>
           <w:rPr>
             <w:lang w:val="en-US"/>
@@ -2916,7 +2973,7 @@
           <w:t xml:space="preserve"> </w:t>
         </w:r>
       </w:ins>
-      <w:ins w:id="34" w:author="Guillaume DAUDIN" w:date="2022-10-20T16:03:00Z">
+      <w:ins w:id="41" w:author="Guillaume DAUDIN" w:date="2022-10-20T16:03:00Z">
         <w:r>
           <w:rPr>
             <w:lang w:val="en-US"/>
@@ -2924,7 +2981,7 @@
           <w:t xml:space="preserve">The </w:t>
         </w:r>
       </w:ins>
-      <w:ins w:id="35" w:author="Guillaume DAUDIN" w:date="2022-11-22T09:58:00Z">
+      <w:ins w:id="42" w:author="Guillaume DAUDIN" w:date="2022-11-22T09:58:00Z">
         <w:r>
           <w:rPr>
             <w:lang w:val="en-US"/>
@@ -2932,7 +2989,7 @@
           <w:t xml:space="preserve">amount given in </w:t>
         </w:r>
       </w:ins>
-      <w:ins w:id="36" w:author="Guillaume DAUDIN" w:date="2022-10-20T16:03:00Z">
+      <w:ins w:id="43" w:author="Guillaume DAUDIN" w:date="2022-10-20T16:03:00Z">
         <w:r>
           <w:rPr>
             <w:lang w:val="en-US"/>
@@ -2940,7 +2997,7 @@
           <w:t>“Value”</w:t>
         </w:r>
       </w:ins>
-      <w:ins w:id="37" w:author="Guillaume DAUDIN" w:date="2022-11-22T09:59:00Z">
+      <w:ins w:id="44" w:author="Guillaume DAUDIN" w:date="2022-11-22T09:59:00Z">
         <w:r>
           <w:rPr>
             <w:lang w:val="en-US"/>
@@ -2948,7 +3005,7 @@
           <w:t xml:space="preserve"> might be different from </w:t>
         </w:r>
       </w:ins>
-      <w:ins w:id="38" w:author="Guillaume DAUDIN" w:date="2022-10-20T16:03:00Z">
+      <w:ins w:id="45" w:author="Guillaume DAUDIN" w:date="2022-10-20T16:03:00Z">
         <w:r>
           <w:rPr>
             <w:lang w:val="en-US"/>
@@ -2956,7 +3013,7 @@
           <w:t xml:space="preserve">the baseline hypothesis. </w:t>
         </w:r>
       </w:ins>
-      <w:ins w:id="39" w:author="Guillaume DAUDIN" w:date="2022-11-22T09:59:00Z">
+      <w:ins w:id="46" w:author="Guillaume DAUDIN" w:date="2022-11-22T09:59:00Z">
         <w:r>
           <w:rPr>
             <w:lang w:val="en-US"/>
@@ -2964,7 +3021,7 @@
           <w:t xml:space="preserve">If multiple hypotheses apply, list them with “+” in between. </w:t>
         </w:r>
       </w:ins>
-      <w:ins w:id="40" w:author="Guillaume DAUDIN" w:date="2022-10-20T16:03:00Z">
+      <w:ins w:id="47" w:author="Guillaume DAUDIN" w:date="2022-10-20T16:03:00Z">
         <w:r>
           <w:rPr>
             <w:lang w:val="en-US"/>
@@ -2989,11 +3046,11 @@
           <w:numId w:val="14"/>
         </w:numPr>
         <w:rPr>
-          <w:ins w:id="41" w:author="Guillaume DAUDIN" w:date="2022-10-20T16:04:00Z"/>
-          <w:lang w:val="en-US"/>
-        </w:rPr>
-      </w:pPr>
-      <w:ins w:id="42" w:author="Guillaume DAUDIN" w:date="2022-10-20T16:06:00Z">
+          <w:ins w:id="48" w:author="Guillaume DAUDIN" w:date="2022-10-20T16:04:00Z"/>
+          <w:lang w:val="en-US"/>
+        </w:rPr>
+      </w:pPr>
+      <w:ins w:id="49" w:author="Guillaume DAUDIN" w:date="2022-10-20T16:06:00Z">
         <w:r>
           <w:rPr>
             <w:b/>
@@ -3002,7 +3059,7 @@
           <w:t>O</w:t>
         </w:r>
       </w:ins>
-      <w:ins w:id="43" w:author="Guillaume DAUDIN" w:date="2022-10-20T16:07:00Z">
+      <w:ins w:id="50" w:author="Guillaume DAUDIN" w:date="2022-10-20T16:07:00Z">
         <w:r>
           <w:rPr>
             <w:b/>
@@ -3011,7 +3068,7 @@
           <w:t>R</w:t>
         </w:r>
       </w:ins>
-      <w:ins w:id="44" w:author="Guillaume DAUDIN" w:date="2022-10-20T16:03:00Z">
+      <w:ins w:id="51" w:author="Guillaume DAUDIN" w:date="2022-10-20T16:03:00Z">
         <w:r>
           <w:rPr>
             <w:b/>
@@ -3033,7 +3090,7 @@
           <w:t>som</w:t>
         </w:r>
       </w:ins>
-      <w:ins w:id="45" w:author="Guillaume DAUDIN" w:date="2022-10-20T16:04:00Z">
+      <w:ins w:id="52" w:author="Guillaume DAUDIN" w:date="2022-10-20T16:04:00Z">
         <w:r>
           <w:rPr>
             <w:lang w:val="en-US"/>
@@ -3076,7 +3133,7 @@
           <w:t xml:space="preserve">”) Baseline is </w:t>
         </w:r>
       </w:ins>
-      <w:ins w:id="46" w:author="Guillaume DAUDIN" w:date="2022-11-23T16:07:00Z">
+      <w:ins w:id="53" w:author="Guillaume DAUDIN" w:date="2022-11-23T16:07:00Z">
         <w:r>
           <w:rPr>
             <w:lang w:val="en-US"/>
@@ -3084,7 +3141,7 @@
           <w:t>50</w:t>
         </w:r>
       </w:ins>
-      <w:ins w:id="47" w:author="Guillaume DAUDIN" w:date="2022-10-20T16:04:00Z">
+      <w:ins w:id="54" w:author="Guillaume DAUDIN" w:date="2022-10-20T16:04:00Z">
         <w:r>
           <w:rPr>
             <w:lang w:val="en-US"/>
@@ -3101,11 +3158,11 @@
           <w:numId w:val="14"/>
         </w:numPr>
         <w:rPr>
-          <w:ins w:id="48" w:author="Klas" w:date="2022-11-15T09:36:00Z"/>
-          <w:lang w:val="en-US"/>
-        </w:rPr>
-      </w:pPr>
-      <w:ins w:id="49" w:author="Guillaume DAUDIN" w:date="2022-10-20T16:07:00Z">
+          <w:ins w:id="55" w:author="Klas" w:date="2022-11-15T09:36:00Z"/>
+          <w:lang w:val="en-US"/>
+        </w:rPr>
+      </w:pPr>
+      <w:ins w:id="56" w:author="Guillaume DAUDIN" w:date="2022-10-20T16:07:00Z">
         <w:r>
           <w:rPr>
             <w:b/>
@@ -3115,7 +3172,7 @@
           <w:t>VS</w:t>
         </w:r>
       </w:ins>
-      <w:ins w:id="50" w:author="Guillaume DAUDIN" w:date="2022-10-20T16:11:00Z">
+      <w:ins w:id="57" w:author="Guillaume DAUDIN" w:date="2022-10-20T16:11:00Z">
         <w:r>
           <w:rPr>
             <w:b/>
@@ -3124,7 +3181,7 @@
           <w:t>D</w:t>
         </w:r>
       </w:ins>
-      <w:ins w:id="51" w:author="Klas" w:date="2022-11-15T12:11:00Z">
+      <w:ins w:id="58" w:author="Klas" w:date="2022-11-15T12:11:00Z">
         <w:r>
           <w:rPr>
             <w:b/>
@@ -3133,7 +3190,7 @@
           <w:t>O</w:t>
         </w:r>
       </w:ins>
-      <w:ins w:id="52" w:author="Guillaume DAUDIN" w:date="2022-10-20T16:04:00Z">
+      <w:ins w:id="59" w:author="Guillaume DAUDIN" w:date="2022-10-20T16:04:00Z">
         <w:r>
           <w:rPr>
             <w:b/>
@@ -3148,7 +3205,7 @@
           <w:t> </w:t>
         </w:r>
       </w:ins>
-      <w:ins w:id="53" w:author="Guillaume DAUDIN" w:date="2022-10-20T16:05:00Z">
+      <w:ins w:id="60" w:author="Guillaume DAUDIN" w:date="2022-10-20T16:05:00Z">
         <w:r>
           <w:rPr>
             <w:lang w:val="en-US"/>
@@ -3156,7 +3213,7 @@
           <w:t>Value of the ship</w:t>
         </w:r>
       </w:ins>
-      <w:ins w:id="54" w:author="Guillaume DAUDIN" w:date="2022-10-20T16:11:00Z">
+      <w:ins w:id="61" w:author="Guillaume DAUDIN" w:date="2022-10-20T16:11:00Z">
         <w:r>
           <w:rPr>
             <w:lang w:val="en-US"/>
@@ -3164,7 +3221,7 @@
           <w:t xml:space="preserve"> at departure</w:t>
         </w:r>
       </w:ins>
-      <w:ins w:id="55" w:author="Klas" w:date="2022-11-15T09:37:00Z">
+      <w:ins w:id="62" w:author="Klas" w:date="2022-11-15T09:37:00Z">
         <w:r>
           <w:rPr>
             <w:lang w:val="en-US"/>
@@ -3172,7 +3229,7 @@
           <w:t>,</w:t>
         </w:r>
       </w:ins>
-      <w:ins w:id="56" w:author="Klas" w:date="2022-11-15T09:36:00Z">
+      <w:ins w:id="63" w:author="Klas" w:date="2022-11-15T09:36:00Z">
         <w:r>
           <w:rPr>
             <w:lang w:val="en-US"/>
@@ -3187,7 +3244,7 @@
           <w:t>estim</w:t>
         </w:r>
       </w:ins>
-      <w:ins w:id="57" w:author="Klas Rönnbäck" w:date="2023-08-25T08:39:00Z">
+      <w:ins w:id="64" w:author="Klas Rönnbäck" w:date="2023-08-25T08:39:00Z">
         <w:r>
           <w:rPr>
             <w:lang w:val="en-US"/>
@@ -3195,7 +3252,7 @@
           <w:t>V</w:t>
         </w:r>
       </w:ins>
-      <w:ins w:id="58" w:author="Klas" w:date="2022-11-15T09:36:00Z">
+      <w:ins w:id="65" w:author="Klas" w:date="2022-11-15T09:36:00Z">
         <w:r>
           <w:rPr>
             <w:lang w:val="en-US"/>
@@ -3210,7 +3267,7 @@
           <w:t xml:space="preserve"> as share of</w:t>
         </w:r>
       </w:ins>
-      <w:ins w:id="59" w:author="Klas" w:date="2022-11-15T09:37:00Z">
+      <w:ins w:id="66" w:author="Klas" w:date="2022-11-15T09:37:00Z">
         <w:r>
           <w:rPr>
             <w:lang w:val="en-US"/>
@@ -3218,7 +3275,7 @@
           <w:t xml:space="preserve"> other outlays</w:t>
         </w:r>
       </w:ins>
-      <w:ins w:id="60" w:author="Guillaume DAUDIN" w:date="2022-10-20T16:05:00Z">
+      <w:ins w:id="67" w:author="Guillaume DAUDIN" w:date="2022-10-20T16:05:00Z">
         <w:r>
           <w:rPr>
             <w:lang w:val="en-US"/>
@@ -3226,7 +3283,7 @@
           <w:t xml:space="preserve">. </w:t>
         </w:r>
       </w:ins>
-      <w:ins w:id="61" w:author="Guillaume DAUDIN" w:date="2022-11-22T09:59:00Z">
+      <w:ins w:id="68" w:author="Guillaume DAUDIN" w:date="2022-11-22T09:59:00Z">
         <w:r>
           <w:rPr>
             <w:lang w:val="en-US"/>
@@ -3234,7 +3291,7 @@
           <w:t>Value to enter (and b</w:t>
         </w:r>
       </w:ins>
-      <w:ins w:id="62" w:author="Guillaume DAUDIN" w:date="2022-10-20T16:05:00Z">
+      <w:ins w:id="69" w:author="Guillaume DAUDIN" w:date="2022-10-20T16:05:00Z">
         <w:r>
           <w:rPr>
             <w:lang w:val="en-US"/>
@@ -3242,7 +3299,7 @@
           <w:t>aseline</w:t>
         </w:r>
       </w:ins>
-      <w:ins w:id="63" w:author="Guillaume DAUDIN" w:date="2022-11-22T09:59:00Z">
+      <w:ins w:id="70" w:author="Guillaume DAUDIN" w:date="2022-11-22T09:59:00Z">
         <w:r>
           <w:rPr>
             <w:lang w:val="en-US"/>
@@ -3250,7 +3307,7 @@
           <w:t>)</w:t>
         </w:r>
       </w:ins>
-      <w:ins w:id="64" w:author="Guillaume DAUDIN" w:date="2022-10-20T16:05:00Z">
+      <w:ins w:id="71" w:author="Guillaume DAUDIN" w:date="2022-10-20T16:05:00Z">
         <w:r>
           <w:rPr>
             <w:lang w:val="en-US"/>
@@ -3258,7 +3315,7 @@
           <w:t xml:space="preserve"> is 17% of all the other</w:t>
         </w:r>
       </w:ins>
-      <w:ins w:id="65" w:author="Guillaume DAUDIN" w:date="2022-10-20T16:06:00Z">
+      <w:ins w:id="72" w:author="Guillaume DAUDIN" w:date="2022-10-20T16:06:00Z">
         <w:r>
           <w:rPr>
             <w:lang w:val="en-US"/>
@@ -3275,11 +3332,11 @@
           <w:numId w:val="14"/>
         </w:numPr>
         <w:rPr>
-          <w:ins w:id="66" w:author="Klas" w:date="2022-11-15T09:47:00Z"/>
-          <w:lang w:val="en-US"/>
-        </w:rPr>
-      </w:pPr>
-      <w:ins w:id="67" w:author="Klas" w:date="2022-11-15T09:36:00Z">
+          <w:ins w:id="73" w:author="Klas" w:date="2022-11-15T09:47:00Z"/>
+          <w:lang w:val="en-US"/>
+        </w:rPr>
+      </w:pPr>
+      <w:ins w:id="74" w:author="Klas" w:date="2022-11-15T09:36:00Z">
         <w:r>
           <w:rPr>
             <w:b/>
@@ -3288,7 +3345,7 @@
           <w:t>VSD</w:t>
         </w:r>
       </w:ins>
-      <w:ins w:id="68" w:author="Guillaume DAUDIN" w:date="2022-11-24T12:29:00Z">
+      <w:ins w:id="75" w:author="Guillaume DAUDIN" w:date="2022-11-24T12:29:00Z">
         <w:r>
           <w:rPr>
             <w:b/>
@@ -3297,7 +3354,7 @@
           <w:t>R</w:t>
         </w:r>
       </w:ins>
-      <w:ins w:id="69" w:author="Klas" w:date="2022-11-15T09:36:00Z">
+      <w:ins w:id="76" w:author="Klas" w:date="2022-11-15T09:36:00Z">
         <w:r>
           <w:rPr>
             <w:b/>
@@ -3312,7 +3369,7 @@
           <w:t xml:space="preserve"> </w:t>
         </w:r>
       </w:ins>
-      <w:ins w:id="70" w:author="Klas" w:date="2022-11-15T09:37:00Z">
+      <w:ins w:id="77" w:author="Klas" w:date="2022-11-15T09:37:00Z">
         <w:r>
           <w:rPr>
             <w:lang w:val="en-US"/>
@@ -3320,7 +3377,7 @@
           <w:t xml:space="preserve">Vale of the ship at departure, estimated based on value of ship at return. </w:t>
         </w:r>
       </w:ins>
-      <w:ins w:id="71" w:author="Guillaume DAUDIN" w:date="2022-11-22T10:00:00Z">
+      <w:ins w:id="78" w:author="Guillaume DAUDIN" w:date="2022-11-22T10:00:00Z">
         <w:r>
           <w:rPr>
             <w:lang w:val="en-US"/>
@@ -3335,8 +3392,8 @@
           <w:t>b</w:t>
         </w:r>
       </w:ins>
-      <w:ins w:id="72" w:author="Klas" w:date="2022-11-15T09:37:00Z">
-        <w:del w:id="73" w:author="Guillaume DAUDIN" w:date="2022-11-22T10:00:00Z">
+      <w:ins w:id="79" w:author="Klas" w:date="2022-11-15T09:37:00Z">
+        <w:del w:id="80" w:author="Guillaume DAUDIN" w:date="2022-11-22T10:00:00Z">
           <w:r>
             <w:rPr>
               <w:bCs/>
@@ -3353,7 +3410,7 @@
           <w:t>aseline</w:t>
         </w:r>
       </w:ins>
-      <w:ins w:id="74" w:author="Guillaume DAUDIN" w:date="2022-11-22T10:00:00Z">
+      <w:ins w:id="81" w:author="Guillaume DAUDIN" w:date="2022-11-22T10:00:00Z">
         <w:r>
           <w:rPr>
             <w:bCs/>
@@ -3362,7 +3419,7 @@
           <w:t>)</w:t>
         </w:r>
       </w:ins>
-      <w:ins w:id="75" w:author="Klas" w:date="2022-11-15T09:37:00Z">
+      <w:ins w:id="82" w:author="Klas" w:date="2022-11-15T09:37:00Z">
         <w:r>
           <w:rPr>
             <w:bCs/>
@@ -3371,7 +3428,7 @@
           <w:t xml:space="preserve"> is that the value of the ship at return is </w:t>
         </w:r>
       </w:ins>
-      <w:ins w:id="76" w:author="Guillaume DAUDIN" w:date="2022-11-18T11:44:00Z">
+      <w:ins w:id="83" w:author="Guillaume DAUDIN" w:date="2022-11-18T11:44:00Z">
         <w:r>
           <w:rPr>
             <w:bCs/>
@@ -3380,8 +3437,8 @@
           <w:t>133.33%</w:t>
         </w:r>
       </w:ins>
-      <w:ins w:id="77" w:author="Klas" w:date="2022-11-15T09:37:00Z">
-        <w:del w:id="78" w:author="Guillaume DAUDIN" w:date="2022-11-18T11:44:00Z">
+      <w:ins w:id="84" w:author="Klas" w:date="2022-11-15T09:37:00Z">
+        <w:del w:id="85" w:author="Guillaume DAUDIN" w:date="2022-11-18T11:44:00Z">
           <w:r>
             <w:rPr>
               <w:bCs/>
@@ -3397,7 +3454,7 @@
           </w:rPr>
           <w:t xml:space="preserve"> of the value at </w:t>
         </w:r>
-        <w:del w:id="79" w:author="Guillaume DAUDIN" w:date="2022-11-18T11:44:00Z">
+        <w:del w:id="86" w:author="Guillaume DAUDIN" w:date="2022-11-18T11:44:00Z">
           <w:r>
             <w:rPr>
               <w:bCs/>
@@ -3407,7 +3464,7 @@
           </w:r>
         </w:del>
       </w:ins>
-      <w:ins w:id="80" w:author="Guillaume DAUDIN" w:date="2022-11-18T11:44:00Z">
+      <w:ins w:id="87" w:author="Guillaume DAUDIN" w:date="2022-11-18T11:44:00Z">
         <w:r>
           <w:rPr>
             <w:bCs/>
@@ -3416,7 +3473,7 @@
           <w:t>return</w:t>
         </w:r>
       </w:ins>
-      <w:ins w:id="81" w:author="Klas" w:date="2022-11-15T09:37:00Z">
+      <w:ins w:id="88" w:author="Klas" w:date="2022-11-15T09:37:00Z">
         <w:r>
           <w:rPr>
             <w:bCs/>
@@ -3434,13 +3491,13 @@
           <w:numId w:val="14"/>
         </w:numPr>
         <w:rPr>
-          <w:ins w:id="82" w:author="Klas" w:date="2022-11-15T11:53:00Z"/>
-          <w:del w:id="83" w:author="Guillaume DAUDIN" w:date="2022-11-22T10:00:00Z"/>
-          <w:lang w:val="en-US"/>
-        </w:rPr>
-      </w:pPr>
-      <w:ins w:id="84" w:author="Klas" w:date="2022-11-15T09:47:00Z">
-        <w:del w:id="85" w:author="Guillaume DAUDIN" w:date="2022-11-22T10:00:00Z">
+          <w:ins w:id="89" w:author="Klas" w:date="2022-11-15T11:53:00Z"/>
+          <w:del w:id="90" w:author="Guillaume DAUDIN" w:date="2022-11-22T10:00:00Z"/>
+          <w:lang w:val="en-US"/>
+        </w:rPr>
+      </w:pPr>
+      <w:ins w:id="91" w:author="Klas" w:date="2022-11-15T09:47:00Z">
+        <w:del w:id="92" w:author="Guillaume DAUDIN" w:date="2022-11-22T10:00:00Z">
           <w:r>
             <w:rPr>
               <w:b/>
@@ -3459,8 +3516,8 @@
           </w:r>
         </w:del>
       </w:ins>
-      <w:ins w:id="86" w:author="Klas" w:date="2022-11-15T12:12:00Z">
-        <w:del w:id="87" w:author="Guillaume DAUDIN" w:date="2022-11-22T10:00:00Z">
+      <w:ins w:id="93" w:author="Klas" w:date="2022-11-15T12:12:00Z">
+        <w:del w:id="94" w:author="Guillaume DAUDIN" w:date="2022-11-22T10:00:00Z">
           <w:r>
             <w:rPr>
               <w:b/>
@@ -3471,8 +3528,8 @@
           </w:r>
         </w:del>
       </w:ins>
-      <w:ins w:id="88" w:author="Klas" w:date="2022-11-15T09:47:00Z">
-        <w:del w:id="89" w:author="Guillaume DAUDIN" w:date="2022-11-22T10:00:00Z">
+      <w:ins w:id="95" w:author="Klas" w:date="2022-11-15T09:47:00Z">
+        <w:del w:id="96" w:author="Guillaume DAUDIN" w:date="2022-11-22T10:00:00Z">
           <w:r>
             <w:rPr>
               <w:lang w:val="en-US"/>
@@ -3491,7 +3548,7 @@
             </w:rPr>
             <w:delText xml:space="preserve"> if the value at departure is itself subject to </w:delText>
           </w:r>
-          <w:commentRangeStart w:id="90"/>
+          <w:commentRangeStart w:id="97"/>
           <w:r>
             <w:rPr>
               <w:lang w:val="en-US"/>
@@ -3512,17 +3569,17 @@
           </w:r>
         </w:del>
       </w:ins>
-      <w:commentRangeEnd w:id="90"/>
-      <w:del w:id="91" w:author="Guillaume DAUDIN" w:date="2022-11-22T10:00:00Z">
+      <w:commentRangeEnd w:id="97"/>
+      <w:del w:id="98" w:author="Guillaume DAUDIN" w:date="2022-11-22T10:00:00Z">
         <w:r>
           <w:rPr>
             <w:rStyle w:val="Marquedecommentaire"/>
           </w:rPr>
-          <w:commentReference w:id="90"/>
+          <w:commentReference w:id="97"/>
         </w:r>
       </w:del>
-      <w:ins w:id="92" w:author="Klas" w:date="2022-11-15T09:47:00Z">
-        <w:del w:id="93" w:author="Guillaume DAUDIN" w:date="2022-11-22T10:00:00Z">
+      <w:ins w:id="99" w:author="Klas" w:date="2022-11-15T09:47:00Z">
+        <w:del w:id="100" w:author="Guillaume DAUDIN" w:date="2022-11-22T10:00:00Z">
           <w:r>
             <w:rPr>
               <w:lang w:val="en-US"/>
@@ -3552,11 +3609,11 @@
           <w:numId w:val="14"/>
         </w:numPr>
         <w:rPr>
-          <w:ins w:id="94" w:author="Guillaume DAUDIN" w:date="2022-10-20T16:06:00Z"/>
-          <w:lang w:val="en-US"/>
-        </w:rPr>
-      </w:pPr>
-      <w:ins w:id="95" w:author="Klas" w:date="2022-11-15T11:53:00Z">
+          <w:ins w:id="101" w:author="Guillaume DAUDIN" w:date="2022-10-20T16:06:00Z"/>
+          <w:lang w:val="en-US"/>
+        </w:rPr>
+      </w:pPr>
+      <w:ins w:id="102" w:author="Klas" w:date="2022-11-15T11:53:00Z">
         <w:r>
           <w:rPr>
             <w:b/>
@@ -3578,7 +3635,7 @@
           <w:t xml:space="preserve"> value of ship at departure for cases where the sources suggest total outlays</w:t>
         </w:r>
       </w:ins>
-      <w:ins w:id="96" w:author="Klas" w:date="2022-11-15T12:14:00Z">
+      <w:ins w:id="103" w:author="Klas" w:date="2022-11-15T12:14:00Z">
         <w:r>
           <w:rPr>
             <w:lang w:val="en-US"/>
@@ -3593,7 +3650,7 @@
           <w:t>but if we anyway would want to test for possibility that ship out is not included</w:t>
         </w:r>
       </w:ins>
-      <w:ins w:id="97" w:author="Klas" w:date="2022-11-15T11:53:00Z">
+      <w:ins w:id="104" w:author="Klas" w:date="2022-11-15T11:53:00Z">
         <w:r>
           <w:rPr>
             <w:lang w:val="en-US"/>
@@ -3601,14 +3658,14 @@
           <w:t>.</w:t>
         </w:r>
       </w:ins>
-      <w:ins w:id="98" w:author="Klas" w:date="2022-11-15T11:54:00Z">
+      <w:ins w:id="105" w:author="Klas" w:date="2022-11-15T11:54:00Z">
         <w:r>
           <w:rPr>
             <w:lang w:val="en-US"/>
           </w:rPr>
           <w:t xml:space="preserve"> </w:t>
         </w:r>
-        <w:commentRangeStart w:id="99"/>
+        <w:commentRangeStart w:id="106"/>
         <w:r>
           <w:rPr>
             <w:lang w:val="en-US"/>
@@ -3616,7 +3673,7 @@
           <w:t>Baseline is 0</w:t>
         </w:r>
       </w:ins>
-      <w:ins w:id="100" w:author="Guillaume DAUDIN" w:date="2022-11-22T10:00:00Z">
+      <w:ins w:id="107" w:author="Guillaume DAUDIN" w:date="2022-11-22T10:00:00Z">
         <w:r>
           <w:rPr>
             <w:lang w:val="en-US"/>
@@ -3624,7 +3681,7 @@
           <w:t>. But the value to enter depends on the information available (and might depend on VSDO, i</w:t>
         </w:r>
       </w:ins>
-      <w:ins w:id="101" w:author="Guillaume DAUDIN" w:date="2022-11-22T10:02:00Z">
+      <w:ins w:id="108" w:author="Guillaume DAUDIN" w:date="2022-11-22T10:02:00Z">
         <w:r>
           <w:rPr>
             <w:lang w:val="en-US"/>
@@ -3632,7 +3689,7 @@
           <w:t>n</w:t>
         </w:r>
       </w:ins>
-      <w:ins w:id="102" w:author="Guillaume DAUDIN" w:date="2022-11-22T10:00:00Z">
+      <w:ins w:id="109" w:author="Guillaume DAUDIN" w:date="2022-11-22T10:00:00Z">
         <w:r>
           <w:rPr>
             <w:lang w:val="en-US"/>
@@ -3640,7 +3697,7 @@
           <w:t xml:space="preserve"> which case the hypotheses to list are </w:t>
         </w:r>
       </w:ins>
-      <w:ins w:id="103" w:author="Guillaume DAUDIN" w:date="2022-11-22T10:01:00Z">
+      <w:ins w:id="110" w:author="Guillaume DAUDIN" w:date="2022-11-22T10:01:00Z">
         <w:r>
           <w:rPr>
             <w:lang w:val="en-US"/>
@@ -3648,7 +3705,7 @@
           <w:t>VSDO</w:t>
         </w:r>
       </w:ins>
-      <w:ins w:id="104" w:author="Klas Rönnbäck" w:date="2023-08-25T08:39:00Z">
+      <w:ins w:id="111" w:author="Klas Rönnbäck" w:date="2023-08-25T08:39:00Z">
         <w:r>
           <w:rPr>
             <w:lang w:val="en-US"/>
@@ -3656,8 +3713,8 @@
           <w:t>*</w:t>
         </w:r>
       </w:ins>
-      <w:ins w:id="105" w:author="Guillaume DAUDIN" w:date="2022-11-22T10:01:00Z">
-        <w:del w:id="106" w:author="Klas Rönnbäck" w:date="2023-08-25T08:39:00Z">
+      <w:ins w:id="112" w:author="Guillaume DAUDIN" w:date="2022-11-22T10:01:00Z">
+        <w:del w:id="113" w:author="Klas Rönnbäck" w:date="2023-08-25T08:39:00Z">
           <w:r>
             <w:rPr>
               <w:lang w:val="en-US"/>
@@ -3672,7 +3729,7 @@
           <w:t>VSDT</w:t>
         </w:r>
       </w:ins>
-      <w:ins w:id="107" w:author="Guillaume DAUDIN" w:date="2023-01-19T17:18:00Z">
+      <w:ins w:id="114" w:author="Guillaume DAUDIN" w:date="2023-01-19T17:18:00Z">
         <w:r>
           <w:rPr>
             <w:lang w:val="en-US"/>
@@ -3680,8 +3737,8 @@
           <w:t>)</w:t>
         </w:r>
       </w:ins>
-      <w:ins w:id="108" w:author="Klas" w:date="2022-11-15T12:16:00Z">
-        <w:del w:id="109" w:author="Guillaume DAUDIN" w:date="2022-11-22T10:01:00Z">
+      <w:ins w:id="115" w:author="Klas" w:date="2022-11-15T12:16:00Z">
+        <w:del w:id="116" w:author="Guillaume DAUDIN" w:date="2022-11-22T10:01:00Z">
           <w:r>
             <w:rPr>
               <w:lang w:val="en-US"/>
@@ -3690,17 +3747,17 @@
           </w:r>
         </w:del>
       </w:ins>
-      <w:commentRangeEnd w:id="99"/>
-      <w:del w:id="110" w:author="Guillaume DAUDIN" w:date="2022-11-22T10:01:00Z">
+      <w:commentRangeEnd w:id="106"/>
+      <w:del w:id="117" w:author="Guillaume DAUDIN" w:date="2022-11-22T10:01:00Z">
         <w:r>
           <w:rPr>
             <w:rStyle w:val="Marquedecommentaire"/>
           </w:rPr>
-          <w:commentReference w:id="99"/>
+          <w:commentReference w:id="106"/>
         </w:r>
       </w:del>
-      <w:ins w:id="111" w:author="Klas" w:date="2022-11-15T12:16:00Z">
-        <w:del w:id="112" w:author="Guillaume DAUDIN" w:date="2022-11-22T10:01:00Z">
+      <w:ins w:id="118" w:author="Klas" w:date="2022-11-15T12:16:00Z">
+        <w:del w:id="119" w:author="Guillaume DAUDIN" w:date="2022-11-22T10:01:00Z">
           <w:r>
             <w:rPr>
               <w:lang w:val="en-US"/>
@@ -3709,8 +3766,8 @@
           </w:r>
         </w:del>
       </w:ins>
-      <w:ins w:id="113" w:author="Klas" w:date="2022-11-15T11:54:00Z">
-        <w:del w:id="114" w:author="Guillaume DAUDIN" w:date="2022-11-22T10:01:00Z">
+      <w:ins w:id="120" w:author="Klas" w:date="2022-11-15T11:54:00Z">
+        <w:del w:id="121" w:author="Guillaume DAUDIN" w:date="2022-11-22T10:01:00Z">
           <w:r>
             <w:rPr>
               <w:lang w:val="en-US"/>
@@ -3728,11 +3785,11 @@
           <w:numId w:val="14"/>
         </w:numPr>
         <w:rPr>
-          <w:ins w:id="115" w:author="Guillaume DAUDIN" w:date="2022-11-07T17:10:00Z"/>
-          <w:lang w:val="en-US"/>
-        </w:rPr>
-      </w:pPr>
-      <w:ins w:id="116" w:author="Guillaume DAUDIN" w:date="2022-10-20T16:11:00Z">
+          <w:ins w:id="122" w:author="Guillaume DAUDIN" w:date="2022-11-07T17:10:00Z"/>
+          <w:lang w:val="en-US"/>
+        </w:rPr>
+      </w:pPr>
+      <w:ins w:id="123" w:author="Guillaume DAUDIN" w:date="2022-10-20T16:11:00Z">
         <w:r>
           <w:rPr>
             <w:b/>
@@ -3741,7 +3798,7 @@
           <w:t>VSR</w:t>
         </w:r>
       </w:ins>
-      <w:ins w:id="117" w:author="Guillaume DAUDIN" w:date="2022-11-24T12:29:00Z">
+      <w:ins w:id="124" w:author="Guillaume DAUDIN" w:date="2022-11-24T12:29:00Z">
         <w:r>
           <w:rPr>
             <w:b/>
@@ -3750,7 +3807,7 @@
           <w:t>V</w:t>
         </w:r>
       </w:ins>
-      <w:ins w:id="118" w:author="Guillaume DAUDIN" w:date="2022-10-20T16:06:00Z">
+      <w:ins w:id="125" w:author="Guillaume DAUDIN" w:date="2022-10-20T16:06:00Z">
         <w:r>
           <w:rPr>
             <w:b/>
@@ -3766,7 +3823,7 @@
           <w:t xml:space="preserve"> </w:t>
         </w:r>
       </w:ins>
-      <w:ins w:id="119" w:author="Guillaume DAUDIN" w:date="2022-10-20T16:12:00Z">
+      <w:ins w:id="126" w:author="Guillaume DAUDIN" w:date="2022-10-20T16:12:00Z">
         <w:r>
           <w:rPr>
             <w:bCs/>
@@ -3775,7 +3832,7 @@
           <w:t>Value of the ship at return</w:t>
         </w:r>
       </w:ins>
-      <w:ins w:id="120" w:author="Guillaume DAUDIN" w:date="2022-10-20T16:06:00Z">
+      <w:ins w:id="127" w:author="Guillaume DAUDIN" w:date="2022-10-20T16:06:00Z">
         <w:r>
           <w:rPr>
             <w:bCs/>
@@ -3784,7 +3841,7 @@
           <w:t xml:space="preserve">. Baseline is </w:t>
         </w:r>
       </w:ins>
-      <w:ins w:id="121" w:author="Guillaume DAUDIN" w:date="2022-10-20T16:12:00Z">
+      <w:ins w:id="128" w:author="Guillaume DAUDIN" w:date="2022-10-20T16:12:00Z">
         <w:r>
           <w:rPr>
             <w:bCs/>
@@ -3793,7 +3850,7 @@
           <w:t>75</w:t>
         </w:r>
       </w:ins>
-      <w:ins w:id="122" w:author="Guillaume DAUDIN" w:date="2022-10-20T16:06:00Z">
+      <w:ins w:id="129" w:author="Guillaume DAUDIN" w:date="2022-10-20T16:06:00Z">
         <w:r>
           <w:rPr>
             <w:bCs/>
@@ -3802,7 +3859,7 @@
           <w:t xml:space="preserve">% </w:t>
         </w:r>
       </w:ins>
-      <w:ins w:id="123" w:author="Guillaume DAUDIN" w:date="2022-10-20T16:12:00Z">
+      <w:ins w:id="130" w:author="Guillaume DAUDIN" w:date="2022-10-20T16:12:00Z">
         <w:r>
           <w:rPr>
             <w:bCs/>
@@ -3820,13 +3877,13 @@
           <w:numId w:val="14"/>
         </w:numPr>
         <w:rPr>
-          <w:ins w:id="124" w:author="Klas" w:date="2022-11-15T09:54:00Z"/>
-          <w:del w:id="125" w:author="Guillaume DAUDIN" w:date="2022-11-22T10:01:00Z"/>
-          <w:lang w:val="en-US"/>
-        </w:rPr>
-      </w:pPr>
-      <w:ins w:id="126" w:author="Klas" w:date="2022-11-15T09:47:00Z">
-        <w:del w:id="127" w:author="Guillaume DAUDIN" w:date="2022-11-22T10:01:00Z">
+          <w:ins w:id="131" w:author="Klas" w:date="2022-11-15T09:54:00Z"/>
+          <w:del w:id="132" w:author="Guillaume DAUDIN" w:date="2022-11-22T10:01:00Z"/>
+          <w:lang w:val="en-US"/>
+        </w:rPr>
+      </w:pPr>
+      <w:ins w:id="133" w:author="Klas" w:date="2022-11-15T09:47:00Z">
+        <w:del w:id="134" w:author="Guillaume DAUDIN" w:date="2022-11-22T10:01:00Z">
           <w:r>
             <w:rPr>
               <w:lang w:val="en-US"/>
@@ -3835,8 +3892,8 @@
           </w:r>
         </w:del>
       </w:ins>
-      <w:ins w:id="128" w:author="Klas" w:date="2022-11-15T09:54:00Z">
-        <w:del w:id="129" w:author="Guillaume DAUDIN" w:date="2022-11-22T10:01:00Z">
+      <w:ins w:id="135" w:author="Klas" w:date="2022-11-15T09:54:00Z">
+        <w:del w:id="136" w:author="Guillaume DAUDIN" w:date="2022-11-22T10:01:00Z">
           <w:r>
             <w:rPr>
               <w:lang w:val="en-US"/>
@@ -3854,13 +3911,13 @@
           <w:numId w:val="14"/>
         </w:numPr>
         <w:rPr>
-          <w:ins w:id="130" w:author="Klas" w:date="2022-11-15T11:56:00Z"/>
-          <w:del w:id="131" w:author="Guillaume DAUDIN" w:date="2022-11-22T10:01:00Z"/>
-          <w:lang w:val="en-US"/>
-        </w:rPr>
-      </w:pPr>
-      <w:ins w:id="132" w:author="Klas" w:date="2022-11-15T09:54:00Z">
-        <w:del w:id="133" w:author="Guillaume DAUDIN" w:date="2022-11-22T10:01:00Z">
+          <w:ins w:id="137" w:author="Klas" w:date="2022-11-15T11:56:00Z"/>
+          <w:del w:id="138" w:author="Guillaume DAUDIN" w:date="2022-11-22T10:01:00Z"/>
+          <w:lang w:val="en-US"/>
+        </w:rPr>
+      </w:pPr>
+      <w:ins w:id="139" w:author="Klas" w:date="2022-11-15T09:54:00Z">
+        <w:del w:id="140" w:author="Guillaume DAUDIN" w:date="2022-11-22T10:01:00Z">
           <w:r>
             <w:rPr>
               <w:b/>
@@ -3885,8 +3942,8 @@
           </w:r>
         </w:del>
       </w:ins>
-      <w:ins w:id="134" w:author="Klas" w:date="2022-11-15T09:55:00Z">
-        <w:del w:id="135" w:author="Guillaume DAUDIN" w:date="2022-11-22T10:01:00Z">
+      <w:ins w:id="141" w:author="Klas" w:date="2022-11-15T09:55:00Z">
+        <w:del w:id="142" w:author="Guillaume DAUDIN" w:date="2022-11-22T10:01:00Z">
           <w:r>
             <w:rPr>
               <w:lang w:val="en-US"/>
@@ -3895,8 +3952,8 @@
           </w:r>
         </w:del>
       </w:ins>
-      <w:ins w:id="136" w:author="Klas" w:date="2022-11-15T09:54:00Z">
-        <w:del w:id="137" w:author="Guillaume DAUDIN" w:date="2022-11-22T10:01:00Z">
+      <w:ins w:id="143" w:author="Klas" w:date="2022-11-15T09:54:00Z">
+        <w:del w:id="144" w:author="Guillaume DAUDIN" w:date="2022-11-22T10:01:00Z">
           <w:r>
             <w:rPr>
               <w:lang w:val="en-US"/>
@@ -3917,8 +3974,8 @@
           </w:r>
         </w:del>
       </w:ins>
-      <w:ins w:id="138" w:author="Klas" w:date="2022-11-15T09:55:00Z">
-        <w:del w:id="139" w:author="Guillaume DAUDIN" w:date="2022-11-22T10:01:00Z">
+      <w:ins w:id="145" w:author="Klas" w:date="2022-11-15T09:55:00Z">
+        <w:del w:id="146" w:author="Guillaume DAUDIN" w:date="2022-11-22T10:01:00Z">
           <w:r>
             <w:rPr>
               <w:lang w:val="en-US"/>
@@ -3927,8 +3984,8 @@
           </w:r>
         </w:del>
       </w:ins>
-      <w:ins w:id="140" w:author="Klas" w:date="2022-11-15T09:54:00Z">
-        <w:del w:id="141" w:author="Guillaume DAUDIN" w:date="2022-11-22T10:01:00Z">
+      <w:ins w:id="147" w:author="Klas" w:date="2022-11-15T09:54:00Z">
+        <w:del w:id="148" w:author="Guillaume DAUDIN" w:date="2022-11-22T10:01:00Z">
           <w:r>
             <w:rPr>
               <w:lang w:val="en-US"/>
@@ -3952,13 +4009,13 @@
           <w:numId w:val="14"/>
         </w:numPr>
         <w:rPr>
-          <w:ins w:id="142" w:author="Klas" w:date="2022-11-15T12:15:00Z"/>
-          <w:del w:id="143" w:author="Guillaume DAUDIN" w:date="2022-11-22T10:01:00Z"/>
-          <w:lang w:val="en-US"/>
-        </w:rPr>
-      </w:pPr>
-      <w:ins w:id="144" w:author="Klas" w:date="2022-11-15T11:56:00Z">
-        <w:del w:id="145" w:author="Guillaume DAUDIN" w:date="2022-11-22T10:01:00Z">
+          <w:ins w:id="149" w:author="Klas" w:date="2022-11-15T12:15:00Z"/>
+          <w:del w:id="150" w:author="Guillaume DAUDIN" w:date="2022-11-22T10:01:00Z"/>
+          <w:lang w:val="en-US"/>
+        </w:rPr>
+      </w:pPr>
+      <w:ins w:id="151" w:author="Klas" w:date="2022-11-15T11:56:00Z">
+        <w:del w:id="152" w:author="Guillaume DAUDIN" w:date="2022-11-22T10:01:00Z">
           <w:r>
             <w:rPr>
               <w:b/>
@@ -3969,8 +4026,8 @@
           </w:r>
         </w:del>
       </w:ins>
-      <w:ins w:id="146" w:author="Klas" w:date="2022-11-15T11:57:00Z">
-        <w:del w:id="147" w:author="Guillaume DAUDIN" w:date="2022-11-22T10:01:00Z">
+      <w:ins w:id="153" w:author="Klas" w:date="2022-11-15T11:57:00Z">
+        <w:del w:id="154" w:author="Guillaume DAUDIN" w:date="2022-11-22T10:01:00Z">
           <w:r>
             <w:rPr>
               <w:b/>
@@ -3981,12 +4038,12 @@
           </w:r>
         </w:del>
       </w:ins>
-      <w:ins w:id="148" w:author="Klas" w:date="2022-11-15T11:56:00Z">
-        <w:del w:id="149" w:author="Guillaume DAUDIN" w:date="2022-11-22T10:01:00Z">
+      <w:ins w:id="155" w:author="Klas" w:date="2022-11-15T11:56:00Z">
+        <w:del w:id="156" w:author="Guillaume DAUDIN" w:date="2022-11-22T10:01:00Z">
           <w:r>
             <w:rPr>
               <w:lang w:val="en-US"/>
-              <w:rPrChange w:id="150" w:author="Klas" w:date="2022-11-15T11:56:00Z">
+              <w:rPrChange w:id="157" w:author="Klas" w:date="2022-11-15T11:56:00Z">
                 <w:rPr>
                   <w:b/>
                   <w:bCs/>
@@ -4004,8 +4061,8 @@
           </w:r>
         </w:del>
       </w:ins>
-      <w:ins w:id="151" w:author="Klas" w:date="2022-11-15T11:57:00Z">
-        <w:del w:id="152" w:author="Guillaume DAUDIN" w:date="2022-11-18T11:50:00Z">
+      <w:ins w:id="158" w:author="Klas" w:date="2022-11-15T11:57:00Z">
+        <w:del w:id="159" w:author="Guillaume DAUDIN" w:date="2022-11-18T11:50:00Z">
           <w:r>
             <w:rPr>
               <w:lang w:val="en-US"/>
@@ -4013,14 +4070,14 @@
             <w:delText xml:space="preserve">of </w:delText>
           </w:r>
         </w:del>
-        <w:del w:id="153" w:author="Guillaume DAUDIN" w:date="2022-11-22T10:01:00Z">
+        <w:del w:id="160" w:author="Guillaume DAUDIN" w:date="2022-11-22T10:01:00Z">
           <w:r>
             <w:rPr>
               <w:lang w:val="en-US"/>
             </w:rPr>
             <w:delText xml:space="preserve">the ship at return if the value at </w:delText>
           </w:r>
-          <w:commentRangeStart w:id="154"/>
+          <w:commentRangeStart w:id="161"/>
           <w:r>
             <w:rPr>
               <w:lang w:val="en-US"/>
@@ -4035,17 +4092,17 @@
           </w:r>
         </w:del>
       </w:ins>
-      <w:commentRangeEnd w:id="154"/>
-      <w:del w:id="155" w:author="Guillaume DAUDIN" w:date="2022-11-22T10:01:00Z">
+      <w:commentRangeEnd w:id="161"/>
+      <w:del w:id="162" w:author="Guillaume DAUDIN" w:date="2022-11-22T10:01:00Z">
         <w:r>
           <w:rPr>
             <w:rStyle w:val="Marquedecommentaire"/>
           </w:rPr>
-          <w:commentReference w:id="154"/>
+          <w:commentReference w:id="161"/>
         </w:r>
       </w:del>
-      <w:ins w:id="156" w:author="Klas" w:date="2022-11-15T11:57:00Z">
-        <w:del w:id="157" w:author="Guillaume DAUDIN" w:date="2022-11-22T10:01:00Z">
+      <w:ins w:id="163" w:author="Klas" w:date="2022-11-15T11:57:00Z">
+        <w:del w:id="164" w:author="Guillaume DAUDIN" w:date="2022-11-22T10:01:00Z">
           <w:r>
             <w:rPr>
               <w:lang w:val="en-US"/>
@@ -4063,11 +4120,11 @@
           <w:numId w:val="14"/>
         </w:numPr>
         <w:rPr>
-          <w:ins w:id="158" w:author="Guillaume DAUDIN" w:date="2022-10-20T16:06:00Z"/>
-          <w:lang w:val="en-US"/>
-        </w:rPr>
-      </w:pPr>
-      <w:ins w:id="159" w:author="Klas" w:date="2022-11-15T12:15:00Z">
+          <w:ins w:id="165" w:author="Guillaume DAUDIN" w:date="2022-10-20T16:06:00Z"/>
+          <w:lang w:val="en-US"/>
+        </w:rPr>
+      </w:pPr>
+      <w:ins w:id="166" w:author="Klas" w:date="2022-11-15T12:15:00Z">
         <w:r>
           <w:rPr>
             <w:b/>
@@ -4114,7 +4171,7 @@
           <w:t>Baseline is 0</w:t>
         </w:r>
       </w:ins>
-      <w:ins w:id="160" w:author="Guillaume DAUDIN" w:date="2022-11-22T10:01:00Z">
+      <w:ins w:id="167" w:author="Guillaume DAUDIN" w:date="2022-11-22T10:01:00Z">
         <w:r>
           <w:rPr>
             <w:lang w:val="en-US"/>
@@ -4122,7 +4179,7 @@
           <w:t>. But the value to enter depends</w:t>
         </w:r>
       </w:ins>
-      <w:ins w:id="161" w:author="Guillaume DAUDIN" w:date="2022-11-22T10:02:00Z">
+      <w:ins w:id="168" w:author="Guillaume DAUDIN" w:date="2022-11-22T10:02:00Z">
         <w:r>
           <w:rPr>
             <w:lang w:val="en-US"/>
@@ -4144,7 +4201,7 @@
           <w:t xml:space="preserve">, on VSR, </w:t>
         </w:r>
       </w:ins>
-      <w:ins w:id="162" w:author="Klas" w:date="2022-11-15T12:15:00Z">
+      <w:ins w:id="169" w:author="Klas" w:date="2022-11-15T12:15:00Z">
         <w:r>
           <w:rPr>
             <w:lang w:val="en-US"/>
@@ -4152,7 +4209,7 @@
           <w:t xml:space="preserve"> </w:t>
         </w:r>
       </w:ins>
-      <w:ins w:id="163" w:author="Guillaume DAUDIN" w:date="2022-11-22T10:02:00Z">
+      <w:ins w:id="170" w:author="Guillaume DAUDIN" w:date="2022-11-22T10:02:00Z">
         <w:r>
           <w:rPr>
             <w:lang w:val="en-US"/>
@@ -4160,7 +4217,7 @@
           <w:t>in which case the hypotheses to list are VSDO</w:t>
         </w:r>
       </w:ins>
-      <w:ins w:id="164" w:author="Klas Rönnbäck" w:date="2023-08-25T08:40:00Z">
+      <w:ins w:id="171" w:author="Klas Rönnbäck" w:date="2023-08-25T08:40:00Z">
         <w:r>
           <w:rPr>
             <w:lang w:val="en-US"/>
@@ -4168,8 +4225,8 @@
           <w:t>*</w:t>
         </w:r>
       </w:ins>
-      <w:ins w:id="165" w:author="Guillaume DAUDIN" w:date="2022-11-22T10:02:00Z">
-        <w:del w:id="166" w:author="Klas Rönnbäck" w:date="2023-08-25T08:40:00Z">
+      <w:ins w:id="172" w:author="Guillaume DAUDIN" w:date="2022-11-22T10:02:00Z">
+        <w:del w:id="173" w:author="Klas Rönnbäck" w:date="2023-08-25T08:40:00Z">
           <w:r>
             <w:rPr>
               <w:lang w:val="en-US"/>
@@ -4184,7 +4241,7 @@
           <w:t>VSDT)</w:t>
         </w:r>
       </w:ins>
-      <w:ins w:id="167" w:author="Guillaume DAUDIN" w:date="2022-11-22T10:03:00Z">
+      <w:ins w:id="174" w:author="Guillaume DAUDIN" w:date="2022-11-22T10:03:00Z">
         <w:r>
           <w:rPr>
             <w:lang w:val="en-US"/>
@@ -4192,8 +4249,8 @@
           <w:t>.</w:t>
         </w:r>
       </w:ins>
-      <w:ins w:id="168" w:author="Klas" w:date="2022-11-15T12:15:00Z">
-        <w:del w:id="169" w:author="Guillaume DAUDIN" w:date="2022-11-22T10:03:00Z">
+      <w:ins w:id="175" w:author="Klas" w:date="2022-11-15T12:15:00Z">
+        <w:del w:id="176" w:author="Guillaume DAUDIN" w:date="2022-11-22T10:03:00Z">
           <w:r>
             <w:rPr>
               <w:lang w:val="en-US"/>
@@ -4202,15 +4259,15 @@
           </w:r>
         </w:del>
       </w:ins>
-      <w:ins w:id="170" w:author="Klas" w:date="2022-11-15T12:16:00Z">
-        <w:del w:id="171" w:author="Guillaume DAUDIN" w:date="2022-11-22T10:03:00Z">
+      <w:ins w:id="177" w:author="Klas" w:date="2022-11-15T12:16:00Z">
+        <w:del w:id="178" w:author="Guillaume DAUDIN" w:date="2022-11-22T10:03:00Z">
           <w:r>
             <w:rPr>
               <w:lang w:val="en-US"/>
             </w:rPr>
             <w:delText xml:space="preserve">but alternative </w:delText>
           </w:r>
-          <w:commentRangeStart w:id="172"/>
+          <w:commentRangeStart w:id="179"/>
           <w:r>
             <w:rPr>
               <w:lang w:val="en-US"/>
@@ -4219,17 +4276,17 @@
           </w:r>
         </w:del>
       </w:ins>
-      <w:commentRangeEnd w:id="172"/>
-      <w:del w:id="173" w:author="Guillaume DAUDIN" w:date="2022-11-22T10:03:00Z">
+      <w:commentRangeEnd w:id="179"/>
+      <w:del w:id="180" w:author="Guillaume DAUDIN" w:date="2022-11-22T10:03:00Z">
         <w:r>
           <w:rPr>
             <w:rStyle w:val="Marquedecommentaire"/>
           </w:rPr>
-          <w:commentReference w:id="172"/>
+          <w:commentReference w:id="179"/>
         </w:r>
       </w:del>
-      <w:ins w:id="174" w:author="Klas" w:date="2022-11-15T12:16:00Z">
-        <w:del w:id="175" w:author="Guillaume DAUDIN" w:date="2022-11-22T10:03:00Z">
+      <w:ins w:id="181" w:author="Klas" w:date="2022-11-15T12:16:00Z">
+        <w:del w:id="182" w:author="Guillaume DAUDIN" w:date="2022-11-22T10:03:00Z">
           <w:r>
             <w:rPr>
               <w:lang w:val="en-US"/>
@@ -4238,8 +4295,8 @@
           </w:r>
         </w:del>
       </w:ins>
-      <w:ins w:id="176" w:author="Klas" w:date="2022-11-15T12:15:00Z">
-        <w:del w:id="177" w:author="Guillaume DAUDIN" w:date="2022-11-22T10:03:00Z">
+      <w:ins w:id="183" w:author="Klas" w:date="2022-11-15T12:15:00Z">
+        <w:del w:id="184" w:author="Guillaume DAUDIN" w:date="2022-11-22T10:03:00Z">
           <w:r>
             <w:rPr>
               <w:lang w:val="en-US"/>
@@ -4257,11 +4314,11 @@
           <w:numId w:val="14"/>
         </w:numPr>
         <w:rPr>
-          <w:ins w:id="178" w:author="Klas" w:date="2022-11-15T12:25:00Z"/>
-          <w:lang w:val="en-US"/>
-        </w:rPr>
-      </w:pPr>
-      <w:ins w:id="179" w:author="Guillaume DAUDIN" w:date="2022-10-20T16:07:00Z">
+          <w:ins w:id="185" w:author="Klas" w:date="2022-11-15T12:25:00Z"/>
+          <w:lang w:val="en-US"/>
+        </w:rPr>
+      </w:pPr>
+      <w:ins w:id="186" w:author="Guillaume DAUDIN" w:date="2022-10-20T16:07:00Z">
         <w:r>
           <w:rPr>
             <w:b/>
@@ -4270,7 +4327,7 @@
           <w:t>IN</w:t>
         </w:r>
       </w:ins>
-      <w:ins w:id="180" w:author="Guillaume DAUDIN" w:date="2022-11-24T12:29:00Z">
+      <w:ins w:id="187" w:author="Guillaume DAUDIN" w:date="2022-11-24T12:29:00Z">
         <w:r>
           <w:rPr>
             <w:b/>
@@ -4279,7 +4336,7 @@
           <w:t>V</w:t>
         </w:r>
       </w:ins>
-      <w:ins w:id="181" w:author="Guillaume DAUDIN" w:date="2022-10-20T16:06:00Z">
+      <w:ins w:id="188" w:author="Guillaume DAUDIN" w:date="2022-10-20T16:06:00Z">
         <w:r>
           <w:rPr>
             <w:b/>
@@ -4294,7 +4351,7 @@
           <w:t xml:space="preserve"> Insurance. Baseline </w:t>
         </w:r>
       </w:ins>
-      <w:ins w:id="182" w:author="Guillaume DAUDIN" w:date="2022-11-07T17:10:00Z">
+      <w:ins w:id="189" w:author="Guillaume DAUDIN" w:date="2022-11-07T17:10:00Z">
         <w:r>
           <w:rPr>
             <w:lang w:val="en-US"/>
@@ -4311,11 +4368,11 @@
           <w:numId w:val="14"/>
         </w:numPr>
         <w:rPr>
-          <w:ins w:id="183" w:author="Guillaume DAUDIN" w:date="2022-11-07T17:10:00Z"/>
-          <w:lang w:val="en-US"/>
-        </w:rPr>
-      </w:pPr>
-      <w:ins w:id="184" w:author="Klas" w:date="2022-11-15T12:25:00Z">
+          <w:ins w:id="190" w:author="Guillaume DAUDIN" w:date="2022-11-07T17:10:00Z"/>
+          <w:lang w:val="en-US"/>
+        </w:rPr>
+      </w:pPr>
+      <w:ins w:id="191" w:author="Klas" w:date="2022-11-15T12:25:00Z">
         <w:r>
           <w:rPr>
             <w:b/>
@@ -4324,7 +4381,7 @@
           <w:t>INT:</w:t>
         </w:r>
       </w:ins>
-      <w:ins w:id="185" w:author="Klas" w:date="2022-11-15T12:26:00Z">
+      <w:ins w:id="192" w:author="Klas" w:date="2022-11-15T12:26:00Z">
         <w:r>
           <w:rPr>
             <w:lang w:val="en-US"/>
@@ -4363,7 +4420,7 @@
           <w:t>Baseline is 0</w:t>
         </w:r>
       </w:ins>
-      <w:ins w:id="186" w:author="Guillaume DAUDIN" w:date="2022-11-22T10:13:00Z">
+      <w:ins w:id="193" w:author="Guillaume DAUDIN" w:date="2022-11-22T10:13:00Z">
         <w:r>
           <w:rPr>
             <w:lang w:val="en-US"/>
@@ -4385,7 +4442,7 @@
           <w:t>, on IN</w:t>
         </w:r>
       </w:ins>
-      <w:ins w:id="187" w:author="Klas Rönnbäck" w:date="2023-08-25T08:40:00Z">
+      <w:ins w:id="194" w:author="Klas Rönnbäck" w:date="2023-08-25T08:40:00Z">
         <w:r>
           <w:rPr>
             <w:lang w:val="en-US"/>
@@ -4393,7 +4450,7 @@
           <w:t>V</w:t>
         </w:r>
       </w:ins>
-      <w:ins w:id="188" w:author="Guillaume DAUDIN" w:date="2022-11-22T10:13:00Z">
+      <w:ins w:id="195" w:author="Guillaume DAUDIN" w:date="2022-11-22T10:13:00Z">
         <w:r>
           <w:rPr>
             <w:lang w:val="en-US"/>
@@ -4401,7 +4458,7 @@
           <w:t>,  in which case the hypotheses to list are IN</w:t>
         </w:r>
       </w:ins>
-      <w:ins w:id="189" w:author="Klas Rönnbäck" w:date="2023-08-25T08:40:00Z">
+      <w:ins w:id="196" w:author="Klas Rönnbäck" w:date="2023-08-25T08:40:00Z">
         <w:r>
           <w:rPr>
             <w:lang w:val="en-US"/>
@@ -4415,8 +4472,8 @@
           <w:t>*</w:t>
         </w:r>
       </w:ins>
-      <w:ins w:id="190" w:author="Guillaume DAUDIN" w:date="2022-11-22T10:13:00Z">
-        <w:del w:id="191" w:author="Klas Rönnbäck" w:date="2023-08-25T08:40:00Z">
+      <w:ins w:id="197" w:author="Guillaume DAUDIN" w:date="2022-11-22T10:13:00Z">
+        <w:del w:id="198" w:author="Klas Rönnbäck" w:date="2023-08-25T08:40:00Z">
           <w:r>
             <w:rPr>
               <w:lang w:val="en-US"/>
@@ -4431,8 +4488,8 @@
           <w:t>INT).</w:t>
         </w:r>
       </w:ins>
-      <w:ins w:id="192" w:author="Klas" w:date="2022-11-15T12:26:00Z">
-        <w:del w:id="193" w:author="Guillaume DAUDIN" w:date="2022-11-22T10:13:00Z">
+      <w:ins w:id="199" w:author="Klas" w:date="2022-11-15T12:26:00Z">
+        <w:del w:id="200" w:author="Guillaume DAUDIN" w:date="2022-11-22T10:13:00Z">
           <w:r>
             <w:rPr>
               <w:lang w:val="en-US"/>
@@ -4450,12 +4507,12 @@
           <w:numId w:val="14"/>
         </w:numPr>
         <w:rPr>
-          <w:ins w:id="194" w:author="Guillaume DAUDIN" w:date="2022-11-22T10:03:00Z"/>
+          <w:ins w:id="201" w:author="Guillaume DAUDIN" w:date="2022-11-22T10:03:00Z"/>
           <w:lang w:val="en-US"/>
         </w:rPr>
       </w:pPr>
       <w:proofErr w:type="gramStart"/>
-      <w:ins w:id="195" w:author="Guillaume DAUDIN" w:date="2022-11-07T17:10:00Z">
+      <w:ins w:id="202" w:author="Guillaume DAUDIN" w:date="2022-11-07T17:10:00Z">
         <w:r>
           <w:rPr>
             <w:b/>
@@ -4464,7 +4521,7 @@
           <w:t>Other</w:t>
         </w:r>
       </w:ins>
-      <w:ins w:id="196" w:author="Guillaume DAUDIN" w:date="2022-11-07T17:11:00Z">
+      <w:ins w:id="203" w:author="Guillaume DAUDIN" w:date="2022-11-07T17:11:00Z">
         <w:r>
           <w:rPr>
             <w:b/>
@@ -4480,7 +4537,7 @@
           <w:t xml:space="preserve"> For the rest</w:t>
         </w:r>
       </w:ins>
-      <w:ins w:id="197" w:author="Guillaume DAUDIN" w:date="2022-11-22T10:13:00Z">
+      <w:ins w:id="204" w:author="Guillaume DAUDIN" w:date="2022-11-22T10:13:00Z">
         <w:r>
           <w:rPr>
             <w:lang w:val="en-US"/>
@@ -4492,12 +4549,12 @@
     <w:p>
       <w:pPr>
         <w:rPr>
-          <w:ins w:id="198" w:author="Guillaume DAUDIN" w:date="2022-11-22T10:03:00Z"/>
+          <w:ins w:id="205" w:author="Guillaume DAUDIN" w:date="2022-11-22T10:03:00Z"/>
           <w:lang w:val="en-US"/>
         </w:rPr>
       </w:pPr>
       <w:proofErr w:type="gramStart"/>
-      <w:ins w:id="199" w:author="Guillaume DAUDIN" w:date="2022-11-22T10:03:00Z">
+      <w:ins w:id="206" w:author="Guillaume DAUDIN" w:date="2022-11-22T10:03:00Z">
         <w:r>
           <w:rPr>
             <w:lang w:val="en-US"/>
@@ -4517,14 +4574,14 @@
       <w:pPr>
         <w:spacing w:line="240" w:lineRule="auto"/>
         <w:rPr>
-          <w:ins w:id="200" w:author="Guillaume DAUDIN" w:date="2022-11-22T10:03:00Z"/>
-          <w:lang w:val="en-US"/>
-        </w:rPr>
-        <w:pPrChange w:id="201" w:author="Guillaume DAUDIN" w:date="2022-11-22T10:06:00Z">
+          <w:ins w:id="207" w:author="Guillaume DAUDIN" w:date="2022-11-22T10:03:00Z"/>
+          <w:lang w:val="en-US"/>
+        </w:rPr>
+        <w:pPrChange w:id="208" w:author="Guillaume DAUDIN" w:date="2022-11-22T10:06:00Z">
           <w:pPr/>
         </w:pPrChange>
       </w:pPr>
-      <w:ins w:id="202" w:author="Guillaume DAUDIN" w:date="2022-11-22T10:03:00Z">
+      <w:ins w:id="209" w:author="Guillaume DAUDIN" w:date="2022-11-22T10:03:00Z">
         <w:r>
           <w:rPr>
             <w:lang w:val="en-US"/>
@@ -4532,7 +4589,7 @@
           <w:t xml:space="preserve">A ship makes two voyages. We know the value out </w:t>
         </w:r>
       </w:ins>
-      <w:ins w:id="203" w:author="Guillaume DAUDIN" w:date="2022-11-22T10:12:00Z">
+      <w:ins w:id="210" w:author="Guillaume DAUDIN" w:date="2022-11-22T10:12:00Z">
         <w:r>
           <w:rPr>
             <w:lang w:val="en-US"/>
@@ -4540,7 +4597,7 @@
           <w:t xml:space="preserve">for </w:t>
         </w:r>
       </w:ins>
-      <w:ins w:id="204" w:author="Guillaume DAUDIN" w:date="2022-11-22T10:03:00Z">
+      <w:ins w:id="211" w:author="Guillaume DAUDIN" w:date="2022-11-22T10:03:00Z">
         <w:r>
           <w:rPr>
             <w:lang w:val="en-US"/>
@@ -4562,14 +4619,14 @@
         <w:spacing w:line="240" w:lineRule="auto"/>
         <w:ind w:firstLine="1304"/>
         <w:rPr>
-          <w:ins w:id="205" w:author="Guillaume DAUDIN" w:date="2022-11-22T10:03:00Z"/>
-          <w:lang w:val="en-US"/>
-        </w:rPr>
-        <w:pPrChange w:id="206" w:author="Guillaume DAUDIN" w:date="2022-11-22T10:06:00Z">
+          <w:ins w:id="212" w:author="Guillaume DAUDIN" w:date="2022-11-22T10:03:00Z"/>
+          <w:lang w:val="en-US"/>
+        </w:rPr>
+        <w:pPrChange w:id="213" w:author="Guillaume DAUDIN" w:date="2022-11-22T10:06:00Z">
           <w:pPr/>
         </w:pPrChange>
       </w:pPr>
-      <w:ins w:id="207" w:author="Guillaume DAUDIN" w:date="2022-11-22T10:03:00Z">
+      <w:ins w:id="214" w:author="Guillaume DAUDIN" w:date="2022-11-22T10:03:00Z">
         <w:r>
           <w:rPr>
             <w:lang w:val="en-US"/>
@@ -4597,14 +4654,14 @@
         <w:spacing w:line="240" w:lineRule="auto"/>
         <w:ind w:firstLine="1304"/>
         <w:rPr>
-          <w:ins w:id="208" w:author="Guillaume DAUDIN" w:date="2022-11-22T10:03:00Z"/>
-          <w:lang w:val="en-US"/>
-        </w:rPr>
-        <w:pPrChange w:id="209" w:author="Guillaume DAUDIN" w:date="2022-11-22T10:06:00Z">
+          <w:ins w:id="215" w:author="Guillaume DAUDIN" w:date="2022-11-22T10:03:00Z"/>
+          <w:lang w:val="en-US"/>
+        </w:rPr>
+        <w:pPrChange w:id="216" w:author="Guillaume DAUDIN" w:date="2022-11-22T10:06:00Z">
           <w:pPr/>
         </w:pPrChange>
       </w:pPr>
-      <w:ins w:id="210" w:author="Guillaume DAUDIN" w:date="2022-11-22T10:03:00Z">
+      <w:ins w:id="217" w:author="Guillaume DAUDIN" w:date="2022-11-22T10:03:00Z">
         <w:r>
           <w:rPr>
             <w:lang w:val="en-US"/>
@@ -4632,14 +4689,14 @@
         <w:spacing w:line="240" w:lineRule="auto"/>
         <w:ind w:firstLine="1304"/>
         <w:rPr>
-          <w:ins w:id="211" w:author="Guillaume DAUDIN" w:date="2022-11-22T10:03:00Z"/>
-          <w:lang w:val="en-US"/>
-        </w:rPr>
-        <w:pPrChange w:id="212" w:author="Guillaume DAUDIN" w:date="2022-11-22T10:06:00Z">
+          <w:ins w:id="218" w:author="Guillaume DAUDIN" w:date="2022-11-22T10:03:00Z"/>
+          <w:lang w:val="en-US"/>
+        </w:rPr>
+        <w:pPrChange w:id="219" w:author="Guillaume DAUDIN" w:date="2022-11-22T10:06:00Z">
           <w:pPr/>
         </w:pPrChange>
       </w:pPr>
-      <w:ins w:id="213" w:author="Guillaume DAUDIN" w:date="2022-11-22T10:03:00Z">
+      <w:ins w:id="220" w:author="Guillaume DAUDIN" w:date="2022-11-22T10:03:00Z">
         <w:r>
           <w:rPr>
             <w:lang w:val="en-US"/>
@@ -4667,16 +4724,16 @@
         <w:spacing w:line="240" w:lineRule="auto"/>
         <w:ind w:firstLine="1304"/>
         <w:rPr>
-          <w:ins w:id="214" w:author="Guillaume DAUDIN" w:date="2022-11-22T10:04:00Z"/>
-          <w:lang w:val="en-US"/>
-        </w:rPr>
-        <w:pPrChange w:id="215" w:author="Guillaume DAUDIN" w:date="2022-11-22T10:06:00Z">
+          <w:ins w:id="221" w:author="Guillaume DAUDIN" w:date="2022-11-22T10:04:00Z"/>
+          <w:lang w:val="en-US"/>
+        </w:rPr>
+        <w:pPrChange w:id="222" w:author="Guillaume DAUDIN" w:date="2022-11-22T10:06:00Z">
           <w:pPr>
             <w:ind w:firstLine="1304"/>
           </w:pPr>
         </w:pPrChange>
       </w:pPr>
-      <w:ins w:id="216" w:author="Guillaume DAUDIN" w:date="2022-11-22T10:03:00Z">
+      <w:ins w:id="223" w:author="Guillaume DAUDIN" w:date="2022-11-22T10:03:00Z">
         <w:r>
           <w:rPr>
             <w:lang w:val="en-US"/>
@@ -4703,7 +4760,7 @@
       <w:pPr>
         <w:ind w:firstLine="1304"/>
         <w:rPr>
-          <w:ins w:id="217" w:author="Guillaume DAUDIN" w:date="2022-11-22T10:04:00Z"/>
+          <w:ins w:id="224" w:author="Guillaume DAUDIN" w:date="2022-11-22T10:04:00Z"/>
           <w:lang w:val="en-US"/>
         </w:rPr>
       </w:pPr>
@@ -4712,14 +4769,14 @@
       <w:pPr>
         <w:spacing w:line="240" w:lineRule="auto"/>
         <w:rPr>
-          <w:ins w:id="218" w:author="Guillaume DAUDIN" w:date="2022-11-22T10:04:00Z"/>
-          <w:lang w:val="en-US"/>
-        </w:rPr>
-        <w:pPrChange w:id="219" w:author="Guillaume DAUDIN" w:date="2022-11-22T10:06:00Z">
+          <w:ins w:id="225" w:author="Guillaume DAUDIN" w:date="2022-11-22T10:04:00Z"/>
+          <w:lang w:val="en-US"/>
+        </w:rPr>
+        <w:pPrChange w:id="226" w:author="Guillaume DAUDIN" w:date="2022-11-22T10:06:00Z">
           <w:pPr/>
         </w:pPrChange>
       </w:pPr>
-      <w:ins w:id="220" w:author="Guillaume DAUDIN" w:date="2022-11-22T10:04:00Z">
+      <w:ins w:id="227" w:author="Guillaume DAUDIN" w:date="2022-11-22T10:04:00Z">
         <w:r>
           <w:rPr>
             <w:lang w:val="en-US"/>
@@ -4733,14 +4790,14 @@
         <w:spacing w:line="240" w:lineRule="auto"/>
         <w:ind w:firstLine="1304"/>
         <w:rPr>
-          <w:ins w:id="221" w:author="Guillaume DAUDIN" w:date="2022-11-22T10:04:00Z"/>
-          <w:lang w:val="en-US"/>
-        </w:rPr>
-        <w:pPrChange w:id="222" w:author="Guillaume DAUDIN" w:date="2022-11-22T10:06:00Z">
+          <w:ins w:id="228" w:author="Guillaume DAUDIN" w:date="2022-11-22T10:04:00Z"/>
+          <w:lang w:val="en-US"/>
+        </w:rPr>
+        <w:pPrChange w:id="229" w:author="Guillaume DAUDIN" w:date="2022-11-22T10:06:00Z">
           <w:pPr/>
         </w:pPrChange>
       </w:pPr>
-      <w:ins w:id="223" w:author="Guillaume DAUDIN" w:date="2022-11-22T10:04:00Z">
+      <w:ins w:id="230" w:author="Guillaume DAUDIN" w:date="2022-11-22T10:04:00Z">
         <w:r>
           <w:rPr>
             <w:lang w:val="en-US"/>
@@ -4754,14 +4811,14 @@
         <w:spacing w:line="240" w:lineRule="auto"/>
         <w:ind w:firstLine="1304"/>
         <w:rPr>
-          <w:ins w:id="224" w:author="Guillaume DAUDIN" w:date="2022-11-22T10:04:00Z"/>
-          <w:lang w:val="en-US"/>
-        </w:rPr>
-        <w:pPrChange w:id="225" w:author="Guillaume DAUDIN" w:date="2022-11-22T10:13:00Z">
+          <w:ins w:id="231" w:author="Guillaume DAUDIN" w:date="2022-11-22T10:04:00Z"/>
+          <w:lang w:val="en-US"/>
+        </w:rPr>
+        <w:pPrChange w:id="232" w:author="Guillaume DAUDIN" w:date="2022-11-22T10:13:00Z">
           <w:pPr/>
         </w:pPrChange>
       </w:pPr>
-      <w:ins w:id="226" w:author="Guillaume DAUDIN" w:date="2022-11-22T10:04:00Z">
+      <w:ins w:id="233" w:author="Guillaume DAUDIN" w:date="2022-11-22T10:04:00Z">
         <w:r>
           <w:rPr>
             <w:lang w:val="en-US"/>
@@ -4801,14 +4858,14 @@
         <w:spacing w:line="240" w:lineRule="auto"/>
         <w:ind w:firstLine="1304"/>
         <w:rPr>
-          <w:ins w:id="227" w:author="Guillaume DAUDIN" w:date="2022-11-22T10:04:00Z"/>
-          <w:lang w:val="en-US"/>
-        </w:rPr>
-        <w:pPrChange w:id="228" w:author="Guillaume DAUDIN" w:date="2022-11-22T10:06:00Z">
+          <w:ins w:id="234" w:author="Guillaume DAUDIN" w:date="2022-11-22T10:04:00Z"/>
+          <w:lang w:val="en-US"/>
+        </w:rPr>
+        <w:pPrChange w:id="235" w:author="Guillaume DAUDIN" w:date="2022-11-22T10:06:00Z">
           <w:pPr/>
         </w:pPrChange>
       </w:pPr>
-      <w:ins w:id="229" w:author="Guillaume DAUDIN" w:date="2022-11-22T10:04:00Z">
+      <w:ins w:id="236" w:author="Guillaume DAUDIN" w:date="2022-11-22T10:04:00Z">
         <w:r>
           <w:rPr>
             <w:lang w:val="en-US"/>
@@ -4822,16 +4879,16 @@
         <w:spacing w:line="240" w:lineRule="auto"/>
         <w:ind w:firstLine="1304"/>
         <w:rPr>
-          <w:ins w:id="230" w:author="Guillaume DAUDIN" w:date="2022-11-22T10:04:00Z"/>
-          <w:lang w:val="en-US"/>
-        </w:rPr>
-        <w:pPrChange w:id="231" w:author="Guillaume DAUDIN" w:date="2022-11-22T10:06:00Z">
+          <w:ins w:id="237" w:author="Guillaume DAUDIN" w:date="2022-11-22T10:04:00Z"/>
+          <w:lang w:val="en-US"/>
+        </w:rPr>
+        <w:pPrChange w:id="238" w:author="Guillaume DAUDIN" w:date="2022-11-22T10:06:00Z">
           <w:pPr>
             <w:ind w:firstLine="1304"/>
           </w:pPr>
         </w:pPrChange>
       </w:pPr>
-      <w:ins w:id="232" w:author="Guillaume DAUDIN" w:date="2022-11-22T10:04:00Z">
+      <w:ins w:id="239" w:author="Guillaume DAUDIN" w:date="2022-11-22T10:04:00Z">
         <w:r>
           <w:rPr>
             <w:lang w:val="en-US"/>
@@ -4844,7 +4901,7 @@
       <w:pPr>
         <w:ind w:firstLine="1304"/>
         <w:rPr>
-          <w:ins w:id="233" w:author="Guillaume DAUDIN" w:date="2022-11-22T10:05:00Z"/>
+          <w:ins w:id="240" w:author="Guillaume DAUDIN" w:date="2022-11-22T10:05:00Z"/>
           <w:lang w:val="en-US"/>
         </w:rPr>
       </w:pPr>
@@ -4853,14 +4910,14 @@
       <w:pPr>
         <w:spacing w:line="240" w:lineRule="auto"/>
         <w:rPr>
-          <w:ins w:id="234" w:author="Guillaume DAUDIN" w:date="2022-11-22T10:05:00Z"/>
-          <w:lang w:val="en-US"/>
-        </w:rPr>
-        <w:pPrChange w:id="235" w:author="Guillaume DAUDIN" w:date="2022-11-22T10:06:00Z">
+          <w:ins w:id="241" w:author="Guillaume DAUDIN" w:date="2022-11-22T10:05:00Z"/>
+          <w:lang w:val="en-US"/>
+        </w:rPr>
+        <w:pPrChange w:id="242" w:author="Guillaume DAUDIN" w:date="2022-11-22T10:06:00Z">
           <w:pPr/>
         </w:pPrChange>
       </w:pPr>
-      <w:ins w:id="236" w:author="Guillaume DAUDIN" w:date="2022-11-22T10:05:00Z">
+      <w:ins w:id="243" w:author="Guillaume DAUDIN" w:date="2022-11-22T10:05:00Z">
         <w:r>
           <w:rPr>
             <w:lang w:val="en-US"/>
@@ -4868,7 +4925,7 @@
           <w:t xml:space="preserve">Idem, but we do not know if the value of the ship is already included in the returns </w:t>
         </w:r>
       </w:ins>
-      <w:ins w:id="237" w:author="Guillaume DAUDIN" w:date="2022-11-22T10:12:00Z">
+      <w:ins w:id="244" w:author="Guillaume DAUDIN" w:date="2022-11-22T10:12:00Z">
         <w:r>
           <w:rPr>
             <w:lang w:val="en-US"/>
@@ -4876,7 +4933,7 @@
           <w:t xml:space="preserve">of the second voyage </w:t>
         </w:r>
       </w:ins>
-      <w:ins w:id="238" w:author="Guillaume DAUDIN" w:date="2022-11-22T10:05:00Z">
+      <w:ins w:id="245" w:author="Guillaume DAUDIN" w:date="2022-11-22T10:05:00Z">
         <w:r>
           <w:rPr>
             <w:lang w:val="en-US"/>
@@ -4890,16 +4947,16 @@
         <w:spacing w:line="240" w:lineRule="auto"/>
         <w:ind w:firstLine="1304"/>
         <w:rPr>
-          <w:ins w:id="239" w:author="Guillaume DAUDIN" w:date="2022-11-22T10:05:00Z"/>
-          <w:lang w:val="en-US"/>
-        </w:rPr>
-        <w:pPrChange w:id="240" w:author="Guillaume DAUDIN" w:date="2022-11-22T10:06:00Z">
+          <w:ins w:id="246" w:author="Guillaume DAUDIN" w:date="2022-11-22T10:05:00Z"/>
+          <w:lang w:val="en-US"/>
+        </w:rPr>
+        <w:pPrChange w:id="247" w:author="Guillaume DAUDIN" w:date="2022-11-22T10:06:00Z">
           <w:pPr>
             <w:ind w:firstLine="1304"/>
           </w:pPr>
         </w:pPrChange>
       </w:pPr>
-      <w:ins w:id="241" w:author="Guillaume DAUDIN" w:date="2022-11-22T10:05:00Z">
+      <w:ins w:id="248" w:author="Guillaume DAUDIN" w:date="2022-11-22T10:05:00Z">
         <w:r>
           <w:rPr>
             <w:lang w:val="en-US"/>
@@ -4913,16 +4970,16 @@
         <w:spacing w:line="240" w:lineRule="auto"/>
         <w:ind w:firstLine="1304"/>
         <w:rPr>
-          <w:ins w:id="242" w:author="Guillaume DAUDIN" w:date="2022-11-22T10:05:00Z"/>
-          <w:lang w:val="en-US"/>
-        </w:rPr>
-        <w:pPrChange w:id="243" w:author="Guillaume DAUDIN" w:date="2022-11-22T10:06:00Z">
+          <w:ins w:id="249" w:author="Guillaume DAUDIN" w:date="2022-11-22T10:05:00Z"/>
+          <w:lang w:val="en-US"/>
+        </w:rPr>
+        <w:pPrChange w:id="250" w:author="Guillaume DAUDIN" w:date="2022-11-22T10:06:00Z">
           <w:pPr>
             <w:ind w:firstLine="1304"/>
           </w:pPr>
         </w:pPrChange>
       </w:pPr>
-      <w:ins w:id="244" w:author="Guillaume DAUDIN" w:date="2022-11-22T10:05:00Z">
+      <w:ins w:id="251" w:author="Guillaume DAUDIN" w:date="2022-11-22T10:05:00Z">
         <w:r>
           <w:rPr>
             <w:lang w:val="en-US"/>
@@ -4962,16 +5019,16 @@
         <w:spacing w:line="240" w:lineRule="auto"/>
         <w:ind w:firstLine="1304"/>
         <w:rPr>
-          <w:ins w:id="245" w:author="Guillaume DAUDIN" w:date="2022-11-22T10:05:00Z"/>
-          <w:lang w:val="en-US"/>
-        </w:rPr>
-        <w:pPrChange w:id="246" w:author="Guillaume DAUDIN" w:date="2022-11-22T10:06:00Z">
+          <w:ins w:id="252" w:author="Guillaume DAUDIN" w:date="2022-11-22T10:05:00Z"/>
+          <w:lang w:val="en-US"/>
+        </w:rPr>
+        <w:pPrChange w:id="253" w:author="Guillaume DAUDIN" w:date="2022-11-22T10:06:00Z">
           <w:pPr>
             <w:ind w:firstLine="1304"/>
           </w:pPr>
         </w:pPrChange>
       </w:pPr>
-      <w:ins w:id="247" w:author="Guillaume DAUDIN" w:date="2022-11-22T10:05:00Z">
+      <w:ins w:id="254" w:author="Guillaume DAUDIN" w:date="2022-11-22T10:05:00Z">
         <w:r>
           <w:rPr>
             <w:lang w:val="en-US"/>
@@ -4985,16 +5042,16 @@
         <w:spacing w:line="240" w:lineRule="auto"/>
         <w:ind w:firstLine="1304"/>
         <w:rPr>
-          <w:ins w:id="248" w:author="Guillaume DAUDIN" w:date="2022-11-22T10:05:00Z"/>
-          <w:lang w:val="en-US"/>
-        </w:rPr>
-        <w:pPrChange w:id="249" w:author="Guillaume DAUDIN" w:date="2022-11-22T10:06:00Z">
+          <w:ins w:id="255" w:author="Guillaume DAUDIN" w:date="2022-11-22T10:05:00Z"/>
+          <w:lang w:val="en-US"/>
+        </w:rPr>
+        <w:pPrChange w:id="256" w:author="Guillaume DAUDIN" w:date="2022-11-22T10:06:00Z">
           <w:pPr>
             <w:ind w:firstLine="1304"/>
           </w:pPr>
         </w:pPrChange>
       </w:pPr>
-      <w:ins w:id="250" w:author="Guillaume DAUDIN" w:date="2022-11-22T10:05:00Z">
+      <w:ins w:id="257" w:author="Guillaume DAUDIN" w:date="2022-11-22T10:05:00Z">
         <w:r>
           <w:rPr>
             <w:lang w:val="en-US"/>
@@ -5013,19 +5070,19 @@
     <w:p>
       <w:pPr>
         <w:rPr>
-          <w:ins w:id="251" w:author="Guillaume DAUDIN" w:date="2022-11-22T10:05:00Z"/>
-          <w:lang w:val="en-US"/>
-        </w:rPr>
-      </w:pPr>
-    </w:p>
-    <w:p>
-      <w:pPr>
-        <w:rPr>
-          <w:ins w:id="252" w:author="Guillaume DAUDIN" w:date="2022-11-22T10:03:00Z"/>
-          <w:lang w:val="en-US"/>
-        </w:rPr>
-      </w:pPr>
-      <w:ins w:id="253" w:author="Guillaume DAUDIN" w:date="2022-11-22T10:05:00Z">
+          <w:ins w:id="258" w:author="Guillaume DAUDIN" w:date="2022-11-22T10:05:00Z"/>
+          <w:lang w:val="en-US"/>
+        </w:rPr>
+      </w:pPr>
+    </w:p>
+    <w:p>
+      <w:pPr>
+        <w:rPr>
+          <w:ins w:id="259" w:author="Guillaume DAUDIN" w:date="2022-11-22T10:03:00Z"/>
+          <w:lang w:val="en-US"/>
+        </w:rPr>
+      </w:pPr>
+      <w:ins w:id="260" w:author="Guillaume DAUDIN" w:date="2022-11-22T10:05:00Z">
         <w:r>
           <w:rPr>
             <w:lang w:val="en-US"/>
@@ -5039,7 +5096,7 @@
         <w:rPr>
           <w:lang w:val="en-US"/>
         </w:rPr>
-        <w:pPrChange w:id="254" w:author="Guillaume DAUDIN" w:date="2022-11-22T10:03:00Z">
+        <w:pPrChange w:id="261" w:author="Guillaume DAUDIN" w:date="2022-11-22T10:03:00Z">
           <w:pPr>
             <w:pStyle w:val="Paragraphedeliste"/>
             <w:numPr>
@@ -5343,7 +5400,7 @@
 
 <file path=word/comments.xml><?xml version="1.0" encoding="utf-8"?>
 <w:comments xmlns:wpc="http://schemas.microsoft.com/office/word/2010/wordprocessingCanvas" xmlns:cx="http://schemas.microsoft.com/office/drawing/2014/chartex" xmlns:cx1="http://schemas.microsoft.com/office/drawing/2015/9/8/chartex" xmlns:cx2="http://schemas.microsoft.com/office/drawing/2015/10/21/chartex" xmlns:cx3="http://schemas.microsoft.com/office/drawing/2016/5/9/chartex" xmlns:cx4="http://schemas.microsoft.com/office/drawing/2016/5/10/chartex" xmlns:cx5="http://schemas.microsoft.com/office/drawing/2016/5/11/chartex" xmlns:cx6="http://schemas.microsoft.com/office/drawing/2016/5/12/chartex" xmlns:cx7="http://schemas.microsoft.com/office/drawing/2016/5/13/chartex" xmlns:cx8="http://schemas.microsoft.com/office/drawing/2016/5/14/chartex" xmlns:mc="http://schemas.openxmlformats.org/markup-compatibility/2006" xmlns:aink="http://schemas.microsoft.com/office/drawing/2016/ink" xmlns:am3d="http://schemas.microsoft.com/office/drawing/2017/model3d" xmlns:o="urn:schemas-microsoft-com:office:office" xmlns:r="http://schemas.openxmlformats.org/officeDocument/2006/relationships" xmlns:m="http://schemas.openxmlformats.org/officeDocument/2006/math" xmlns:v="urn:schemas-microsoft-com:vml" xmlns:wp14="http://schemas.microsoft.com/office/word/2010/wordprocessingDrawing" xmlns:wp="http://schemas.openxmlformats.org/drawingml/2006/wordprocessingDrawing" xmlns:w10="urn:schemas-microsoft-com:office:word" xmlns:w="http://schemas.openxmlformats.org/wordprocessingml/2006/main" xmlns:w14="http://schemas.microsoft.com/office/word/2010/wordml" xmlns:w15="http://schemas.microsoft.com/office/word/2012/wordml" xmlns:w16cex="http://schemas.microsoft.com/office/word/2018/wordml/cex" xmlns:w16cid="http://schemas.microsoft.com/office/word/2016/wordml/cid" xmlns:w16="http://schemas.microsoft.com/office/word/2018/wordml" xmlns:w16se="http://schemas.microsoft.com/office/word/2015/wordml/symex" xmlns:wpg="http://schemas.microsoft.com/office/word/2010/wordprocessingGroup" xmlns:wpi="http://schemas.microsoft.com/office/word/2010/wordprocessingInk" xmlns:wne="http://schemas.microsoft.com/office/word/2006/wordml" xmlns:wps="http://schemas.microsoft.com/office/word/2010/wordprocessingShape" mc:Ignorable="w14 w15 w16se w16cid w16 w16cex wp14">
-  <w:comment w:id="90" w:author="Guillaume DAUDIN" w:date="2022-11-18T11:47:00Z" w:initials="GD">
+  <w:comment w:id="97" w:author="Guillaume DAUDIN" w:date="2022-11-18T11:47:00Z" w:initials="GD">
     <w:p>
       <w:pPr>
         <w:pStyle w:val="Commentaire"/>
@@ -5371,7 +5428,7 @@
       </w:r>
     </w:p>
   </w:comment>
-  <w:comment w:id="99" w:author="Guillaume DAUDIN" w:date="2022-11-18T11:49:00Z" w:initials="GD">
+  <w:comment w:id="106" w:author="Guillaume DAUDIN" w:date="2022-11-18T11:49:00Z" w:initials="GD">
     <w:p>
       <w:pPr>
         <w:pStyle w:val="Commentaire"/>
@@ -5393,7 +5450,7 @@
       </w:r>
     </w:p>
   </w:comment>
-  <w:comment w:id="154" w:author="Guillaume DAUDIN" w:date="2022-11-18T11:50:00Z" w:initials="GD">
+  <w:comment w:id="161" w:author="Guillaume DAUDIN" w:date="2022-11-18T11:50:00Z" w:initials="GD">
     <w:p>
       <w:pPr>
         <w:pStyle w:val="Commentaire"/>
@@ -5421,7 +5478,7 @@
       </w:r>
     </w:p>
   </w:comment>
-  <w:comment w:id="172" w:author="Guillaume DAUDIN" w:date="2022-11-18T11:51:00Z" w:initials="GD">
+  <w:comment w:id="179" w:author="Guillaume DAUDIN" w:date="2022-11-18T11:51:00Z" w:initials="GD">
     <w:p>
       <w:pPr>
         <w:pStyle w:val="Commentaire"/>
@@ -7286,10 +7343,10 @@
 
 <file path=word/people.xml><?xml version="1.0" encoding="utf-8"?>
 <w15:people xmlns:wpc="http://schemas.microsoft.com/office/word/2010/wordprocessingCanvas" xmlns:cx="http://schemas.microsoft.com/office/drawing/2014/chartex" xmlns:cx1="http://schemas.microsoft.com/office/drawing/2015/9/8/chartex" xmlns:cx2="http://schemas.microsoft.com/office/drawing/2015/10/21/chartex" xmlns:cx3="http://schemas.microsoft.com/office/drawing/2016/5/9/chartex" xmlns:cx4="http://schemas.microsoft.com/office/drawing/2016/5/10/chartex" xmlns:cx5="http://schemas.microsoft.com/office/drawing/2016/5/11/chartex" xmlns:cx6="http://schemas.microsoft.com/office/drawing/2016/5/12/chartex" xmlns:cx7="http://schemas.microsoft.com/office/drawing/2016/5/13/chartex" xmlns:cx8="http://schemas.microsoft.com/office/drawing/2016/5/14/chartex" xmlns:mc="http://schemas.openxmlformats.org/markup-compatibility/2006" xmlns:aink="http://schemas.microsoft.com/office/drawing/2016/ink" xmlns:am3d="http://schemas.microsoft.com/office/drawing/2017/model3d" xmlns:o="urn:schemas-microsoft-com:office:office" xmlns:r="http://schemas.openxmlformats.org/officeDocument/2006/relationships" xmlns:m="http://schemas.openxmlformats.org/officeDocument/2006/math" xmlns:v="urn:schemas-microsoft-com:vml" xmlns:wp14="http://schemas.microsoft.com/office/word/2010/wordprocessingDrawing" xmlns:wp="http://schemas.openxmlformats.org/drawingml/2006/wordprocessingDrawing" xmlns:w10="urn:schemas-microsoft-com:office:word" xmlns:w="http://schemas.openxmlformats.org/wordprocessingml/2006/main" xmlns:w14="http://schemas.microsoft.com/office/word/2010/wordml" xmlns:w15="http://schemas.microsoft.com/office/word/2012/wordml" xmlns:w16cex="http://schemas.microsoft.com/office/word/2018/wordml/cex" xmlns:w16cid="http://schemas.microsoft.com/office/word/2016/wordml/cid" xmlns:w16="http://schemas.microsoft.com/office/word/2018/wordml" xmlns:w16se="http://schemas.microsoft.com/office/word/2015/wordml/symex" xmlns:wpg="http://schemas.microsoft.com/office/word/2010/wordprocessingGroup" xmlns:wpi="http://schemas.microsoft.com/office/word/2010/wordprocessingInk" xmlns:wne="http://schemas.microsoft.com/office/word/2006/wordml" xmlns:wps="http://schemas.microsoft.com/office/word/2010/wordprocessingShape" mc:Ignorable="w14 w15 w16se w16cid w16 w16cex wp14">
-  <w15:person w15:author="Guillaume DAUDIN">
+  <w15:person w15:author="GUILLAUME DAUDIN">
     <w15:presenceInfo w15:providerId="AD" w15:userId="S::guillaume.daudin@dauphine.psl.eu::15dcbe30-cd68-45c5-94ba-64069fedf1cb"/>
   </w15:person>
-  <w15:person w15:author="GUILLAUME DAUDIN">
+  <w15:person w15:author="Guillaume DAUDIN">
     <w15:presenceInfo w15:providerId="AD" w15:userId="S::guillaume.daudin@dauphine.psl.eu::15dcbe30-cd68-45c5-94ba-64069fedf1cb"/>
   </w15:person>
   <w15:person w15:author="Klas Rönnbäck">

</xml_diff>

<commit_message>
Adjusting internal cross references
Signed-off-by: Guillaume Daudin <gdaudin@mac.com>
</commit_message>
<xml_diff>
--- a/data/Handbook slave trade profits databases.docx
+++ b/data/Handbook slave trade profits databases.docx
@@ -542,7 +542,7 @@
         </w:rPr>
         <w:t>as for “Name of the ship” above.</w:t>
       </w:r>
-      <w:ins w:id="1" w:author="Guillaume DAUDIN" w:date="2023-01-11T13:55:00Z">
+      <w:ins w:id="1" w:author="GUILLAUME DAUDIN" w:date="2023-01-11T13:55:00Z">
         <w:r>
           <w:rPr>
             <w:lang w:val="en-US"/>
@@ -608,7 +608,7 @@
           <w:t>same captain).</w:t>
         </w:r>
       </w:ins>
-      <w:del w:id="6" w:author="Guillaume DAUDIN" w:date="2023-01-11T13:55:00Z">
+      <w:del w:id="6" w:author="GUILLAUME DAUDIN" w:date="2023-01-11T13:55:00Z">
         <w:r>
           <w:rPr>
             <w:lang w:val="en-US"/>
@@ -674,7 +674,7 @@
         </w:rPr>
         <w:t xml:space="preserve">as for “Name of the </w:t>
       </w:r>
-      <w:del w:id="12" w:author="Guillaume DAUDIN" w:date="2023-01-11T13:55:00Z">
+      <w:del w:id="12" w:author="GUILLAUME DAUDIN" w:date="2023-01-11T13:55:00Z">
         <w:r>
           <w:rPr>
             <w:lang w:val="en-US"/>
@@ -682,7 +682,7 @@
           <w:delText>ship</w:delText>
         </w:r>
       </w:del>
-      <w:ins w:id="13" w:author="Guillaume DAUDIN" w:date="2023-01-11T13:55:00Z">
+      <w:ins w:id="13" w:author="GUILLAUME DAUDIN" w:date="2023-01-11T13:55:00Z">
         <w:r>
           <w:rPr>
             <w:lang w:val="en-US"/>
@@ -696,7 +696,7 @@
         </w:rPr>
         <w:t xml:space="preserve">” above. </w:t>
       </w:r>
-      <w:ins w:id="14" w:author="Guillaume DAUDIN" w:date="2023-01-11T13:56:00Z">
+      <w:ins w:id="14" w:author="GUILLAUME DAUDIN" w:date="2023-01-11T13:56:00Z">
         <w:r>
           <w:rPr>
             <w:lang w:val="en-US"/>
@@ -731,7 +731,7 @@
           </w:rPr>
           <w:t xml:space="preserve">as for “Name of </w:t>
         </w:r>
-        <w:del w:id="16" w:author="Guillaume DAUDIN" w:date="2023-01-11T13:55:00Z">
+        <w:del w:id="16" w:author="GUILLAUME DAUDIN" w:date="2023-01-11T13:55:00Z">
           <w:r>
             <w:rPr>
               <w:lang w:val="en-US"/>
@@ -740,7 +740,7 @@
           </w:r>
         </w:del>
       </w:ins>
-      <w:ins w:id="17" w:author="Guillaume DAUDIN" w:date="2023-01-11T13:55:00Z">
+      <w:ins w:id="17" w:author="GUILLAUME DAUDIN" w:date="2023-01-11T13:55:00Z">
         <w:r>
           <w:rPr>
             <w:lang w:val="en-US"/>
@@ -748,7 +748,7 @@
           <w:t>the capta</w:t>
         </w:r>
       </w:ins>
-      <w:ins w:id="18" w:author="Guillaume DAUDIN" w:date="2023-01-11T13:56:00Z">
+      <w:ins w:id="18" w:author="GUILLAUME DAUDIN" w:date="2023-01-11T13:56:00Z">
         <w:r>
           <w:rPr>
             <w:lang w:val="en-US"/>
@@ -852,6 +852,36 @@
         </w:rPr>
         <w:t xml:space="preserve">somehow related to some other venture entered in the database, enter </w:t>
       </w:r>
+      <w:ins w:id="21" w:author="GUILLAUME DAUDIN" w:date="2025-02-19T19:33:00Z">
+        <w:r>
+          <w:rPr>
+            <w:lang w:val="en-US"/>
+          </w:rPr>
+          <w:t xml:space="preserve">both the </w:t>
+        </w:r>
+      </w:ins>
+      <w:ins w:id="22" w:author="GUILLAUME DAUDIN" w:date="2025-02-19T19:34:00Z">
+        <w:r>
+          <w:rPr>
+            <w:lang w:val="en-US"/>
+          </w:rPr>
+          <w:t xml:space="preserve">current </w:t>
+        </w:r>
+        <w:proofErr w:type="spellStart"/>
+        <w:r>
+          <w:rPr>
+            <w:lang w:val="en-US"/>
+          </w:rPr>
+          <w:t>ventureID</w:t>
+        </w:r>
+        <w:proofErr w:type="spellEnd"/>
+        <w:r>
+          <w:rPr>
+            <w:lang w:val="en-US"/>
+          </w:rPr>
+          <w:t xml:space="preserve"> and </w:t>
+        </w:r>
+      </w:ins>
       <w:proofErr w:type="spellStart"/>
       <w:r>
         <w:rPr>
@@ -886,6 +916,50 @@
         </w:rPr>
         <w:t xml:space="preserve">, separate them by a “/”. </w:t>
       </w:r>
+      <w:ins w:id="23" w:author="GUILLAUME DAUDIN" w:date="2025-02-19T19:34:00Z">
+        <w:r>
+          <w:rPr>
+            <w:lang w:val="en-US"/>
+          </w:rPr>
+          <w:t xml:space="preserve">Sort </w:t>
+        </w:r>
+        <w:proofErr w:type="spellStart"/>
+        <w:r>
+          <w:rPr>
+            <w:lang w:val="en-US"/>
+          </w:rPr>
+          <w:t>ventureID</w:t>
+        </w:r>
+        <w:proofErr w:type="spellEnd"/>
+        <w:r>
+          <w:rPr>
+            <w:lang w:val="en-US"/>
+          </w:rPr>
+          <w:t xml:space="preserve"> by ascending order. That means that the ventures concerned will have the same content in the field “Internal </w:t>
+        </w:r>
+        <w:proofErr w:type="spellStart"/>
+        <w:r>
+          <w:rPr>
+            <w:lang w:val="en-US"/>
+          </w:rPr>
+          <w:t>crossref</w:t>
+        </w:r>
+        <w:proofErr w:type="spellEnd"/>
+        <w:r>
+          <w:rPr>
+            <w:lang w:val="en-US"/>
+          </w:rPr>
+          <w:t xml:space="preserve">”. This makes treatment </w:t>
+        </w:r>
+      </w:ins>
+      <w:ins w:id="24" w:author="GUILLAUME DAUDIN" w:date="2025-02-19T19:35:00Z">
+        <w:r>
+          <w:rPr>
+            <w:lang w:val="en-US"/>
+          </w:rPr>
+          <w:t xml:space="preserve">easier. </w:t>
+        </w:r>
+      </w:ins>
       <w:r>
         <w:rPr>
           <w:lang w:val="en-US"/>
@@ -974,7 +1048,7 @@
         </w:rPr>
         <w:t>, separate them by a “/”.</w:t>
       </w:r>
-      <w:ins w:id="21" w:author="GUILLAUME DAUDIN" w:date="2025-02-13T17:46:00Z">
+      <w:ins w:id="25" w:author="GUILLAUME DAUDIN" w:date="2025-02-13T17:46:00Z">
         <w:r>
           <w:rPr>
             <w:lang w:val="en-US"/>
@@ -982,7 +1056,7 @@
           <w:t xml:space="preserve"> If none found, input </w:t>
         </w:r>
       </w:ins>
-      <w:ins w:id="22" w:author="GUILLAUME DAUDIN" w:date="2025-02-13T17:50:00Z">
+      <w:ins w:id="26" w:author="GUILLAUME DAUDIN" w:date="2025-02-13T17:50:00Z">
         <w:r>
           <w:rPr>
             <w:lang w:val="en-US"/>
@@ -990,7 +1064,7 @@
           <w:t>nothing (but still include the “/”</w:t>
         </w:r>
       </w:ins>
-      <w:ins w:id="23" w:author="GUILLAUME DAUDIN" w:date="2025-02-13T18:05:00Z">
+      <w:ins w:id="27" w:author="GUILLAUME DAUDIN" w:date="2025-02-13T18:05:00Z">
         <w:r>
           <w:rPr>
             <w:lang w:val="en-US"/>
@@ -998,7 +1072,7 @@
           <w:t xml:space="preserve"> if they are multiple slave voyages</w:t>
         </w:r>
       </w:ins>
-      <w:ins w:id="24" w:author="GUILLAUME DAUDIN" w:date="2025-02-13T17:50:00Z">
+      <w:ins w:id="28" w:author="GUILLAUME DAUDIN" w:date="2025-02-13T17:50:00Z">
         <w:r>
           <w:rPr>
             <w:lang w:val="en-US"/>
@@ -1006,7 +1080,7 @@
           <w:t>).</w:t>
         </w:r>
       </w:ins>
-      <w:ins w:id="25" w:author="GUILLAUME DAUDIN" w:date="2025-02-13T18:05:00Z">
+      <w:ins w:id="29" w:author="GUILLAUME DAUDIN" w:date="2025-02-13T18:05:00Z">
         <w:r>
           <w:rPr>
             <w:lang w:val="en-US"/>
@@ -1141,6 +1215,7 @@
           <w:b/>
           <w:lang w:val="en-US"/>
         </w:rPr>
+        <w:lastRenderedPageBreak/>
         <w:t>Place of Disembarkation:</w:t>
       </w:r>
       <w:r>
@@ -1179,7 +1254,6 @@
           <w:b/>
           <w:lang w:val="en-US"/>
         </w:rPr>
-        <w:lastRenderedPageBreak/>
         <w:t xml:space="preserve">Date of Departure from </w:t>
       </w:r>
       <w:r>
@@ -1579,12 +1653,12 @@
           <w:numId w:val="17"/>
         </w:numPr>
         <w:rPr>
-          <w:ins w:id="26" w:author="Guillaume DAUDIN" w:date="2023-11-09T20:30:00Z"/>
-          <w:b/>
-          <w:lang w:val="en-US"/>
-          <w:rPrChange w:id="27" w:author="Guillaume DAUDIN" w:date="2023-11-09T20:30:00Z">
+          <w:ins w:id="30" w:author="GUILLAUME DAUDIN" w:date="2023-11-09T20:30:00Z"/>
+          <w:b/>
+          <w:lang w:val="en-US"/>
+          <w:rPrChange w:id="31" w:author="GUILLAUME DAUDIN" w:date="2023-11-09T20:30:00Z">
             <w:rPr>
-              <w:ins w:id="28" w:author="Guillaume DAUDIN" w:date="2023-11-09T20:30:00Z"/>
+              <w:ins w:id="32" w:author="GUILLAUME DAUDIN" w:date="2023-11-09T20:30:00Z"/>
               <w:lang w:val="en-US"/>
             </w:rPr>
           </w:rPrChange>
@@ -1623,7 +1697,7 @@
           <w:lang w:val="en-US"/>
         </w:rPr>
       </w:pPr>
-      <w:ins w:id="29" w:author="Guillaume DAUDIN" w:date="2023-11-09T20:31:00Z">
+      <w:ins w:id="33" w:author="GUILLAUME DAUDIN" w:date="2023-11-09T20:31:00Z">
         <w:r>
           <w:rPr>
             <w:b/>
@@ -1647,7 +1721,7 @@
           <w:t xml:space="preserve">fate of the venture according to the source. </w:t>
         </w:r>
       </w:ins>
-      <w:ins w:id="30" w:author="Guillaume DAUDIN" w:date="2023-11-09T20:32:00Z">
+      <w:ins w:id="34" w:author="GUILLAUME DAUDIN" w:date="2023-11-09T20:32:00Z">
         <w:r>
           <w:rPr>
             <w:bCs/>
@@ -2846,11 +2920,11 @@
           <w:numId w:val="14"/>
         </w:numPr>
         <w:rPr>
-          <w:ins w:id="31" w:author="Guillaume DAUDIN" w:date="2022-10-20T16:03:00Z"/>
-          <w:lang w:val="en-US"/>
-        </w:rPr>
-      </w:pPr>
-      <w:del w:id="32" w:author="Guillaume DAUDIN" w:date="2022-10-20T16:02:00Z">
+          <w:ins w:id="35" w:author="GUILLAUME DAUDIN" w:date="2022-10-20T16:03:00Z"/>
+          <w:lang w:val="en-US"/>
+        </w:rPr>
+      </w:pPr>
+      <w:del w:id="36" w:author="GUILLAUME DAUDIN" w:date="2022-10-20T16:02:00Z">
         <w:r>
           <w:rPr>
             <w:b/>
@@ -2859,7 +2933,7 @@
           <w:delText>Estimate</w:delText>
         </w:r>
       </w:del>
-      <w:ins w:id="33" w:author="Guillaume DAUDIN" w:date="2022-10-20T16:02:00Z">
+      <w:ins w:id="37" w:author="GUILLAUME DAUDIN" w:date="2022-10-20T16:02:00Z">
         <w:r>
           <w:rPr>
             <w:b/>
@@ -2875,7 +2949,7 @@
         </w:rPr>
         <w:t xml:space="preserve">: </w:t>
       </w:r>
-      <w:del w:id="34" w:author="Guillaume DAUDIN" w:date="2022-10-20T16:02:00Z">
+      <w:del w:id="38" w:author="GUILLAUME DAUDIN" w:date="2022-10-20T16:02:00Z">
         <w:r>
           <w:rPr>
             <w:lang w:val="en-US"/>
@@ -2925,7 +2999,7 @@
           <w:delText xml:space="preserve"> how estimate has been arrived at.</w:delText>
         </w:r>
       </w:del>
-      <w:ins w:id="35" w:author="Guillaume DAUDIN" w:date="2022-10-20T16:02:00Z">
+      <w:ins w:id="39" w:author="GUILLAUME DAUDIN" w:date="2022-10-20T16:02:00Z">
         <w:r>
           <w:rPr>
             <w:lang w:val="en-US"/>
@@ -2933,7 +3007,7 @@
           <w:t xml:space="preserve">Enter </w:t>
         </w:r>
       </w:ins>
-      <w:ins w:id="36" w:author="Guillaume DAUDIN" w:date="2022-10-20T16:03:00Z">
+      <w:ins w:id="40" w:author="GUILLAUME DAUDIN" w:date="2022-10-20T16:03:00Z">
         <w:r>
           <w:rPr>
             <w:lang w:val="en-US"/>
@@ -2941,7 +3015,7 @@
           <w:t xml:space="preserve">a </w:t>
         </w:r>
       </w:ins>
-      <w:ins w:id="37" w:author="Guillaume DAUDIN" w:date="2022-10-20T16:07:00Z">
+      <w:ins w:id="41" w:author="GUILLAUME DAUDIN" w:date="2022-10-20T16:07:00Z">
         <w:r>
           <w:rPr>
             <w:lang w:val="en-US"/>
@@ -2949,7 +3023,7 @@
           <w:t>code</w:t>
         </w:r>
       </w:ins>
-      <w:ins w:id="38" w:author="Guillaume DAUDIN" w:date="2022-10-20T16:03:00Z">
+      <w:ins w:id="42" w:author="GUILLAUME DAUDIN" w:date="2022-10-20T16:03:00Z">
         <w:r>
           <w:rPr>
             <w:lang w:val="en-US"/>
@@ -2957,7 +3031,7 @@
           <w:t xml:space="preserve"> </w:t>
         </w:r>
       </w:ins>
-      <w:ins w:id="39" w:author="Guillaume DAUDIN" w:date="2022-10-20T16:04:00Z">
+      <w:ins w:id="43" w:author="GUILLAUME DAUDIN" w:date="2022-10-20T16:04:00Z">
         <w:r>
           <w:rPr>
             <w:lang w:val="en-US"/>
@@ -2965,7 +3039,7 @@
           <w:t>if the cash flow is hypothetical.</w:t>
         </w:r>
       </w:ins>
-      <w:ins w:id="40" w:author="Guillaume DAUDIN" w:date="2022-11-22T09:58:00Z">
+      <w:ins w:id="44" w:author="GUILLAUME DAUDIN" w:date="2022-11-22T09:58:00Z">
         <w:r>
           <w:rPr>
             <w:lang w:val="en-US"/>
@@ -2973,7 +3047,7 @@
           <w:t xml:space="preserve"> </w:t>
         </w:r>
       </w:ins>
-      <w:ins w:id="41" w:author="Guillaume DAUDIN" w:date="2022-10-20T16:03:00Z">
+      <w:ins w:id="45" w:author="GUILLAUME DAUDIN" w:date="2022-10-20T16:03:00Z">
         <w:r>
           <w:rPr>
             <w:lang w:val="en-US"/>
@@ -2981,7 +3055,7 @@
           <w:t xml:space="preserve">The </w:t>
         </w:r>
       </w:ins>
-      <w:ins w:id="42" w:author="Guillaume DAUDIN" w:date="2022-11-22T09:58:00Z">
+      <w:ins w:id="46" w:author="GUILLAUME DAUDIN" w:date="2022-11-22T09:58:00Z">
         <w:r>
           <w:rPr>
             <w:lang w:val="en-US"/>
@@ -2989,7 +3063,7 @@
           <w:t xml:space="preserve">amount given in </w:t>
         </w:r>
       </w:ins>
-      <w:ins w:id="43" w:author="Guillaume DAUDIN" w:date="2022-10-20T16:03:00Z">
+      <w:ins w:id="47" w:author="GUILLAUME DAUDIN" w:date="2022-10-20T16:03:00Z">
         <w:r>
           <w:rPr>
             <w:lang w:val="en-US"/>
@@ -2997,7 +3071,7 @@
           <w:t>“Value”</w:t>
         </w:r>
       </w:ins>
-      <w:ins w:id="44" w:author="Guillaume DAUDIN" w:date="2022-11-22T09:59:00Z">
+      <w:ins w:id="48" w:author="GUILLAUME DAUDIN" w:date="2022-11-22T09:59:00Z">
         <w:r>
           <w:rPr>
             <w:lang w:val="en-US"/>
@@ -3005,7 +3079,7 @@
           <w:t xml:space="preserve"> might be different from </w:t>
         </w:r>
       </w:ins>
-      <w:ins w:id="45" w:author="Guillaume DAUDIN" w:date="2022-10-20T16:03:00Z">
+      <w:ins w:id="49" w:author="GUILLAUME DAUDIN" w:date="2022-10-20T16:03:00Z">
         <w:r>
           <w:rPr>
             <w:lang w:val="en-US"/>
@@ -3013,7 +3087,7 @@
           <w:t xml:space="preserve">the baseline hypothesis. </w:t>
         </w:r>
       </w:ins>
-      <w:ins w:id="46" w:author="Guillaume DAUDIN" w:date="2022-11-22T09:59:00Z">
+      <w:ins w:id="50" w:author="GUILLAUME DAUDIN" w:date="2022-11-22T09:59:00Z">
         <w:r>
           <w:rPr>
             <w:lang w:val="en-US"/>
@@ -3021,7 +3095,7 @@
           <w:t xml:space="preserve">If multiple hypotheses apply, list them with “+” in between. </w:t>
         </w:r>
       </w:ins>
-      <w:ins w:id="47" w:author="Guillaume DAUDIN" w:date="2022-10-20T16:03:00Z">
+      <w:ins w:id="51" w:author="GUILLAUME DAUDIN" w:date="2022-10-20T16:03:00Z">
         <w:r>
           <w:rPr>
             <w:lang w:val="en-US"/>
@@ -3046,11 +3120,11 @@
           <w:numId w:val="14"/>
         </w:numPr>
         <w:rPr>
-          <w:ins w:id="48" w:author="Guillaume DAUDIN" w:date="2022-10-20T16:04:00Z"/>
-          <w:lang w:val="en-US"/>
-        </w:rPr>
-      </w:pPr>
-      <w:ins w:id="49" w:author="Guillaume DAUDIN" w:date="2022-10-20T16:06:00Z">
+          <w:ins w:id="52" w:author="GUILLAUME DAUDIN" w:date="2022-10-20T16:04:00Z"/>
+          <w:lang w:val="en-US"/>
+        </w:rPr>
+      </w:pPr>
+      <w:ins w:id="53" w:author="GUILLAUME DAUDIN" w:date="2022-10-20T16:06:00Z">
         <w:r>
           <w:rPr>
             <w:b/>
@@ -3059,7 +3133,7 @@
           <w:t>O</w:t>
         </w:r>
       </w:ins>
-      <w:ins w:id="50" w:author="Guillaume DAUDIN" w:date="2022-10-20T16:07:00Z">
+      <w:ins w:id="54" w:author="GUILLAUME DAUDIN" w:date="2022-10-20T16:07:00Z">
         <w:r>
           <w:rPr>
             <w:b/>
@@ -3068,7 +3142,7 @@
           <w:t>R</w:t>
         </w:r>
       </w:ins>
-      <w:ins w:id="51" w:author="Guillaume DAUDIN" w:date="2022-10-20T16:03:00Z">
+      <w:ins w:id="55" w:author="GUILLAUME DAUDIN" w:date="2022-10-20T16:03:00Z">
         <w:r>
           <w:rPr>
             <w:b/>
@@ -3090,7 +3164,7 @@
           <w:t>som</w:t>
         </w:r>
       </w:ins>
-      <w:ins w:id="52" w:author="Guillaume DAUDIN" w:date="2022-10-20T16:04:00Z">
+      <w:ins w:id="56" w:author="GUILLAUME DAUDIN" w:date="2022-10-20T16:04:00Z">
         <w:r>
           <w:rPr>
             <w:lang w:val="en-US"/>
@@ -3133,7 +3207,7 @@
           <w:t xml:space="preserve">”) Baseline is </w:t>
         </w:r>
       </w:ins>
-      <w:ins w:id="53" w:author="Guillaume DAUDIN" w:date="2022-11-23T16:07:00Z">
+      <w:ins w:id="57" w:author="GUILLAUME DAUDIN" w:date="2022-11-23T16:07:00Z">
         <w:r>
           <w:rPr>
             <w:lang w:val="en-US"/>
@@ -3141,7 +3215,7 @@
           <w:t>50</w:t>
         </w:r>
       </w:ins>
-      <w:ins w:id="54" w:author="Guillaume DAUDIN" w:date="2022-10-20T16:04:00Z">
+      <w:ins w:id="58" w:author="GUILLAUME DAUDIN" w:date="2022-10-20T16:04:00Z">
         <w:r>
           <w:rPr>
             <w:lang w:val="en-US"/>
@@ -3158,11 +3232,11 @@
           <w:numId w:val="14"/>
         </w:numPr>
         <w:rPr>
-          <w:ins w:id="55" w:author="Klas" w:date="2022-11-15T09:36:00Z"/>
-          <w:lang w:val="en-US"/>
-        </w:rPr>
-      </w:pPr>
-      <w:ins w:id="56" w:author="Guillaume DAUDIN" w:date="2022-10-20T16:07:00Z">
+          <w:ins w:id="59" w:author="Klas" w:date="2022-11-15T09:36:00Z"/>
+          <w:lang w:val="en-US"/>
+        </w:rPr>
+      </w:pPr>
+      <w:ins w:id="60" w:author="GUILLAUME DAUDIN" w:date="2022-10-20T16:07:00Z">
         <w:r>
           <w:rPr>
             <w:b/>
@@ -3172,7 +3246,7 @@
           <w:t>VS</w:t>
         </w:r>
       </w:ins>
-      <w:ins w:id="57" w:author="Guillaume DAUDIN" w:date="2022-10-20T16:11:00Z">
+      <w:ins w:id="61" w:author="GUILLAUME DAUDIN" w:date="2022-10-20T16:11:00Z">
         <w:r>
           <w:rPr>
             <w:b/>
@@ -3181,7 +3255,7 @@
           <w:t>D</w:t>
         </w:r>
       </w:ins>
-      <w:ins w:id="58" w:author="Klas" w:date="2022-11-15T12:11:00Z">
+      <w:ins w:id="62" w:author="Klas" w:date="2022-11-15T12:11:00Z">
         <w:r>
           <w:rPr>
             <w:b/>
@@ -3190,7 +3264,7 @@
           <w:t>O</w:t>
         </w:r>
       </w:ins>
-      <w:ins w:id="59" w:author="Guillaume DAUDIN" w:date="2022-10-20T16:04:00Z">
+      <w:ins w:id="63" w:author="GUILLAUME DAUDIN" w:date="2022-10-20T16:04:00Z">
         <w:r>
           <w:rPr>
             <w:b/>
@@ -3205,7 +3279,7 @@
           <w:t> </w:t>
         </w:r>
       </w:ins>
-      <w:ins w:id="60" w:author="Guillaume DAUDIN" w:date="2022-10-20T16:05:00Z">
+      <w:ins w:id="64" w:author="GUILLAUME DAUDIN" w:date="2022-10-20T16:05:00Z">
         <w:r>
           <w:rPr>
             <w:lang w:val="en-US"/>
@@ -3213,7 +3287,7 @@
           <w:t>Value of the ship</w:t>
         </w:r>
       </w:ins>
-      <w:ins w:id="61" w:author="Guillaume DAUDIN" w:date="2022-10-20T16:11:00Z">
+      <w:ins w:id="65" w:author="GUILLAUME DAUDIN" w:date="2022-10-20T16:11:00Z">
         <w:r>
           <w:rPr>
             <w:lang w:val="en-US"/>
@@ -3221,7 +3295,7 @@
           <w:t xml:space="preserve"> at departure</w:t>
         </w:r>
       </w:ins>
-      <w:ins w:id="62" w:author="Klas" w:date="2022-11-15T09:37:00Z">
+      <w:ins w:id="66" w:author="Klas" w:date="2022-11-15T09:37:00Z">
         <w:r>
           <w:rPr>
             <w:lang w:val="en-US"/>
@@ -3229,7 +3303,7 @@
           <w:t>,</w:t>
         </w:r>
       </w:ins>
-      <w:ins w:id="63" w:author="Klas" w:date="2022-11-15T09:36:00Z">
+      <w:ins w:id="67" w:author="Klas" w:date="2022-11-15T09:36:00Z">
         <w:r>
           <w:rPr>
             <w:lang w:val="en-US"/>
@@ -3244,7 +3318,7 @@
           <w:t>estim</w:t>
         </w:r>
       </w:ins>
-      <w:ins w:id="64" w:author="Klas Rönnbäck" w:date="2023-08-25T08:39:00Z">
+      <w:ins w:id="68" w:author="Klas Rönnbäck" w:date="2023-08-25T08:39:00Z">
         <w:r>
           <w:rPr>
             <w:lang w:val="en-US"/>
@@ -3252,7 +3326,7 @@
           <w:t>V</w:t>
         </w:r>
       </w:ins>
-      <w:ins w:id="65" w:author="Klas" w:date="2022-11-15T09:36:00Z">
+      <w:ins w:id="69" w:author="Klas" w:date="2022-11-15T09:36:00Z">
         <w:r>
           <w:rPr>
             <w:lang w:val="en-US"/>
@@ -3267,7 +3341,7 @@
           <w:t xml:space="preserve"> as share of</w:t>
         </w:r>
       </w:ins>
-      <w:ins w:id="66" w:author="Klas" w:date="2022-11-15T09:37:00Z">
+      <w:ins w:id="70" w:author="Klas" w:date="2022-11-15T09:37:00Z">
         <w:r>
           <w:rPr>
             <w:lang w:val="en-US"/>
@@ -3275,7 +3349,7 @@
           <w:t xml:space="preserve"> other outlays</w:t>
         </w:r>
       </w:ins>
-      <w:ins w:id="67" w:author="Guillaume DAUDIN" w:date="2022-10-20T16:05:00Z">
+      <w:ins w:id="71" w:author="GUILLAUME DAUDIN" w:date="2022-10-20T16:05:00Z">
         <w:r>
           <w:rPr>
             <w:lang w:val="en-US"/>
@@ -3283,7 +3357,7 @@
           <w:t xml:space="preserve">. </w:t>
         </w:r>
       </w:ins>
-      <w:ins w:id="68" w:author="Guillaume DAUDIN" w:date="2022-11-22T09:59:00Z">
+      <w:ins w:id="72" w:author="GUILLAUME DAUDIN" w:date="2022-11-22T09:59:00Z">
         <w:r>
           <w:rPr>
             <w:lang w:val="en-US"/>
@@ -3291,7 +3365,7 @@
           <w:t>Value to enter (and b</w:t>
         </w:r>
       </w:ins>
-      <w:ins w:id="69" w:author="Guillaume DAUDIN" w:date="2022-10-20T16:05:00Z">
+      <w:ins w:id="73" w:author="GUILLAUME DAUDIN" w:date="2022-10-20T16:05:00Z">
         <w:r>
           <w:rPr>
             <w:lang w:val="en-US"/>
@@ -3299,7 +3373,7 @@
           <w:t>aseline</w:t>
         </w:r>
       </w:ins>
-      <w:ins w:id="70" w:author="Guillaume DAUDIN" w:date="2022-11-22T09:59:00Z">
+      <w:ins w:id="74" w:author="GUILLAUME DAUDIN" w:date="2022-11-22T09:59:00Z">
         <w:r>
           <w:rPr>
             <w:lang w:val="en-US"/>
@@ -3307,7 +3381,7 @@
           <w:t>)</w:t>
         </w:r>
       </w:ins>
-      <w:ins w:id="71" w:author="Guillaume DAUDIN" w:date="2022-10-20T16:05:00Z">
+      <w:ins w:id="75" w:author="GUILLAUME DAUDIN" w:date="2022-10-20T16:05:00Z">
         <w:r>
           <w:rPr>
             <w:lang w:val="en-US"/>
@@ -3315,7 +3389,7 @@
           <w:t xml:space="preserve"> is 17% of all the other</w:t>
         </w:r>
       </w:ins>
-      <w:ins w:id="72" w:author="Guillaume DAUDIN" w:date="2022-10-20T16:06:00Z">
+      <w:ins w:id="76" w:author="GUILLAUME DAUDIN" w:date="2022-10-20T16:06:00Z">
         <w:r>
           <w:rPr>
             <w:lang w:val="en-US"/>
@@ -3332,11 +3406,11 @@
           <w:numId w:val="14"/>
         </w:numPr>
         <w:rPr>
-          <w:ins w:id="73" w:author="Klas" w:date="2022-11-15T09:47:00Z"/>
-          <w:lang w:val="en-US"/>
-        </w:rPr>
-      </w:pPr>
-      <w:ins w:id="74" w:author="Klas" w:date="2022-11-15T09:36:00Z">
+          <w:ins w:id="77" w:author="Klas" w:date="2022-11-15T09:47:00Z"/>
+          <w:lang w:val="en-US"/>
+        </w:rPr>
+      </w:pPr>
+      <w:ins w:id="78" w:author="Klas" w:date="2022-11-15T09:36:00Z">
         <w:r>
           <w:rPr>
             <w:b/>
@@ -3345,7 +3419,7 @@
           <w:t>VSD</w:t>
         </w:r>
       </w:ins>
-      <w:ins w:id="75" w:author="Guillaume DAUDIN" w:date="2022-11-24T12:29:00Z">
+      <w:ins w:id="79" w:author="GUILLAUME DAUDIN" w:date="2022-11-24T12:29:00Z">
         <w:r>
           <w:rPr>
             <w:b/>
@@ -3354,7 +3428,7 @@
           <w:t>R</w:t>
         </w:r>
       </w:ins>
-      <w:ins w:id="76" w:author="Klas" w:date="2022-11-15T09:36:00Z">
+      <w:ins w:id="80" w:author="Klas" w:date="2022-11-15T09:36:00Z">
         <w:r>
           <w:rPr>
             <w:b/>
@@ -3369,7 +3443,7 @@
           <w:t xml:space="preserve"> </w:t>
         </w:r>
       </w:ins>
-      <w:ins w:id="77" w:author="Klas" w:date="2022-11-15T09:37:00Z">
+      <w:ins w:id="81" w:author="Klas" w:date="2022-11-15T09:37:00Z">
         <w:r>
           <w:rPr>
             <w:lang w:val="en-US"/>
@@ -3377,7 +3451,7 @@
           <w:t xml:space="preserve">Vale of the ship at departure, estimated based on value of ship at return. </w:t>
         </w:r>
       </w:ins>
-      <w:ins w:id="78" w:author="Guillaume DAUDIN" w:date="2022-11-22T10:00:00Z">
+      <w:ins w:id="82" w:author="GUILLAUME DAUDIN" w:date="2022-11-22T10:00:00Z">
         <w:r>
           <w:rPr>
             <w:lang w:val="en-US"/>
@@ -3392,8 +3466,8 @@
           <w:t>b</w:t>
         </w:r>
       </w:ins>
-      <w:ins w:id="79" w:author="Klas" w:date="2022-11-15T09:37:00Z">
-        <w:del w:id="80" w:author="Guillaume DAUDIN" w:date="2022-11-22T10:00:00Z">
+      <w:ins w:id="83" w:author="Klas" w:date="2022-11-15T09:37:00Z">
+        <w:del w:id="84" w:author="GUILLAUME DAUDIN" w:date="2022-11-22T10:00:00Z">
           <w:r>
             <w:rPr>
               <w:bCs/>
@@ -3410,7 +3484,7 @@
           <w:t>aseline</w:t>
         </w:r>
       </w:ins>
-      <w:ins w:id="81" w:author="Guillaume DAUDIN" w:date="2022-11-22T10:00:00Z">
+      <w:ins w:id="85" w:author="GUILLAUME DAUDIN" w:date="2022-11-22T10:00:00Z">
         <w:r>
           <w:rPr>
             <w:bCs/>
@@ -3419,7 +3493,7 @@
           <w:t>)</w:t>
         </w:r>
       </w:ins>
-      <w:ins w:id="82" w:author="Klas" w:date="2022-11-15T09:37:00Z">
+      <w:ins w:id="86" w:author="Klas" w:date="2022-11-15T09:37:00Z">
         <w:r>
           <w:rPr>
             <w:bCs/>
@@ -3428,7 +3502,7 @@
           <w:t xml:space="preserve"> is that the value of the ship at return is </w:t>
         </w:r>
       </w:ins>
-      <w:ins w:id="83" w:author="Guillaume DAUDIN" w:date="2022-11-18T11:44:00Z">
+      <w:ins w:id="87" w:author="GUILLAUME DAUDIN" w:date="2022-11-18T11:44:00Z">
         <w:r>
           <w:rPr>
             <w:bCs/>
@@ -3437,8 +3511,8 @@
           <w:t>133.33%</w:t>
         </w:r>
       </w:ins>
-      <w:ins w:id="84" w:author="Klas" w:date="2022-11-15T09:37:00Z">
-        <w:del w:id="85" w:author="Guillaume DAUDIN" w:date="2022-11-18T11:44:00Z">
+      <w:ins w:id="88" w:author="Klas" w:date="2022-11-15T09:37:00Z">
+        <w:del w:id="89" w:author="GUILLAUME DAUDIN" w:date="2022-11-18T11:44:00Z">
           <w:r>
             <w:rPr>
               <w:bCs/>
@@ -3454,7 +3528,7 @@
           </w:rPr>
           <w:t xml:space="preserve"> of the value at </w:t>
         </w:r>
-        <w:del w:id="86" w:author="Guillaume DAUDIN" w:date="2022-11-18T11:44:00Z">
+        <w:del w:id="90" w:author="GUILLAUME DAUDIN" w:date="2022-11-18T11:44:00Z">
           <w:r>
             <w:rPr>
               <w:bCs/>
@@ -3464,7 +3538,7 @@
           </w:r>
         </w:del>
       </w:ins>
-      <w:ins w:id="87" w:author="Guillaume DAUDIN" w:date="2022-11-18T11:44:00Z">
+      <w:ins w:id="91" w:author="GUILLAUME DAUDIN" w:date="2022-11-18T11:44:00Z">
         <w:r>
           <w:rPr>
             <w:bCs/>
@@ -3473,7 +3547,7 @@
           <w:t>return</w:t>
         </w:r>
       </w:ins>
-      <w:ins w:id="88" w:author="Klas" w:date="2022-11-15T09:37:00Z">
+      <w:ins w:id="92" w:author="Klas" w:date="2022-11-15T09:37:00Z">
         <w:r>
           <w:rPr>
             <w:bCs/>
@@ -3491,13 +3565,13 @@
           <w:numId w:val="14"/>
         </w:numPr>
         <w:rPr>
-          <w:ins w:id="89" w:author="Klas" w:date="2022-11-15T11:53:00Z"/>
-          <w:del w:id="90" w:author="Guillaume DAUDIN" w:date="2022-11-22T10:00:00Z"/>
-          <w:lang w:val="en-US"/>
-        </w:rPr>
-      </w:pPr>
-      <w:ins w:id="91" w:author="Klas" w:date="2022-11-15T09:47:00Z">
-        <w:del w:id="92" w:author="Guillaume DAUDIN" w:date="2022-11-22T10:00:00Z">
+          <w:ins w:id="93" w:author="Klas" w:date="2022-11-15T11:53:00Z"/>
+          <w:del w:id="94" w:author="GUILLAUME DAUDIN" w:date="2022-11-22T10:00:00Z"/>
+          <w:lang w:val="en-US"/>
+        </w:rPr>
+      </w:pPr>
+      <w:ins w:id="95" w:author="Klas" w:date="2022-11-15T09:47:00Z">
+        <w:del w:id="96" w:author="GUILLAUME DAUDIN" w:date="2022-11-22T10:00:00Z">
           <w:r>
             <w:rPr>
               <w:b/>
@@ -3516,8 +3590,8 @@
           </w:r>
         </w:del>
       </w:ins>
-      <w:ins w:id="93" w:author="Klas" w:date="2022-11-15T12:12:00Z">
-        <w:del w:id="94" w:author="Guillaume DAUDIN" w:date="2022-11-22T10:00:00Z">
+      <w:ins w:id="97" w:author="Klas" w:date="2022-11-15T12:12:00Z">
+        <w:del w:id="98" w:author="GUILLAUME DAUDIN" w:date="2022-11-22T10:00:00Z">
           <w:r>
             <w:rPr>
               <w:b/>
@@ -3528,8 +3602,8 @@
           </w:r>
         </w:del>
       </w:ins>
-      <w:ins w:id="95" w:author="Klas" w:date="2022-11-15T09:47:00Z">
-        <w:del w:id="96" w:author="Guillaume DAUDIN" w:date="2022-11-22T10:00:00Z">
+      <w:ins w:id="99" w:author="Klas" w:date="2022-11-15T09:47:00Z">
+        <w:del w:id="100" w:author="GUILLAUME DAUDIN" w:date="2022-11-22T10:00:00Z">
           <w:r>
             <w:rPr>
               <w:lang w:val="en-US"/>
@@ -3548,7 +3622,7 @@
             </w:rPr>
             <w:delText xml:space="preserve"> if the value at departure is itself subject to </w:delText>
           </w:r>
-          <w:commentRangeStart w:id="97"/>
+          <w:commentRangeStart w:id="101"/>
           <w:r>
             <w:rPr>
               <w:lang w:val="en-US"/>
@@ -3569,17 +3643,17 @@
           </w:r>
         </w:del>
       </w:ins>
-      <w:commentRangeEnd w:id="97"/>
-      <w:del w:id="98" w:author="Guillaume DAUDIN" w:date="2022-11-22T10:00:00Z">
+      <w:commentRangeEnd w:id="101"/>
+      <w:del w:id="102" w:author="GUILLAUME DAUDIN" w:date="2022-11-22T10:00:00Z">
         <w:r>
           <w:rPr>
             <w:rStyle w:val="Marquedecommentaire"/>
           </w:rPr>
-          <w:commentReference w:id="97"/>
+          <w:commentReference w:id="101"/>
         </w:r>
       </w:del>
-      <w:ins w:id="99" w:author="Klas" w:date="2022-11-15T09:47:00Z">
-        <w:del w:id="100" w:author="Guillaume DAUDIN" w:date="2022-11-22T10:00:00Z">
+      <w:ins w:id="103" w:author="Klas" w:date="2022-11-15T09:47:00Z">
+        <w:del w:id="104" w:author="GUILLAUME DAUDIN" w:date="2022-11-22T10:00:00Z">
           <w:r>
             <w:rPr>
               <w:lang w:val="en-US"/>
@@ -3609,11 +3683,11 @@
           <w:numId w:val="14"/>
         </w:numPr>
         <w:rPr>
-          <w:ins w:id="101" w:author="Guillaume DAUDIN" w:date="2022-10-20T16:06:00Z"/>
-          <w:lang w:val="en-US"/>
-        </w:rPr>
-      </w:pPr>
-      <w:ins w:id="102" w:author="Klas" w:date="2022-11-15T11:53:00Z">
+          <w:ins w:id="105" w:author="GUILLAUME DAUDIN" w:date="2022-10-20T16:06:00Z"/>
+          <w:lang w:val="en-US"/>
+        </w:rPr>
+      </w:pPr>
+      <w:ins w:id="106" w:author="Klas" w:date="2022-11-15T11:53:00Z">
         <w:r>
           <w:rPr>
             <w:b/>
@@ -3635,7 +3709,7 @@
           <w:t xml:space="preserve"> value of ship at departure for cases where the sources suggest total outlays</w:t>
         </w:r>
       </w:ins>
-      <w:ins w:id="103" w:author="Klas" w:date="2022-11-15T12:14:00Z">
+      <w:ins w:id="107" w:author="Klas" w:date="2022-11-15T12:14:00Z">
         <w:r>
           <w:rPr>
             <w:lang w:val="en-US"/>
@@ -3650,7 +3724,7 @@
           <w:t>but if we anyway would want to test for possibility that ship out is not included</w:t>
         </w:r>
       </w:ins>
-      <w:ins w:id="104" w:author="Klas" w:date="2022-11-15T11:53:00Z">
+      <w:ins w:id="108" w:author="Klas" w:date="2022-11-15T11:53:00Z">
         <w:r>
           <w:rPr>
             <w:lang w:val="en-US"/>
@@ -3658,14 +3732,14 @@
           <w:t>.</w:t>
         </w:r>
       </w:ins>
-      <w:ins w:id="105" w:author="Klas" w:date="2022-11-15T11:54:00Z">
+      <w:ins w:id="109" w:author="Klas" w:date="2022-11-15T11:54:00Z">
         <w:r>
           <w:rPr>
             <w:lang w:val="en-US"/>
           </w:rPr>
           <w:t xml:space="preserve"> </w:t>
         </w:r>
-        <w:commentRangeStart w:id="106"/>
+        <w:commentRangeStart w:id="110"/>
         <w:r>
           <w:rPr>
             <w:lang w:val="en-US"/>
@@ -3673,7 +3747,7 @@
           <w:t>Baseline is 0</w:t>
         </w:r>
       </w:ins>
-      <w:ins w:id="107" w:author="Guillaume DAUDIN" w:date="2022-11-22T10:00:00Z">
+      <w:ins w:id="111" w:author="GUILLAUME DAUDIN" w:date="2022-11-22T10:00:00Z">
         <w:r>
           <w:rPr>
             <w:lang w:val="en-US"/>
@@ -3681,7 +3755,7 @@
           <w:t>. But the value to enter depends on the information available (and might depend on VSDO, i</w:t>
         </w:r>
       </w:ins>
-      <w:ins w:id="108" w:author="Guillaume DAUDIN" w:date="2022-11-22T10:02:00Z">
+      <w:ins w:id="112" w:author="GUILLAUME DAUDIN" w:date="2022-11-22T10:02:00Z">
         <w:r>
           <w:rPr>
             <w:lang w:val="en-US"/>
@@ -3689,7 +3763,7 @@
           <w:t>n</w:t>
         </w:r>
       </w:ins>
-      <w:ins w:id="109" w:author="Guillaume DAUDIN" w:date="2022-11-22T10:00:00Z">
+      <w:ins w:id="113" w:author="GUILLAUME DAUDIN" w:date="2022-11-22T10:00:00Z">
         <w:r>
           <w:rPr>
             <w:lang w:val="en-US"/>
@@ -3697,7 +3771,7 @@
           <w:t xml:space="preserve"> which case the hypotheses to list are </w:t>
         </w:r>
       </w:ins>
-      <w:ins w:id="110" w:author="Guillaume DAUDIN" w:date="2022-11-22T10:01:00Z">
+      <w:ins w:id="114" w:author="GUILLAUME DAUDIN" w:date="2022-11-22T10:01:00Z">
         <w:r>
           <w:rPr>
             <w:lang w:val="en-US"/>
@@ -3705,7 +3779,7 @@
           <w:t>VSDO</w:t>
         </w:r>
       </w:ins>
-      <w:ins w:id="111" w:author="Klas Rönnbäck" w:date="2023-08-25T08:39:00Z">
+      <w:ins w:id="115" w:author="Klas Rönnbäck" w:date="2023-08-25T08:39:00Z">
         <w:r>
           <w:rPr>
             <w:lang w:val="en-US"/>
@@ -3713,8 +3787,8 @@
           <w:t>*</w:t>
         </w:r>
       </w:ins>
-      <w:ins w:id="112" w:author="Guillaume DAUDIN" w:date="2022-11-22T10:01:00Z">
-        <w:del w:id="113" w:author="Klas Rönnbäck" w:date="2023-08-25T08:39:00Z">
+      <w:ins w:id="116" w:author="GUILLAUME DAUDIN" w:date="2022-11-22T10:01:00Z">
+        <w:del w:id="117" w:author="Klas Rönnbäck" w:date="2023-08-25T08:39:00Z">
           <w:r>
             <w:rPr>
               <w:lang w:val="en-US"/>
@@ -3729,7 +3803,7 @@
           <w:t>VSDT</w:t>
         </w:r>
       </w:ins>
-      <w:ins w:id="114" w:author="Guillaume DAUDIN" w:date="2023-01-19T17:18:00Z">
+      <w:ins w:id="118" w:author="GUILLAUME DAUDIN" w:date="2023-01-19T17:18:00Z">
         <w:r>
           <w:rPr>
             <w:lang w:val="en-US"/>
@@ -3737,8 +3811,8 @@
           <w:t>)</w:t>
         </w:r>
       </w:ins>
-      <w:ins w:id="115" w:author="Klas" w:date="2022-11-15T12:16:00Z">
-        <w:del w:id="116" w:author="Guillaume DAUDIN" w:date="2022-11-22T10:01:00Z">
+      <w:ins w:id="119" w:author="Klas" w:date="2022-11-15T12:16:00Z">
+        <w:del w:id="120" w:author="GUILLAUME DAUDIN" w:date="2022-11-22T10:01:00Z">
           <w:r>
             <w:rPr>
               <w:lang w:val="en-US"/>
@@ -3747,17 +3821,17 @@
           </w:r>
         </w:del>
       </w:ins>
-      <w:commentRangeEnd w:id="106"/>
-      <w:del w:id="117" w:author="Guillaume DAUDIN" w:date="2022-11-22T10:01:00Z">
+      <w:commentRangeEnd w:id="110"/>
+      <w:del w:id="121" w:author="GUILLAUME DAUDIN" w:date="2022-11-22T10:01:00Z">
         <w:r>
           <w:rPr>
             <w:rStyle w:val="Marquedecommentaire"/>
           </w:rPr>
-          <w:commentReference w:id="106"/>
+          <w:commentReference w:id="110"/>
         </w:r>
       </w:del>
-      <w:ins w:id="118" w:author="Klas" w:date="2022-11-15T12:16:00Z">
-        <w:del w:id="119" w:author="Guillaume DAUDIN" w:date="2022-11-22T10:01:00Z">
+      <w:ins w:id="122" w:author="Klas" w:date="2022-11-15T12:16:00Z">
+        <w:del w:id="123" w:author="GUILLAUME DAUDIN" w:date="2022-11-22T10:01:00Z">
           <w:r>
             <w:rPr>
               <w:lang w:val="en-US"/>
@@ -3766,8 +3840,8 @@
           </w:r>
         </w:del>
       </w:ins>
-      <w:ins w:id="120" w:author="Klas" w:date="2022-11-15T11:54:00Z">
-        <w:del w:id="121" w:author="Guillaume DAUDIN" w:date="2022-11-22T10:01:00Z">
+      <w:ins w:id="124" w:author="Klas" w:date="2022-11-15T11:54:00Z">
+        <w:del w:id="125" w:author="GUILLAUME DAUDIN" w:date="2022-11-22T10:01:00Z">
           <w:r>
             <w:rPr>
               <w:lang w:val="en-US"/>
@@ -3785,11 +3859,11 @@
           <w:numId w:val="14"/>
         </w:numPr>
         <w:rPr>
-          <w:ins w:id="122" w:author="Guillaume DAUDIN" w:date="2022-11-07T17:10:00Z"/>
-          <w:lang w:val="en-US"/>
-        </w:rPr>
-      </w:pPr>
-      <w:ins w:id="123" w:author="Guillaume DAUDIN" w:date="2022-10-20T16:11:00Z">
+          <w:ins w:id="126" w:author="GUILLAUME DAUDIN" w:date="2022-11-07T17:10:00Z"/>
+          <w:lang w:val="en-US"/>
+        </w:rPr>
+      </w:pPr>
+      <w:ins w:id="127" w:author="GUILLAUME DAUDIN" w:date="2022-10-20T16:11:00Z">
         <w:r>
           <w:rPr>
             <w:b/>
@@ -3798,7 +3872,7 @@
           <w:t>VSR</w:t>
         </w:r>
       </w:ins>
-      <w:ins w:id="124" w:author="Guillaume DAUDIN" w:date="2022-11-24T12:29:00Z">
+      <w:ins w:id="128" w:author="GUILLAUME DAUDIN" w:date="2022-11-24T12:29:00Z">
         <w:r>
           <w:rPr>
             <w:b/>
@@ -3807,7 +3881,7 @@
           <w:t>V</w:t>
         </w:r>
       </w:ins>
-      <w:ins w:id="125" w:author="Guillaume DAUDIN" w:date="2022-10-20T16:06:00Z">
+      <w:ins w:id="129" w:author="GUILLAUME DAUDIN" w:date="2022-10-20T16:06:00Z">
         <w:r>
           <w:rPr>
             <w:b/>
@@ -3823,7 +3897,7 @@
           <w:t xml:space="preserve"> </w:t>
         </w:r>
       </w:ins>
-      <w:ins w:id="126" w:author="Guillaume DAUDIN" w:date="2022-10-20T16:12:00Z">
+      <w:ins w:id="130" w:author="GUILLAUME DAUDIN" w:date="2022-10-20T16:12:00Z">
         <w:r>
           <w:rPr>
             <w:bCs/>
@@ -3832,7 +3906,7 @@
           <w:t>Value of the ship at return</w:t>
         </w:r>
       </w:ins>
-      <w:ins w:id="127" w:author="Guillaume DAUDIN" w:date="2022-10-20T16:06:00Z">
+      <w:ins w:id="131" w:author="GUILLAUME DAUDIN" w:date="2022-10-20T16:06:00Z">
         <w:r>
           <w:rPr>
             <w:bCs/>
@@ -3841,7 +3915,7 @@
           <w:t xml:space="preserve">. Baseline is </w:t>
         </w:r>
       </w:ins>
-      <w:ins w:id="128" w:author="Guillaume DAUDIN" w:date="2022-10-20T16:12:00Z">
+      <w:ins w:id="132" w:author="GUILLAUME DAUDIN" w:date="2022-10-20T16:12:00Z">
         <w:r>
           <w:rPr>
             <w:bCs/>
@@ -3850,7 +3924,7 @@
           <w:t>75</w:t>
         </w:r>
       </w:ins>
-      <w:ins w:id="129" w:author="Guillaume DAUDIN" w:date="2022-10-20T16:06:00Z">
+      <w:ins w:id="133" w:author="GUILLAUME DAUDIN" w:date="2022-10-20T16:06:00Z">
         <w:r>
           <w:rPr>
             <w:bCs/>
@@ -3859,7 +3933,7 @@
           <w:t xml:space="preserve">% </w:t>
         </w:r>
       </w:ins>
-      <w:ins w:id="130" w:author="Guillaume DAUDIN" w:date="2022-10-20T16:12:00Z">
+      <w:ins w:id="134" w:author="GUILLAUME DAUDIN" w:date="2022-10-20T16:12:00Z">
         <w:r>
           <w:rPr>
             <w:bCs/>
@@ -3877,13 +3951,13 @@
           <w:numId w:val="14"/>
         </w:numPr>
         <w:rPr>
-          <w:ins w:id="131" w:author="Klas" w:date="2022-11-15T09:54:00Z"/>
-          <w:del w:id="132" w:author="Guillaume DAUDIN" w:date="2022-11-22T10:01:00Z"/>
-          <w:lang w:val="en-US"/>
-        </w:rPr>
-      </w:pPr>
-      <w:ins w:id="133" w:author="Klas" w:date="2022-11-15T09:47:00Z">
-        <w:del w:id="134" w:author="Guillaume DAUDIN" w:date="2022-11-22T10:01:00Z">
+          <w:ins w:id="135" w:author="Klas" w:date="2022-11-15T09:54:00Z"/>
+          <w:del w:id="136" w:author="GUILLAUME DAUDIN" w:date="2022-11-22T10:01:00Z"/>
+          <w:lang w:val="en-US"/>
+        </w:rPr>
+      </w:pPr>
+      <w:ins w:id="137" w:author="Klas" w:date="2022-11-15T09:47:00Z">
+        <w:del w:id="138" w:author="GUILLAUME DAUDIN" w:date="2022-11-22T10:01:00Z">
           <w:r>
             <w:rPr>
               <w:lang w:val="en-US"/>
@@ -3892,8 +3966,8 @@
           </w:r>
         </w:del>
       </w:ins>
-      <w:ins w:id="135" w:author="Klas" w:date="2022-11-15T09:54:00Z">
-        <w:del w:id="136" w:author="Guillaume DAUDIN" w:date="2022-11-22T10:01:00Z">
+      <w:ins w:id="139" w:author="Klas" w:date="2022-11-15T09:54:00Z">
+        <w:del w:id="140" w:author="GUILLAUME DAUDIN" w:date="2022-11-22T10:01:00Z">
           <w:r>
             <w:rPr>
               <w:lang w:val="en-US"/>
@@ -3911,13 +3985,13 @@
           <w:numId w:val="14"/>
         </w:numPr>
         <w:rPr>
-          <w:ins w:id="137" w:author="Klas" w:date="2022-11-15T11:56:00Z"/>
-          <w:del w:id="138" w:author="Guillaume DAUDIN" w:date="2022-11-22T10:01:00Z"/>
-          <w:lang w:val="en-US"/>
-        </w:rPr>
-      </w:pPr>
-      <w:ins w:id="139" w:author="Klas" w:date="2022-11-15T09:54:00Z">
-        <w:del w:id="140" w:author="Guillaume DAUDIN" w:date="2022-11-22T10:01:00Z">
+          <w:ins w:id="141" w:author="Klas" w:date="2022-11-15T11:56:00Z"/>
+          <w:del w:id="142" w:author="GUILLAUME DAUDIN" w:date="2022-11-22T10:01:00Z"/>
+          <w:lang w:val="en-US"/>
+        </w:rPr>
+      </w:pPr>
+      <w:ins w:id="143" w:author="Klas" w:date="2022-11-15T09:54:00Z">
+        <w:del w:id="144" w:author="GUILLAUME DAUDIN" w:date="2022-11-22T10:01:00Z">
           <w:r>
             <w:rPr>
               <w:b/>
@@ -3942,8 +4016,8 @@
           </w:r>
         </w:del>
       </w:ins>
-      <w:ins w:id="141" w:author="Klas" w:date="2022-11-15T09:55:00Z">
-        <w:del w:id="142" w:author="Guillaume DAUDIN" w:date="2022-11-22T10:01:00Z">
+      <w:ins w:id="145" w:author="Klas" w:date="2022-11-15T09:55:00Z">
+        <w:del w:id="146" w:author="GUILLAUME DAUDIN" w:date="2022-11-22T10:01:00Z">
           <w:r>
             <w:rPr>
               <w:lang w:val="en-US"/>
@@ -3952,8 +4026,8 @@
           </w:r>
         </w:del>
       </w:ins>
-      <w:ins w:id="143" w:author="Klas" w:date="2022-11-15T09:54:00Z">
-        <w:del w:id="144" w:author="Guillaume DAUDIN" w:date="2022-11-22T10:01:00Z">
+      <w:ins w:id="147" w:author="Klas" w:date="2022-11-15T09:54:00Z">
+        <w:del w:id="148" w:author="GUILLAUME DAUDIN" w:date="2022-11-22T10:01:00Z">
           <w:r>
             <w:rPr>
               <w:lang w:val="en-US"/>
@@ -3974,8 +4048,8 @@
           </w:r>
         </w:del>
       </w:ins>
-      <w:ins w:id="145" w:author="Klas" w:date="2022-11-15T09:55:00Z">
-        <w:del w:id="146" w:author="Guillaume DAUDIN" w:date="2022-11-22T10:01:00Z">
+      <w:ins w:id="149" w:author="Klas" w:date="2022-11-15T09:55:00Z">
+        <w:del w:id="150" w:author="GUILLAUME DAUDIN" w:date="2022-11-22T10:01:00Z">
           <w:r>
             <w:rPr>
               <w:lang w:val="en-US"/>
@@ -3984,8 +4058,8 @@
           </w:r>
         </w:del>
       </w:ins>
-      <w:ins w:id="147" w:author="Klas" w:date="2022-11-15T09:54:00Z">
-        <w:del w:id="148" w:author="Guillaume DAUDIN" w:date="2022-11-22T10:01:00Z">
+      <w:ins w:id="151" w:author="Klas" w:date="2022-11-15T09:54:00Z">
+        <w:del w:id="152" w:author="GUILLAUME DAUDIN" w:date="2022-11-22T10:01:00Z">
           <w:r>
             <w:rPr>
               <w:lang w:val="en-US"/>
@@ -4009,13 +4083,13 @@
           <w:numId w:val="14"/>
         </w:numPr>
         <w:rPr>
-          <w:ins w:id="149" w:author="Klas" w:date="2022-11-15T12:15:00Z"/>
-          <w:del w:id="150" w:author="Guillaume DAUDIN" w:date="2022-11-22T10:01:00Z"/>
-          <w:lang w:val="en-US"/>
-        </w:rPr>
-      </w:pPr>
-      <w:ins w:id="151" w:author="Klas" w:date="2022-11-15T11:56:00Z">
-        <w:del w:id="152" w:author="Guillaume DAUDIN" w:date="2022-11-22T10:01:00Z">
+          <w:ins w:id="153" w:author="Klas" w:date="2022-11-15T12:15:00Z"/>
+          <w:del w:id="154" w:author="GUILLAUME DAUDIN" w:date="2022-11-22T10:01:00Z"/>
+          <w:lang w:val="en-US"/>
+        </w:rPr>
+      </w:pPr>
+      <w:ins w:id="155" w:author="Klas" w:date="2022-11-15T11:56:00Z">
+        <w:del w:id="156" w:author="GUILLAUME DAUDIN" w:date="2022-11-22T10:01:00Z">
           <w:r>
             <w:rPr>
               <w:b/>
@@ -4026,8 +4100,8 @@
           </w:r>
         </w:del>
       </w:ins>
-      <w:ins w:id="153" w:author="Klas" w:date="2022-11-15T11:57:00Z">
-        <w:del w:id="154" w:author="Guillaume DAUDIN" w:date="2022-11-22T10:01:00Z">
+      <w:ins w:id="157" w:author="Klas" w:date="2022-11-15T11:57:00Z">
+        <w:del w:id="158" w:author="GUILLAUME DAUDIN" w:date="2022-11-22T10:01:00Z">
           <w:r>
             <w:rPr>
               <w:b/>
@@ -4038,12 +4112,12 @@
           </w:r>
         </w:del>
       </w:ins>
-      <w:ins w:id="155" w:author="Klas" w:date="2022-11-15T11:56:00Z">
-        <w:del w:id="156" w:author="Guillaume DAUDIN" w:date="2022-11-22T10:01:00Z">
+      <w:ins w:id="159" w:author="Klas" w:date="2022-11-15T11:56:00Z">
+        <w:del w:id="160" w:author="GUILLAUME DAUDIN" w:date="2022-11-22T10:01:00Z">
           <w:r>
             <w:rPr>
               <w:lang w:val="en-US"/>
-              <w:rPrChange w:id="157" w:author="Klas" w:date="2022-11-15T11:56:00Z">
+              <w:rPrChange w:id="161" w:author="Klas" w:date="2022-11-15T11:56:00Z">
                 <w:rPr>
                   <w:b/>
                   <w:bCs/>
@@ -4061,8 +4135,8 @@
           </w:r>
         </w:del>
       </w:ins>
-      <w:ins w:id="158" w:author="Klas" w:date="2022-11-15T11:57:00Z">
-        <w:del w:id="159" w:author="Guillaume DAUDIN" w:date="2022-11-18T11:50:00Z">
+      <w:ins w:id="162" w:author="Klas" w:date="2022-11-15T11:57:00Z">
+        <w:del w:id="163" w:author="GUILLAUME DAUDIN" w:date="2022-11-18T11:50:00Z">
           <w:r>
             <w:rPr>
               <w:lang w:val="en-US"/>
@@ -4070,14 +4144,14 @@
             <w:delText xml:space="preserve">of </w:delText>
           </w:r>
         </w:del>
-        <w:del w:id="160" w:author="Guillaume DAUDIN" w:date="2022-11-22T10:01:00Z">
+        <w:del w:id="164" w:author="GUILLAUME DAUDIN" w:date="2022-11-22T10:01:00Z">
           <w:r>
             <w:rPr>
               <w:lang w:val="en-US"/>
             </w:rPr>
             <w:delText xml:space="preserve">the ship at return if the value at </w:delText>
           </w:r>
-          <w:commentRangeStart w:id="161"/>
+          <w:commentRangeStart w:id="165"/>
           <w:r>
             <w:rPr>
               <w:lang w:val="en-US"/>
@@ -4092,17 +4166,17 @@
           </w:r>
         </w:del>
       </w:ins>
-      <w:commentRangeEnd w:id="161"/>
-      <w:del w:id="162" w:author="Guillaume DAUDIN" w:date="2022-11-22T10:01:00Z">
+      <w:commentRangeEnd w:id="165"/>
+      <w:del w:id="166" w:author="GUILLAUME DAUDIN" w:date="2022-11-22T10:01:00Z">
         <w:r>
           <w:rPr>
             <w:rStyle w:val="Marquedecommentaire"/>
           </w:rPr>
-          <w:commentReference w:id="161"/>
+          <w:commentReference w:id="165"/>
         </w:r>
       </w:del>
-      <w:ins w:id="163" w:author="Klas" w:date="2022-11-15T11:57:00Z">
-        <w:del w:id="164" w:author="Guillaume DAUDIN" w:date="2022-11-22T10:01:00Z">
+      <w:ins w:id="167" w:author="Klas" w:date="2022-11-15T11:57:00Z">
+        <w:del w:id="168" w:author="GUILLAUME DAUDIN" w:date="2022-11-22T10:01:00Z">
           <w:r>
             <w:rPr>
               <w:lang w:val="en-US"/>
@@ -4120,11 +4194,11 @@
           <w:numId w:val="14"/>
         </w:numPr>
         <w:rPr>
-          <w:ins w:id="165" w:author="Guillaume DAUDIN" w:date="2022-10-20T16:06:00Z"/>
-          <w:lang w:val="en-US"/>
-        </w:rPr>
-      </w:pPr>
-      <w:ins w:id="166" w:author="Klas" w:date="2022-11-15T12:15:00Z">
+          <w:ins w:id="169" w:author="GUILLAUME DAUDIN" w:date="2022-10-20T16:06:00Z"/>
+          <w:lang w:val="en-US"/>
+        </w:rPr>
+      </w:pPr>
+      <w:ins w:id="170" w:author="Klas" w:date="2022-11-15T12:15:00Z">
         <w:r>
           <w:rPr>
             <w:b/>
@@ -4171,7 +4245,7 @@
           <w:t>Baseline is 0</w:t>
         </w:r>
       </w:ins>
-      <w:ins w:id="167" w:author="Guillaume DAUDIN" w:date="2022-11-22T10:01:00Z">
+      <w:ins w:id="171" w:author="GUILLAUME DAUDIN" w:date="2022-11-22T10:01:00Z">
         <w:r>
           <w:rPr>
             <w:lang w:val="en-US"/>
@@ -4179,7 +4253,7 @@
           <w:t>. But the value to enter depends</w:t>
         </w:r>
       </w:ins>
-      <w:ins w:id="168" w:author="Guillaume DAUDIN" w:date="2022-11-22T10:02:00Z">
+      <w:ins w:id="172" w:author="GUILLAUME DAUDIN" w:date="2022-11-22T10:02:00Z">
         <w:r>
           <w:rPr>
             <w:lang w:val="en-US"/>
@@ -4201,7 +4275,7 @@
           <w:t xml:space="preserve">, on VSR, </w:t>
         </w:r>
       </w:ins>
-      <w:ins w:id="169" w:author="Klas" w:date="2022-11-15T12:15:00Z">
+      <w:ins w:id="173" w:author="Klas" w:date="2022-11-15T12:15:00Z">
         <w:r>
           <w:rPr>
             <w:lang w:val="en-US"/>
@@ -4209,7 +4283,7 @@
           <w:t xml:space="preserve"> </w:t>
         </w:r>
       </w:ins>
-      <w:ins w:id="170" w:author="Guillaume DAUDIN" w:date="2022-11-22T10:02:00Z">
+      <w:ins w:id="174" w:author="GUILLAUME DAUDIN" w:date="2022-11-22T10:02:00Z">
         <w:r>
           <w:rPr>
             <w:lang w:val="en-US"/>
@@ -4217,7 +4291,7 @@
           <w:t>in which case the hypotheses to list are VSDO</w:t>
         </w:r>
       </w:ins>
-      <w:ins w:id="171" w:author="Klas Rönnbäck" w:date="2023-08-25T08:40:00Z">
+      <w:ins w:id="175" w:author="Klas Rönnbäck" w:date="2023-08-25T08:40:00Z">
         <w:r>
           <w:rPr>
             <w:lang w:val="en-US"/>
@@ -4225,8 +4299,8 @@
           <w:t>*</w:t>
         </w:r>
       </w:ins>
-      <w:ins w:id="172" w:author="Guillaume DAUDIN" w:date="2022-11-22T10:02:00Z">
-        <w:del w:id="173" w:author="Klas Rönnbäck" w:date="2023-08-25T08:40:00Z">
+      <w:ins w:id="176" w:author="GUILLAUME DAUDIN" w:date="2022-11-22T10:02:00Z">
+        <w:del w:id="177" w:author="Klas Rönnbäck" w:date="2023-08-25T08:40:00Z">
           <w:r>
             <w:rPr>
               <w:lang w:val="en-US"/>
@@ -4241,7 +4315,7 @@
           <w:t>VSDT)</w:t>
         </w:r>
       </w:ins>
-      <w:ins w:id="174" w:author="Guillaume DAUDIN" w:date="2022-11-22T10:03:00Z">
+      <w:ins w:id="178" w:author="GUILLAUME DAUDIN" w:date="2022-11-22T10:03:00Z">
         <w:r>
           <w:rPr>
             <w:lang w:val="en-US"/>
@@ -4249,8 +4323,8 @@
           <w:t>.</w:t>
         </w:r>
       </w:ins>
-      <w:ins w:id="175" w:author="Klas" w:date="2022-11-15T12:15:00Z">
-        <w:del w:id="176" w:author="Guillaume DAUDIN" w:date="2022-11-22T10:03:00Z">
+      <w:ins w:id="179" w:author="Klas" w:date="2022-11-15T12:15:00Z">
+        <w:del w:id="180" w:author="GUILLAUME DAUDIN" w:date="2022-11-22T10:03:00Z">
           <w:r>
             <w:rPr>
               <w:lang w:val="en-US"/>
@@ -4259,15 +4333,15 @@
           </w:r>
         </w:del>
       </w:ins>
-      <w:ins w:id="177" w:author="Klas" w:date="2022-11-15T12:16:00Z">
-        <w:del w:id="178" w:author="Guillaume DAUDIN" w:date="2022-11-22T10:03:00Z">
+      <w:ins w:id="181" w:author="Klas" w:date="2022-11-15T12:16:00Z">
+        <w:del w:id="182" w:author="GUILLAUME DAUDIN" w:date="2022-11-22T10:03:00Z">
           <w:r>
             <w:rPr>
               <w:lang w:val="en-US"/>
             </w:rPr>
             <w:delText xml:space="preserve">but alternative </w:delText>
           </w:r>
-          <w:commentRangeStart w:id="179"/>
+          <w:commentRangeStart w:id="183"/>
           <w:r>
             <w:rPr>
               <w:lang w:val="en-US"/>
@@ -4276,17 +4350,17 @@
           </w:r>
         </w:del>
       </w:ins>
-      <w:commentRangeEnd w:id="179"/>
-      <w:del w:id="180" w:author="Guillaume DAUDIN" w:date="2022-11-22T10:03:00Z">
+      <w:commentRangeEnd w:id="183"/>
+      <w:del w:id="184" w:author="GUILLAUME DAUDIN" w:date="2022-11-22T10:03:00Z">
         <w:r>
           <w:rPr>
             <w:rStyle w:val="Marquedecommentaire"/>
           </w:rPr>
-          <w:commentReference w:id="179"/>
+          <w:commentReference w:id="183"/>
         </w:r>
       </w:del>
-      <w:ins w:id="181" w:author="Klas" w:date="2022-11-15T12:16:00Z">
-        <w:del w:id="182" w:author="Guillaume DAUDIN" w:date="2022-11-22T10:03:00Z">
+      <w:ins w:id="185" w:author="Klas" w:date="2022-11-15T12:16:00Z">
+        <w:del w:id="186" w:author="GUILLAUME DAUDIN" w:date="2022-11-22T10:03:00Z">
           <w:r>
             <w:rPr>
               <w:lang w:val="en-US"/>
@@ -4295,8 +4369,8 @@
           </w:r>
         </w:del>
       </w:ins>
-      <w:ins w:id="183" w:author="Klas" w:date="2022-11-15T12:15:00Z">
-        <w:del w:id="184" w:author="Guillaume DAUDIN" w:date="2022-11-22T10:03:00Z">
+      <w:ins w:id="187" w:author="Klas" w:date="2022-11-15T12:15:00Z">
+        <w:del w:id="188" w:author="GUILLAUME DAUDIN" w:date="2022-11-22T10:03:00Z">
           <w:r>
             <w:rPr>
               <w:lang w:val="en-US"/>
@@ -4314,11 +4388,11 @@
           <w:numId w:val="14"/>
         </w:numPr>
         <w:rPr>
-          <w:ins w:id="185" w:author="Klas" w:date="2022-11-15T12:25:00Z"/>
-          <w:lang w:val="en-US"/>
-        </w:rPr>
-      </w:pPr>
-      <w:ins w:id="186" w:author="Guillaume DAUDIN" w:date="2022-10-20T16:07:00Z">
+          <w:ins w:id="189" w:author="Klas" w:date="2022-11-15T12:25:00Z"/>
+          <w:lang w:val="en-US"/>
+        </w:rPr>
+      </w:pPr>
+      <w:ins w:id="190" w:author="GUILLAUME DAUDIN" w:date="2022-10-20T16:07:00Z">
         <w:r>
           <w:rPr>
             <w:b/>
@@ -4327,7 +4401,7 @@
           <w:t>IN</w:t>
         </w:r>
       </w:ins>
-      <w:ins w:id="187" w:author="Guillaume DAUDIN" w:date="2022-11-24T12:29:00Z">
+      <w:ins w:id="191" w:author="GUILLAUME DAUDIN" w:date="2022-11-24T12:29:00Z">
         <w:r>
           <w:rPr>
             <w:b/>
@@ -4336,7 +4410,7 @@
           <w:t>V</w:t>
         </w:r>
       </w:ins>
-      <w:ins w:id="188" w:author="Guillaume DAUDIN" w:date="2022-10-20T16:06:00Z">
+      <w:ins w:id="192" w:author="GUILLAUME DAUDIN" w:date="2022-10-20T16:06:00Z">
         <w:r>
           <w:rPr>
             <w:b/>
@@ -4351,7 +4425,7 @@
           <w:t xml:space="preserve"> Insurance. Baseline </w:t>
         </w:r>
       </w:ins>
-      <w:ins w:id="189" w:author="Guillaume DAUDIN" w:date="2022-11-07T17:10:00Z">
+      <w:ins w:id="193" w:author="GUILLAUME DAUDIN" w:date="2022-11-07T17:10:00Z">
         <w:r>
           <w:rPr>
             <w:lang w:val="en-US"/>
@@ -4368,11 +4442,11 @@
           <w:numId w:val="14"/>
         </w:numPr>
         <w:rPr>
-          <w:ins w:id="190" w:author="Guillaume DAUDIN" w:date="2022-11-07T17:10:00Z"/>
-          <w:lang w:val="en-US"/>
-        </w:rPr>
-      </w:pPr>
-      <w:ins w:id="191" w:author="Klas" w:date="2022-11-15T12:25:00Z">
+          <w:ins w:id="194" w:author="GUILLAUME DAUDIN" w:date="2022-11-07T17:10:00Z"/>
+          <w:lang w:val="en-US"/>
+        </w:rPr>
+      </w:pPr>
+      <w:ins w:id="195" w:author="Klas" w:date="2022-11-15T12:25:00Z">
         <w:r>
           <w:rPr>
             <w:b/>
@@ -4381,7 +4455,7 @@
           <w:t>INT:</w:t>
         </w:r>
       </w:ins>
-      <w:ins w:id="192" w:author="Klas" w:date="2022-11-15T12:26:00Z">
+      <w:ins w:id="196" w:author="Klas" w:date="2022-11-15T12:26:00Z">
         <w:r>
           <w:rPr>
             <w:lang w:val="en-US"/>
@@ -4420,7 +4494,7 @@
           <w:t>Baseline is 0</w:t>
         </w:r>
       </w:ins>
-      <w:ins w:id="193" w:author="Guillaume DAUDIN" w:date="2022-11-22T10:13:00Z">
+      <w:ins w:id="197" w:author="GUILLAUME DAUDIN" w:date="2022-11-22T10:13:00Z">
         <w:r>
           <w:rPr>
             <w:lang w:val="en-US"/>
@@ -4442,7 +4516,7 @@
           <w:t>, on IN</w:t>
         </w:r>
       </w:ins>
-      <w:ins w:id="194" w:author="Klas Rönnbäck" w:date="2023-08-25T08:40:00Z">
+      <w:ins w:id="198" w:author="Klas Rönnbäck" w:date="2023-08-25T08:40:00Z">
         <w:r>
           <w:rPr>
             <w:lang w:val="en-US"/>
@@ -4450,7 +4524,7 @@
           <w:t>V</w:t>
         </w:r>
       </w:ins>
-      <w:ins w:id="195" w:author="Guillaume DAUDIN" w:date="2022-11-22T10:13:00Z">
+      <w:ins w:id="199" w:author="GUILLAUME DAUDIN" w:date="2022-11-22T10:13:00Z">
         <w:r>
           <w:rPr>
             <w:lang w:val="en-US"/>
@@ -4458,7 +4532,7 @@
           <w:t>,  in which case the hypotheses to list are IN</w:t>
         </w:r>
       </w:ins>
-      <w:ins w:id="196" w:author="Klas Rönnbäck" w:date="2023-08-25T08:40:00Z">
+      <w:ins w:id="200" w:author="Klas Rönnbäck" w:date="2023-08-25T08:40:00Z">
         <w:r>
           <w:rPr>
             <w:lang w:val="en-US"/>
@@ -4472,8 +4546,8 @@
           <w:t>*</w:t>
         </w:r>
       </w:ins>
-      <w:ins w:id="197" w:author="Guillaume DAUDIN" w:date="2022-11-22T10:13:00Z">
-        <w:del w:id="198" w:author="Klas Rönnbäck" w:date="2023-08-25T08:40:00Z">
+      <w:ins w:id="201" w:author="GUILLAUME DAUDIN" w:date="2022-11-22T10:13:00Z">
+        <w:del w:id="202" w:author="Klas Rönnbäck" w:date="2023-08-25T08:40:00Z">
           <w:r>
             <w:rPr>
               <w:lang w:val="en-US"/>
@@ -4488,8 +4562,8 @@
           <w:t>INT).</w:t>
         </w:r>
       </w:ins>
-      <w:ins w:id="199" w:author="Klas" w:date="2022-11-15T12:26:00Z">
-        <w:del w:id="200" w:author="Guillaume DAUDIN" w:date="2022-11-22T10:13:00Z">
+      <w:ins w:id="203" w:author="Klas" w:date="2022-11-15T12:26:00Z">
+        <w:del w:id="204" w:author="GUILLAUME DAUDIN" w:date="2022-11-22T10:13:00Z">
           <w:r>
             <w:rPr>
               <w:lang w:val="en-US"/>
@@ -4507,12 +4581,12 @@
           <w:numId w:val="14"/>
         </w:numPr>
         <w:rPr>
-          <w:ins w:id="201" w:author="Guillaume DAUDIN" w:date="2022-11-22T10:03:00Z"/>
+          <w:ins w:id="205" w:author="GUILLAUME DAUDIN" w:date="2022-11-22T10:03:00Z"/>
           <w:lang w:val="en-US"/>
         </w:rPr>
       </w:pPr>
       <w:proofErr w:type="gramStart"/>
-      <w:ins w:id="202" w:author="Guillaume DAUDIN" w:date="2022-11-07T17:10:00Z">
+      <w:ins w:id="206" w:author="GUILLAUME DAUDIN" w:date="2022-11-07T17:10:00Z">
         <w:r>
           <w:rPr>
             <w:b/>
@@ -4521,7 +4595,7 @@
           <w:t>Other</w:t>
         </w:r>
       </w:ins>
-      <w:ins w:id="203" w:author="Guillaume DAUDIN" w:date="2022-11-07T17:11:00Z">
+      <w:ins w:id="207" w:author="GUILLAUME DAUDIN" w:date="2022-11-07T17:11:00Z">
         <w:r>
           <w:rPr>
             <w:b/>
@@ -4537,7 +4611,7 @@
           <w:t xml:space="preserve"> For the rest</w:t>
         </w:r>
       </w:ins>
-      <w:ins w:id="204" w:author="Guillaume DAUDIN" w:date="2022-11-22T10:13:00Z">
+      <w:ins w:id="208" w:author="GUILLAUME DAUDIN" w:date="2022-11-22T10:13:00Z">
         <w:r>
           <w:rPr>
             <w:lang w:val="en-US"/>
@@ -4549,12 +4623,12 @@
     <w:p>
       <w:pPr>
         <w:rPr>
-          <w:ins w:id="205" w:author="Guillaume DAUDIN" w:date="2022-11-22T10:03:00Z"/>
+          <w:ins w:id="209" w:author="GUILLAUME DAUDIN" w:date="2022-11-22T10:03:00Z"/>
           <w:lang w:val="en-US"/>
         </w:rPr>
       </w:pPr>
       <w:proofErr w:type="gramStart"/>
-      <w:ins w:id="206" w:author="Guillaume DAUDIN" w:date="2022-11-22T10:03:00Z">
+      <w:ins w:id="210" w:author="GUILLAUME DAUDIN" w:date="2022-11-22T10:03:00Z">
         <w:r>
           <w:rPr>
             <w:lang w:val="en-US"/>
@@ -4574,14 +4648,14 @@
       <w:pPr>
         <w:spacing w:line="240" w:lineRule="auto"/>
         <w:rPr>
-          <w:ins w:id="207" w:author="Guillaume DAUDIN" w:date="2022-11-22T10:03:00Z"/>
-          <w:lang w:val="en-US"/>
-        </w:rPr>
-        <w:pPrChange w:id="208" w:author="Guillaume DAUDIN" w:date="2022-11-22T10:06:00Z">
+          <w:ins w:id="211" w:author="GUILLAUME DAUDIN" w:date="2022-11-22T10:03:00Z"/>
+          <w:lang w:val="en-US"/>
+        </w:rPr>
+        <w:pPrChange w:id="212" w:author="GUILLAUME DAUDIN" w:date="2022-11-22T10:06:00Z">
           <w:pPr/>
         </w:pPrChange>
       </w:pPr>
-      <w:ins w:id="209" w:author="Guillaume DAUDIN" w:date="2022-11-22T10:03:00Z">
+      <w:ins w:id="213" w:author="GUILLAUME DAUDIN" w:date="2022-11-22T10:03:00Z">
         <w:r>
           <w:rPr>
             <w:lang w:val="en-US"/>
@@ -4589,7 +4663,7 @@
           <w:t xml:space="preserve">A ship makes two voyages. We know the value out </w:t>
         </w:r>
       </w:ins>
-      <w:ins w:id="210" w:author="Guillaume DAUDIN" w:date="2022-11-22T10:12:00Z">
+      <w:ins w:id="214" w:author="GUILLAUME DAUDIN" w:date="2022-11-22T10:12:00Z">
         <w:r>
           <w:rPr>
             <w:lang w:val="en-US"/>
@@ -4597,7 +4671,7 @@
           <w:t xml:space="preserve">for </w:t>
         </w:r>
       </w:ins>
-      <w:ins w:id="211" w:author="Guillaume DAUDIN" w:date="2022-11-22T10:03:00Z">
+      <w:ins w:id="215" w:author="GUILLAUME DAUDIN" w:date="2022-11-22T10:03:00Z">
         <w:r>
           <w:rPr>
             <w:lang w:val="en-US"/>
@@ -4619,14 +4693,14 @@
         <w:spacing w:line="240" w:lineRule="auto"/>
         <w:ind w:firstLine="1304"/>
         <w:rPr>
-          <w:ins w:id="212" w:author="Guillaume DAUDIN" w:date="2022-11-22T10:03:00Z"/>
-          <w:lang w:val="en-US"/>
-        </w:rPr>
-        <w:pPrChange w:id="213" w:author="Guillaume DAUDIN" w:date="2022-11-22T10:06:00Z">
+          <w:ins w:id="216" w:author="GUILLAUME DAUDIN" w:date="2022-11-22T10:03:00Z"/>
+          <w:lang w:val="en-US"/>
+        </w:rPr>
+        <w:pPrChange w:id="217" w:author="GUILLAUME DAUDIN" w:date="2022-11-22T10:06:00Z">
           <w:pPr/>
         </w:pPrChange>
       </w:pPr>
-      <w:ins w:id="214" w:author="Guillaume DAUDIN" w:date="2022-11-22T10:03:00Z">
+      <w:ins w:id="218" w:author="GUILLAUME DAUDIN" w:date="2022-11-22T10:03:00Z">
         <w:r>
           <w:rPr>
             <w:lang w:val="en-US"/>
@@ -4654,14 +4728,14 @@
         <w:spacing w:line="240" w:lineRule="auto"/>
         <w:ind w:firstLine="1304"/>
         <w:rPr>
-          <w:ins w:id="215" w:author="Guillaume DAUDIN" w:date="2022-11-22T10:03:00Z"/>
-          <w:lang w:val="en-US"/>
-        </w:rPr>
-        <w:pPrChange w:id="216" w:author="Guillaume DAUDIN" w:date="2022-11-22T10:06:00Z">
+          <w:ins w:id="219" w:author="GUILLAUME DAUDIN" w:date="2022-11-22T10:03:00Z"/>
+          <w:lang w:val="en-US"/>
+        </w:rPr>
+        <w:pPrChange w:id="220" w:author="GUILLAUME DAUDIN" w:date="2022-11-22T10:06:00Z">
           <w:pPr/>
         </w:pPrChange>
       </w:pPr>
-      <w:ins w:id="217" w:author="Guillaume DAUDIN" w:date="2022-11-22T10:03:00Z">
+      <w:ins w:id="221" w:author="GUILLAUME DAUDIN" w:date="2022-11-22T10:03:00Z">
         <w:r>
           <w:rPr>
             <w:lang w:val="en-US"/>
@@ -4689,14 +4763,14 @@
         <w:spacing w:line="240" w:lineRule="auto"/>
         <w:ind w:firstLine="1304"/>
         <w:rPr>
-          <w:ins w:id="218" w:author="Guillaume DAUDIN" w:date="2022-11-22T10:03:00Z"/>
-          <w:lang w:val="en-US"/>
-        </w:rPr>
-        <w:pPrChange w:id="219" w:author="Guillaume DAUDIN" w:date="2022-11-22T10:06:00Z">
+          <w:ins w:id="222" w:author="GUILLAUME DAUDIN" w:date="2022-11-22T10:03:00Z"/>
+          <w:lang w:val="en-US"/>
+        </w:rPr>
+        <w:pPrChange w:id="223" w:author="GUILLAUME DAUDIN" w:date="2022-11-22T10:06:00Z">
           <w:pPr/>
         </w:pPrChange>
       </w:pPr>
-      <w:ins w:id="220" w:author="Guillaume DAUDIN" w:date="2022-11-22T10:03:00Z">
+      <w:ins w:id="224" w:author="GUILLAUME DAUDIN" w:date="2022-11-22T10:03:00Z">
         <w:r>
           <w:rPr>
             <w:lang w:val="en-US"/>
@@ -4724,16 +4798,16 @@
         <w:spacing w:line="240" w:lineRule="auto"/>
         <w:ind w:firstLine="1304"/>
         <w:rPr>
-          <w:ins w:id="221" w:author="Guillaume DAUDIN" w:date="2022-11-22T10:04:00Z"/>
-          <w:lang w:val="en-US"/>
-        </w:rPr>
-        <w:pPrChange w:id="222" w:author="Guillaume DAUDIN" w:date="2022-11-22T10:06:00Z">
+          <w:ins w:id="225" w:author="GUILLAUME DAUDIN" w:date="2022-11-22T10:04:00Z"/>
+          <w:lang w:val="en-US"/>
+        </w:rPr>
+        <w:pPrChange w:id="226" w:author="GUILLAUME DAUDIN" w:date="2022-11-22T10:06:00Z">
           <w:pPr>
             <w:ind w:firstLine="1304"/>
           </w:pPr>
         </w:pPrChange>
       </w:pPr>
-      <w:ins w:id="223" w:author="Guillaume DAUDIN" w:date="2022-11-22T10:03:00Z">
+      <w:ins w:id="227" w:author="GUILLAUME DAUDIN" w:date="2022-11-22T10:03:00Z">
         <w:r>
           <w:rPr>
             <w:lang w:val="en-US"/>
@@ -4760,7 +4834,7 @@
       <w:pPr>
         <w:ind w:firstLine="1304"/>
         <w:rPr>
-          <w:ins w:id="224" w:author="Guillaume DAUDIN" w:date="2022-11-22T10:04:00Z"/>
+          <w:ins w:id="228" w:author="GUILLAUME DAUDIN" w:date="2022-11-22T10:04:00Z"/>
           <w:lang w:val="en-US"/>
         </w:rPr>
       </w:pPr>
@@ -4769,14 +4843,14 @@
       <w:pPr>
         <w:spacing w:line="240" w:lineRule="auto"/>
         <w:rPr>
-          <w:ins w:id="225" w:author="Guillaume DAUDIN" w:date="2022-11-22T10:04:00Z"/>
-          <w:lang w:val="en-US"/>
-        </w:rPr>
-        <w:pPrChange w:id="226" w:author="Guillaume DAUDIN" w:date="2022-11-22T10:06:00Z">
+          <w:ins w:id="229" w:author="GUILLAUME DAUDIN" w:date="2022-11-22T10:04:00Z"/>
+          <w:lang w:val="en-US"/>
+        </w:rPr>
+        <w:pPrChange w:id="230" w:author="GUILLAUME DAUDIN" w:date="2022-11-22T10:06:00Z">
           <w:pPr/>
         </w:pPrChange>
       </w:pPr>
-      <w:ins w:id="227" w:author="Guillaume DAUDIN" w:date="2022-11-22T10:04:00Z">
+      <w:ins w:id="231" w:author="GUILLAUME DAUDIN" w:date="2022-11-22T10:04:00Z">
         <w:r>
           <w:rPr>
             <w:lang w:val="en-US"/>
@@ -4790,14 +4864,14 @@
         <w:spacing w:line="240" w:lineRule="auto"/>
         <w:ind w:firstLine="1304"/>
         <w:rPr>
-          <w:ins w:id="228" w:author="Guillaume DAUDIN" w:date="2022-11-22T10:04:00Z"/>
-          <w:lang w:val="en-US"/>
-        </w:rPr>
-        <w:pPrChange w:id="229" w:author="Guillaume DAUDIN" w:date="2022-11-22T10:06:00Z">
+          <w:ins w:id="232" w:author="GUILLAUME DAUDIN" w:date="2022-11-22T10:04:00Z"/>
+          <w:lang w:val="en-US"/>
+        </w:rPr>
+        <w:pPrChange w:id="233" w:author="GUILLAUME DAUDIN" w:date="2022-11-22T10:06:00Z">
           <w:pPr/>
         </w:pPrChange>
       </w:pPr>
-      <w:ins w:id="230" w:author="Guillaume DAUDIN" w:date="2022-11-22T10:04:00Z">
+      <w:ins w:id="234" w:author="GUILLAUME DAUDIN" w:date="2022-11-22T10:04:00Z">
         <w:r>
           <w:rPr>
             <w:lang w:val="en-US"/>
@@ -4811,14 +4885,14 @@
         <w:spacing w:line="240" w:lineRule="auto"/>
         <w:ind w:firstLine="1304"/>
         <w:rPr>
-          <w:ins w:id="231" w:author="Guillaume DAUDIN" w:date="2022-11-22T10:04:00Z"/>
-          <w:lang w:val="en-US"/>
-        </w:rPr>
-        <w:pPrChange w:id="232" w:author="Guillaume DAUDIN" w:date="2022-11-22T10:13:00Z">
+          <w:ins w:id="235" w:author="GUILLAUME DAUDIN" w:date="2022-11-22T10:04:00Z"/>
+          <w:lang w:val="en-US"/>
+        </w:rPr>
+        <w:pPrChange w:id="236" w:author="GUILLAUME DAUDIN" w:date="2022-11-22T10:13:00Z">
           <w:pPr/>
         </w:pPrChange>
       </w:pPr>
-      <w:ins w:id="233" w:author="Guillaume DAUDIN" w:date="2022-11-22T10:04:00Z">
+      <w:ins w:id="237" w:author="GUILLAUME DAUDIN" w:date="2022-11-22T10:04:00Z">
         <w:r>
           <w:rPr>
             <w:lang w:val="en-US"/>
@@ -4858,14 +4932,14 @@
         <w:spacing w:line="240" w:lineRule="auto"/>
         <w:ind w:firstLine="1304"/>
         <w:rPr>
-          <w:ins w:id="234" w:author="Guillaume DAUDIN" w:date="2022-11-22T10:04:00Z"/>
-          <w:lang w:val="en-US"/>
-        </w:rPr>
-        <w:pPrChange w:id="235" w:author="Guillaume DAUDIN" w:date="2022-11-22T10:06:00Z">
+          <w:ins w:id="238" w:author="GUILLAUME DAUDIN" w:date="2022-11-22T10:04:00Z"/>
+          <w:lang w:val="en-US"/>
+        </w:rPr>
+        <w:pPrChange w:id="239" w:author="GUILLAUME DAUDIN" w:date="2022-11-22T10:06:00Z">
           <w:pPr/>
         </w:pPrChange>
       </w:pPr>
-      <w:ins w:id="236" w:author="Guillaume DAUDIN" w:date="2022-11-22T10:04:00Z">
+      <w:ins w:id="240" w:author="GUILLAUME DAUDIN" w:date="2022-11-22T10:04:00Z">
         <w:r>
           <w:rPr>
             <w:lang w:val="en-US"/>
@@ -4879,16 +4953,16 @@
         <w:spacing w:line="240" w:lineRule="auto"/>
         <w:ind w:firstLine="1304"/>
         <w:rPr>
-          <w:ins w:id="237" w:author="Guillaume DAUDIN" w:date="2022-11-22T10:04:00Z"/>
-          <w:lang w:val="en-US"/>
-        </w:rPr>
-        <w:pPrChange w:id="238" w:author="Guillaume DAUDIN" w:date="2022-11-22T10:06:00Z">
+          <w:ins w:id="241" w:author="GUILLAUME DAUDIN" w:date="2022-11-22T10:04:00Z"/>
+          <w:lang w:val="en-US"/>
+        </w:rPr>
+        <w:pPrChange w:id="242" w:author="GUILLAUME DAUDIN" w:date="2022-11-22T10:06:00Z">
           <w:pPr>
             <w:ind w:firstLine="1304"/>
           </w:pPr>
         </w:pPrChange>
       </w:pPr>
-      <w:ins w:id="239" w:author="Guillaume DAUDIN" w:date="2022-11-22T10:04:00Z">
+      <w:ins w:id="243" w:author="GUILLAUME DAUDIN" w:date="2022-11-22T10:04:00Z">
         <w:r>
           <w:rPr>
             <w:lang w:val="en-US"/>
@@ -4901,7 +4975,7 @@
       <w:pPr>
         <w:ind w:firstLine="1304"/>
         <w:rPr>
-          <w:ins w:id="240" w:author="Guillaume DAUDIN" w:date="2022-11-22T10:05:00Z"/>
+          <w:ins w:id="244" w:author="GUILLAUME DAUDIN" w:date="2022-11-22T10:05:00Z"/>
           <w:lang w:val="en-US"/>
         </w:rPr>
       </w:pPr>
@@ -4910,14 +4984,14 @@
       <w:pPr>
         <w:spacing w:line="240" w:lineRule="auto"/>
         <w:rPr>
-          <w:ins w:id="241" w:author="Guillaume DAUDIN" w:date="2022-11-22T10:05:00Z"/>
-          <w:lang w:val="en-US"/>
-        </w:rPr>
-        <w:pPrChange w:id="242" w:author="Guillaume DAUDIN" w:date="2022-11-22T10:06:00Z">
+          <w:ins w:id="245" w:author="GUILLAUME DAUDIN" w:date="2022-11-22T10:05:00Z"/>
+          <w:lang w:val="en-US"/>
+        </w:rPr>
+        <w:pPrChange w:id="246" w:author="GUILLAUME DAUDIN" w:date="2022-11-22T10:06:00Z">
           <w:pPr/>
         </w:pPrChange>
       </w:pPr>
-      <w:ins w:id="243" w:author="Guillaume DAUDIN" w:date="2022-11-22T10:05:00Z">
+      <w:ins w:id="247" w:author="GUILLAUME DAUDIN" w:date="2022-11-22T10:05:00Z">
         <w:r>
           <w:rPr>
             <w:lang w:val="en-US"/>
@@ -4925,7 +4999,7 @@
           <w:t xml:space="preserve">Idem, but we do not know if the value of the ship is already included in the returns </w:t>
         </w:r>
       </w:ins>
-      <w:ins w:id="244" w:author="Guillaume DAUDIN" w:date="2022-11-22T10:12:00Z">
+      <w:ins w:id="248" w:author="GUILLAUME DAUDIN" w:date="2022-11-22T10:12:00Z">
         <w:r>
           <w:rPr>
             <w:lang w:val="en-US"/>
@@ -4933,7 +5007,7 @@
           <w:t xml:space="preserve">of the second voyage </w:t>
         </w:r>
       </w:ins>
-      <w:ins w:id="245" w:author="Guillaume DAUDIN" w:date="2022-11-22T10:05:00Z">
+      <w:ins w:id="249" w:author="GUILLAUME DAUDIN" w:date="2022-11-22T10:05:00Z">
         <w:r>
           <w:rPr>
             <w:lang w:val="en-US"/>
@@ -4947,16 +5021,16 @@
         <w:spacing w:line="240" w:lineRule="auto"/>
         <w:ind w:firstLine="1304"/>
         <w:rPr>
-          <w:ins w:id="246" w:author="Guillaume DAUDIN" w:date="2022-11-22T10:05:00Z"/>
-          <w:lang w:val="en-US"/>
-        </w:rPr>
-        <w:pPrChange w:id="247" w:author="Guillaume DAUDIN" w:date="2022-11-22T10:06:00Z">
+          <w:ins w:id="250" w:author="GUILLAUME DAUDIN" w:date="2022-11-22T10:05:00Z"/>
+          <w:lang w:val="en-US"/>
+        </w:rPr>
+        <w:pPrChange w:id="251" w:author="GUILLAUME DAUDIN" w:date="2022-11-22T10:06:00Z">
           <w:pPr>
             <w:ind w:firstLine="1304"/>
           </w:pPr>
         </w:pPrChange>
       </w:pPr>
-      <w:ins w:id="248" w:author="Guillaume DAUDIN" w:date="2022-11-22T10:05:00Z">
+      <w:ins w:id="252" w:author="GUILLAUME DAUDIN" w:date="2022-11-22T10:05:00Z">
         <w:r>
           <w:rPr>
             <w:lang w:val="en-US"/>
@@ -4970,16 +5044,16 @@
         <w:spacing w:line="240" w:lineRule="auto"/>
         <w:ind w:firstLine="1304"/>
         <w:rPr>
-          <w:ins w:id="249" w:author="Guillaume DAUDIN" w:date="2022-11-22T10:05:00Z"/>
-          <w:lang w:val="en-US"/>
-        </w:rPr>
-        <w:pPrChange w:id="250" w:author="Guillaume DAUDIN" w:date="2022-11-22T10:06:00Z">
+          <w:ins w:id="253" w:author="GUILLAUME DAUDIN" w:date="2022-11-22T10:05:00Z"/>
+          <w:lang w:val="en-US"/>
+        </w:rPr>
+        <w:pPrChange w:id="254" w:author="GUILLAUME DAUDIN" w:date="2022-11-22T10:06:00Z">
           <w:pPr>
             <w:ind w:firstLine="1304"/>
           </w:pPr>
         </w:pPrChange>
       </w:pPr>
-      <w:ins w:id="251" w:author="Guillaume DAUDIN" w:date="2022-11-22T10:05:00Z">
+      <w:ins w:id="255" w:author="GUILLAUME DAUDIN" w:date="2022-11-22T10:05:00Z">
         <w:r>
           <w:rPr>
             <w:lang w:val="en-US"/>
@@ -5019,16 +5093,16 @@
         <w:spacing w:line="240" w:lineRule="auto"/>
         <w:ind w:firstLine="1304"/>
         <w:rPr>
-          <w:ins w:id="252" w:author="Guillaume DAUDIN" w:date="2022-11-22T10:05:00Z"/>
-          <w:lang w:val="en-US"/>
-        </w:rPr>
-        <w:pPrChange w:id="253" w:author="Guillaume DAUDIN" w:date="2022-11-22T10:06:00Z">
+          <w:ins w:id="256" w:author="GUILLAUME DAUDIN" w:date="2022-11-22T10:05:00Z"/>
+          <w:lang w:val="en-US"/>
+        </w:rPr>
+        <w:pPrChange w:id="257" w:author="GUILLAUME DAUDIN" w:date="2022-11-22T10:06:00Z">
           <w:pPr>
             <w:ind w:firstLine="1304"/>
           </w:pPr>
         </w:pPrChange>
       </w:pPr>
-      <w:ins w:id="254" w:author="Guillaume DAUDIN" w:date="2022-11-22T10:05:00Z">
+      <w:ins w:id="258" w:author="GUILLAUME DAUDIN" w:date="2022-11-22T10:05:00Z">
         <w:r>
           <w:rPr>
             <w:lang w:val="en-US"/>
@@ -5042,16 +5116,16 @@
         <w:spacing w:line="240" w:lineRule="auto"/>
         <w:ind w:firstLine="1304"/>
         <w:rPr>
-          <w:ins w:id="255" w:author="Guillaume DAUDIN" w:date="2022-11-22T10:05:00Z"/>
-          <w:lang w:val="en-US"/>
-        </w:rPr>
-        <w:pPrChange w:id="256" w:author="Guillaume DAUDIN" w:date="2022-11-22T10:06:00Z">
+          <w:ins w:id="259" w:author="GUILLAUME DAUDIN" w:date="2022-11-22T10:05:00Z"/>
+          <w:lang w:val="en-US"/>
+        </w:rPr>
+        <w:pPrChange w:id="260" w:author="GUILLAUME DAUDIN" w:date="2022-11-22T10:06:00Z">
           <w:pPr>
             <w:ind w:firstLine="1304"/>
           </w:pPr>
         </w:pPrChange>
       </w:pPr>
-      <w:ins w:id="257" w:author="Guillaume DAUDIN" w:date="2022-11-22T10:05:00Z">
+      <w:ins w:id="261" w:author="GUILLAUME DAUDIN" w:date="2022-11-22T10:05:00Z">
         <w:r>
           <w:rPr>
             <w:lang w:val="en-US"/>
@@ -5070,19 +5144,19 @@
     <w:p>
       <w:pPr>
         <w:rPr>
-          <w:ins w:id="258" w:author="Guillaume DAUDIN" w:date="2022-11-22T10:05:00Z"/>
-          <w:lang w:val="en-US"/>
-        </w:rPr>
-      </w:pPr>
-    </w:p>
-    <w:p>
-      <w:pPr>
-        <w:rPr>
-          <w:ins w:id="259" w:author="Guillaume DAUDIN" w:date="2022-11-22T10:03:00Z"/>
-          <w:lang w:val="en-US"/>
-        </w:rPr>
-      </w:pPr>
-      <w:ins w:id="260" w:author="Guillaume DAUDIN" w:date="2022-11-22T10:05:00Z">
+          <w:ins w:id="262" w:author="GUILLAUME DAUDIN" w:date="2022-11-22T10:05:00Z"/>
+          <w:lang w:val="en-US"/>
+        </w:rPr>
+      </w:pPr>
+    </w:p>
+    <w:p>
+      <w:pPr>
+        <w:rPr>
+          <w:ins w:id="263" w:author="GUILLAUME DAUDIN" w:date="2022-11-22T10:03:00Z"/>
+          <w:lang w:val="en-US"/>
+        </w:rPr>
+      </w:pPr>
+      <w:ins w:id="264" w:author="GUILLAUME DAUDIN" w:date="2022-11-22T10:05:00Z">
         <w:r>
           <w:rPr>
             <w:lang w:val="en-US"/>
@@ -5096,7 +5170,7 @@
         <w:rPr>
           <w:lang w:val="en-US"/>
         </w:rPr>
-        <w:pPrChange w:id="261" w:author="Guillaume DAUDIN" w:date="2022-11-22T10:03:00Z">
+        <w:pPrChange w:id="265" w:author="GUILLAUME DAUDIN" w:date="2022-11-22T10:03:00Z">
           <w:pPr>
             <w:pStyle w:val="Paragraphedeliste"/>
             <w:numPr>
@@ -5400,7 +5474,7 @@
 
 <file path=word/comments.xml><?xml version="1.0" encoding="utf-8"?>
 <w:comments xmlns:wpc="http://schemas.microsoft.com/office/word/2010/wordprocessingCanvas" xmlns:cx="http://schemas.microsoft.com/office/drawing/2014/chartex" xmlns:cx1="http://schemas.microsoft.com/office/drawing/2015/9/8/chartex" xmlns:cx2="http://schemas.microsoft.com/office/drawing/2015/10/21/chartex" xmlns:cx3="http://schemas.microsoft.com/office/drawing/2016/5/9/chartex" xmlns:cx4="http://schemas.microsoft.com/office/drawing/2016/5/10/chartex" xmlns:cx5="http://schemas.microsoft.com/office/drawing/2016/5/11/chartex" xmlns:cx6="http://schemas.microsoft.com/office/drawing/2016/5/12/chartex" xmlns:cx7="http://schemas.microsoft.com/office/drawing/2016/5/13/chartex" xmlns:cx8="http://schemas.microsoft.com/office/drawing/2016/5/14/chartex" xmlns:mc="http://schemas.openxmlformats.org/markup-compatibility/2006" xmlns:aink="http://schemas.microsoft.com/office/drawing/2016/ink" xmlns:am3d="http://schemas.microsoft.com/office/drawing/2017/model3d" xmlns:o="urn:schemas-microsoft-com:office:office" xmlns:r="http://schemas.openxmlformats.org/officeDocument/2006/relationships" xmlns:m="http://schemas.openxmlformats.org/officeDocument/2006/math" xmlns:v="urn:schemas-microsoft-com:vml" xmlns:wp14="http://schemas.microsoft.com/office/word/2010/wordprocessingDrawing" xmlns:wp="http://schemas.openxmlformats.org/drawingml/2006/wordprocessingDrawing" xmlns:w10="urn:schemas-microsoft-com:office:word" xmlns:w="http://schemas.openxmlformats.org/wordprocessingml/2006/main" xmlns:w14="http://schemas.microsoft.com/office/word/2010/wordml" xmlns:w15="http://schemas.microsoft.com/office/word/2012/wordml" xmlns:w16cex="http://schemas.microsoft.com/office/word/2018/wordml/cex" xmlns:w16cid="http://schemas.microsoft.com/office/word/2016/wordml/cid" xmlns:w16="http://schemas.microsoft.com/office/word/2018/wordml" xmlns:w16se="http://schemas.microsoft.com/office/word/2015/wordml/symex" xmlns:wpg="http://schemas.microsoft.com/office/word/2010/wordprocessingGroup" xmlns:wpi="http://schemas.microsoft.com/office/word/2010/wordprocessingInk" xmlns:wne="http://schemas.microsoft.com/office/word/2006/wordml" xmlns:wps="http://schemas.microsoft.com/office/word/2010/wordprocessingShape" mc:Ignorable="w14 w15 w16se w16cid w16 w16cex wp14">
-  <w:comment w:id="97" w:author="Guillaume DAUDIN" w:date="2022-11-18T11:47:00Z" w:initials="GD">
+  <w:comment w:id="101" w:author="GUILLAUME DAUDIN" w:date="2022-11-18T11:47:00Z" w:initials="GD">
     <w:p>
       <w:pPr>
         <w:pStyle w:val="Commentaire"/>
@@ -5428,7 +5502,7 @@
       </w:r>
     </w:p>
   </w:comment>
-  <w:comment w:id="106" w:author="Guillaume DAUDIN" w:date="2022-11-18T11:49:00Z" w:initials="GD">
+  <w:comment w:id="110" w:author="GUILLAUME DAUDIN" w:date="2022-11-18T11:49:00Z" w:initials="GD">
     <w:p>
       <w:pPr>
         <w:pStyle w:val="Commentaire"/>
@@ -5450,7 +5524,7 @@
       </w:r>
     </w:p>
   </w:comment>
-  <w:comment w:id="161" w:author="Guillaume DAUDIN" w:date="2022-11-18T11:50:00Z" w:initials="GD">
+  <w:comment w:id="165" w:author="GUILLAUME DAUDIN" w:date="2022-11-18T11:50:00Z" w:initials="GD">
     <w:p>
       <w:pPr>
         <w:pStyle w:val="Commentaire"/>
@@ -5478,7 +5552,7 @@
       </w:r>
     </w:p>
   </w:comment>
-  <w:comment w:id="179" w:author="Guillaume DAUDIN" w:date="2022-11-18T11:51:00Z" w:initials="GD">
+  <w:comment w:id="183" w:author="GUILLAUME DAUDIN" w:date="2022-11-18T11:51:00Z" w:initials="GD">
     <w:p>
       <w:pPr>
         <w:pStyle w:val="Commentaire"/>
@@ -7344,9 +7418,6 @@
 <file path=word/people.xml><?xml version="1.0" encoding="utf-8"?>
 <w15:people xmlns:wpc="http://schemas.microsoft.com/office/word/2010/wordprocessingCanvas" xmlns:cx="http://schemas.microsoft.com/office/drawing/2014/chartex" xmlns:cx1="http://schemas.microsoft.com/office/drawing/2015/9/8/chartex" xmlns:cx2="http://schemas.microsoft.com/office/drawing/2015/10/21/chartex" xmlns:cx3="http://schemas.microsoft.com/office/drawing/2016/5/9/chartex" xmlns:cx4="http://schemas.microsoft.com/office/drawing/2016/5/10/chartex" xmlns:cx5="http://schemas.microsoft.com/office/drawing/2016/5/11/chartex" xmlns:cx6="http://schemas.microsoft.com/office/drawing/2016/5/12/chartex" xmlns:cx7="http://schemas.microsoft.com/office/drawing/2016/5/13/chartex" xmlns:cx8="http://schemas.microsoft.com/office/drawing/2016/5/14/chartex" xmlns:mc="http://schemas.openxmlformats.org/markup-compatibility/2006" xmlns:aink="http://schemas.microsoft.com/office/drawing/2016/ink" xmlns:am3d="http://schemas.microsoft.com/office/drawing/2017/model3d" xmlns:o="urn:schemas-microsoft-com:office:office" xmlns:r="http://schemas.openxmlformats.org/officeDocument/2006/relationships" xmlns:m="http://schemas.openxmlformats.org/officeDocument/2006/math" xmlns:v="urn:schemas-microsoft-com:vml" xmlns:wp14="http://schemas.microsoft.com/office/word/2010/wordprocessingDrawing" xmlns:wp="http://schemas.openxmlformats.org/drawingml/2006/wordprocessingDrawing" xmlns:w10="urn:schemas-microsoft-com:office:word" xmlns:w="http://schemas.openxmlformats.org/wordprocessingml/2006/main" xmlns:w14="http://schemas.microsoft.com/office/word/2010/wordml" xmlns:w15="http://schemas.microsoft.com/office/word/2012/wordml" xmlns:w16cex="http://schemas.microsoft.com/office/word/2018/wordml/cex" xmlns:w16cid="http://schemas.microsoft.com/office/word/2016/wordml/cid" xmlns:w16="http://schemas.microsoft.com/office/word/2018/wordml" xmlns:w16se="http://schemas.microsoft.com/office/word/2015/wordml/symex" xmlns:wpg="http://schemas.microsoft.com/office/word/2010/wordprocessingGroup" xmlns:wpi="http://schemas.microsoft.com/office/word/2010/wordprocessingInk" xmlns:wne="http://schemas.microsoft.com/office/word/2006/wordml" xmlns:wps="http://schemas.microsoft.com/office/word/2010/wordprocessingShape" mc:Ignorable="w14 w15 w16se w16cid w16 w16cex wp14">
   <w15:person w15:author="GUILLAUME DAUDIN">
-    <w15:presenceInfo w15:providerId="AD" w15:userId="S::guillaume.daudin@dauphine.psl.eu::15dcbe30-cd68-45c5-94ba-64069fedf1cb"/>
-  </w15:person>
-  <w15:person w15:author="Guillaume DAUDIN">
     <w15:presenceInfo w15:providerId="AD" w15:userId="S::guillaume.daudin@dauphine.psl.eu::15dcbe30-cd68-45c5-94ba-64069fedf1cb"/>
   </w15:person>
   <w15:person w15:author="Klas Rönnbäck">

</xml_diff>

<commit_message>
Progress in making a db of unique voyages
Signed-off-by: Guillaume Daudin <gdaudin@mac.com>
</commit_message>
<xml_diff>
--- a/data/Handbook slave trade profits databases.docx
+++ b/data/Handbook slave trade profits databases.docx
@@ -50,35 +50,7 @@
         <w:rPr>
           <w:lang w:val="en-US"/>
         </w:rPr>
-        <w:t xml:space="preserve">No need to import information from TSTD, this will be done at a later stage – please just enter </w:t>
-      </w:r>
-      <w:proofErr w:type="gramStart"/>
-      <w:r>
-        <w:rPr>
-          <w:lang w:val="en-US"/>
-        </w:rPr>
-        <w:t>TSTD:s</w:t>
-      </w:r>
-      <w:proofErr w:type="gramEnd"/>
-      <w:r>
-        <w:rPr>
-          <w:lang w:val="en-US"/>
-        </w:rPr>
-        <w:t xml:space="preserve"> </w:t>
-      </w:r>
-      <w:proofErr w:type="spellStart"/>
-      <w:r>
-        <w:rPr>
-          <w:lang w:val="en-US"/>
-        </w:rPr>
-        <w:t>VoyageID</w:t>
-      </w:r>
-      <w:proofErr w:type="spellEnd"/>
-      <w:r>
-        <w:rPr>
-          <w:lang w:val="en-US"/>
-        </w:rPr>
-        <w:t xml:space="preserve"> in the designated field, enabling all relevant information to be imported at a later stage.</w:t>
+        <w:t>No need to import information from TSTD, this will be done at a later stage – please just enter TSTD:s VoyageID in the designated field, enabling all relevant information to be imported at a later stage.</w:t>
       </w:r>
     </w:p>
     <w:p>
@@ -125,21 +97,12 @@
           <w:lang w:val="en-US"/>
         </w:rPr>
       </w:pPr>
-      <w:proofErr w:type="spellStart"/>
-      <w:r>
-        <w:rPr>
-          <w:b/>
-          <w:lang w:val="en-US"/>
-        </w:rPr>
-        <w:t>VentureID</w:t>
-      </w:r>
-      <w:proofErr w:type="spellEnd"/>
-      <w:r>
-        <w:rPr>
-          <w:b/>
-          <w:lang w:val="en-US"/>
-        </w:rPr>
-        <w:t xml:space="preserve">: </w:t>
+      <w:r>
+        <w:rPr>
+          <w:b/>
+          <w:lang w:val="en-US"/>
+        </w:rPr>
+        <w:t xml:space="preserve">VentureID: </w:t>
       </w:r>
       <w:r>
         <w:rPr>
@@ -295,21 +258,12 @@
           <w:lang w:val="en-US"/>
         </w:rPr>
       </w:pPr>
-      <w:proofErr w:type="spellStart"/>
-      <w:r>
-        <w:rPr>
-          <w:b/>
-          <w:lang w:val="en-US"/>
-        </w:rPr>
-        <w:t>Retransciber</w:t>
-      </w:r>
-      <w:proofErr w:type="spellEnd"/>
-      <w:r>
-        <w:rPr>
-          <w:b/>
-          <w:lang w:val="en-US"/>
-        </w:rPr>
-        <w:t xml:space="preserve">: </w:t>
+      <w:r>
+        <w:rPr>
+          <w:b/>
+          <w:lang w:val="en-US"/>
+        </w:rPr>
+        <w:t xml:space="preserve">Retransciber: </w:t>
       </w:r>
       <w:r>
         <w:rPr>
@@ -398,21 +352,7 @@
         <w:rPr>
           <w:lang w:val="en-US"/>
         </w:rPr>
-        <w:t xml:space="preserve">. If </w:t>
-      </w:r>
-      <w:proofErr w:type="gramStart"/>
-      <w:r>
-        <w:rPr>
-          <w:lang w:val="en-US"/>
-        </w:rPr>
-        <w:t>complicated</w:t>
-      </w:r>
-      <w:proofErr w:type="gramEnd"/>
-      <w:r>
-        <w:rPr>
-          <w:lang w:val="en-US"/>
-        </w:rPr>
-        <w:t xml:space="preserve"> then specify in remarks-column.</w:t>
+        <w:t>. If complicated then specify in remarks-column.</w:t>
       </w:r>
     </w:p>
     <w:p>
@@ -547,21 +487,7 @@
           <w:rPr>
             <w:lang w:val="en-US"/>
           </w:rPr>
-          <w:t xml:space="preserve"> </w:t>
-        </w:r>
-        <w:proofErr w:type="gramStart"/>
-        <w:r>
-          <w:rPr>
-            <w:lang w:val="en-US"/>
-          </w:rPr>
-          <w:t>Format :</w:t>
-        </w:r>
-        <w:proofErr w:type="gramEnd"/>
-        <w:r>
-          <w:rPr>
-            <w:lang w:val="en-US"/>
-          </w:rPr>
-          <w:t xml:space="preserve"> “Surname, first name”</w:t>
+          <w:t xml:space="preserve"> Format: “Surname, first name”</w:t>
         </w:r>
       </w:ins>
       <w:ins w:id="2" w:author="GUILLAUME DAUDIN" w:date="2025-02-13T17:44:00Z">
@@ -616,6 +542,14 @@
           <w:delText xml:space="preserve"> </w:delText>
         </w:r>
       </w:del>
+      <w:ins w:id="7" w:author="GUILLAUME DAUDIN" w:date="2025-02-19T21:11:00Z">
+        <w:r>
+          <w:rPr>
+            <w:lang w:val="en-US"/>
+          </w:rPr>
+          <w:t xml:space="preserve"> If none found in a list, replace by “?”.</w:t>
+        </w:r>
+      </w:ins>
     </w:p>
     <w:p>
       <w:pPr>
@@ -625,12 +559,12 @@
           <w:numId w:val="17"/>
         </w:numPr>
         <w:rPr>
-          <w:ins w:id="7" w:author="Klas Rönnbäck" w:date="2023-01-11T12:07:00Z"/>
-          <w:b/>
-          <w:lang w:val="en-US"/>
-          <w:rPrChange w:id="8" w:author="Klas Rönnbäck" w:date="2023-01-11T12:07:00Z">
+          <w:ins w:id="8" w:author="Klas Rönnbäck" w:date="2023-01-11T12:07:00Z"/>
+          <w:b/>
+          <w:lang w:val="en-US"/>
+          <w:rPrChange w:id="9" w:author="Klas Rönnbäck" w:date="2023-01-11T12:07:00Z">
             <w:rPr>
-              <w:ins w:id="9" w:author="Klas Rönnbäck" w:date="2023-01-11T12:07:00Z"/>
+              <w:ins w:id="10" w:author="Klas Rönnbäck" w:date="2023-01-11T12:07:00Z"/>
               <w:lang w:val="en-US"/>
             </w:rPr>
           </w:rPrChange>
@@ -643,7 +577,7 @@
         </w:rPr>
         <w:t xml:space="preserve">Name of </w:t>
       </w:r>
-      <w:del w:id="10" w:author="Klas Rönnbäck" w:date="2023-01-11T12:07:00Z">
+      <w:del w:id="11" w:author="Klas Rönnbäck" w:date="2023-01-11T12:07:00Z">
         <w:r>
           <w:rPr>
             <w:b/>
@@ -652,7 +586,7 @@
           <w:delText>the owner or the outfitter</w:delText>
         </w:r>
       </w:del>
-      <w:ins w:id="11" w:author="Klas Rönnbäck" w:date="2023-01-11T12:07:00Z">
+      <w:ins w:id="12" w:author="Klas Rönnbäck" w:date="2023-01-11T12:07:00Z">
         <w:r>
           <w:rPr>
             <w:b/>
@@ -674,7 +608,7 @@
         </w:rPr>
         <w:t xml:space="preserve">as for “Name of the </w:t>
       </w:r>
-      <w:del w:id="12" w:author="GUILLAUME DAUDIN" w:date="2023-01-11T13:55:00Z">
+      <w:del w:id="13" w:author="GUILLAUME DAUDIN" w:date="2023-01-11T13:55:00Z">
         <w:r>
           <w:rPr>
             <w:lang w:val="en-US"/>
@@ -682,7 +616,7 @@
           <w:delText>ship</w:delText>
         </w:r>
       </w:del>
-      <w:ins w:id="13" w:author="GUILLAUME DAUDIN" w:date="2023-01-11T13:55:00Z">
+      <w:ins w:id="14" w:author="GUILLAUME DAUDIN" w:date="2023-01-11T13:55:00Z">
         <w:r>
           <w:rPr>
             <w:lang w:val="en-US"/>
@@ -696,7 +630,7 @@
         </w:rPr>
         <w:t xml:space="preserve">” above. </w:t>
       </w:r>
-      <w:ins w:id="14" w:author="GUILLAUME DAUDIN" w:date="2023-01-11T13:56:00Z">
+      <w:ins w:id="15" w:author="GUILLAUME DAUDIN" w:date="2023-01-11T13:56:00Z">
         <w:r>
           <w:rPr>
             <w:lang w:val="en-US"/>
@@ -717,7 +651,7 @@
           <w:lang w:val="en-US"/>
         </w:rPr>
       </w:pPr>
-      <w:ins w:id="15" w:author="Klas Rönnbäck" w:date="2023-01-11T12:07:00Z">
+      <w:ins w:id="16" w:author="Klas Rönnbäck" w:date="2023-01-11T12:07:00Z">
         <w:r>
           <w:rPr>
             <w:b/>
@@ -731,7 +665,7 @@
           </w:rPr>
           <w:t xml:space="preserve">as for “Name of </w:t>
         </w:r>
-        <w:del w:id="16" w:author="GUILLAUME DAUDIN" w:date="2023-01-11T13:55:00Z">
+        <w:del w:id="17" w:author="GUILLAUME DAUDIN" w:date="2023-01-11T13:55:00Z">
           <w:r>
             <w:rPr>
               <w:lang w:val="en-US"/>
@@ -740,7 +674,7 @@
           </w:r>
         </w:del>
       </w:ins>
-      <w:ins w:id="17" w:author="GUILLAUME DAUDIN" w:date="2023-01-11T13:55:00Z">
+      <w:ins w:id="18" w:author="GUILLAUME DAUDIN" w:date="2023-01-11T13:55:00Z">
         <w:r>
           <w:rPr>
             <w:lang w:val="en-US"/>
@@ -748,7 +682,7 @@
           <w:t>the capta</w:t>
         </w:r>
       </w:ins>
-      <w:ins w:id="18" w:author="GUILLAUME DAUDIN" w:date="2023-01-11T13:56:00Z">
+      <w:ins w:id="19" w:author="GUILLAUME DAUDIN" w:date="2023-01-11T13:56:00Z">
         <w:r>
           <w:rPr>
             <w:lang w:val="en-US"/>
@@ -756,7 +690,7 @@
           <w:t>in</w:t>
         </w:r>
       </w:ins>
-      <w:ins w:id="19" w:author="Klas Rönnbäck" w:date="2023-01-11T12:07:00Z">
+      <w:ins w:id="20" w:author="Klas Rönnbäck" w:date="2023-01-11T12:07:00Z">
         <w:r>
           <w:rPr>
             <w:lang w:val="en-US"/>
@@ -790,7 +724,7 @@
         </w:rPr>
         <w:t>number of slave trade voyages covered by the venture (1 if the venture is itself a voyage)</w:t>
       </w:r>
-      <w:ins w:id="20" w:author="GUILLAUME DAUDIN" w:date="2025-02-13T18:04:00Z">
+      <w:ins w:id="21" w:author="GUILLAUME DAUDIN" w:date="2025-02-13T18:04:00Z">
         <w:r>
           <w:rPr>
             <w:lang w:val="en-US"/>
@@ -816,23 +750,7 @@
           <w:b/>
           <w:lang w:val="en-US"/>
         </w:rPr>
-        <w:t xml:space="preserve">Internal </w:t>
-      </w:r>
-      <w:proofErr w:type="spellStart"/>
-      <w:r>
-        <w:rPr>
-          <w:b/>
-          <w:lang w:val="en-US"/>
-        </w:rPr>
-        <w:t>crossref</w:t>
-      </w:r>
-      <w:proofErr w:type="spellEnd"/>
-      <w:r>
-        <w:rPr>
-          <w:b/>
-          <w:lang w:val="en-US"/>
-        </w:rPr>
-        <w:t xml:space="preserve">: </w:t>
+        <w:t xml:space="preserve">Internal crossref: </w:t>
       </w:r>
       <w:r>
         <w:rPr>
@@ -852,7 +770,7 @@
         </w:rPr>
         <w:t xml:space="preserve">somehow related to some other venture entered in the database, enter </w:t>
       </w:r>
-      <w:ins w:id="21" w:author="GUILLAUME DAUDIN" w:date="2025-02-19T19:33:00Z">
+      <w:ins w:id="22" w:author="GUILLAUME DAUDIN" w:date="2025-02-19T19:33:00Z">
         <w:r>
           <w:rPr>
             <w:lang w:val="en-US"/>
@@ -860,99 +778,35 @@
           <w:t xml:space="preserve">both the </w:t>
         </w:r>
       </w:ins>
-      <w:ins w:id="22" w:author="GUILLAUME DAUDIN" w:date="2025-02-19T19:34:00Z">
-        <w:r>
-          <w:rPr>
-            <w:lang w:val="en-US"/>
-          </w:rPr>
-          <w:t xml:space="preserve">current </w:t>
-        </w:r>
-        <w:proofErr w:type="spellStart"/>
-        <w:r>
-          <w:rPr>
-            <w:lang w:val="en-US"/>
-          </w:rPr>
-          <w:t>ventureID</w:t>
-        </w:r>
-        <w:proofErr w:type="spellEnd"/>
-        <w:r>
-          <w:rPr>
-            <w:lang w:val="en-US"/>
-          </w:rPr>
-          <w:t xml:space="preserve"> and </w:t>
-        </w:r>
-      </w:ins>
-      <w:proofErr w:type="spellStart"/>
-      <w:r>
-        <w:rPr>
-          <w:lang w:val="en-US"/>
-        </w:rPr>
-        <w:t>ventureID</w:t>
-      </w:r>
-      <w:proofErr w:type="spellEnd"/>
-      <w:r>
-        <w:rPr>
-          <w:lang w:val="en-US"/>
-        </w:rPr>
-        <w:t xml:space="preserve"> of that venture here. </w:t>
-      </w:r>
-      <w:r>
-        <w:rPr>
-          <w:lang w:val="en-US"/>
-        </w:rPr>
-        <w:t xml:space="preserve">If multiple </w:t>
-      </w:r>
-      <w:proofErr w:type="spellStart"/>
-      <w:r>
-        <w:rPr>
-          <w:lang w:val="en-US"/>
-        </w:rPr>
-        <w:t>ventureID</w:t>
-      </w:r>
-      <w:proofErr w:type="spellEnd"/>
-      <w:r>
-        <w:rPr>
-          <w:lang w:val="en-US"/>
-        </w:rPr>
-        <w:t xml:space="preserve">, separate them by a “/”. </w:t>
-      </w:r>
       <w:ins w:id="23" w:author="GUILLAUME DAUDIN" w:date="2025-02-19T19:34:00Z">
         <w:r>
           <w:rPr>
             <w:lang w:val="en-US"/>
           </w:rPr>
-          <w:t xml:space="preserve">Sort </w:t>
-        </w:r>
-        <w:proofErr w:type="spellStart"/>
-        <w:r>
-          <w:rPr>
-            <w:lang w:val="en-US"/>
-          </w:rPr>
-          <w:t>ventureID</w:t>
-        </w:r>
-        <w:proofErr w:type="spellEnd"/>
-        <w:r>
-          <w:rPr>
-            <w:lang w:val="en-US"/>
-          </w:rPr>
-          <w:t xml:space="preserve"> by ascending order. That means that the ventures concerned will have the same content in the field “Internal </w:t>
-        </w:r>
-        <w:proofErr w:type="spellStart"/>
-        <w:r>
-          <w:rPr>
-            <w:lang w:val="en-US"/>
-          </w:rPr>
-          <w:t>crossref</w:t>
-        </w:r>
-        <w:proofErr w:type="spellEnd"/>
-        <w:r>
-          <w:rPr>
-            <w:lang w:val="en-US"/>
-          </w:rPr>
-          <w:t xml:space="preserve">”. This makes treatment </w:t>
-        </w:r>
-      </w:ins>
-      <w:ins w:id="24" w:author="GUILLAUME DAUDIN" w:date="2025-02-19T19:35:00Z">
+          <w:t xml:space="preserve">current ventureID and </w:t>
+        </w:r>
+      </w:ins>
+      <w:r>
+        <w:rPr>
+          <w:lang w:val="en-US"/>
+        </w:rPr>
+        <w:t xml:space="preserve">ventureID of that venture here. </w:t>
+      </w:r>
+      <w:r>
+        <w:rPr>
+          <w:lang w:val="en-US"/>
+        </w:rPr>
+        <w:t xml:space="preserve">If multiple ventureID, separate them by a “/”. </w:t>
+      </w:r>
+      <w:ins w:id="24" w:author="GUILLAUME DAUDIN" w:date="2025-02-19T19:34:00Z">
+        <w:r>
+          <w:rPr>
+            <w:lang w:val="en-US"/>
+          </w:rPr>
+          <w:t xml:space="preserve">Sort ventureID by ascending order. That means that the ventures concerned will have the same content in the field “Internal crossref”. This makes treatment </w:t>
+        </w:r>
+      </w:ins>
+      <w:ins w:id="25" w:author="GUILLAUME DAUDIN" w:date="2025-02-19T19:35:00Z">
         <w:r>
           <w:rPr>
             <w:lang w:val="en-US"/>
@@ -970,21 +824,7 @@
         <w:rPr>
           <w:lang w:val="en-US"/>
         </w:rPr>
-        <w:t xml:space="preserve"> E.g. one venture could be a ship for which that made 5 voyages and another one </w:t>
-      </w:r>
-      <w:proofErr w:type="spellStart"/>
-      <w:r>
-        <w:rPr>
-          <w:lang w:val="en-US"/>
-        </w:rPr>
-        <w:t>one</w:t>
-      </w:r>
-      <w:proofErr w:type="spellEnd"/>
-      <w:r>
-        <w:rPr>
-          <w:lang w:val="en-US"/>
-        </w:rPr>
-        <w:t xml:space="preserve"> of these voyages (see the example of the Saint-Claude in the French data)</w:t>
+        <w:t xml:space="preserve"> E.g. one venture could be a ship for which that made 5 voyages and another one one of these voyages (see the example of the Saint-Claude in the French data)</w:t>
       </w:r>
     </w:p>
     <w:p>
@@ -1048,39 +888,47 @@
         </w:rPr>
         <w:t>, separate them by a “/”.</w:t>
       </w:r>
-      <w:ins w:id="25" w:author="GUILLAUME DAUDIN" w:date="2025-02-13T17:46:00Z">
-        <w:r>
-          <w:rPr>
-            <w:lang w:val="en-US"/>
-          </w:rPr>
-          <w:t xml:space="preserve"> If none found, input </w:t>
-        </w:r>
-      </w:ins>
-      <w:ins w:id="26" w:author="GUILLAUME DAUDIN" w:date="2025-02-13T17:50:00Z">
-        <w:r>
-          <w:rPr>
-            <w:lang w:val="en-US"/>
-          </w:rPr>
-          <w:t>nothing (but still include the “/”</w:t>
-        </w:r>
-      </w:ins>
-      <w:ins w:id="27" w:author="GUILLAUME DAUDIN" w:date="2025-02-13T18:05:00Z">
-        <w:r>
-          <w:rPr>
-            <w:lang w:val="en-US"/>
-          </w:rPr>
-          <w:t xml:space="preserve"> if they are multiple slave voyages</w:t>
-        </w:r>
-      </w:ins>
-      <w:ins w:id="28" w:author="GUILLAUME DAUDIN" w:date="2025-02-13T17:50:00Z">
-        <w:r>
-          <w:rPr>
-            <w:lang w:val="en-US"/>
-          </w:rPr>
-          <w:t>).</w:t>
-        </w:r>
-      </w:ins>
-      <w:ins w:id="29" w:author="GUILLAUME DAUDIN" w:date="2025-02-13T18:05:00Z">
+      <w:ins w:id="26" w:author="GUILLAUME DAUDIN" w:date="2025-02-13T17:46:00Z">
+        <w:r>
+          <w:rPr>
+            <w:lang w:val="en-US"/>
+          </w:rPr>
+          <w:t xml:space="preserve"> If none found</w:t>
+        </w:r>
+      </w:ins>
+      <w:ins w:id="27" w:author="GUILLAUME DAUDIN" w:date="2025-02-19T21:11:00Z">
+        <w:r>
+          <w:rPr>
+            <w:lang w:val="en-US"/>
+          </w:rPr>
+          <w:t xml:space="preserve"> in a list</w:t>
+        </w:r>
+      </w:ins>
+      <w:ins w:id="28" w:author="GUILLAUME DAUDIN" w:date="2025-02-13T17:46:00Z">
+        <w:r>
+          <w:rPr>
+            <w:lang w:val="en-US"/>
+          </w:rPr>
+          <w:t xml:space="preserve">, input </w:t>
+        </w:r>
+      </w:ins>
+      <w:ins w:id="29" w:author="GUILLAUME DAUDIN" w:date="2025-02-19T21:10:00Z">
+        <w:r>
+          <w:rPr>
+            <w:lang w:val="en-US"/>
+          </w:rPr>
+          <w:t>“?”</w:t>
+        </w:r>
+      </w:ins>
+      <w:ins w:id="30" w:author="GUILLAUME DAUDIN" w:date="2025-02-13T17:50:00Z">
+        <w:r>
+          <w:rPr>
+            <w:lang w:val="en-US"/>
+          </w:rPr>
+          <w:t>.</w:t>
+        </w:r>
+      </w:ins>
+      <w:ins w:id="31" w:author="GUILLAUME DAUDIN" w:date="2025-02-13T18:05:00Z">
         <w:r>
           <w:rPr>
             <w:lang w:val="en-US"/>
@@ -1177,6 +1025,7 @@
           <w:b/>
           <w:lang w:val="en-US"/>
         </w:rPr>
+        <w:lastRenderedPageBreak/>
         <w:t xml:space="preserve">Place of Purchase: </w:t>
       </w:r>
       <w:r>
@@ -1215,7 +1064,6 @@
           <w:b/>
           <w:lang w:val="en-US"/>
         </w:rPr>
-        <w:lastRenderedPageBreak/>
         <w:t>Place of Disembarkation:</w:t>
       </w:r>
       <w:r>
@@ -1653,12 +1501,12 @@
           <w:numId w:val="17"/>
         </w:numPr>
         <w:rPr>
-          <w:ins w:id="30" w:author="GUILLAUME DAUDIN" w:date="2023-11-09T20:30:00Z"/>
-          <w:b/>
-          <w:lang w:val="en-US"/>
-          <w:rPrChange w:id="31" w:author="GUILLAUME DAUDIN" w:date="2023-11-09T20:30:00Z">
+          <w:ins w:id="32" w:author="GUILLAUME DAUDIN" w:date="2023-11-09T20:30:00Z"/>
+          <w:b/>
+          <w:lang w:val="en-US"/>
+          <w:rPrChange w:id="33" w:author="GUILLAUME DAUDIN" w:date="2023-11-09T20:30:00Z">
             <w:rPr>
-              <w:ins w:id="32" w:author="GUILLAUME DAUDIN" w:date="2023-11-09T20:30:00Z"/>
+              <w:ins w:id="34" w:author="GUILLAUME DAUDIN" w:date="2023-11-09T20:30:00Z"/>
               <w:lang w:val="en-US"/>
             </w:rPr>
           </w:rPrChange>
@@ -1697,7 +1545,7 @@
           <w:lang w:val="en-US"/>
         </w:rPr>
       </w:pPr>
-      <w:ins w:id="33" w:author="GUILLAUME DAUDIN" w:date="2023-11-09T20:31:00Z">
+      <w:ins w:id="35" w:author="GUILLAUME DAUDIN" w:date="2023-11-09T20:31:00Z">
         <w:r>
           <w:rPr>
             <w:b/>
@@ -1721,7 +1569,7 @@
           <w:t xml:space="preserve">fate of the venture according to the source. </w:t>
         </w:r>
       </w:ins>
-      <w:ins w:id="34" w:author="GUILLAUME DAUDIN" w:date="2023-11-09T20:32:00Z">
+      <w:ins w:id="36" w:author="GUILLAUME DAUDIN" w:date="2023-11-09T20:32:00Z">
         <w:r>
           <w:rPr>
             <w:bCs/>
@@ -1791,21 +1639,12 @@
           <w:lang w:val="en-US"/>
         </w:rPr>
       </w:pPr>
-      <w:proofErr w:type="spellStart"/>
-      <w:r>
-        <w:rPr>
-          <w:b/>
-          <w:lang w:val="en-US"/>
-        </w:rPr>
-        <w:t>VentureID</w:t>
-      </w:r>
-      <w:proofErr w:type="spellEnd"/>
-      <w:r>
-        <w:rPr>
-          <w:b/>
-          <w:lang w:val="en-US"/>
-        </w:rPr>
-        <w:t xml:space="preserve">: </w:t>
+      <w:r>
+        <w:rPr>
+          <w:b/>
+          <w:lang w:val="en-US"/>
+        </w:rPr>
+        <w:t xml:space="preserve">VentureID: </w:t>
       </w:r>
       <w:r>
         <w:rPr>
@@ -1863,16 +1702,8 @@
         <w:rPr>
           <w:lang w:val="en-US"/>
         </w:rPr>
-        <w:t xml:space="preserve">wo options </w:t>
-      </w:r>
-      <w:proofErr w:type="spellStart"/>
-      <w:r>
-        <w:rPr>
-          <w:lang w:val="en-US"/>
-        </w:rPr>
-        <w:t>possibl</w:t>
-      </w:r>
-      <w:proofErr w:type="spellEnd"/>
+        <w:t>wo options possibl</w:t>
+      </w:r>
       <w:r>
         <w:rPr>
           <w:lang w:val="en-US"/>
@@ -2003,7 +1834,6 @@
           <w:u w:val="single"/>
         </w:rPr>
       </w:pPr>
-      <w:proofErr w:type="spellStart"/>
       <w:r>
         <w:rPr>
           <w:u w:val="single"/>
@@ -2016,7 +1846,6 @@
         </w:rPr>
         <w:t>s</w:t>
       </w:r>
-      <w:proofErr w:type="spellEnd"/>
       <w:r>
         <w:rPr>
           <w:u w:val="single"/>
@@ -2041,7 +1870,6 @@
         </w:rPr>
         <w:t xml:space="preserve">Total </w:t>
       </w:r>
-      <w:proofErr w:type="gramStart"/>
       <w:r>
         <w:rPr>
           <w:lang w:val="en-US"/>
@@ -2060,7 +1888,6 @@
         </w:rPr>
         <w:t xml:space="preserve"> (</w:t>
       </w:r>
-      <w:proofErr w:type="gramEnd"/>
       <w:r>
         <w:rPr>
           <w:lang w:val="en-US"/>
@@ -2120,37 +1947,8 @@
         </w:numPr>
       </w:pPr>
       <w:r>
-        <w:t xml:space="preserve">Rent </w:t>
-      </w:r>
-      <w:proofErr w:type="spellStart"/>
-      <w:r>
-        <w:t>of</w:t>
-      </w:r>
-      <w:proofErr w:type="spellEnd"/>
-      <w:r>
-        <w:t xml:space="preserve"> </w:t>
-      </w:r>
-      <w:proofErr w:type="spellStart"/>
-      <w:r>
-        <w:t>ship</w:t>
-      </w:r>
-      <w:proofErr w:type="spellEnd"/>
-      <w:r>
-        <w:t xml:space="preserve">, </w:t>
-      </w:r>
-      <w:proofErr w:type="spellStart"/>
-      <w:r>
-        <w:t>if</w:t>
-      </w:r>
-      <w:proofErr w:type="spellEnd"/>
-      <w:r>
-        <w:t xml:space="preserve"> </w:t>
-      </w:r>
-      <w:proofErr w:type="spellStart"/>
-      <w:r>
-        <w:t>rented</w:t>
-      </w:r>
-      <w:proofErr w:type="spellEnd"/>
+        <w:t>Rent of ship, if rented</w:t>
+      </w:r>
     </w:p>
     <w:p>
       <w:pPr>
@@ -2160,19 +1958,12 @@
           <w:numId w:val="7"/>
         </w:numPr>
       </w:pPr>
-      <w:proofErr w:type="spellStart"/>
       <w:r>
         <w:t>Outfitting</w:t>
       </w:r>
-      <w:proofErr w:type="spellEnd"/>
-      <w:r>
-        <w:t xml:space="preserve"> </w:t>
-      </w:r>
-      <w:proofErr w:type="spellStart"/>
-      <w:r>
-        <w:t>costs</w:t>
-      </w:r>
-      <w:proofErr w:type="spellEnd"/>
+      <w:r>
+        <w:t xml:space="preserve"> costs</w:t>
+      </w:r>
     </w:p>
     <w:p>
       <w:pPr>
@@ -2182,27 +1973,12 @@
           <w:numId w:val="7"/>
         </w:numPr>
       </w:pPr>
-      <w:proofErr w:type="spellStart"/>
-      <w:r>
-        <w:t>Trade</w:t>
-      </w:r>
-      <w:proofErr w:type="spellEnd"/>
-      <w:r>
-        <w:t xml:space="preserve"> </w:t>
-      </w:r>
-      <w:proofErr w:type="spellStart"/>
-      <w:r>
-        <w:t>cargo</w:t>
-      </w:r>
-      <w:proofErr w:type="spellEnd"/>
-      <w:r>
-        <w:t xml:space="preserve"> </w:t>
-      </w:r>
-      <w:proofErr w:type="spellStart"/>
-      <w:r>
-        <w:t>costs</w:t>
-      </w:r>
-      <w:proofErr w:type="spellEnd"/>
+      <w:r>
+        <w:t>Trade cargo</w:t>
+      </w:r>
+      <w:r>
+        <w:t xml:space="preserve"> costs</w:t>
+      </w:r>
     </w:p>
     <w:p>
       <w:pPr>
@@ -2213,13 +1989,8 @@
         </w:numPr>
       </w:pPr>
       <w:r>
-        <w:t xml:space="preserve">Insurance </w:t>
-      </w:r>
-      <w:proofErr w:type="spellStart"/>
-      <w:r>
-        <w:t>costs</w:t>
-      </w:r>
-      <w:proofErr w:type="spellEnd"/>
+        <w:t>Insurance costs</w:t>
+      </w:r>
     </w:p>
     <w:p>
       <w:pPr>
@@ -2229,19 +2000,9 @@
           <w:numId w:val="7"/>
         </w:numPr>
       </w:pPr>
-      <w:proofErr w:type="spellStart"/>
-      <w:r>
-        <w:t>Crew</w:t>
-      </w:r>
-      <w:proofErr w:type="spellEnd"/>
-      <w:r>
-        <w:t xml:space="preserve"> </w:t>
-      </w:r>
-      <w:proofErr w:type="spellStart"/>
-      <w:r>
-        <w:t>costs</w:t>
-      </w:r>
-      <w:proofErr w:type="spellEnd"/>
+      <w:r>
+        <w:t>Crew costs</w:t>
+      </w:r>
     </w:p>
     <w:p>
       <w:pPr>
@@ -2252,13 +2013,8 @@
         </w:numPr>
       </w:pPr>
       <w:r>
-        <w:t xml:space="preserve">Commission </w:t>
-      </w:r>
-      <w:proofErr w:type="spellStart"/>
-      <w:r>
-        <w:t>fees</w:t>
-      </w:r>
-      <w:proofErr w:type="spellEnd"/>
+        <w:t>Commission fees</w:t>
+      </w:r>
     </w:p>
     <w:p>
       <w:pPr>
@@ -2350,11 +2106,9 @@
           <w:numId w:val="7"/>
         </w:numPr>
       </w:pPr>
-      <w:proofErr w:type="spellStart"/>
       <w:r>
         <w:t>Unspecified</w:t>
       </w:r>
-      <w:proofErr w:type="spellEnd"/>
       <w:r>
         <w:t xml:space="preserve"> in source</w:t>
       </w:r>
@@ -2365,14 +2119,12 @@
           <w:u w:val="single"/>
         </w:rPr>
       </w:pPr>
-      <w:proofErr w:type="spellStart"/>
       <w:r>
         <w:rPr>
           <w:u w:val="single"/>
         </w:rPr>
         <w:t>Returns</w:t>
       </w:r>
-      <w:proofErr w:type="spellEnd"/>
       <w:r>
         <w:rPr>
           <w:u w:val="single"/>
@@ -2395,14 +2147,7 @@
         <w:rPr>
           <w:lang w:val="en-US"/>
         </w:rPr>
-        <w:t xml:space="preserve">Total </w:t>
-      </w:r>
-      <w:proofErr w:type="gramStart"/>
-      <w:r>
-        <w:rPr>
-          <w:lang w:val="en-US"/>
-        </w:rPr>
-        <w:t>returns</w:t>
+        <w:t>Total returns</w:t>
       </w:r>
       <w:r>
         <w:rPr>
@@ -2416,7 +2161,6 @@
         </w:rPr>
         <w:t xml:space="preserve"> (</w:t>
       </w:r>
-      <w:proofErr w:type="gramEnd"/>
       <w:r>
         <w:rPr>
           <w:lang w:val="en-US"/>
@@ -2553,19 +2297,9 @@
           <w:numId w:val="2"/>
         </w:numPr>
       </w:pPr>
-      <w:proofErr w:type="spellStart"/>
-      <w:r>
-        <w:t>Freight</w:t>
-      </w:r>
-      <w:proofErr w:type="spellEnd"/>
-      <w:r>
-        <w:t xml:space="preserve"> </w:t>
-      </w:r>
-      <w:proofErr w:type="spellStart"/>
-      <w:r>
-        <w:t>compensation</w:t>
-      </w:r>
-      <w:proofErr w:type="spellEnd"/>
+      <w:r>
+        <w:t>Freight compensation</w:t>
+      </w:r>
     </w:p>
     <w:p>
       <w:pPr>
@@ -2576,21 +2310,8 @@
         </w:numPr>
       </w:pPr>
       <w:r>
-        <w:t xml:space="preserve">Transport </w:t>
-      </w:r>
-      <w:proofErr w:type="spellStart"/>
-      <w:r>
-        <w:t>of</w:t>
-      </w:r>
-      <w:proofErr w:type="spellEnd"/>
-      <w:r>
-        <w:t xml:space="preserve"> </w:t>
-      </w:r>
-      <w:proofErr w:type="spellStart"/>
-      <w:r>
-        <w:t>passengers</w:t>
-      </w:r>
-      <w:proofErr w:type="spellEnd"/>
+        <w:t>Transport of passengers</w:t>
+      </w:r>
     </w:p>
     <w:p>
       <w:pPr>
@@ -2601,13 +2322,8 @@
         </w:numPr>
       </w:pPr>
       <w:r>
-        <w:t xml:space="preserve">Insurance </w:t>
-      </w:r>
-      <w:proofErr w:type="spellStart"/>
-      <w:r>
-        <w:t>payments</w:t>
-      </w:r>
-      <w:proofErr w:type="spellEnd"/>
+        <w:t>Insurance payments</w:t>
+      </w:r>
     </w:p>
     <w:p>
       <w:pPr>
@@ -2617,43 +2333,9 @@
           <w:numId w:val="2"/>
         </w:numPr>
       </w:pPr>
-      <w:proofErr w:type="spellStart"/>
-      <w:r>
-        <w:t>Value</w:t>
-      </w:r>
-      <w:proofErr w:type="spellEnd"/>
-      <w:r>
-        <w:t xml:space="preserve"> </w:t>
-      </w:r>
-      <w:proofErr w:type="spellStart"/>
-      <w:r>
-        <w:t>of</w:t>
-      </w:r>
-      <w:proofErr w:type="spellEnd"/>
-      <w:r>
-        <w:t xml:space="preserve"> </w:t>
-      </w:r>
-      <w:proofErr w:type="spellStart"/>
-      <w:r>
-        <w:t>ship</w:t>
-      </w:r>
-      <w:proofErr w:type="spellEnd"/>
-      <w:r>
-        <w:t xml:space="preserve"> </w:t>
-      </w:r>
-      <w:proofErr w:type="spellStart"/>
-      <w:r>
-        <w:t>after</w:t>
-      </w:r>
-      <w:proofErr w:type="spellEnd"/>
-      <w:r>
-        <w:t xml:space="preserve"> </w:t>
-      </w:r>
-      <w:proofErr w:type="spellStart"/>
-      <w:r>
-        <w:t>arrival</w:t>
-      </w:r>
-      <w:proofErr w:type="spellEnd"/>
+      <w:r>
+        <w:t>Value of ship after arrival</w:t>
+      </w:r>
     </w:p>
     <w:p>
       <w:pPr>
@@ -2687,11 +2369,9 @@
           <w:numId w:val="2"/>
         </w:numPr>
       </w:pPr>
-      <w:proofErr w:type="spellStart"/>
       <w:r>
         <w:t>Unspecified</w:t>
       </w:r>
-      <w:proofErr w:type="spellEnd"/>
       <w:r>
         <w:t xml:space="preserve"> in source</w:t>
       </w:r>
@@ -2853,21 +2533,7 @@
         <w:rPr>
           <w:lang w:val="en-US"/>
         </w:rPr>
-        <w:t xml:space="preserve">Enter 1 if this is </w:t>
-      </w:r>
-      <w:proofErr w:type="gramStart"/>
-      <w:r>
-        <w:rPr>
-          <w:lang w:val="en-US"/>
-        </w:rPr>
-        <w:t>a</w:t>
-      </w:r>
-      <w:proofErr w:type="gramEnd"/>
-      <w:r>
-        <w:rPr>
-          <w:lang w:val="en-US"/>
-        </w:rPr>
-        <w:t xml:space="preserve"> </w:t>
+        <w:t xml:space="preserve">Enter 1 if this is a </w:t>
       </w:r>
       <w:r>
         <w:rPr>
@@ -2920,94 +2586,94 @@
           <w:numId w:val="14"/>
         </w:numPr>
         <w:rPr>
-          <w:ins w:id="35" w:author="GUILLAUME DAUDIN" w:date="2022-10-20T16:03:00Z"/>
-          <w:lang w:val="en-US"/>
-        </w:rPr>
-      </w:pPr>
-      <w:del w:id="36" w:author="GUILLAUME DAUDIN" w:date="2022-10-20T16:02:00Z">
+          <w:ins w:id="37" w:author="GUILLAUME DAUDIN" w:date="2022-10-20T16:03:00Z"/>
+          <w:lang w:val="en-US"/>
+        </w:rPr>
+      </w:pPr>
+      <w:del w:id="38" w:author="GUILLAUME DAUDIN" w:date="2022-10-20T16:02:00Z">
         <w:r>
           <w:rPr>
             <w:b/>
             <w:lang w:val="en-US"/>
           </w:rPr>
           <w:delText>Estimate</w:delText>
-        </w:r>
-      </w:del>
-      <w:ins w:id="37" w:author="GUILLAUME DAUDIN" w:date="2022-10-20T16:02:00Z">
-        <w:r>
-          <w:rPr>
-            <w:b/>
-            <w:lang w:val="en-US"/>
-          </w:rPr>
-          <w:t>Hypothesis</w:t>
-        </w:r>
-      </w:ins>
-      <w:r>
-        <w:rPr>
-          <w:b/>
-          <w:lang w:val="en-US"/>
-        </w:rPr>
-        <w:t xml:space="preserve">: </w:t>
-      </w:r>
-      <w:del w:id="38" w:author="GUILLAUME DAUDIN" w:date="2022-10-20T16:02:00Z">
-        <w:r>
-          <w:rPr>
-            <w:lang w:val="en-US"/>
-          </w:rPr>
-          <w:delText>Enter 1 if value is an estimate</w:delText>
-        </w:r>
-        <w:r>
-          <w:rPr>
-            <w:lang w:val="en-US"/>
-          </w:rPr>
-          <w:delText>, rather than a figure from the primary source</w:delText>
-        </w:r>
-        <w:r>
-          <w:rPr>
-            <w:lang w:val="en-US"/>
-          </w:rPr>
-          <w:delText xml:space="preserve">. </w:delText>
-        </w:r>
-        <w:r>
-          <w:rPr>
-            <w:lang w:val="en-US"/>
-          </w:rPr>
-          <w:delText>Enter 0 otherwise.</w:delText>
-        </w:r>
-        <w:r>
-          <w:rPr>
-            <w:lang w:val="en-US"/>
-          </w:rPr>
-          <w:delText xml:space="preserve"> If the value is an estimate, s</w:delText>
-        </w:r>
-        <w:r>
-          <w:rPr>
-            <w:lang w:val="en-US"/>
-          </w:rPr>
-          <w:delText xml:space="preserve">pecify in </w:delText>
-        </w:r>
-        <w:r>
-          <w:rPr>
-            <w:lang w:val="en-US"/>
-          </w:rPr>
-          <w:delText>“Remarks”-column</w:delText>
-        </w:r>
-        <w:r>
-          <w:rPr>
-            <w:lang w:val="en-US"/>
-          </w:rPr>
-          <w:delText xml:space="preserve"> how estimate has been arrived at.</w:delText>
         </w:r>
       </w:del>
       <w:ins w:id="39" w:author="GUILLAUME DAUDIN" w:date="2022-10-20T16:02:00Z">
         <w:r>
           <w:rPr>
+            <w:b/>
+            <w:lang w:val="en-US"/>
+          </w:rPr>
+          <w:t>Hypothesis</w:t>
+        </w:r>
+      </w:ins>
+      <w:r>
+        <w:rPr>
+          <w:b/>
+          <w:lang w:val="en-US"/>
+        </w:rPr>
+        <w:t xml:space="preserve">: </w:t>
+      </w:r>
+      <w:del w:id="40" w:author="GUILLAUME DAUDIN" w:date="2022-10-20T16:02:00Z">
+        <w:r>
+          <w:rPr>
+            <w:lang w:val="en-US"/>
+          </w:rPr>
+          <w:delText>Enter 1 if value is an estimate</w:delText>
+        </w:r>
+        <w:r>
+          <w:rPr>
+            <w:lang w:val="en-US"/>
+          </w:rPr>
+          <w:delText>, rather than a figure from the primary source</w:delText>
+        </w:r>
+        <w:r>
+          <w:rPr>
+            <w:lang w:val="en-US"/>
+          </w:rPr>
+          <w:delText xml:space="preserve">. </w:delText>
+        </w:r>
+        <w:r>
+          <w:rPr>
+            <w:lang w:val="en-US"/>
+          </w:rPr>
+          <w:delText>Enter 0 otherwise.</w:delText>
+        </w:r>
+        <w:r>
+          <w:rPr>
+            <w:lang w:val="en-US"/>
+          </w:rPr>
+          <w:delText xml:space="preserve"> If the value is an estimate, s</w:delText>
+        </w:r>
+        <w:r>
+          <w:rPr>
+            <w:lang w:val="en-US"/>
+          </w:rPr>
+          <w:delText xml:space="preserve">pecify in </w:delText>
+        </w:r>
+        <w:r>
+          <w:rPr>
+            <w:lang w:val="en-US"/>
+          </w:rPr>
+          <w:delText>“Remarks”-column</w:delText>
+        </w:r>
+        <w:r>
+          <w:rPr>
+            <w:lang w:val="en-US"/>
+          </w:rPr>
+          <w:delText xml:space="preserve"> how estimate has been arrived at.</w:delText>
+        </w:r>
+      </w:del>
+      <w:ins w:id="41" w:author="GUILLAUME DAUDIN" w:date="2022-10-20T16:02:00Z">
+        <w:r>
+          <w:rPr>
             <w:lang w:val="en-US"/>
           </w:rPr>
           <w:t xml:space="preserve">Enter </w:t>
         </w:r>
       </w:ins>
-      <w:ins w:id="40" w:author="GUILLAUME DAUDIN" w:date="2022-10-20T16:03:00Z">
+      <w:ins w:id="42" w:author="GUILLAUME DAUDIN" w:date="2022-10-20T16:03:00Z">
         <w:r>
           <w:rPr>
             <w:lang w:val="en-US"/>
@@ -3015,7 +2681,7 @@
           <w:t xml:space="preserve">a </w:t>
         </w:r>
       </w:ins>
-      <w:ins w:id="41" w:author="GUILLAUME DAUDIN" w:date="2022-10-20T16:07:00Z">
+      <w:ins w:id="43" w:author="GUILLAUME DAUDIN" w:date="2022-10-20T16:07:00Z">
         <w:r>
           <w:rPr>
             <w:lang w:val="en-US"/>
@@ -3023,7 +2689,7 @@
           <w:t>code</w:t>
         </w:r>
       </w:ins>
-      <w:ins w:id="42" w:author="GUILLAUME DAUDIN" w:date="2022-10-20T16:03:00Z">
+      <w:ins w:id="44" w:author="GUILLAUME DAUDIN" w:date="2022-10-20T16:03:00Z">
         <w:r>
           <w:rPr>
             <w:lang w:val="en-US"/>
@@ -3031,7 +2697,7 @@
           <w:t xml:space="preserve"> </w:t>
         </w:r>
       </w:ins>
-      <w:ins w:id="43" w:author="GUILLAUME DAUDIN" w:date="2022-10-20T16:04:00Z">
+      <w:ins w:id="45" w:author="GUILLAUME DAUDIN" w:date="2022-10-20T16:04:00Z">
         <w:r>
           <w:rPr>
             <w:lang w:val="en-US"/>
@@ -3039,7 +2705,7 @@
           <w:t>if the cash flow is hypothetical.</w:t>
         </w:r>
       </w:ins>
-      <w:ins w:id="44" w:author="GUILLAUME DAUDIN" w:date="2022-11-22T09:58:00Z">
+      <w:ins w:id="46" w:author="GUILLAUME DAUDIN" w:date="2022-11-22T09:58:00Z">
         <w:r>
           <w:rPr>
             <w:lang w:val="en-US"/>
@@ -3047,7 +2713,7 @@
           <w:t xml:space="preserve"> </w:t>
         </w:r>
       </w:ins>
-      <w:ins w:id="45" w:author="GUILLAUME DAUDIN" w:date="2022-10-20T16:03:00Z">
+      <w:ins w:id="47" w:author="GUILLAUME DAUDIN" w:date="2022-10-20T16:03:00Z">
         <w:r>
           <w:rPr>
             <w:lang w:val="en-US"/>
@@ -3055,7 +2721,7 @@
           <w:t xml:space="preserve">The </w:t>
         </w:r>
       </w:ins>
-      <w:ins w:id="46" w:author="GUILLAUME DAUDIN" w:date="2022-11-22T09:58:00Z">
+      <w:ins w:id="48" w:author="GUILLAUME DAUDIN" w:date="2022-11-22T09:58:00Z">
         <w:r>
           <w:rPr>
             <w:lang w:val="en-US"/>
@@ -3063,7 +2729,7 @@
           <w:t xml:space="preserve">amount given in </w:t>
         </w:r>
       </w:ins>
-      <w:ins w:id="47" w:author="GUILLAUME DAUDIN" w:date="2022-10-20T16:03:00Z">
+      <w:ins w:id="49" w:author="GUILLAUME DAUDIN" w:date="2022-10-20T16:03:00Z">
         <w:r>
           <w:rPr>
             <w:lang w:val="en-US"/>
@@ -3071,7 +2737,7 @@
           <w:t>“Value”</w:t>
         </w:r>
       </w:ins>
-      <w:ins w:id="48" w:author="GUILLAUME DAUDIN" w:date="2022-11-22T09:59:00Z">
+      <w:ins w:id="50" w:author="GUILLAUME DAUDIN" w:date="2022-11-22T09:59:00Z">
         <w:r>
           <w:rPr>
             <w:lang w:val="en-US"/>
@@ -3079,7 +2745,7 @@
           <w:t xml:space="preserve"> might be different from </w:t>
         </w:r>
       </w:ins>
-      <w:ins w:id="49" w:author="GUILLAUME DAUDIN" w:date="2022-10-20T16:03:00Z">
+      <w:ins w:id="51" w:author="GUILLAUME DAUDIN" w:date="2022-10-20T16:03:00Z">
         <w:r>
           <w:rPr>
             <w:lang w:val="en-US"/>
@@ -3087,7 +2753,7 @@
           <w:t xml:space="preserve">the baseline hypothesis. </w:t>
         </w:r>
       </w:ins>
-      <w:ins w:id="50" w:author="GUILLAUME DAUDIN" w:date="2022-11-22T09:59:00Z">
+      <w:ins w:id="52" w:author="GUILLAUME DAUDIN" w:date="2022-11-22T09:59:00Z">
         <w:r>
           <w:rPr>
             <w:lang w:val="en-US"/>
@@ -3095,21 +2761,13 @@
           <w:t xml:space="preserve">If multiple hypotheses apply, list them with “+” in between. </w:t>
         </w:r>
       </w:ins>
-      <w:ins w:id="51" w:author="GUILLAUME DAUDIN" w:date="2022-10-20T16:03:00Z">
-        <w:r>
-          <w:rPr>
-            <w:lang w:val="en-US"/>
-          </w:rPr>
-          <w:t xml:space="preserve">Here is the </w:t>
-        </w:r>
-        <w:proofErr w:type="gramStart"/>
-        <w:r>
-          <w:rPr>
-            <w:lang w:val="en-US"/>
-          </w:rPr>
-          <w:t>list :</w:t>
-        </w:r>
-        <w:proofErr w:type="gramEnd"/>
+      <w:ins w:id="53" w:author="GUILLAUME DAUDIN" w:date="2022-10-20T16:03:00Z">
+        <w:r>
+          <w:rPr>
+            <w:lang w:val="en-US"/>
+          </w:rPr>
+          <w:t>Here is the list :</w:t>
+        </w:r>
       </w:ins>
     </w:p>
     <w:p>
@@ -3120,11 +2778,11 @@
           <w:numId w:val="14"/>
         </w:numPr>
         <w:rPr>
-          <w:ins w:id="52" w:author="GUILLAUME DAUDIN" w:date="2022-10-20T16:04:00Z"/>
-          <w:lang w:val="en-US"/>
-        </w:rPr>
-      </w:pPr>
-      <w:ins w:id="53" w:author="GUILLAUME DAUDIN" w:date="2022-10-20T16:06:00Z">
+          <w:ins w:id="54" w:author="GUILLAUME DAUDIN" w:date="2022-10-20T16:04:00Z"/>
+          <w:lang w:val="en-US"/>
+        </w:rPr>
+      </w:pPr>
+      <w:ins w:id="55" w:author="GUILLAUME DAUDIN" w:date="2022-10-20T16:06:00Z">
         <w:r>
           <w:rPr>
             <w:b/>
@@ -3133,7 +2791,7 @@
           <w:t>O</w:t>
         </w:r>
       </w:ins>
-      <w:ins w:id="54" w:author="GUILLAUME DAUDIN" w:date="2022-10-20T16:07:00Z">
+      <w:ins w:id="56" w:author="GUILLAUME DAUDIN" w:date="2022-10-20T16:07:00Z">
         <w:r>
           <w:rPr>
             <w:b/>
@@ -3142,7 +2800,7 @@
           <w:t>R</w:t>
         </w:r>
       </w:ins>
-      <w:ins w:id="55" w:author="GUILLAUME DAUDIN" w:date="2022-10-20T16:03:00Z">
+      <w:ins w:id="57" w:author="GUILLAUME DAUDIN" w:date="2022-10-20T16:03:00Z">
         <w:r>
           <w:rPr>
             <w:b/>
@@ -3154,60 +2812,18 @@
           <w:rPr>
             <w:lang w:val="en-US"/>
           </w:rPr>
-          <w:t xml:space="preserve"> Outstanding returns (“</w:t>
-        </w:r>
-        <w:proofErr w:type="spellStart"/>
-        <w:r>
-          <w:rPr>
-            <w:lang w:val="en-US"/>
-          </w:rPr>
-          <w:t>som</w:t>
-        </w:r>
-      </w:ins>
-      <w:ins w:id="56" w:author="GUILLAUME DAUDIN" w:date="2022-10-20T16:04:00Z">
-        <w:r>
-          <w:rPr>
-            <w:lang w:val="en-US"/>
-          </w:rPr>
-          <w:t>mes</w:t>
-        </w:r>
-        <w:proofErr w:type="spellEnd"/>
-        <w:r>
-          <w:rPr>
-            <w:lang w:val="en-US"/>
-          </w:rPr>
-          <w:t xml:space="preserve"> </w:t>
-        </w:r>
-        <w:proofErr w:type="spellStart"/>
-        <w:r>
-          <w:rPr>
-            <w:lang w:val="en-US"/>
-          </w:rPr>
-          <w:t>restant</w:t>
-        </w:r>
-        <w:proofErr w:type="spellEnd"/>
-        <w:r>
-          <w:rPr>
-            <w:lang w:val="en-US"/>
-          </w:rPr>
-          <w:t xml:space="preserve"> à </w:t>
-        </w:r>
-        <w:proofErr w:type="spellStart"/>
-        <w:r>
-          <w:rPr>
-            <w:lang w:val="en-US"/>
-          </w:rPr>
-          <w:t>recouvrer</w:t>
-        </w:r>
-        <w:proofErr w:type="spellEnd"/>
-        <w:r>
-          <w:rPr>
-            <w:lang w:val="en-US"/>
-          </w:rPr>
-          <w:t xml:space="preserve">”) Baseline is </w:t>
-        </w:r>
-      </w:ins>
-      <w:ins w:id="57" w:author="GUILLAUME DAUDIN" w:date="2022-11-23T16:07:00Z">
+          <w:t xml:space="preserve"> Outstanding returns (“som</w:t>
+        </w:r>
+      </w:ins>
+      <w:ins w:id="58" w:author="GUILLAUME DAUDIN" w:date="2022-10-20T16:04:00Z">
+        <w:r>
+          <w:rPr>
+            <w:lang w:val="en-US"/>
+          </w:rPr>
+          <w:t xml:space="preserve">mes restant à recouvrer”) Baseline is </w:t>
+        </w:r>
+      </w:ins>
+      <w:ins w:id="59" w:author="GUILLAUME DAUDIN" w:date="2022-11-23T16:07:00Z">
         <w:r>
           <w:rPr>
             <w:lang w:val="en-US"/>
@@ -3215,7 +2831,7 @@
           <w:t>50</w:t>
         </w:r>
       </w:ins>
-      <w:ins w:id="58" w:author="GUILLAUME DAUDIN" w:date="2022-10-20T16:04:00Z">
+      <w:ins w:id="60" w:author="GUILLAUME DAUDIN" w:date="2022-10-20T16:04:00Z">
         <w:r>
           <w:rPr>
             <w:lang w:val="en-US"/>
@@ -3232,11 +2848,11 @@
           <w:numId w:val="14"/>
         </w:numPr>
         <w:rPr>
-          <w:ins w:id="59" w:author="Klas" w:date="2022-11-15T09:36:00Z"/>
-          <w:lang w:val="en-US"/>
-        </w:rPr>
-      </w:pPr>
-      <w:ins w:id="60" w:author="GUILLAUME DAUDIN" w:date="2022-10-20T16:07:00Z">
+          <w:ins w:id="61" w:author="Klas" w:date="2022-11-15T09:36:00Z"/>
+          <w:lang w:val="en-US"/>
+        </w:rPr>
+      </w:pPr>
+      <w:ins w:id="62" w:author="GUILLAUME DAUDIN" w:date="2022-10-20T16:07:00Z">
         <w:r>
           <w:rPr>
             <w:b/>
@@ -3246,7 +2862,7 @@
           <w:t>VS</w:t>
         </w:r>
       </w:ins>
-      <w:ins w:id="61" w:author="GUILLAUME DAUDIN" w:date="2022-10-20T16:11:00Z">
+      <w:ins w:id="63" w:author="GUILLAUME DAUDIN" w:date="2022-10-20T16:11:00Z">
         <w:r>
           <w:rPr>
             <w:b/>
@@ -3255,7 +2871,7 @@
           <w:t>D</w:t>
         </w:r>
       </w:ins>
-      <w:ins w:id="62" w:author="Klas" w:date="2022-11-15T12:11:00Z">
+      <w:ins w:id="64" w:author="Klas" w:date="2022-11-15T12:11:00Z">
         <w:r>
           <w:rPr>
             <w:b/>
@@ -3264,7 +2880,7 @@
           <w:t>O</w:t>
         </w:r>
       </w:ins>
-      <w:ins w:id="63" w:author="GUILLAUME DAUDIN" w:date="2022-10-20T16:04:00Z">
+      <w:ins w:id="65" w:author="GUILLAUME DAUDIN" w:date="2022-10-20T16:04:00Z">
         <w:r>
           <w:rPr>
             <w:b/>
@@ -3279,7 +2895,7 @@
           <w:t> </w:t>
         </w:r>
       </w:ins>
-      <w:ins w:id="64" w:author="GUILLAUME DAUDIN" w:date="2022-10-20T16:05:00Z">
+      <w:ins w:id="66" w:author="GUILLAUME DAUDIN" w:date="2022-10-20T16:05:00Z">
         <w:r>
           <w:rPr>
             <w:lang w:val="en-US"/>
@@ -3287,7 +2903,7 @@
           <w:t>Value of the ship</w:t>
         </w:r>
       </w:ins>
-      <w:ins w:id="65" w:author="GUILLAUME DAUDIN" w:date="2022-10-20T16:11:00Z">
+      <w:ins w:id="67" w:author="GUILLAUME DAUDIN" w:date="2022-10-20T16:11:00Z">
         <w:r>
           <w:rPr>
             <w:lang w:val="en-US"/>
@@ -3295,7 +2911,7 @@
           <w:t xml:space="preserve"> at departure</w:t>
         </w:r>
       </w:ins>
-      <w:ins w:id="66" w:author="Klas" w:date="2022-11-15T09:37:00Z">
+      <w:ins w:id="68" w:author="Klas" w:date="2022-11-15T09:37:00Z">
         <w:r>
           <w:rPr>
             <w:lang w:val="en-US"/>
@@ -3303,22 +2919,15 @@
           <w:t>,</w:t>
         </w:r>
       </w:ins>
-      <w:ins w:id="67" w:author="Klas" w:date="2022-11-15T09:36:00Z">
-        <w:r>
-          <w:rPr>
-            <w:lang w:val="en-US"/>
-          </w:rPr>
-          <w:t xml:space="preserve"> </w:t>
-        </w:r>
-        <w:proofErr w:type="spellStart"/>
-        <w:r>
-          <w:rPr>
-            <w:lang w:val="en-US"/>
-          </w:rPr>
-          <w:t>estim</w:t>
-        </w:r>
-      </w:ins>
-      <w:ins w:id="68" w:author="Klas Rönnbäck" w:date="2023-08-25T08:39:00Z">
+      <w:ins w:id="69" w:author="Klas" w:date="2022-11-15T09:36:00Z">
+        <w:r>
+          <w:rPr>
+            <w:lang w:val="en-US"/>
+          </w:rPr>
+          <w:t xml:space="preserve"> estim</w:t>
+        </w:r>
+      </w:ins>
+      <w:ins w:id="70" w:author="Klas Rönnbäck" w:date="2023-08-25T08:39:00Z">
         <w:r>
           <w:rPr>
             <w:lang w:val="en-US"/>
@@ -3326,22 +2935,15 @@
           <w:t>V</w:t>
         </w:r>
       </w:ins>
-      <w:ins w:id="69" w:author="Klas" w:date="2022-11-15T09:36:00Z">
-        <w:r>
-          <w:rPr>
-            <w:lang w:val="en-US"/>
-          </w:rPr>
-          <w:t>ated</w:t>
-        </w:r>
-        <w:proofErr w:type="spellEnd"/>
-        <w:r>
-          <w:rPr>
-            <w:lang w:val="en-US"/>
-          </w:rPr>
-          <w:t xml:space="preserve"> as share of</w:t>
-        </w:r>
-      </w:ins>
-      <w:ins w:id="70" w:author="Klas" w:date="2022-11-15T09:37:00Z">
+      <w:ins w:id="71" w:author="Klas" w:date="2022-11-15T09:36:00Z">
+        <w:r>
+          <w:rPr>
+            <w:lang w:val="en-US"/>
+          </w:rPr>
+          <w:t>ated as share of</w:t>
+        </w:r>
+      </w:ins>
+      <w:ins w:id="72" w:author="Klas" w:date="2022-11-15T09:37:00Z">
         <w:r>
           <w:rPr>
             <w:lang w:val="en-US"/>
@@ -3349,7 +2951,7 @@
           <w:t xml:space="preserve"> other outlays</w:t>
         </w:r>
       </w:ins>
-      <w:ins w:id="71" w:author="GUILLAUME DAUDIN" w:date="2022-10-20T16:05:00Z">
+      <w:ins w:id="73" w:author="GUILLAUME DAUDIN" w:date="2022-10-20T16:05:00Z">
         <w:r>
           <w:rPr>
             <w:lang w:val="en-US"/>
@@ -3357,7 +2959,7 @@
           <w:t xml:space="preserve">. </w:t>
         </w:r>
       </w:ins>
-      <w:ins w:id="72" w:author="GUILLAUME DAUDIN" w:date="2022-11-22T09:59:00Z">
+      <w:ins w:id="74" w:author="GUILLAUME DAUDIN" w:date="2022-11-22T09:59:00Z">
         <w:r>
           <w:rPr>
             <w:lang w:val="en-US"/>
@@ -3365,7 +2967,7 @@
           <w:t>Value to enter (and b</w:t>
         </w:r>
       </w:ins>
-      <w:ins w:id="73" w:author="GUILLAUME DAUDIN" w:date="2022-10-20T16:05:00Z">
+      <w:ins w:id="75" w:author="GUILLAUME DAUDIN" w:date="2022-10-20T16:05:00Z">
         <w:r>
           <w:rPr>
             <w:lang w:val="en-US"/>
@@ -3373,7 +2975,7 @@
           <w:t>aseline</w:t>
         </w:r>
       </w:ins>
-      <w:ins w:id="74" w:author="GUILLAUME DAUDIN" w:date="2022-11-22T09:59:00Z">
+      <w:ins w:id="76" w:author="GUILLAUME DAUDIN" w:date="2022-11-22T09:59:00Z">
         <w:r>
           <w:rPr>
             <w:lang w:val="en-US"/>
@@ -3381,7 +2983,7 @@
           <w:t>)</w:t>
         </w:r>
       </w:ins>
-      <w:ins w:id="75" w:author="GUILLAUME DAUDIN" w:date="2022-10-20T16:05:00Z">
+      <w:ins w:id="77" w:author="GUILLAUME DAUDIN" w:date="2022-10-20T16:05:00Z">
         <w:r>
           <w:rPr>
             <w:lang w:val="en-US"/>
@@ -3389,7 +2991,7 @@
           <w:t xml:space="preserve"> is 17% of all the other</w:t>
         </w:r>
       </w:ins>
-      <w:ins w:id="76" w:author="GUILLAUME DAUDIN" w:date="2022-10-20T16:06:00Z">
+      <w:ins w:id="78" w:author="GUILLAUME DAUDIN" w:date="2022-10-20T16:06:00Z">
         <w:r>
           <w:rPr>
             <w:lang w:val="en-US"/>
@@ -3406,11 +3008,11 @@
           <w:numId w:val="14"/>
         </w:numPr>
         <w:rPr>
-          <w:ins w:id="77" w:author="Klas" w:date="2022-11-15T09:47:00Z"/>
-          <w:lang w:val="en-US"/>
-        </w:rPr>
-      </w:pPr>
-      <w:ins w:id="78" w:author="Klas" w:date="2022-11-15T09:36:00Z">
+          <w:ins w:id="79" w:author="Klas" w:date="2022-11-15T09:47:00Z"/>
+          <w:lang w:val="en-US"/>
+        </w:rPr>
+      </w:pPr>
+      <w:ins w:id="80" w:author="Klas" w:date="2022-11-15T09:36:00Z">
         <w:r>
           <w:rPr>
             <w:b/>
@@ -3419,7 +3021,7 @@
           <w:t>VSD</w:t>
         </w:r>
       </w:ins>
-      <w:ins w:id="79" w:author="GUILLAUME DAUDIN" w:date="2022-11-24T12:29:00Z">
+      <w:ins w:id="81" w:author="GUILLAUME DAUDIN" w:date="2022-11-24T12:29:00Z">
         <w:r>
           <w:rPr>
             <w:b/>
@@ -3428,7 +3030,7 @@
           <w:t>R</w:t>
         </w:r>
       </w:ins>
-      <w:ins w:id="80" w:author="Klas" w:date="2022-11-15T09:36:00Z">
+      <w:ins w:id="82" w:author="Klas" w:date="2022-11-15T09:36:00Z">
         <w:r>
           <w:rPr>
             <w:b/>
@@ -3443,7 +3045,7 @@
           <w:t xml:space="preserve"> </w:t>
         </w:r>
       </w:ins>
-      <w:ins w:id="81" w:author="Klas" w:date="2022-11-15T09:37:00Z">
+      <w:ins w:id="83" w:author="Klas" w:date="2022-11-15T09:37:00Z">
         <w:r>
           <w:rPr>
             <w:lang w:val="en-US"/>
@@ -3451,7 +3053,7 @@
           <w:t xml:space="preserve">Vale of the ship at departure, estimated based on value of ship at return. </w:t>
         </w:r>
       </w:ins>
-      <w:ins w:id="82" w:author="GUILLAUME DAUDIN" w:date="2022-11-22T10:00:00Z">
+      <w:ins w:id="84" w:author="GUILLAUME DAUDIN" w:date="2022-11-22T10:00:00Z">
         <w:r>
           <w:rPr>
             <w:lang w:val="en-US"/>
@@ -3466,8 +3068,8 @@
           <w:t>b</w:t>
         </w:r>
       </w:ins>
-      <w:ins w:id="83" w:author="Klas" w:date="2022-11-15T09:37:00Z">
-        <w:del w:id="84" w:author="GUILLAUME DAUDIN" w:date="2022-11-22T10:00:00Z">
+      <w:ins w:id="85" w:author="Klas" w:date="2022-11-15T09:37:00Z">
+        <w:del w:id="86" w:author="GUILLAUME DAUDIN" w:date="2022-11-22T10:00:00Z">
           <w:r>
             <w:rPr>
               <w:bCs/>
@@ -3484,7 +3086,7 @@
           <w:t>aseline</w:t>
         </w:r>
       </w:ins>
-      <w:ins w:id="85" w:author="GUILLAUME DAUDIN" w:date="2022-11-22T10:00:00Z">
+      <w:ins w:id="87" w:author="GUILLAUME DAUDIN" w:date="2022-11-22T10:00:00Z">
         <w:r>
           <w:rPr>
             <w:bCs/>
@@ -3493,7 +3095,7 @@
           <w:t>)</w:t>
         </w:r>
       </w:ins>
-      <w:ins w:id="86" w:author="Klas" w:date="2022-11-15T09:37:00Z">
+      <w:ins w:id="88" w:author="Klas" w:date="2022-11-15T09:37:00Z">
         <w:r>
           <w:rPr>
             <w:bCs/>
@@ -3502,7 +3104,7 @@
           <w:t xml:space="preserve"> is that the value of the ship at return is </w:t>
         </w:r>
       </w:ins>
-      <w:ins w:id="87" w:author="GUILLAUME DAUDIN" w:date="2022-11-18T11:44:00Z">
+      <w:ins w:id="89" w:author="GUILLAUME DAUDIN" w:date="2022-11-18T11:44:00Z">
         <w:r>
           <w:rPr>
             <w:bCs/>
@@ -3511,8 +3113,8 @@
           <w:t>133.33%</w:t>
         </w:r>
       </w:ins>
-      <w:ins w:id="88" w:author="Klas" w:date="2022-11-15T09:37:00Z">
-        <w:del w:id="89" w:author="GUILLAUME DAUDIN" w:date="2022-11-18T11:44:00Z">
+      <w:ins w:id="90" w:author="Klas" w:date="2022-11-15T09:37:00Z">
+        <w:del w:id="91" w:author="GUILLAUME DAUDIN" w:date="2022-11-18T11:44:00Z">
           <w:r>
             <w:rPr>
               <w:bCs/>
@@ -3528,7 +3130,7 @@
           </w:rPr>
           <w:t xml:space="preserve"> of the value at </w:t>
         </w:r>
-        <w:del w:id="90" w:author="GUILLAUME DAUDIN" w:date="2022-11-18T11:44:00Z">
+        <w:del w:id="92" w:author="GUILLAUME DAUDIN" w:date="2022-11-18T11:44:00Z">
           <w:r>
             <w:rPr>
               <w:bCs/>
@@ -3538,7 +3140,7 @@
           </w:r>
         </w:del>
       </w:ins>
-      <w:ins w:id="91" w:author="GUILLAUME DAUDIN" w:date="2022-11-18T11:44:00Z">
+      <w:ins w:id="93" w:author="GUILLAUME DAUDIN" w:date="2022-11-18T11:44:00Z">
         <w:r>
           <w:rPr>
             <w:bCs/>
@@ -3547,7 +3149,7 @@
           <w:t>return</w:t>
         </w:r>
       </w:ins>
-      <w:ins w:id="92" w:author="Klas" w:date="2022-11-15T09:37:00Z">
+      <w:ins w:id="94" w:author="Klas" w:date="2022-11-15T09:37:00Z">
         <w:r>
           <w:rPr>
             <w:bCs/>
@@ -3565,13 +3167,13 @@
           <w:numId w:val="14"/>
         </w:numPr>
         <w:rPr>
-          <w:ins w:id="93" w:author="Klas" w:date="2022-11-15T11:53:00Z"/>
-          <w:del w:id="94" w:author="GUILLAUME DAUDIN" w:date="2022-11-22T10:00:00Z"/>
-          <w:lang w:val="en-US"/>
-        </w:rPr>
-      </w:pPr>
-      <w:ins w:id="95" w:author="Klas" w:date="2022-11-15T09:47:00Z">
-        <w:del w:id="96" w:author="GUILLAUME DAUDIN" w:date="2022-11-22T10:00:00Z">
+          <w:ins w:id="95" w:author="Klas" w:date="2022-11-15T11:53:00Z"/>
+          <w:del w:id="96" w:author="GUILLAUME DAUDIN" w:date="2022-11-22T10:00:00Z"/>
+          <w:lang w:val="en-US"/>
+        </w:rPr>
+      </w:pPr>
+      <w:ins w:id="97" w:author="Klas" w:date="2022-11-15T09:47:00Z">
+        <w:del w:id="98" w:author="GUILLAUME DAUDIN" w:date="2022-11-22T10:00:00Z">
           <w:r>
             <w:rPr>
               <w:b/>
@@ -3590,8 +3192,8 @@
           </w:r>
         </w:del>
       </w:ins>
-      <w:ins w:id="97" w:author="Klas" w:date="2022-11-15T12:12:00Z">
-        <w:del w:id="98" w:author="GUILLAUME DAUDIN" w:date="2022-11-22T10:00:00Z">
+      <w:ins w:id="99" w:author="Klas" w:date="2022-11-15T12:12:00Z">
+        <w:del w:id="100" w:author="GUILLAUME DAUDIN" w:date="2022-11-22T10:00:00Z">
           <w:r>
             <w:rPr>
               <w:b/>
@@ -3602,8 +3204,8 @@
           </w:r>
         </w:del>
       </w:ins>
-      <w:ins w:id="99" w:author="Klas" w:date="2022-11-15T09:47:00Z">
-        <w:del w:id="100" w:author="GUILLAUME DAUDIN" w:date="2022-11-22T10:00:00Z">
+      <w:ins w:id="101" w:author="Klas" w:date="2022-11-15T09:47:00Z">
+        <w:del w:id="102" w:author="GUILLAUME DAUDIN" w:date="2022-11-22T10:00:00Z">
           <w:r>
             <w:rPr>
               <w:lang w:val="en-US"/>
@@ -3622,7 +3224,7 @@
             </w:rPr>
             <w:delText xml:space="preserve"> if the value at departure is itself subject to </w:delText>
           </w:r>
-          <w:commentRangeStart w:id="101"/>
+          <w:commentRangeStart w:id="103"/>
           <w:r>
             <w:rPr>
               <w:lang w:val="en-US"/>
@@ -3643,17 +3245,17 @@
           </w:r>
         </w:del>
       </w:ins>
-      <w:commentRangeEnd w:id="101"/>
-      <w:del w:id="102" w:author="GUILLAUME DAUDIN" w:date="2022-11-22T10:00:00Z">
+      <w:commentRangeEnd w:id="103"/>
+      <w:del w:id="104" w:author="GUILLAUME DAUDIN" w:date="2022-11-22T10:00:00Z">
         <w:r>
           <w:rPr>
             <w:rStyle w:val="Marquedecommentaire"/>
           </w:rPr>
-          <w:commentReference w:id="101"/>
+          <w:commentReference w:id="103"/>
         </w:r>
       </w:del>
-      <w:ins w:id="103" w:author="Klas" w:date="2022-11-15T09:47:00Z">
-        <w:del w:id="104" w:author="GUILLAUME DAUDIN" w:date="2022-11-22T10:00:00Z">
+      <w:ins w:id="105" w:author="Klas" w:date="2022-11-15T09:47:00Z">
+        <w:del w:id="106" w:author="GUILLAUME DAUDIN" w:date="2022-11-22T10:00:00Z">
           <w:r>
             <w:rPr>
               <w:lang w:val="en-US"/>
@@ -3683,11 +3285,11 @@
           <w:numId w:val="14"/>
         </w:numPr>
         <w:rPr>
-          <w:ins w:id="105" w:author="GUILLAUME DAUDIN" w:date="2022-10-20T16:06:00Z"/>
-          <w:lang w:val="en-US"/>
-        </w:rPr>
-      </w:pPr>
-      <w:ins w:id="106" w:author="Klas" w:date="2022-11-15T11:53:00Z">
+          <w:ins w:id="107" w:author="GUILLAUME DAUDIN" w:date="2022-10-20T16:06:00Z"/>
+          <w:lang w:val="en-US"/>
+        </w:rPr>
+      </w:pPr>
+      <w:ins w:id="108" w:author="Klas" w:date="2022-11-15T11:53:00Z">
         <w:r>
           <w:rPr>
             <w:b/>
@@ -3709,7 +3311,7 @@
           <w:t xml:space="preserve"> value of ship at departure for cases where the sources suggest total outlays</w:t>
         </w:r>
       </w:ins>
-      <w:ins w:id="107" w:author="Klas" w:date="2022-11-15T12:14:00Z">
+      <w:ins w:id="109" w:author="Klas" w:date="2022-11-15T12:14:00Z">
         <w:r>
           <w:rPr>
             <w:lang w:val="en-US"/>
@@ -3724,7 +3326,7 @@
           <w:t>but if we anyway would want to test for possibility that ship out is not included</w:t>
         </w:r>
       </w:ins>
-      <w:ins w:id="108" w:author="Klas" w:date="2022-11-15T11:53:00Z">
+      <w:ins w:id="110" w:author="Klas" w:date="2022-11-15T11:53:00Z">
         <w:r>
           <w:rPr>
             <w:lang w:val="en-US"/>
@@ -3732,14 +3334,14 @@
           <w:t>.</w:t>
         </w:r>
       </w:ins>
-      <w:ins w:id="109" w:author="Klas" w:date="2022-11-15T11:54:00Z">
+      <w:ins w:id="111" w:author="Klas" w:date="2022-11-15T11:54:00Z">
         <w:r>
           <w:rPr>
             <w:lang w:val="en-US"/>
           </w:rPr>
           <w:t xml:space="preserve"> </w:t>
         </w:r>
-        <w:commentRangeStart w:id="110"/>
+        <w:commentRangeStart w:id="112"/>
         <w:r>
           <w:rPr>
             <w:lang w:val="en-US"/>
@@ -3747,7 +3349,7 @@
           <w:t>Baseline is 0</w:t>
         </w:r>
       </w:ins>
-      <w:ins w:id="111" w:author="GUILLAUME DAUDIN" w:date="2022-11-22T10:00:00Z">
+      <w:ins w:id="113" w:author="GUILLAUME DAUDIN" w:date="2022-11-22T10:00:00Z">
         <w:r>
           <w:rPr>
             <w:lang w:val="en-US"/>
@@ -3755,7 +3357,7 @@
           <w:t>. But the value to enter depends on the information available (and might depend on VSDO, i</w:t>
         </w:r>
       </w:ins>
-      <w:ins w:id="112" w:author="GUILLAUME DAUDIN" w:date="2022-11-22T10:02:00Z">
+      <w:ins w:id="114" w:author="GUILLAUME DAUDIN" w:date="2022-11-22T10:02:00Z">
         <w:r>
           <w:rPr>
             <w:lang w:val="en-US"/>
@@ -3763,7 +3365,7 @@
           <w:t>n</w:t>
         </w:r>
       </w:ins>
-      <w:ins w:id="113" w:author="GUILLAUME DAUDIN" w:date="2022-11-22T10:00:00Z">
+      <w:ins w:id="115" w:author="GUILLAUME DAUDIN" w:date="2022-11-22T10:00:00Z">
         <w:r>
           <w:rPr>
             <w:lang w:val="en-US"/>
@@ -3771,7 +3373,7 @@
           <w:t xml:space="preserve"> which case the hypotheses to list are </w:t>
         </w:r>
       </w:ins>
-      <w:ins w:id="114" w:author="GUILLAUME DAUDIN" w:date="2022-11-22T10:01:00Z">
+      <w:ins w:id="116" w:author="GUILLAUME DAUDIN" w:date="2022-11-22T10:01:00Z">
         <w:r>
           <w:rPr>
             <w:lang w:val="en-US"/>
@@ -3779,7 +3381,7 @@
           <w:t>VSDO</w:t>
         </w:r>
       </w:ins>
-      <w:ins w:id="115" w:author="Klas Rönnbäck" w:date="2023-08-25T08:39:00Z">
+      <w:ins w:id="117" w:author="Klas Rönnbäck" w:date="2023-08-25T08:39:00Z">
         <w:r>
           <w:rPr>
             <w:lang w:val="en-US"/>
@@ -3787,8 +3389,8 @@
           <w:t>*</w:t>
         </w:r>
       </w:ins>
-      <w:ins w:id="116" w:author="GUILLAUME DAUDIN" w:date="2022-11-22T10:01:00Z">
-        <w:del w:id="117" w:author="Klas Rönnbäck" w:date="2023-08-25T08:39:00Z">
+      <w:ins w:id="118" w:author="GUILLAUME DAUDIN" w:date="2022-11-22T10:01:00Z">
+        <w:del w:id="119" w:author="Klas Rönnbäck" w:date="2023-08-25T08:39:00Z">
           <w:r>
             <w:rPr>
               <w:lang w:val="en-US"/>
@@ -3803,7 +3405,7 @@
           <w:t>VSDT</w:t>
         </w:r>
       </w:ins>
-      <w:ins w:id="118" w:author="GUILLAUME DAUDIN" w:date="2023-01-19T17:18:00Z">
+      <w:ins w:id="120" w:author="GUILLAUME DAUDIN" w:date="2023-01-19T17:18:00Z">
         <w:r>
           <w:rPr>
             <w:lang w:val="en-US"/>
@@ -3811,8 +3413,8 @@
           <w:t>)</w:t>
         </w:r>
       </w:ins>
-      <w:ins w:id="119" w:author="Klas" w:date="2022-11-15T12:16:00Z">
-        <w:del w:id="120" w:author="GUILLAUME DAUDIN" w:date="2022-11-22T10:01:00Z">
+      <w:ins w:id="121" w:author="Klas" w:date="2022-11-15T12:16:00Z">
+        <w:del w:id="122" w:author="GUILLAUME DAUDIN" w:date="2022-11-22T10:01:00Z">
           <w:r>
             <w:rPr>
               <w:lang w:val="en-US"/>
@@ -3821,17 +3423,17 @@
           </w:r>
         </w:del>
       </w:ins>
-      <w:commentRangeEnd w:id="110"/>
-      <w:del w:id="121" w:author="GUILLAUME DAUDIN" w:date="2022-11-22T10:01:00Z">
+      <w:commentRangeEnd w:id="112"/>
+      <w:del w:id="123" w:author="GUILLAUME DAUDIN" w:date="2022-11-22T10:01:00Z">
         <w:r>
           <w:rPr>
             <w:rStyle w:val="Marquedecommentaire"/>
           </w:rPr>
-          <w:commentReference w:id="110"/>
+          <w:commentReference w:id="112"/>
         </w:r>
       </w:del>
-      <w:ins w:id="122" w:author="Klas" w:date="2022-11-15T12:16:00Z">
-        <w:del w:id="123" w:author="GUILLAUME DAUDIN" w:date="2022-11-22T10:01:00Z">
+      <w:ins w:id="124" w:author="Klas" w:date="2022-11-15T12:16:00Z">
+        <w:del w:id="125" w:author="GUILLAUME DAUDIN" w:date="2022-11-22T10:01:00Z">
           <w:r>
             <w:rPr>
               <w:lang w:val="en-US"/>
@@ -3840,8 +3442,8 @@
           </w:r>
         </w:del>
       </w:ins>
-      <w:ins w:id="124" w:author="Klas" w:date="2022-11-15T11:54:00Z">
-        <w:del w:id="125" w:author="GUILLAUME DAUDIN" w:date="2022-11-22T10:01:00Z">
+      <w:ins w:id="126" w:author="Klas" w:date="2022-11-15T11:54:00Z">
+        <w:del w:id="127" w:author="GUILLAUME DAUDIN" w:date="2022-11-22T10:01:00Z">
           <w:r>
             <w:rPr>
               <w:lang w:val="en-US"/>
@@ -3859,11 +3461,11 @@
           <w:numId w:val="14"/>
         </w:numPr>
         <w:rPr>
-          <w:ins w:id="126" w:author="GUILLAUME DAUDIN" w:date="2022-11-07T17:10:00Z"/>
-          <w:lang w:val="en-US"/>
-        </w:rPr>
-      </w:pPr>
-      <w:ins w:id="127" w:author="GUILLAUME DAUDIN" w:date="2022-10-20T16:11:00Z">
+          <w:ins w:id="128" w:author="GUILLAUME DAUDIN" w:date="2022-11-07T17:10:00Z"/>
+          <w:lang w:val="en-US"/>
+        </w:rPr>
+      </w:pPr>
+      <w:ins w:id="129" w:author="GUILLAUME DAUDIN" w:date="2022-10-20T16:11:00Z">
         <w:r>
           <w:rPr>
             <w:b/>
@@ -3872,7 +3474,7 @@
           <w:t>VSR</w:t>
         </w:r>
       </w:ins>
-      <w:ins w:id="128" w:author="GUILLAUME DAUDIN" w:date="2022-11-24T12:29:00Z">
+      <w:ins w:id="130" w:author="GUILLAUME DAUDIN" w:date="2022-11-24T12:29:00Z">
         <w:r>
           <w:rPr>
             <w:b/>
@@ -3881,7 +3483,7 @@
           <w:t>V</w:t>
         </w:r>
       </w:ins>
-      <w:ins w:id="129" w:author="GUILLAUME DAUDIN" w:date="2022-10-20T16:06:00Z">
+      <w:ins w:id="131" w:author="GUILLAUME DAUDIN" w:date="2022-10-20T16:06:00Z">
         <w:r>
           <w:rPr>
             <w:b/>
@@ -3897,7 +3499,7 @@
           <w:t xml:space="preserve"> </w:t>
         </w:r>
       </w:ins>
-      <w:ins w:id="130" w:author="GUILLAUME DAUDIN" w:date="2022-10-20T16:12:00Z">
+      <w:ins w:id="132" w:author="GUILLAUME DAUDIN" w:date="2022-10-20T16:12:00Z">
         <w:r>
           <w:rPr>
             <w:bCs/>
@@ -3906,7 +3508,7 @@
           <w:t>Value of the ship at return</w:t>
         </w:r>
       </w:ins>
-      <w:ins w:id="131" w:author="GUILLAUME DAUDIN" w:date="2022-10-20T16:06:00Z">
+      <w:ins w:id="133" w:author="GUILLAUME DAUDIN" w:date="2022-10-20T16:06:00Z">
         <w:r>
           <w:rPr>
             <w:bCs/>
@@ -3915,7 +3517,7 @@
           <w:t xml:space="preserve">. Baseline is </w:t>
         </w:r>
       </w:ins>
-      <w:ins w:id="132" w:author="GUILLAUME DAUDIN" w:date="2022-10-20T16:12:00Z">
+      <w:ins w:id="134" w:author="GUILLAUME DAUDIN" w:date="2022-10-20T16:12:00Z">
         <w:r>
           <w:rPr>
             <w:bCs/>
@@ -3924,7 +3526,7 @@
           <w:t>75</w:t>
         </w:r>
       </w:ins>
-      <w:ins w:id="133" w:author="GUILLAUME DAUDIN" w:date="2022-10-20T16:06:00Z">
+      <w:ins w:id="135" w:author="GUILLAUME DAUDIN" w:date="2022-10-20T16:06:00Z">
         <w:r>
           <w:rPr>
             <w:bCs/>
@@ -3933,7 +3535,7 @@
           <w:t xml:space="preserve">% </w:t>
         </w:r>
       </w:ins>
-      <w:ins w:id="134" w:author="GUILLAUME DAUDIN" w:date="2022-10-20T16:12:00Z">
+      <w:ins w:id="136" w:author="GUILLAUME DAUDIN" w:date="2022-10-20T16:12:00Z">
         <w:r>
           <w:rPr>
             <w:bCs/>
@@ -3951,13 +3553,13 @@
           <w:numId w:val="14"/>
         </w:numPr>
         <w:rPr>
-          <w:ins w:id="135" w:author="Klas" w:date="2022-11-15T09:54:00Z"/>
-          <w:del w:id="136" w:author="GUILLAUME DAUDIN" w:date="2022-11-22T10:01:00Z"/>
-          <w:lang w:val="en-US"/>
-        </w:rPr>
-      </w:pPr>
-      <w:ins w:id="137" w:author="Klas" w:date="2022-11-15T09:47:00Z">
-        <w:del w:id="138" w:author="GUILLAUME DAUDIN" w:date="2022-11-22T10:01:00Z">
+          <w:ins w:id="137" w:author="Klas" w:date="2022-11-15T09:54:00Z"/>
+          <w:del w:id="138" w:author="GUILLAUME DAUDIN" w:date="2022-11-22T10:01:00Z"/>
+          <w:lang w:val="en-US"/>
+        </w:rPr>
+      </w:pPr>
+      <w:ins w:id="139" w:author="Klas" w:date="2022-11-15T09:47:00Z">
+        <w:del w:id="140" w:author="GUILLAUME DAUDIN" w:date="2022-11-22T10:01:00Z">
           <w:r>
             <w:rPr>
               <w:lang w:val="en-US"/>
@@ -3966,8 +3568,8 @@
           </w:r>
         </w:del>
       </w:ins>
-      <w:ins w:id="139" w:author="Klas" w:date="2022-11-15T09:54:00Z">
-        <w:del w:id="140" w:author="GUILLAUME DAUDIN" w:date="2022-11-22T10:01:00Z">
+      <w:ins w:id="141" w:author="Klas" w:date="2022-11-15T09:54:00Z">
+        <w:del w:id="142" w:author="GUILLAUME DAUDIN" w:date="2022-11-22T10:01:00Z">
           <w:r>
             <w:rPr>
               <w:lang w:val="en-US"/>
@@ -3985,13 +3587,13 @@
           <w:numId w:val="14"/>
         </w:numPr>
         <w:rPr>
-          <w:ins w:id="141" w:author="Klas" w:date="2022-11-15T11:56:00Z"/>
-          <w:del w:id="142" w:author="GUILLAUME DAUDIN" w:date="2022-11-22T10:01:00Z"/>
-          <w:lang w:val="en-US"/>
-        </w:rPr>
-      </w:pPr>
-      <w:ins w:id="143" w:author="Klas" w:date="2022-11-15T09:54:00Z">
-        <w:del w:id="144" w:author="GUILLAUME DAUDIN" w:date="2022-11-22T10:01:00Z">
+          <w:ins w:id="143" w:author="Klas" w:date="2022-11-15T11:56:00Z"/>
+          <w:del w:id="144" w:author="GUILLAUME DAUDIN" w:date="2022-11-22T10:01:00Z"/>
+          <w:lang w:val="en-US"/>
+        </w:rPr>
+      </w:pPr>
+      <w:ins w:id="145" w:author="Klas" w:date="2022-11-15T09:54:00Z">
+        <w:del w:id="146" w:author="GUILLAUME DAUDIN" w:date="2022-11-22T10:01:00Z">
           <w:r>
             <w:rPr>
               <w:b/>
@@ -4016,8 +3618,8 @@
           </w:r>
         </w:del>
       </w:ins>
-      <w:ins w:id="145" w:author="Klas" w:date="2022-11-15T09:55:00Z">
-        <w:del w:id="146" w:author="GUILLAUME DAUDIN" w:date="2022-11-22T10:01:00Z">
+      <w:ins w:id="147" w:author="Klas" w:date="2022-11-15T09:55:00Z">
+        <w:del w:id="148" w:author="GUILLAUME DAUDIN" w:date="2022-11-22T10:01:00Z">
           <w:r>
             <w:rPr>
               <w:lang w:val="en-US"/>
@@ -4026,8 +3628,8 @@
           </w:r>
         </w:del>
       </w:ins>
-      <w:ins w:id="147" w:author="Klas" w:date="2022-11-15T09:54:00Z">
-        <w:del w:id="148" w:author="GUILLAUME DAUDIN" w:date="2022-11-22T10:01:00Z">
+      <w:ins w:id="149" w:author="Klas" w:date="2022-11-15T09:54:00Z">
+        <w:del w:id="150" w:author="GUILLAUME DAUDIN" w:date="2022-11-22T10:01:00Z">
           <w:r>
             <w:rPr>
               <w:lang w:val="en-US"/>
@@ -4048,8 +3650,8 @@
           </w:r>
         </w:del>
       </w:ins>
-      <w:ins w:id="149" w:author="Klas" w:date="2022-11-15T09:55:00Z">
-        <w:del w:id="150" w:author="GUILLAUME DAUDIN" w:date="2022-11-22T10:01:00Z">
+      <w:ins w:id="151" w:author="Klas" w:date="2022-11-15T09:55:00Z">
+        <w:del w:id="152" w:author="GUILLAUME DAUDIN" w:date="2022-11-22T10:01:00Z">
           <w:r>
             <w:rPr>
               <w:lang w:val="en-US"/>
@@ -4058,8 +3660,8 @@
           </w:r>
         </w:del>
       </w:ins>
-      <w:ins w:id="151" w:author="Klas" w:date="2022-11-15T09:54:00Z">
-        <w:del w:id="152" w:author="GUILLAUME DAUDIN" w:date="2022-11-22T10:01:00Z">
+      <w:ins w:id="153" w:author="Klas" w:date="2022-11-15T09:54:00Z">
+        <w:del w:id="154" w:author="GUILLAUME DAUDIN" w:date="2022-11-22T10:01:00Z">
           <w:r>
             <w:rPr>
               <w:lang w:val="en-US"/>
@@ -4083,13 +3685,13 @@
           <w:numId w:val="14"/>
         </w:numPr>
         <w:rPr>
-          <w:ins w:id="153" w:author="Klas" w:date="2022-11-15T12:15:00Z"/>
-          <w:del w:id="154" w:author="GUILLAUME DAUDIN" w:date="2022-11-22T10:01:00Z"/>
-          <w:lang w:val="en-US"/>
-        </w:rPr>
-      </w:pPr>
-      <w:ins w:id="155" w:author="Klas" w:date="2022-11-15T11:56:00Z">
-        <w:del w:id="156" w:author="GUILLAUME DAUDIN" w:date="2022-11-22T10:01:00Z">
+          <w:ins w:id="155" w:author="Klas" w:date="2022-11-15T12:15:00Z"/>
+          <w:del w:id="156" w:author="GUILLAUME DAUDIN" w:date="2022-11-22T10:01:00Z"/>
+          <w:lang w:val="en-US"/>
+        </w:rPr>
+      </w:pPr>
+      <w:ins w:id="157" w:author="Klas" w:date="2022-11-15T11:56:00Z">
+        <w:del w:id="158" w:author="GUILLAUME DAUDIN" w:date="2022-11-22T10:01:00Z">
           <w:r>
             <w:rPr>
               <w:b/>
@@ -4100,8 +3702,8 @@
           </w:r>
         </w:del>
       </w:ins>
-      <w:ins w:id="157" w:author="Klas" w:date="2022-11-15T11:57:00Z">
-        <w:del w:id="158" w:author="GUILLAUME DAUDIN" w:date="2022-11-22T10:01:00Z">
+      <w:ins w:id="159" w:author="Klas" w:date="2022-11-15T11:57:00Z">
+        <w:del w:id="160" w:author="GUILLAUME DAUDIN" w:date="2022-11-22T10:01:00Z">
           <w:r>
             <w:rPr>
               <w:b/>
@@ -4112,12 +3714,12 @@
           </w:r>
         </w:del>
       </w:ins>
-      <w:ins w:id="159" w:author="Klas" w:date="2022-11-15T11:56:00Z">
-        <w:del w:id="160" w:author="GUILLAUME DAUDIN" w:date="2022-11-22T10:01:00Z">
+      <w:ins w:id="161" w:author="Klas" w:date="2022-11-15T11:56:00Z">
+        <w:del w:id="162" w:author="GUILLAUME DAUDIN" w:date="2022-11-22T10:01:00Z">
           <w:r>
             <w:rPr>
               <w:lang w:val="en-US"/>
-              <w:rPrChange w:id="161" w:author="Klas" w:date="2022-11-15T11:56:00Z">
+              <w:rPrChange w:id="163" w:author="Klas" w:date="2022-11-15T11:56:00Z">
                 <w:rPr>
                   <w:b/>
                   <w:bCs/>
@@ -4135,8 +3737,8 @@
           </w:r>
         </w:del>
       </w:ins>
-      <w:ins w:id="162" w:author="Klas" w:date="2022-11-15T11:57:00Z">
-        <w:del w:id="163" w:author="GUILLAUME DAUDIN" w:date="2022-11-18T11:50:00Z">
+      <w:ins w:id="164" w:author="Klas" w:date="2022-11-15T11:57:00Z">
+        <w:del w:id="165" w:author="GUILLAUME DAUDIN" w:date="2022-11-18T11:50:00Z">
           <w:r>
             <w:rPr>
               <w:lang w:val="en-US"/>
@@ -4144,14 +3746,14 @@
             <w:delText xml:space="preserve">of </w:delText>
           </w:r>
         </w:del>
-        <w:del w:id="164" w:author="GUILLAUME DAUDIN" w:date="2022-11-22T10:01:00Z">
+        <w:del w:id="166" w:author="GUILLAUME DAUDIN" w:date="2022-11-22T10:01:00Z">
           <w:r>
             <w:rPr>
               <w:lang w:val="en-US"/>
             </w:rPr>
             <w:delText xml:space="preserve">the ship at return if the value at </w:delText>
           </w:r>
-          <w:commentRangeStart w:id="165"/>
+          <w:commentRangeStart w:id="167"/>
           <w:r>
             <w:rPr>
               <w:lang w:val="en-US"/>
@@ -4166,17 +3768,17 @@
           </w:r>
         </w:del>
       </w:ins>
-      <w:commentRangeEnd w:id="165"/>
-      <w:del w:id="166" w:author="GUILLAUME DAUDIN" w:date="2022-11-22T10:01:00Z">
+      <w:commentRangeEnd w:id="167"/>
+      <w:del w:id="168" w:author="GUILLAUME DAUDIN" w:date="2022-11-22T10:01:00Z">
         <w:r>
           <w:rPr>
             <w:rStyle w:val="Marquedecommentaire"/>
           </w:rPr>
-          <w:commentReference w:id="165"/>
+          <w:commentReference w:id="167"/>
         </w:r>
       </w:del>
-      <w:ins w:id="167" w:author="Klas" w:date="2022-11-15T11:57:00Z">
-        <w:del w:id="168" w:author="GUILLAUME DAUDIN" w:date="2022-11-22T10:01:00Z">
+      <w:ins w:id="169" w:author="Klas" w:date="2022-11-15T11:57:00Z">
+        <w:del w:id="170" w:author="GUILLAUME DAUDIN" w:date="2022-11-22T10:01:00Z">
           <w:r>
             <w:rPr>
               <w:lang w:val="en-US"/>
@@ -4194,11 +3796,11 @@
           <w:numId w:val="14"/>
         </w:numPr>
         <w:rPr>
-          <w:ins w:id="169" w:author="GUILLAUME DAUDIN" w:date="2022-10-20T16:06:00Z"/>
-          <w:lang w:val="en-US"/>
-        </w:rPr>
-      </w:pPr>
-      <w:ins w:id="170" w:author="Klas" w:date="2022-11-15T12:15:00Z">
+          <w:ins w:id="171" w:author="GUILLAUME DAUDIN" w:date="2022-10-20T16:06:00Z"/>
+          <w:lang w:val="en-US"/>
+        </w:rPr>
+      </w:pPr>
+      <w:ins w:id="172" w:author="Klas" w:date="2022-11-15T12:15:00Z">
         <w:r>
           <w:rPr>
             <w:b/>
@@ -4245,7 +3847,7 @@
           <w:t>Baseline is 0</w:t>
         </w:r>
       </w:ins>
-      <w:ins w:id="171" w:author="GUILLAUME DAUDIN" w:date="2022-11-22T10:01:00Z">
+      <w:ins w:id="173" w:author="GUILLAUME DAUDIN" w:date="2022-11-22T10:01:00Z">
         <w:r>
           <w:rPr>
             <w:lang w:val="en-US"/>
@@ -4253,29 +3855,15 @@
           <w:t>. But the value to enter depends</w:t>
         </w:r>
       </w:ins>
-      <w:ins w:id="172" w:author="GUILLAUME DAUDIN" w:date="2022-11-22T10:02:00Z">
-        <w:r>
-          <w:rPr>
-            <w:lang w:val="en-US"/>
-          </w:rPr>
-          <w:t xml:space="preserve"> on available information (and might depend, </w:t>
-        </w:r>
-        <w:proofErr w:type="spellStart"/>
-        <w:r>
-          <w:rPr>
-            <w:lang w:val="en-US"/>
-          </w:rPr>
-          <w:t>eg</w:t>
-        </w:r>
-        <w:proofErr w:type="spellEnd"/>
-        <w:r>
-          <w:rPr>
-            <w:lang w:val="en-US"/>
-          </w:rPr>
-          <w:t xml:space="preserve">, on VSR, </w:t>
-        </w:r>
-      </w:ins>
-      <w:ins w:id="173" w:author="Klas" w:date="2022-11-15T12:15:00Z">
+      <w:ins w:id="174" w:author="GUILLAUME DAUDIN" w:date="2022-11-22T10:02:00Z">
+        <w:r>
+          <w:rPr>
+            <w:lang w:val="en-US"/>
+          </w:rPr>
+          <w:t xml:space="preserve"> on available information (and might depend, eg, on VSR, </w:t>
+        </w:r>
+      </w:ins>
+      <w:ins w:id="175" w:author="Klas" w:date="2022-11-15T12:15:00Z">
         <w:r>
           <w:rPr>
             <w:lang w:val="en-US"/>
@@ -4283,7 +3871,7 @@
           <w:t xml:space="preserve"> </w:t>
         </w:r>
       </w:ins>
-      <w:ins w:id="174" w:author="GUILLAUME DAUDIN" w:date="2022-11-22T10:02:00Z">
+      <w:ins w:id="176" w:author="GUILLAUME DAUDIN" w:date="2022-11-22T10:02:00Z">
         <w:r>
           <w:rPr>
             <w:lang w:val="en-US"/>
@@ -4291,7 +3879,7 @@
           <w:t>in which case the hypotheses to list are VSDO</w:t>
         </w:r>
       </w:ins>
-      <w:ins w:id="175" w:author="Klas Rönnbäck" w:date="2023-08-25T08:40:00Z">
+      <w:ins w:id="177" w:author="Klas Rönnbäck" w:date="2023-08-25T08:40:00Z">
         <w:r>
           <w:rPr>
             <w:lang w:val="en-US"/>
@@ -4299,8 +3887,8 @@
           <w:t>*</w:t>
         </w:r>
       </w:ins>
-      <w:ins w:id="176" w:author="GUILLAUME DAUDIN" w:date="2022-11-22T10:02:00Z">
-        <w:del w:id="177" w:author="Klas Rönnbäck" w:date="2023-08-25T08:40:00Z">
+      <w:ins w:id="178" w:author="GUILLAUME DAUDIN" w:date="2022-11-22T10:02:00Z">
+        <w:del w:id="179" w:author="Klas Rönnbäck" w:date="2023-08-25T08:40:00Z">
           <w:r>
             <w:rPr>
               <w:lang w:val="en-US"/>
@@ -4315,7 +3903,7 @@
           <w:t>VSDT)</w:t>
         </w:r>
       </w:ins>
-      <w:ins w:id="178" w:author="GUILLAUME DAUDIN" w:date="2022-11-22T10:03:00Z">
+      <w:ins w:id="180" w:author="GUILLAUME DAUDIN" w:date="2022-11-22T10:03:00Z">
         <w:r>
           <w:rPr>
             <w:lang w:val="en-US"/>
@@ -4323,8 +3911,8 @@
           <w:t>.</w:t>
         </w:r>
       </w:ins>
-      <w:ins w:id="179" w:author="Klas" w:date="2022-11-15T12:15:00Z">
-        <w:del w:id="180" w:author="GUILLAUME DAUDIN" w:date="2022-11-22T10:03:00Z">
+      <w:ins w:id="181" w:author="Klas" w:date="2022-11-15T12:15:00Z">
+        <w:del w:id="182" w:author="GUILLAUME DAUDIN" w:date="2022-11-22T10:03:00Z">
           <w:r>
             <w:rPr>
               <w:lang w:val="en-US"/>
@@ -4333,15 +3921,15 @@
           </w:r>
         </w:del>
       </w:ins>
-      <w:ins w:id="181" w:author="Klas" w:date="2022-11-15T12:16:00Z">
-        <w:del w:id="182" w:author="GUILLAUME DAUDIN" w:date="2022-11-22T10:03:00Z">
+      <w:ins w:id="183" w:author="Klas" w:date="2022-11-15T12:16:00Z">
+        <w:del w:id="184" w:author="GUILLAUME DAUDIN" w:date="2022-11-22T10:03:00Z">
           <w:r>
             <w:rPr>
               <w:lang w:val="en-US"/>
             </w:rPr>
             <w:delText xml:space="preserve">but alternative </w:delText>
           </w:r>
-          <w:commentRangeStart w:id="183"/>
+          <w:commentRangeStart w:id="185"/>
           <w:r>
             <w:rPr>
               <w:lang w:val="en-US"/>
@@ -4350,17 +3938,17 @@
           </w:r>
         </w:del>
       </w:ins>
-      <w:commentRangeEnd w:id="183"/>
-      <w:del w:id="184" w:author="GUILLAUME DAUDIN" w:date="2022-11-22T10:03:00Z">
+      <w:commentRangeEnd w:id="185"/>
+      <w:del w:id="186" w:author="GUILLAUME DAUDIN" w:date="2022-11-22T10:03:00Z">
         <w:r>
           <w:rPr>
             <w:rStyle w:val="Marquedecommentaire"/>
           </w:rPr>
-          <w:commentReference w:id="183"/>
+          <w:commentReference w:id="185"/>
         </w:r>
       </w:del>
-      <w:ins w:id="185" w:author="Klas" w:date="2022-11-15T12:16:00Z">
-        <w:del w:id="186" w:author="GUILLAUME DAUDIN" w:date="2022-11-22T10:03:00Z">
+      <w:ins w:id="187" w:author="Klas" w:date="2022-11-15T12:16:00Z">
+        <w:del w:id="188" w:author="GUILLAUME DAUDIN" w:date="2022-11-22T10:03:00Z">
           <w:r>
             <w:rPr>
               <w:lang w:val="en-US"/>
@@ -4369,8 +3957,8 @@
           </w:r>
         </w:del>
       </w:ins>
-      <w:ins w:id="187" w:author="Klas" w:date="2022-11-15T12:15:00Z">
-        <w:del w:id="188" w:author="GUILLAUME DAUDIN" w:date="2022-11-22T10:03:00Z">
+      <w:ins w:id="189" w:author="Klas" w:date="2022-11-15T12:15:00Z">
+        <w:del w:id="190" w:author="GUILLAUME DAUDIN" w:date="2022-11-22T10:03:00Z">
           <w:r>
             <w:rPr>
               <w:lang w:val="en-US"/>
@@ -4388,11 +3976,11 @@
           <w:numId w:val="14"/>
         </w:numPr>
         <w:rPr>
-          <w:ins w:id="189" w:author="Klas" w:date="2022-11-15T12:25:00Z"/>
-          <w:lang w:val="en-US"/>
-        </w:rPr>
-      </w:pPr>
-      <w:ins w:id="190" w:author="GUILLAUME DAUDIN" w:date="2022-10-20T16:07:00Z">
+          <w:ins w:id="191" w:author="Klas" w:date="2022-11-15T12:25:00Z"/>
+          <w:lang w:val="en-US"/>
+        </w:rPr>
+      </w:pPr>
+      <w:ins w:id="192" w:author="GUILLAUME DAUDIN" w:date="2022-10-20T16:07:00Z">
         <w:r>
           <w:rPr>
             <w:b/>
@@ -4401,7 +3989,7 @@
           <w:t>IN</w:t>
         </w:r>
       </w:ins>
-      <w:ins w:id="191" w:author="GUILLAUME DAUDIN" w:date="2022-11-24T12:29:00Z">
+      <w:ins w:id="193" w:author="GUILLAUME DAUDIN" w:date="2022-11-24T12:29:00Z">
         <w:r>
           <w:rPr>
             <w:b/>
@@ -4410,7 +3998,7 @@
           <w:t>V</w:t>
         </w:r>
       </w:ins>
-      <w:ins w:id="192" w:author="GUILLAUME DAUDIN" w:date="2022-10-20T16:06:00Z">
+      <w:ins w:id="194" w:author="GUILLAUME DAUDIN" w:date="2022-10-20T16:06:00Z">
         <w:r>
           <w:rPr>
             <w:b/>
@@ -4425,7 +4013,7 @@
           <w:t xml:space="preserve"> Insurance. Baseline </w:t>
         </w:r>
       </w:ins>
-      <w:ins w:id="193" w:author="GUILLAUME DAUDIN" w:date="2022-11-07T17:10:00Z">
+      <w:ins w:id="195" w:author="GUILLAUME DAUDIN" w:date="2022-11-07T17:10:00Z">
         <w:r>
           <w:rPr>
             <w:lang w:val="en-US"/>
@@ -4442,11 +4030,11 @@
           <w:numId w:val="14"/>
         </w:numPr>
         <w:rPr>
-          <w:ins w:id="194" w:author="GUILLAUME DAUDIN" w:date="2022-11-07T17:10:00Z"/>
-          <w:lang w:val="en-US"/>
-        </w:rPr>
-      </w:pPr>
-      <w:ins w:id="195" w:author="Klas" w:date="2022-11-15T12:25:00Z">
+          <w:ins w:id="196" w:author="GUILLAUME DAUDIN" w:date="2022-11-07T17:10:00Z"/>
+          <w:lang w:val="en-US"/>
+        </w:rPr>
+      </w:pPr>
+      <w:ins w:id="197" w:author="Klas" w:date="2022-11-15T12:25:00Z">
         <w:r>
           <w:rPr>
             <w:b/>
@@ -4455,7 +4043,7 @@
           <w:t>INT:</w:t>
         </w:r>
       </w:ins>
-      <w:ins w:id="196" w:author="Klas" w:date="2022-11-15T12:26:00Z">
+      <w:ins w:id="198" w:author="Klas" w:date="2022-11-15T12:26:00Z">
         <w:r>
           <w:rPr>
             <w:lang w:val="en-US"/>
@@ -4494,29 +4082,15 @@
           <w:t>Baseline is 0</w:t>
         </w:r>
       </w:ins>
-      <w:ins w:id="197" w:author="GUILLAUME DAUDIN" w:date="2022-11-22T10:13:00Z">
-        <w:r>
-          <w:rPr>
-            <w:lang w:val="en-US"/>
-          </w:rPr>
-          <w:t xml:space="preserve">. But the value to enter depends on available information (and might depend, </w:t>
-        </w:r>
-        <w:proofErr w:type="spellStart"/>
-        <w:r>
-          <w:rPr>
-            <w:lang w:val="en-US"/>
-          </w:rPr>
-          <w:t>eg</w:t>
-        </w:r>
-        <w:proofErr w:type="spellEnd"/>
-        <w:r>
-          <w:rPr>
-            <w:lang w:val="en-US"/>
-          </w:rPr>
-          <w:t>, on IN</w:t>
-        </w:r>
-      </w:ins>
-      <w:ins w:id="198" w:author="Klas Rönnbäck" w:date="2023-08-25T08:40:00Z">
+      <w:ins w:id="199" w:author="GUILLAUME DAUDIN" w:date="2022-11-22T10:13:00Z">
+        <w:r>
+          <w:rPr>
+            <w:lang w:val="en-US"/>
+          </w:rPr>
+          <w:t>. But the value to enter depends on available information (and might depend, eg, on IN</w:t>
+        </w:r>
+      </w:ins>
+      <w:ins w:id="200" w:author="Klas Rönnbäck" w:date="2023-08-25T08:40:00Z">
         <w:r>
           <w:rPr>
             <w:lang w:val="en-US"/>
@@ -4524,7 +4098,7 @@
           <w:t>V</w:t>
         </w:r>
       </w:ins>
-      <w:ins w:id="199" w:author="GUILLAUME DAUDIN" w:date="2022-11-22T10:13:00Z">
+      <w:ins w:id="201" w:author="GUILLAUME DAUDIN" w:date="2022-11-22T10:13:00Z">
         <w:r>
           <w:rPr>
             <w:lang w:val="en-US"/>
@@ -4532,7 +4106,7 @@
           <w:t>,  in which case the hypotheses to list are IN</w:t>
         </w:r>
       </w:ins>
-      <w:ins w:id="200" w:author="Klas Rönnbäck" w:date="2023-08-25T08:40:00Z">
+      <w:ins w:id="202" w:author="Klas Rönnbäck" w:date="2023-08-25T08:40:00Z">
         <w:r>
           <w:rPr>
             <w:lang w:val="en-US"/>
@@ -4546,8 +4120,8 @@
           <w:t>*</w:t>
         </w:r>
       </w:ins>
-      <w:ins w:id="201" w:author="GUILLAUME DAUDIN" w:date="2022-11-22T10:13:00Z">
-        <w:del w:id="202" w:author="Klas Rönnbäck" w:date="2023-08-25T08:40:00Z">
+      <w:ins w:id="203" w:author="GUILLAUME DAUDIN" w:date="2022-11-22T10:13:00Z">
+        <w:del w:id="204" w:author="Klas Rönnbäck" w:date="2023-08-25T08:40:00Z">
           <w:r>
             <w:rPr>
               <w:lang w:val="en-US"/>
@@ -4562,8 +4136,8 @@
           <w:t>INT).</w:t>
         </w:r>
       </w:ins>
-      <w:ins w:id="203" w:author="Klas" w:date="2022-11-15T12:26:00Z">
-        <w:del w:id="204" w:author="GUILLAUME DAUDIN" w:date="2022-11-22T10:13:00Z">
+      <w:ins w:id="205" w:author="Klas" w:date="2022-11-15T12:26:00Z">
+        <w:del w:id="206" w:author="GUILLAUME DAUDIN" w:date="2022-11-22T10:13:00Z">
           <w:r>
             <w:rPr>
               <w:lang w:val="en-US"/>
@@ -4581,12 +4155,11 @@
           <w:numId w:val="14"/>
         </w:numPr>
         <w:rPr>
-          <w:ins w:id="205" w:author="GUILLAUME DAUDIN" w:date="2022-11-22T10:03:00Z"/>
-          <w:lang w:val="en-US"/>
-        </w:rPr>
-      </w:pPr>
-      <w:proofErr w:type="gramStart"/>
-      <w:ins w:id="206" w:author="GUILLAUME DAUDIN" w:date="2022-11-07T17:10:00Z">
+          <w:ins w:id="207" w:author="GUILLAUME DAUDIN" w:date="2022-11-22T10:03:00Z"/>
+          <w:lang w:val="en-US"/>
+        </w:rPr>
+      </w:pPr>
+      <w:ins w:id="208" w:author="GUILLAUME DAUDIN" w:date="2022-11-07T17:10:00Z">
         <w:r>
           <w:rPr>
             <w:b/>
@@ -4595,7 +4168,7 @@
           <w:t>Other</w:t>
         </w:r>
       </w:ins>
-      <w:ins w:id="207" w:author="GUILLAUME DAUDIN" w:date="2022-11-07T17:11:00Z">
+      <w:ins w:id="209" w:author="GUILLAUME DAUDIN" w:date="2022-11-07T17:11:00Z">
         <w:r>
           <w:rPr>
             <w:b/>
@@ -4603,7 +4176,6 @@
           </w:rPr>
           <w:t xml:space="preserve"> :</w:t>
         </w:r>
-        <w:proofErr w:type="gramEnd"/>
         <w:r>
           <w:rPr>
             <w:lang w:val="en-US"/>
@@ -4611,7 +4183,7 @@
           <w:t xml:space="preserve"> For the rest</w:t>
         </w:r>
       </w:ins>
-      <w:ins w:id="208" w:author="GUILLAUME DAUDIN" w:date="2022-11-22T10:13:00Z">
+      <w:ins w:id="210" w:author="GUILLAUME DAUDIN" w:date="2022-11-22T10:13:00Z">
         <w:r>
           <w:rPr>
             <w:lang w:val="en-US"/>
@@ -4623,24 +4195,16 @@
     <w:p>
       <w:pPr>
         <w:rPr>
-          <w:ins w:id="209" w:author="GUILLAUME DAUDIN" w:date="2022-11-22T10:03:00Z"/>
-          <w:lang w:val="en-US"/>
-        </w:rPr>
-      </w:pPr>
-      <w:proofErr w:type="gramStart"/>
-      <w:ins w:id="210" w:author="GUILLAUME DAUDIN" w:date="2022-11-22T10:03:00Z">
-        <w:r>
-          <w:rPr>
-            <w:lang w:val="en-US"/>
-          </w:rPr>
-          <w:t>Example :</w:t>
-        </w:r>
-        <w:proofErr w:type="gramEnd"/>
-        <w:r>
-          <w:rPr>
-            <w:lang w:val="en-US"/>
-          </w:rPr>
-          <w:t xml:space="preserve"> </w:t>
+          <w:ins w:id="211" w:author="GUILLAUME DAUDIN" w:date="2022-11-22T10:03:00Z"/>
+          <w:lang w:val="en-US"/>
+        </w:rPr>
+      </w:pPr>
+      <w:ins w:id="212" w:author="GUILLAUME DAUDIN" w:date="2022-11-22T10:03:00Z">
+        <w:r>
+          <w:rPr>
+            <w:lang w:val="en-US"/>
+          </w:rPr>
+          <w:t xml:space="preserve">Example : </w:t>
         </w:r>
       </w:ins>
     </w:p>
@@ -4648,14 +4212,14 @@
       <w:pPr>
         <w:spacing w:line="240" w:lineRule="auto"/>
         <w:rPr>
-          <w:ins w:id="211" w:author="GUILLAUME DAUDIN" w:date="2022-11-22T10:03:00Z"/>
-          <w:lang w:val="en-US"/>
-        </w:rPr>
-        <w:pPrChange w:id="212" w:author="GUILLAUME DAUDIN" w:date="2022-11-22T10:06:00Z">
+          <w:ins w:id="213" w:author="GUILLAUME DAUDIN" w:date="2022-11-22T10:03:00Z"/>
+          <w:lang w:val="en-US"/>
+        </w:rPr>
+        <w:pPrChange w:id="214" w:author="GUILLAUME DAUDIN" w:date="2022-11-22T10:06:00Z">
           <w:pPr/>
         </w:pPrChange>
       </w:pPr>
-      <w:ins w:id="213" w:author="GUILLAUME DAUDIN" w:date="2022-11-22T10:03:00Z">
+      <w:ins w:id="215" w:author="GUILLAUME DAUDIN" w:date="2022-11-22T10:03:00Z">
         <w:r>
           <w:rPr>
             <w:lang w:val="en-US"/>
@@ -4663,7 +4227,7 @@
           <w:t xml:space="preserve">A ship makes two voyages. We know the value out </w:t>
         </w:r>
       </w:ins>
-      <w:ins w:id="214" w:author="GUILLAUME DAUDIN" w:date="2022-11-22T10:12:00Z">
+      <w:ins w:id="216" w:author="GUILLAUME DAUDIN" w:date="2022-11-22T10:12:00Z">
         <w:r>
           <w:rPr>
             <w:lang w:val="en-US"/>
@@ -4671,21 +4235,13 @@
           <w:t xml:space="preserve">for </w:t>
         </w:r>
       </w:ins>
-      <w:ins w:id="215" w:author="GUILLAUME DAUDIN" w:date="2022-11-22T10:03:00Z">
-        <w:r>
-          <w:rPr>
-            <w:lang w:val="en-US"/>
-          </w:rPr>
-          <w:t xml:space="preserve">the first </w:t>
-        </w:r>
-        <w:proofErr w:type="gramStart"/>
-        <w:r>
-          <w:rPr>
-            <w:lang w:val="en-US"/>
-          </w:rPr>
-          <w:t>voyage :</w:t>
-        </w:r>
-        <w:proofErr w:type="gramEnd"/>
+      <w:ins w:id="217" w:author="GUILLAUME DAUDIN" w:date="2022-11-22T10:03:00Z">
+        <w:r>
+          <w:rPr>
+            <w:lang w:val="en-US"/>
+          </w:rPr>
+          <w:t>the first voyage :</w:t>
+        </w:r>
       </w:ins>
     </w:p>
     <w:p>
@@ -4693,33 +4249,19 @@
         <w:spacing w:line="240" w:lineRule="auto"/>
         <w:ind w:firstLine="1304"/>
         <w:rPr>
-          <w:ins w:id="216" w:author="GUILLAUME DAUDIN" w:date="2022-11-22T10:03:00Z"/>
-          <w:lang w:val="en-US"/>
-        </w:rPr>
-        <w:pPrChange w:id="217" w:author="GUILLAUME DAUDIN" w:date="2022-11-22T10:06:00Z">
+          <w:ins w:id="218" w:author="GUILLAUME DAUDIN" w:date="2022-11-22T10:03:00Z"/>
+          <w:lang w:val="en-US"/>
+        </w:rPr>
+        <w:pPrChange w:id="219" w:author="GUILLAUME DAUDIN" w:date="2022-11-22T10:06:00Z">
           <w:pPr/>
         </w:pPrChange>
       </w:pPr>
-      <w:ins w:id="218" w:author="GUILLAUME DAUDIN" w:date="2022-11-22T10:03:00Z">
-        <w:r>
-          <w:rPr>
-            <w:lang w:val="en-US"/>
-          </w:rPr>
-          <w:t xml:space="preserve">ship </w:t>
-        </w:r>
-        <w:proofErr w:type="gramStart"/>
-        <w:r>
-          <w:rPr>
-            <w:lang w:val="en-US"/>
-          </w:rPr>
-          <w:t>out :</w:t>
-        </w:r>
-        <w:proofErr w:type="gramEnd"/>
-        <w:r>
-          <w:rPr>
-            <w:lang w:val="en-US"/>
-          </w:rPr>
-          <w:t xml:space="preserve"> 100 -- no hypothesis : that is given by the data</w:t>
+      <w:ins w:id="220" w:author="GUILLAUME DAUDIN" w:date="2022-11-22T10:03:00Z">
+        <w:r>
+          <w:rPr>
+            <w:lang w:val="en-US"/>
+          </w:rPr>
+          <w:t>ship out : 100 -- no hypothesis : that is given by the data</w:t>
         </w:r>
       </w:ins>
     </w:p>
@@ -4728,33 +4270,19 @@
         <w:spacing w:line="240" w:lineRule="auto"/>
         <w:ind w:firstLine="1304"/>
         <w:rPr>
-          <w:ins w:id="219" w:author="GUILLAUME DAUDIN" w:date="2022-11-22T10:03:00Z"/>
-          <w:lang w:val="en-US"/>
-        </w:rPr>
-        <w:pPrChange w:id="220" w:author="GUILLAUME DAUDIN" w:date="2022-11-22T10:06:00Z">
+          <w:ins w:id="221" w:author="GUILLAUME DAUDIN" w:date="2022-11-22T10:03:00Z"/>
+          <w:lang w:val="en-US"/>
+        </w:rPr>
+        <w:pPrChange w:id="222" w:author="GUILLAUME DAUDIN" w:date="2022-11-22T10:06:00Z">
           <w:pPr/>
         </w:pPrChange>
       </w:pPr>
-      <w:ins w:id="221" w:author="GUILLAUME DAUDIN" w:date="2022-11-22T10:03:00Z">
-        <w:r>
-          <w:rPr>
-            <w:lang w:val="en-US"/>
-          </w:rPr>
-          <w:t xml:space="preserve">ship </w:t>
-        </w:r>
-        <w:proofErr w:type="gramStart"/>
-        <w:r>
-          <w:rPr>
-            <w:lang w:val="en-US"/>
-          </w:rPr>
-          <w:t>in :</w:t>
-        </w:r>
-        <w:proofErr w:type="gramEnd"/>
-        <w:r>
-          <w:rPr>
-            <w:lang w:val="en-US"/>
-          </w:rPr>
-          <w:t> 75 -- VSR</w:t>
+      <w:ins w:id="223" w:author="GUILLAUME DAUDIN" w:date="2022-11-22T10:03:00Z">
+        <w:r>
+          <w:rPr>
+            <w:lang w:val="en-US"/>
+          </w:rPr>
+          <w:t>ship in : 75 -- VSR</w:t>
         </w:r>
       </w:ins>
     </w:p>
@@ -4763,33 +4291,19 @@
         <w:spacing w:line="240" w:lineRule="auto"/>
         <w:ind w:firstLine="1304"/>
         <w:rPr>
-          <w:ins w:id="222" w:author="GUILLAUME DAUDIN" w:date="2022-11-22T10:03:00Z"/>
-          <w:lang w:val="en-US"/>
-        </w:rPr>
-        <w:pPrChange w:id="223" w:author="GUILLAUME DAUDIN" w:date="2022-11-22T10:06:00Z">
+          <w:ins w:id="224" w:author="GUILLAUME DAUDIN" w:date="2022-11-22T10:03:00Z"/>
+          <w:lang w:val="en-US"/>
+        </w:rPr>
+        <w:pPrChange w:id="225" w:author="GUILLAUME DAUDIN" w:date="2022-11-22T10:06:00Z">
           <w:pPr/>
         </w:pPrChange>
       </w:pPr>
-      <w:ins w:id="224" w:author="GUILLAUME DAUDIN" w:date="2022-11-22T10:03:00Z">
-        <w:r>
-          <w:rPr>
-            <w:lang w:val="en-US"/>
-          </w:rPr>
-          <w:t xml:space="preserve">ship out second </w:t>
-        </w:r>
-        <w:proofErr w:type="gramStart"/>
-        <w:r>
-          <w:rPr>
-            <w:lang w:val="en-US"/>
-          </w:rPr>
-          <w:t>time :</w:t>
-        </w:r>
-        <w:proofErr w:type="gramEnd"/>
-        <w:r>
-          <w:rPr>
-            <w:lang w:val="en-US"/>
-          </w:rPr>
-          <w:t> 75 -- VSR</w:t>
+      <w:ins w:id="226" w:author="GUILLAUME DAUDIN" w:date="2022-11-22T10:03:00Z">
+        <w:r>
+          <w:rPr>
+            <w:lang w:val="en-US"/>
+          </w:rPr>
+          <w:t>ship out second time : 75 -- VSR</w:t>
         </w:r>
       </w:ins>
     </w:p>
@@ -4798,35 +4312,21 @@
         <w:spacing w:line="240" w:lineRule="auto"/>
         <w:ind w:firstLine="1304"/>
         <w:rPr>
-          <w:ins w:id="225" w:author="GUILLAUME DAUDIN" w:date="2022-11-22T10:04:00Z"/>
-          <w:lang w:val="en-US"/>
-        </w:rPr>
-        <w:pPrChange w:id="226" w:author="GUILLAUME DAUDIN" w:date="2022-11-22T10:06:00Z">
+          <w:ins w:id="227" w:author="GUILLAUME DAUDIN" w:date="2022-11-22T10:04:00Z"/>
+          <w:lang w:val="en-US"/>
+        </w:rPr>
+        <w:pPrChange w:id="228" w:author="GUILLAUME DAUDIN" w:date="2022-11-22T10:06:00Z">
           <w:pPr>
             <w:ind w:firstLine="1304"/>
           </w:pPr>
         </w:pPrChange>
       </w:pPr>
-      <w:ins w:id="227" w:author="GUILLAUME DAUDIN" w:date="2022-11-22T10:03:00Z">
-        <w:r>
-          <w:rPr>
-            <w:lang w:val="en-US"/>
-          </w:rPr>
-          <w:t xml:space="preserve">ship in second </w:t>
-        </w:r>
-        <w:proofErr w:type="gramStart"/>
-        <w:r>
-          <w:rPr>
-            <w:lang w:val="en-US"/>
-          </w:rPr>
-          <w:t>time :</w:t>
-        </w:r>
-        <w:proofErr w:type="gramEnd"/>
-        <w:r>
-          <w:rPr>
-            <w:lang w:val="en-US"/>
-          </w:rPr>
-          <w:t> 56,25 -- VSR2</w:t>
+      <w:ins w:id="229" w:author="GUILLAUME DAUDIN" w:date="2022-11-22T10:03:00Z">
+        <w:r>
+          <w:rPr>
+            <w:lang w:val="en-US"/>
+          </w:rPr>
+          <w:t>ship in second time : 56,25 -- VSR2</w:t>
         </w:r>
       </w:ins>
     </w:p>
@@ -4834,7 +4334,7 @@
       <w:pPr>
         <w:ind w:firstLine="1304"/>
         <w:rPr>
-          <w:ins w:id="228" w:author="GUILLAUME DAUDIN" w:date="2022-11-22T10:04:00Z"/>
+          <w:ins w:id="230" w:author="GUILLAUME DAUDIN" w:date="2022-11-22T10:04:00Z"/>
           <w:lang w:val="en-US"/>
         </w:rPr>
       </w:pPr>
@@ -4843,14 +4343,14 @@
       <w:pPr>
         <w:spacing w:line="240" w:lineRule="auto"/>
         <w:rPr>
-          <w:ins w:id="229" w:author="GUILLAUME DAUDIN" w:date="2022-11-22T10:04:00Z"/>
-          <w:lang w:val="en-US"/>
-        </w:rPr>
-        <w:pPrChange w:id="230" w:author="GUILLAUME DAUDIN" w:date="2022-11-22T10:06:00Z">
+          <w:ins w:id="231" w:author="GUILLAUME DAUDIN" w:date="2022-11-22T10:04:00Z"/>
+          <w:lang w:val="en-US"/>
+        </w:rPr>
+        <w:pPrChange w:id="232" w:author="GUILLAUME DAUDIN" w:date="2022-11-22T10:06:00Z">
           <w:pPr/>
         </w:pPrChange>
       </w:pPr>
-      <w:ins w:id="231" w:author="GUILLAUME DAUDIN" w:date="2022-11-22T10:04:00Z">
+      <w:ins w:id="233" w:author="GUILLAUME DAUDIN" w:date="2022-11-22T10:04:00Z">
         <w:r>
           <w:rPr>
             <w:lang w:val="en-US"/>
@@ -4864,14 +4364,14 @@
         <w:spacing w:line="240" w:lineRule="auto"/>
         <w:ind w:firstLine="1304"/>
         <w:rPr>
-          <w:ins w:id="232" w:author="GUILLAUME DAUDIN" w:date="2022-11-22T10:04:00Z"/>
-          <w:lang w:val="en-US"/>
-        </w:rPr>
-        <w:pPrChange w:id="233" w:author="GUILLAUME DAUDIN" w:date="2022-11-22T10:06:00Z">
+          <w:ins w:id="234" w:author="GUILLAUME DAUDIN" w:date="2022-11-22T10:04:00Z"/>
+          <w:lang w:val="en-US"/>
+        </w:rPr>
+        <w:pPrChange w:id="235" w:author="GUILLAUME DAUDIN" w:date="2022-11-22T10:06:00Z">
           <w:pPr/>
         </w:pPrChange>
       </w:pPr>
-      <w:ins w:id="234" w:author="GUILLAUME DAUDIN" w:date="2022-11-22T10:04:00Z">
+      <w:ins w:id="236" w:author="GUILLAUME DAUDIN" w:date="2022-11-22T10:04:00Z">
         <w:r>
           <w:rPr>
             <w:lang w:val="en-US"/>
@@ -4885,33 +4385,19 @@
         <w:spacing w:line="240" w:lineRule="auto"/>
         <w:ind w:firstLine="1304"/>
         <w:rPr>
-          <w:ins w:id="235" w:author="GUILLAUME DAUDIN" w:date="2022-11-22T10:04:00Z"/>
-          <w:lang w:val="en-US"/>
-        </w:rPr>
-        <w:pPrChange w:id="236" w:author="GUILLAUME DAUDIN" w:date="2022-11-22T10:13:00Z">
+          <w:ins w:id="237" w:author="GUILLAUME DAUDIN" w:date="2022-11-22T10:04:00Z"/>
+          <w:lang w:val="en-US"/>
+        </w:rPr>
+        <w:pPrChange w:id="238" w:author="GUILLAUME DAUDIN" w:date="2022-11-22T10:13:00Z">
           <w:pPr/>
         </w:pPrChange>
       </w:pPr>
-      <w:ins w:id="237" w:author="GUILLAUME DAUDIN" w:date="2022-11-22T10:04:00Z">
-        <w:r>
-          <w:rPr>
-            <w:lang w:val="en-US"/>
-          </w:rPr>
-          <w:t xml:space="preserve">ship </w:t>
-        </w:r>
-        <w:proofErr w:type="gramStart"/>
-        <w:r>
-          <w:rPr>
-            <w:lang w:val="en-US"/>
-          </w:rPr>
-          <w:t>in:</w:t>
-        </w:r>
-        <w:proofErr w:type="gramEnd"/>
-        <w:r>
-          <w:rPr>
-            <w:lang w:val="en-US"/>
-          </w:rPr>
-          <w:t xml:space="preserve"> 12.75 --</w:t>
+      <w:ins w:id="239" w:author="GUILLAUME DAUDIN" w:date="2022-11-22T10:04:00Z">
+        <w:r>
+          <w:rPr>
+            <w:lang w:val="en-US"/>
+          </w:rPr>
+          <w:t>ship in: 12.75 --</w:t>
         </w:r>
         <w:r>
           <w:rPr>
@@ -4932,14 +4418,14 @@
         <w:spacing w:line="240" w:lineRule="auto"/>
         <w:ind w:firstLine="1304"/>
         <w:rPr>
-          <w:ins w:id="238" w:author="GUILLAUME DAUDIN" w:date="2022-11-22T10:04:00Z"/>
-          <w:lang w:val="en-US"/>
-        </w:rPr>
-        <w:pPrChange w:id="239" w:author="GUILLAUME DAUDIN" w:date="2022-11-22T10:06:00Z">
+          <w:ins w:id="240" w:author="GUILLAUME DAUDIN" w:date="2022-11-22T10:04:00Z"/>
+          <w:lang w:val="en-US"/>
+        </w:rPr>
+        <w:pPrChange w:id="241" w:author="GUILLAUME DAUDIN" w:date="2022-11-22T10:06:00Z">
           <w:pPr/>
         </w:pPrChange>
       </w:pPr>
-      <w:ins w:id="240" w:author="GUILLAUME DAUDIN" w:date="2022-11-22T10:04:00Z">
+      <w:ins w:id="242" w:author="GUILLAUME DAUDIN" w:date="2022-11-22T10:04:00Z">
         <w:r>
           <w:rPr>
             <w:lang w:val="en-US"/>
@@ -4953,16 +4439,16 @@
         <w:spacing w:line="240" w:lineRule="auto"/>
         <w:ind w:firstLine="1304"/>
         <w:rPr>
-          <w:ins w:id="241" w:author="GUILLAUME DAUDIN" w:date="2022-11-22T10:04:00Z"/>
-          <w:lang w:val="en-US"/>
-        </w:rPr>
-        <w:pPrChange w:id="242" w:author="GUILLAUME DAUDIN" w:date="2022-11-22T10:06:00Z">
+          <w:ins w:id="243" w:author="GUILLAUME DAUDIN" w:date="2022-11-22T10:04:00Z"/>
+          <w:lang w:val="en-US"/>
+        </w:rPr>
+        <w:pPrChange w:id="244" w:author="GUILLAUME DAUDIN" w:date="2022-11-22T10:06:00Z">
           <w:pPr>
             <w:ind w:firstLine="1304"/>
           </w:pPr>
         </w:pPrChange>
       </w:pPr>
-      <w:ins w:id="243" w:author="GUILLAUME DAUDIN" w:date="2022-11-22T10:04:00Z">
+      <w:ins w:id="245" w:author="GUILLAUME DAUDIN" w:date="2022-11-22T10:04:00Z">
         <w:r>
           <w:rPr>
             <w:lang w:val="en-US"/>
@@ -4975,7 +4461,7 @@
       <w:pPr>
         <w:ind w:firstLine="1304"/>
         <w:rPr>
-          <w:ins w:id="244" w:author="GUILLAUME DAUDIN" w:date="2022-11-22T10:05:00Z"/>
+          <w:ins w:id="246" w:author="GUILLAUME DAUDIN" w:date="2022-11-22T10:05:00Z"/>
           <w:lang w:val="en-US"/>
         </w:rPr>
       </w:pPr>
@@ -4984,14 +4470,14 @@
       <w:pPr>
         <w:spacing w:line="240" w:lineRule="auto"/>
         <w:rPr>
-          <w:ins w:id="245" w:author="GUILLAUME DAUDIN" w:date="2022-11-22T10:05:00Z"/>
-          <w:lang w:val="en-US"/>
-        </w:rPr>
-        <w:pPrChange w:id="246" w:author="GUILLAUME DAUDIN" w:date="2022-11-22T10:06:00Z">
+          <w:ins w:id="247" w:author="GUILLAUME DAUDIN" w:date="2022-11-22T10:05:00Z"/>
+          <w:lang w:val="en-US"/>
+        </w:rPr>
+        <w:pPrChange w:id="248" w:author="GUILLAUME DAUDIN" w:date="2022-11-22T10:06:00Z">
           <w:pPr/>
         </w:pPrChange>
       </w:pPr>
-      <w:ins w:id="247" w:author="GUILLAUME DAUDIN" w:date="2022-11-22T10:05:00Z">
+      <w:ins w:id="249" w:author="GUILLAUME DAUDIN" w:date="2022-11-22T10:05:00Z">
         <w:r>
           <w:rPr>
             <w:lang w:val="en-US"/>
@@ -4999,7 +4485,7 @@
           <w:t xml:space="preserve">Idem, but we do not know if the value of the ship is already included in the returns </w:t>
         </w:r>
       </w:ins>
-      <w:ins w:id="248" w:author="GUILLAUME DAUDIN" w:date="2022-11-22T10:12:00Z">
+      <w:ins w:id="250" w:author="GUILLAUME DAUDIN" w:date="2022-11-22T10:12:00Z">
         <w:r>
           <w:rPr>
             <w:lang w:val="en-US"/>
@@ -5007,7 +4493,7 @@
           <w:t xml:space="preserve">of the second voyage </w:t>
         </w:r>
       </w:ins>
-      <w:ins w:id="249" w:author="GUILLAUME DAUDIN" w:date="2022-11-22T10:05:00Z">
+      <w:ins w:id="251" w:author="GUILLAUME DAUDIN" w:date="2022-11-22T10:05:00Z">
         <w:r>
           <w:rPr>
             <w:lang w:val="en-US"/>
@@ -5021,16 +4507,16 @@
         <w:spacing w:line="240" w:lineRule="auto"/>
         <w:ind w:firstLine="1304"/>
         <w:rPr>
-          <w:ins w:id="250" w:author="GUILLAUME DAUDIN" w:date="2022-11-22T10:05:00Z"/>
-          <w:lang w:val="en-US"/>
-        </w:rPr>
-        <w:pPrChange w:id="251" w:author="GUILLAUME DAUDIN" w:date="2022-11-22T10:06:00Z">
+          <w:ins w:id="252" w:author="GUILLAUME DAUDIN" w:date="2022-11-22T10:05:00Z"/>
+          <w:lang w:val="en-US"/>
+        </w:rPr>
+        <w:pPrChange w:id="253" w:author="GUILLAUME DAUDIN" w:date="2022-11-22T10:06:00Z">
           <w:pPr>
             <w:ind w:firstLine="1304"/>
           </w:pPr>
         </w:pPrChange>
       </w:pPr>
-      <w:ins w:id="252" w:author="GUILLAUME DAUDIN" w:date="2022-11-22T10:05:00Z">
+      <w:ins w:id="254" w:author="GUILLAUME DAUDIN" w:date="2022-11-22T10:05:00Z">
         <w:r>
           <w:rPr>
             <w:lang w:val="en-US"/>
@@ -5044,35 +4530,21 @@
         <w:spacing w:line="240" w:lineRule="auto"/>
         <w:ind w:firstLine="1304"/>
         <w:rPr>
-          <w:ins w:id="253" w:author="GUILLAUME DAUDIN" w:date="2022-11-22T10:05:00Z"/>
-          <w:lang w:val="en-US"/>
-        </w:rPr>
-        <w:pPrChange w:id="254" w:author="GUILLAUME DAUDIN" w:date="2022-11-22T10:06:00Z">
+          <w:ins w:id="255" w:author="GUILLAUME DAUDIN" w:date="2022-11-22T10:05:00Z"/>
+          <w:lang w:val="en-US"/>
+        </w:rPr>
+        <w:pPrChange w:id="256" w:author="GUILLAUME DAUDIN" w:date="2022-11-22T10:06:00Z">
           <w:pPr>
             <w:ind w:firstLine="1304"/>
           </w:pPr>
         </w:pPrChange>
       </w:pPr>
-      <w:ins w:id="255" w:author="GUILLAUME DAUDIN" w:date="2022-11-22T10:05:00Z">
-        <w:r>
-          <w:rPr>
-            <w:lang w:val="en-US"/>
-          </w:rPr>
-          <w:t xml:space="preserve">ship </w:t>
-        </w:r>
-        <w:proofErr w:type="gramStart"/>
-        <w:r>
-          <w:rPr>
-            <w:lang w:val="en-US"/>
-          </w:rPr>
-          <w:t>in:</w:t>
-        </w:r>
-        <w:proofErr w:type="gramEnd"/>
-        <w:r>
-          <w:rPr>
-            <w:lang w:val="en-US"/>
-          </w:rPr>
-          <w:t xml:space="preserve"> 12.75 --</w:t>
+      <w:ins w:id="257" w:author="GUILLAUME DAUDIN" w:date="2022-11-22T10:05:00Z">
+        <w:r>
+          <w:rPr>
+            <w:lang w:val="en-US"/>
+          </w:rPr>
+          <w:t>ship in: 12.75 --</w:t>
         </w:r>
         <w:r>
           <w:rPr>
@@ -5093,16 +4565,16 @@
         <w:spacing w:line="240" w:lineRule="auto"/>
         <w:ind w:firstLine="1304"/>
         <w:rPr>
-          <w:ins w:id="256" w:author="GUILLAUME DAUDIN" w:date="2022-11-22T10:05:00Z"/>
-          <w:lang w:val="en-US"/>
-        </w:rPr>
-        <w:pPrChange w:id="257" w:author="GUILLAUME DAUDIN" w:date="2022-11-22T10:06:00Z">
+          <w:ins w:id="258" w:author="GUILLAUME DAUDIN" w:date="2022-11-22T10:05:00Z"/>
+          <w:lang w:val="en-US"/>
+        </w:rPr>
+        <w:pPrChange w:id="259" w:author="GUILLAUME DAUDIN" w:date="2022-11-22T10:06:00Z">
           <w:pPr>
             <w:ind w:firstLine="1304"/>
           </w:pPr>
         </w:pPrChange>
       </w:pPr>
-      <w:ins w:id="258" w:author="GUILLAUME DAUDIN" w:date="2022-11-22T10:05:00Z">
+      <w:ins w:id="260" w:author="GUILLAUME DAUDIN" w:date="2022-11-22T10:05:00Z">
         <w:r>
           <w:rPr>
             <w:lang w:val="en-US"/>
@@ -5116,16 +4588,16 @@
         <w:spacing w:line="240" w:lineRule="auto"/>
         <w:ind w:firstLine="1304"/>
         <w:rPr>
-          <w:ins w:id="259" w:author="GUILLAUME DAUDIN" w:date="2022-11-22T10:05:00Z"/>
-          <w:lang w:val="en-US"/>
-        </w:rPr>
-        <w:pPrChange w:id="260" w:author="GUILLAUME DAUDIN" w:date="2022-11-22T10:06:00Z">
+          <w:ins w:id="261" w:author="GUILLAUME DAUDIN" w:date="2022-11-22T10:05:00Z"/>
+          <w:lang w:val="en-US"/>
+        </w:rPr>
+        <w:pPrChange w:id="262" w:author="GUILLAUME DAUDIN" w:date="2022-11-22T10:06:00Z">
           <w:pPr>
             <w:ind w:firstLine="1304"/>
           </w:pPr>
         </w:pPrChange>
       </w:pPr>
-      <w:ins w:id="261" w:author="GUILLAUME DAUDIN" w:date="2022-11-22T10:05:00Z">
+      <w:ins w:id="263" w:author="GUILLAUME DAUDIN" w:date="2022-11-22T10:05:00Z">
         <w:r>
           <w:rPr>
             <w:lang w:val="en-US"/>
@@ -5144,19 +4616,19 @@
     <w:p>
       <w:pPr>
         <w:rPr>
-          <w:ins w:id="262" w:author="GUILLAUME DAUDIN" w:date="2022-11-22T10:05:00Z"/>
-          <w:lang w:val="en-US"/>
-        </w:rPr>
-      </w:pPr>
-    </w:p>
-    <w:p>
-      <w:pPr>
-        <w:rPr>
-          <w:ins w:id="263" w:author="GUILLAUME DAUDIN" w:date="2022-11-22T10:03:00Z"/>
-          <w:lang w:val="en-US"/>
-        </w:rPr>
-      </w:pPr>
-      <w:ins w:id="264" w:author="GUILLAUME DAUDIN" w:date="2022-11-22T10:05:00Z">
+          <w:ins w:id="264" w:author="GUILLAUME DAUDIN" w:date="2022-11-22T10:05:00Z"/>
+          <w:lang w:val="en-US"/>
+        </w:rPr>
+      </w:pPr>
+    </w:p>
+    <w:p>
+      <w:pPr>
+        <w:rPr>
+          <w:ins w:id="265" w:author="GUILLAUME DAUDIN" w:date="2022-11-22T10:03:00Z"/>
+          <w:lang w:val="en-US"/>
+        </w:rPr>
+      </w:pPr>
+      <w:ins w:id="266" w:author="GUILLAUME DAUDIN" w:date="2022-11-22T10:05:00Z">
         <w:r>
           <w:rPr>
             <w:lang w:val="en-US"/>
@@ -5170,7 +4642,7 @@
         <w:rPr>
           <w:lang w:val="en-US"/>
         </w:rPr>
-        <w:pPrChange w:id="265" w:author="GUILLAUME DAUDIN" w:date="2022-11-22T10:03:00Z">
+        <w:pPrChange w:id="267" w:author="GUILLAUME DAUDIN" w:date="2022-11-22T10:03:00Z">
           <w:pPr>
             <w:pStyle w:val="Paragraphedeliste"/>
             <w:numPr>
@@ -5474,7 +4946,7 @@
 
 <file path=word/comments.xml><?xml version="1.0" encoding="utf-8"?>
 <w:comments xmlns:wpc="http://schemas.microsoft.com/office/word/2010/wordprocessingCanvas" xmlns:cx="http://schemas.microsoft.com/office/drawing/2014/chartex" xmlns:cx1="http://schemas.microsoft.com/office/drawing/2015/9/8/chartex" xmlns:cx2="http://schemas.microsoft.com/office/drawing/2015/10/21/chartex" xmlns:cx3="http://schemas.microsoft.com/office/drawing/2016/5/9/chartex" xmlns:cx4="http://schemas.microsoft.com/office/drawing/2016/5/10/chartex" xmlns:cx5="http://schemas.microsoft.com/office/drawing/2016/5/11/chartex" xmlns:cx6="http://schemas.microsoft.com/office/drawing/2016/5/12/chartex" xmlns:cx7="http://schemas.microsoft.com/office/drawing/2016/5/13/chartex" xmlns:cx8="http://schemas.microsoft.com/office/drawing/2016/5/14/chartex" xmlns:mc="http://schemas.openxmlformats.org/markup-compatibility/2006" xmlns:aink="http://schemas.microsoft.com/office/drawing/2016/ink" xmlns:am3d="http://schemas.microsoft.com/office/drawing/2017/model3d" xmlns:o="urn:schemas-microsoft-com:office:office" xmlns:r="http://schemas.openxmlformats.org/officeDocument/2006/relationships" xmlns:m="http://schemas.openxmlformats.org/officeDocument/2006/math" xmlns:v="urn:schemas-microsoft-com:vml" xmlns:wp14="http://schemas.microsoft.com/office/word/2010/wordprocessingDrawing" xmlns:wp="http://schemas.openxmlformats.org/drawingml/2006/wordprocessingDrawing" xmlns:w10="urn:schemas-microsoft-com:office:word" xmlns:w="http://schemas.openxmlformats.org/wordprocessingml/2006/main" xmlns:w14="http://schemas.microsoft.com/office/word/2010/wordml" xmlns:w15="http://schemas.microsoft.com/office/word/2012/wordml" xmlns:w16cex="http://schemas.microsoft.com/office/word/2018/wordml/cex" xmlns:w16cid="http://schemas.microsoft.com/office/word/2016/wordml/cid" xmlns:w16="http://schemas.microsoft.com/office/word/2018/wordml" xmlns:w16se="http://schemas.microsoft.com/office/word/2015/wordml/symex" xmlns:wpg="http://schemas.microsoft.com/office/word/2010/wordprocessingGroup" xmlns:wpi="http://schemas.microsoft.com/office/word/2010/wordprocessingInk" xmlns:wne="http://schemas.microsoft.com/office/word/2006/wordml" xmlns:wps="http://schemas.microsoft.com/office/word/2010/wordprocessingShape" mc:Ignorable="w14 w15 w16se w16cid w16 w16cex wp14">
-  <w:comment w:id="101" w:author="GUILLAUME DAUDIN" w:date="2022-11-18T11:47:00Z" w:initials="GD">
+  <w:comment w:id="103" w:author="GUILLAUME DAUDIN" w:date="2022-11-18T11:47:00Z" w:initials="GD">
     <w:p>
       <w:pPr>
         <w:pStyle w:val="Commentaire"/>
@@ -5502,7 +4974,7 @@
       </w:r>
     </w:p>
   </w:comment>
-  <w:comment w:id="110" w:author="GUILLAUME DAUDIN" w:date="2022-11-18T11:49:00Z" w:initials="GD">
+  <w:comment w:id="112" w:author="GUILLAUME DAUDIN" w:date="2022-11-18T11:49:00Z" w:initials="GD">
     <w:p>
       <w:pPr>
         <w:pStyle w:val="Commentaire"/>
@@ -5524,7 +4996,7 @@
       </w:r>
     </w:p>
   </w:comment>
-  <w:comment w:id="165" w:author="GUILLAUME DAUDIN" w:date="2022-11-18T11:50:00Z" w:initials="GD">
+  <w:comment w:id="167" w:author="GUILLAUME DAUDIN" w:date="2022-11-18T11:50:00Z" w:initials="GD">
     <w:p>
       <w:pPr>
         <w:pStyle w:val="Commentaire"/>
@@ -5552,7 +5024,7 @@
       </w:r>
     </w:p>
   </w:comment>
-  <w:comment w:id="183" w:author="GUILLAUME DAUDIN" w:date="2022-11-18T11:51:00Z" w:initials="GD">
+  <w:comment w:id="185" w:author="GUILLAUME DAUDIN" w:date="2022-11-18T11:51:00Z" w:initials="GD">
     <w:p>
       <w:pPr>
         <w:pStyle w:val="Commentaire"/>

</xml_diff>

<commit_message>
Adding years for some multiples voyages + removing
Adding years for some multiples voyages (this is important, because we do not find the equivalent in STDT + removing a captain

Signed-off-by: Guillaume Daudin <gdaudin@mac.com>
</commit_message>
<xml_diff>
--- a/data/Handbook slave trade profits databases.docx
+++ b/data/Handbook slave trade profits databases.docx
@@ -50,7 +50,35 @@
         <w:rPr>
           <w:lang w:val="en-US"/>
         </w:rPr>
-        <w:t>No need to import information from TSTD, this will be done at a later stage – please just enter TSTD:s VoyageID in the designated field, enabling all relevant information to be imported at a later stage.</w:t>
+        <w:t xml:space="preserve">No need to import information from TSTD, this will be done at a later stage – please just enter </w:t>
+      </w:r>
+      <w:proofErr w:type="gramStart"/>
+      <w:r>
+        <w:rPr>
+          <w:lang w:val="en-US"/>
+        </w:rPr>
+        <w:t>TSTD:s</w:t>
+      </w:r>
+      <w:proofErr w:type="gramEnd"/>
+      <w:r>
+        <w:rPr>
+          <w:lang w:val="en-US"/>
+        </w:rPr>
+        <w:t xml:space="preserve"> </w:t>
+      </w:r>
+      <w:proofErr w:type="spellStart"/>
+      <w:r>
+        <w:rPr>
+          <w:lang w:val="en-US"/>
+        </w:rPr>
+        <w:t>VoyageID</w:t>
+      </w:r>
+      <w:proofErr w:type="spellEnd"/>
+      <w:r>
+        <w:rPr>
+          <w:lang w:val="en-US"/>
+        </w:rPr>
+        <w:t xml:space="preserve"> in the designated field, enabling all relevant information to be imported at a later stage.</w:t>
       </w:r>
     </w:p>
     <w:p>
@@ -97,12 +125,21 @@
           <w:lang w:val="en-US"/>
         </w:rPr>
       </w:pPr>
-      <w:r>
-        <w:rPr>
-          <w:b/>
-          <w:lang w:val="en-US"/>
-        </w:rPr>
-        <w:t xml:space="preserve">VentureID: </w:t>
+      <w:proofErr w:type="spellStart"/>
+      <w:r>
+        <w:rPr>
+          <w:b/>
+          <w:lang w:val="en-US"/>
+        </w:rPr>
+        <w:t>VentureID</w:t>
+      </w:r>
+      <w:proofErr w:type="spellEnd"/>
+      <w:r>
+        <w:rPr>
+          <w:b/>
+          <w:lang w:val="en-US"/>
+        </w:rPr>
+        <w:t xml:space="preserve">: </w:t>
       </w:r>
       <w:r>
         <w:rPr>
@@ -258,12 +295,21 @@
           <w:lang w:val="en-US"/>
         </w:rPr>
       </w:pPr>
-      <w:r>
-        <w:rPr>
-          <w:b/>
-          <w:lang w:val="en-US"/>
-        </w:rPr>
-        <w:t xml:space="preserve">Retransciber: </w:t>
+      <w:proofErr w:type="spellStart"/>
+      <w:r>
+        <w:rPr>
+          <w:b/>
+          <w:lang w:val="en-US"/>
+        </w:rPr>
+        <w:t>Retransciber</w:t>
+      </w:r>
+      <w:proofErr w:type="spellEnd"/>
+      <w:r>
+        <w:rPr>
+          <w:b/>
+          <w:lang w:val="en-US"/>
+        </w:rPr>
+        <w:t xml:space="preserve">: </w:t>
       </w:r>
       <w:r>
         <w:rPr>
@@ -352,7 +398,21 @@
         <w:rPr>
           <w:lang w:val="en-US"/>
         </w:rPr>
-        <w:t>. If complicated then specify in remarks-column.</w:t>
+        <w:t xml:space="preserve">. If </w:t>
+      </w:r>
+      <w:proofErr w:type="gramStart"/>
+      <w:r>
+        <w:rPr>
+          <w:lang w:val="en-US"/>
+        </w:rPr>
+        <w:t>complicated</w:t>
+      </w:r>
+      <w:proofErr w:type="gramEnd"/>
+      <w:r>
+        <w:rPr>
+          <w:lang w:val="en-US"/>
+        </w:rPr>
+        <w:t xml:space="preserve"> then specify in remarks-column.</w:t>
       </w:r>
     </w:p>
     <w:p>
@@ -750,7 +810,23 @@
           <w:b/>
           <w:lang w:val="en-US"/>
         </w:rPr>
-        <w:t xml:space="preserve">Internal crossref: </w:t>
+        <w:t xml:space="preserve">Internal </w:t>
+      </w:r>
+      <w:proofErr w:type="spellStart"/>
+      <w:r>
+        <w:rPr>
+          <w:b/>
+          <w:lang w:val="en-US"/>
+        </w:rPr>
+        <w:t>crossref</w:t>
+      </w:r>
+      <w:proofErr w:type="spellEnd"/>
+      <w:r>
+        <w:rPr>
+          <w:b/>
+          <w:lang w:val="en-US"/>
+        </w:rPr>
+        <w:t xml:space="preserve">: </w:t>
       </w:r>
       <w:r>
         <w:rPr>
@@ -783,27 +859,91 @@
           <w:rPr>
             <w:lang w:val="en-US"/>
           </w:rPr>
-          <w:t xml:space="preserve">current ventureID and </w:t>
-        </w:r>
-      </w:ins>
-      <w:r>
-        <w:rPr>
-          <w:lang w:val="en-US"/>
-        </w:rPr>
-        <w:t xml:space="preserve">ventureID of that venture here. </w:t>
-      </w:r>
-      <w:r>
-        <w:rPr>
-          <w:lang w:val="en-US"/>
-        </w:rPr>
-        <w:t xml:space="preserve">If multiple ventureID, separate them by a “/”. </w:t>
+          <w:t xml:space="preserve">current </w:t>
+        </w:r>
+        <w:proofErr w:type="spellStart"/>
+        <w:r>
+          <w:rPr>
+            <w:lang w:val="en-US"/>
+          </w:rPr>
+          <w:t>ventureID</w:t>
+        </w:r>
+        <w:proofErr w:type="spellEnd"/>
+        <w:r>
+          <w:rPr>
+            <w:lang w:val="en-US"/>
+          </w:rPr>
+          <w:t xml:space="preserve"> and </w:t>
+        </w:r>
+      </w:ins>
+      <w:proofErr w:type="spellStart"/>
+      <w:r>
+        <w:rPr>
+          <w:lang w:val="en-US"/>
+        </w:rPr>
+        <w:t>ventureID</w:t>
+      </w:r>
+      <w:proofErr w:type="spellEnd"/>
+      <w:r>
+        <w:rPr>
+          <w:lang w:val="en-US"/>
+        </w:rPr>
+        <w:t xml:space="preserve"> of that venture here. </w:t>
+      </w:r>
+      <w:r>
+        <w:rPr>
+          <w:lang w:val="en-US"/>
+        </w:rPr>
+        <w:t xml:space="preserve">If multiple </w:t>
+      </w:r>
+      <w:proofErr w:type="spellStart"/>
+      <w:r>
+        <w:rPr>
+          <w:lang w:val="en-US"/>
+        </w:rPr>
+        <w:t>ventureID</w:t>
+      </w:r>
+      <w:proofErr w:type="spellEnd"/>
+      <w:r>
+        <w:rPr>
+          <w:lang w:val="en-US"/>
+        </w:rPr>
+        <w:t xml:space="preserve">, separate them by a “/”. </w:t>
       </w:r>
       <w:ins w:id="24" w:author="GUILLAUME DAUDIN" w:date="2025-02-19T19:34:00Z">
         <w:r>
           <w:rPr>
             <w:lang w:val="en-US"/>
           </w:rPr>
-          <w:t xml:space="preserve">Sort ventureID by ascending order. That means that the ventures concerned will have the same content in the field “Internal crossref”. This makes treatment </w:t>
+          <w:t xml:space="preserve">Sort </w:t>
+        </w:r>
+        <w:proofErr w:type="spellStart"/>
+        <w:r>
+          <w:rPr>
+            <w:lang w:val="en-US"/>
+          </w:rPr>
+          <w:t>ventureID</w:t>
+        </w:r>
+        <w:proofErr w:type="spellEnd"/>
+        <w:r>
+          <w:rPr>
+            <w:lang w:val="en-US"/>
+          </w:rPr>
+          <w:t xml:space="preserve"> by ascending order. That means that the ventures concerned will have the same content in the field “Internal </w:t>
+        </w:r>
+        <w:proofErr w:type="spellStart"/>
+        <w:r>
+          <w:rPr>
+            <w:lang w:val="en-US"/>
+          </w:rPr>
+          <w:t>crossref</w:t>
+        </w:r>
+        <w:proofErr w:type="spellEnd"/>
+        <w:r>
+          <w:rPr>
+            <w:lang w:val="en-US"/>
+          </w:rPr>
+          <w:t xml:space="preserve">”. This makes treatment </w:t>
         </w:r>
       </w:ins>
       <w:ins w:id="25" w:author="GUILLAUME DAUDIN" w:date="2025-02-19T19:35:00Z">
@@ -824,7 +964,21 @@
         <w:rPr>
           <w:lang w:val="en-US"/>
         </w:rPr>
-        <w:t xml:space="preserve"> E.g. one venture could be a ship for which that made 5 voyages and another one one of these voyages (see the example of the Saint-Claude in the French data)</w:t>
+        <w:t xml:space="preserve"> E.g. one venture could be a ship for which that made 5 voyages and another one </w:t>
+      </w:r>
+      <w:proofErr w:type="spellStart"/>
+      <w:r>
+        <w:rPr>
+          <w:lang w:val="en-US"/>
+        </w:rPr>
+        <w:t>one</w:t>
+      </w:r>
+      <w:proofErr w:type="spellEnd"/>
+      <w:r>
+        <w:rPr>
+          <w:lang w:val="en-US"/>
+        </w:rPr>
+        <w:t xml:space="preserve"> of these voyages (see the example of the Saint-Claude in the French data)</w:t>
       </w:r>
     </w:p>
     <w:p>
@@ -1123,8 +1277,52 @@
         <w:rPr>
           <w:lang w:val="en-US"/>
         </w:rPr>
-        <w:t>to be entered in the format YYYY-MM-DD.</w:t>
-      </w:r>
+        <w:t>to be entered in the format YYYY-MM-DD</w:t>
+      </w:r>
+      <w:ins w:id="32" w:author="GUILLAUME DAUDIN" w:date="2025-02-21T14:44:00Z">
+        <w:r>
+          <w:rPr>
+            <w:lang w:val="en-US"/>
+          </w:rPr>
+          <w:t xml:space="preserve"> (or YYYY-MM or YYYY)</w:t>
+        </w:r>
+      </w:ins>
+      <w:ins w:id="33" w:author="GUILLAUME DAUDIN" w:date="2025-02-21T14:45:00Z">
+        <w:r>
+          <w:rPr>
+            <w:lang w:val="en-US"/>
+          </w:rPr>
+          <w:t xml:space="preserve"> If multiple voyages separate them by “/”</w:t>
+        </w:r>
+      </w:ins>
+      <w:r>
+        <w:rPr>
+          <w:lang w:val="en-US"/>
+        </w:rPr>
+        <w:t>.</w:t>
+      </w:r>
+      <w:ins w:id="34" w:author="GUILLAUME DAUDIN" w:date="2025-02-21T14:45:00Z">
+        <w:r>
+          <w:rPr>
+            <w:lang w:val="en-US"/>
+          </w:rPr>
+          <w:t xml:space="preserve"> </w:t>
+        </w:r>
+        <w:proofErr w:type="spellStart"/>
+        <w:r>
+          <w:rPr>
+            <w:lang w:val="en-US"/>
+          </w:rPr>
+          <w:t>Thi</w:t>
+        </w:r>
+        <w:proofErr w:type="spellEnd"/>
+        <w:r>
+          <w:rPr>
+            <w:lang w:val="en-US"/>
+          </w:rPr>
+          <w:t xml:space="preserve"> is valid for all dates</w:t>
+        </w:r>
+      </w:ins>
     </w:p>
     <w:p>
       <w:pPr>
@@ -1501,12 +1699,12 @@
           <w:numId w:val="17"/>
         </w:numPr>
         <w:rPr>
-          <w:ins w:id="32" w:author="GUILLAUME DAUDIN" w:date="2023-11-09T20:30:00Z"/>
-          <w:b/>
-          <w:lang w:val="en-US"/>
-          <w:rPrChange w:id="33" w:author="GUILLAUME DAUDIN" w:date="2023-11-09T20:30:00Z">
+          <w:ins w:id="35" w:author="GUILLAUME DAUDIN" w:date="2023-11-09T20:30:00Z"/>
+          <w:b/>
+          <w:lang w:val="en-US"/>
+          <w:rPrChange w:id="36" w:author="GUILLAUME DAUDIN" w:date="2023-11-09T20:30:00Z">
             <w:rPr>
-              <w:ins w:id="34" w:author="GUILLAUME DAUDIN" w:date="2023-11-09T20:30:00Z"/>
+              <w:ins w:id="37" w:author="GUILLAUME DAUDIN" w:date="2023-11-09T20:30:00Z"/>
               <w:lang w:val="en-US"/>
             </w:rPr>
           </w:rPrChange>
@@ -1545,7 +1743,7 @@
           <w:lang w:val="en-US"/>
         </w:rPr>
       </w:pPr>
-      <w:ins w:id="35" w:author="GUILLAUME DAUDIN" w:date="2023-11-09T20:31:00Z">
+      <w:ins w:id="38" w:author="GUILLAUME DAUDIN" w:date="2023-11-09T20:31:00Z">
         <w:r>
           <w:rPr>
             <w:b/>
@@ -1569,7 +1767,7 @@
           <w:t xml:space="preserve">fate of the venture according to the source. </w:t>
         </w:r>
       </w:ins>
-      <w:ins w:id="36" w:author="GUILLAUME DAUDIN" w:date="2023-11-09T20:32:00Z">
+      <w:ins w:id="39" w:author="GUILLAUME DAUDIN" w:date="2023-11-09T20:32:00Z">
         <w:r>
           <w:rPr>
             <w:bCs/>
@@ -1639,12 +1837,21 @@
           <w:lang w:val="en-US"/>
         </w:rPr>
       </w:pPr>
-      <w:r>
-        <w:rPr>
-          <w:b/>
-          <w:lang w:val="en-US"/>
-        </w:rPr>
-        <w:t xml:space="preserve">VentureID: </w:t>
+      <w:proofErr w:type="spellStart"/>
+      <w:r>
+        <w:rPr>
+          <w:b/>
+          <w:lang w:val="en-US"/>
+        </w:rPr>
+        <w:t>VentureID</w:t>
+      </w:r>
+      <w:proofErr w:type="spellEnd"/>
+      <w:r>
+        <w:rPr>
+          <w:b/>
+          <w:lang w:val="en-US"/>
+        </w:rPr>
+        <w:t xml:space="preserve">: </w:t>
       </w:r>
       <w:r>
         <w:rPr>
@@ -1702,8 +1909,16 @@
         <w:rPr>
           <w:lang w:val="en-US"/>
         </w:rPr>
-        <w:t>wo options possibl</w:t>
-      </w:r>
+        <w:t xml:space="preserve">wo options </w:t>
+      </w:r>
+      <w:proofErr w:type="spellStart"/>
+      <w:r>
+        <w:rPr>
+          <w:lang w:val="en-US"/>
+        </w:rPr>
+        <w:t>possibl</w:t>
+      </w:r>
+      <w:proofErr w:type="spellEnd"/>
       <w:r>
         <w:rPr>
           <w:lang w:val="en-US"/>
@@ -1834,6 +2049,7 @@
           <w:u w:val="single"/>
         </w:rPr>
       </w:pPr>
+      <w:proofErr w:type="spellStart"/>
       <w:r>
         <w:rPr>
           <w:u w:val="single"/>
@@ -1846,6 +2062,7 @@
         </w:rPr>
         <w:t>s</w:t>
       </w:r>
+      <w:proofErr w:type="spellEnd"/>
       <w:r>
         <w:rPr>
           <w:u w:val="single"/>
@@ -1870,6 +2087,7 @@
         </w:rPr>
         <w:t xml:space="preserve">Total </w:t>
       </w:r>
+      <w:proofErr w:type="gramStart"/>
       <w:r>
         <w:rPr>
           <w:lang w:val="en-US"/>
@@ -1888,6 +2106,7 @@
         </w:rPr>
         <w:t xml:space="preserve"> (</w:t>
       </w:r>
+      <w:proofErr w:type="gramEnd"/>
       <w:r>
         <w:rPr>
           <w:lang w:val="en-US"/>
@@ -1947,8 +2166,37 @@
         </w:numPr>
       </w:pPr>
       <w:r>
-        <w:t>Rent of ship, if rented</w:t>
-      </w:r>
+        <w:t xml:space="preserve">Rent </w:t>
+      </w:r>
+      <w:proofErr w:type="spellStart"/>
+      <w:r>
+        <w:t>of</w:t>
+      </w:r>
+      <w:proofErr w:type="spellEnd"/>
+      <w:r>
+        <w:t xml:space="preserve"> </w:t>
+      </w:r>
+      <w:proofErr w:type="spellStart"/>
+      <w:r>
+        <w:t>ship</w:t>
+      </w:r>
+      <w:proofErr w:type="spellEnd"/>
+      <w:r>
+        <w:t xml:space="preserve">, </w:t>
+      </w:r>
+      <w:proofErr w:type="spellStart"/>
+      <w:r>
+        <w:t>if</w:t>
+      </w:r>
+      <w:proofErr w:type="spellEnd"/>
+      <w:r>
+        <w:t xml:space="preserve"> </w:t>
+      </w:r>
+      <w:proofErr w:type="spellStart"/>
+      <w:r>
+        <w:t>rented</w:t>
+      </w:r>
+      <w:proofErr w:type="spellEnd"/>
     </w:p>
     <w:p>
       <w:pPr>
@@ -1958,12 +2206,19 @@
           <w:numId w:val="7"/>
         </w:numPr>
       </w:pPr>
+      <w:proofErr w:type="spellStart"/>
       <w:r>
         <w:t>Outfitting</w:t>
       </w:r>
-      <w:r>
-        <w:t xml:space="preserve"> costs</w:t>
-      </w:r>
+      <w:proofErr w:type="spellEnd"/>
+      <w:r>
+        <w:t xml:space="preserve"> </w:t>
+      </w:r>
+      <w:proofErr w:type="spellStart"/>
+      <w:r>
+        <w:t>costs</w:t>
+      </w:r>
+      <w:proofErr w:type="spellEnd"/>
     </w:p>
     <w:p>
       <w:pPr>
@@ -1973,12 +2228,27 @@
           <w:numId w:val="7"/>
         </w:numPr>
       </w:pPr>
-      <w:r>
-        <w:t>Trade cargo</w:t>
-      </w:r>
-      <w:r>
-        <w:t xml:space="preserve"> costs</w:t>
-      </w:r>
+      <w:proofErr w:type="spellStart"/>
+      <w:r>
+        <w:t>Trade</w:t>
+      </w:r>
+      <w:proofErr w:type="spellEnd"/>
+      <w:r>
+        <w:t xml:space="preserve"> </w:t>
+      </w:r>
+      <w:proofErr w:type="spellStart"/>
+      <w:r>
+        <w:t>cargo</w:t>
+      </w:r>
+      <w:proofErr w:type="spellEnd"/>
+      <w:r>
+        <w:t xml:space="preserve"> </w:t>
+      </w:r>
+      <w:proofErr w:type="spellStart"/>
+      <w:r>
+        <w:t>costs</w:t>
+      </w:r>
+      <w:proofErr w:type="spellEnd"/>
     </w:p>
     <w:p>
       <w:pPr>
@@ -1989,8 +2259,13 @@
         </w:numPr>
       </w:pPr>
       <w:r>
-        <w:t>Insurance costs</w:t>
-      </w:r>
+        <w:t xml:space="preserve">Insurance </w:t>
+      </w:r>
+      <w:proofErr w:type="spellStart"/>
+      <w:r>
+        <w:t>costs</w:t>
+      </w:r>
+      <w:proofErr w:type="spellEnd"/>
     </w:p>
     <w:p>
       <w:pPr>
@@ -2000,9 +2275,19 @@
           <w:numId w:val="7"/>
         </w:numPr>
       </w:pPr>
-      <w:r>
-        <w:t>Crew costs</w:t>
-      </w:r>
+      <w:proofErr w:type="spellStart"/>
+      <w:r>
+        <w:t>Crew</w:t>
+      </w:r>
+      <w:proofErr w:type="spellEnd"/>
+      <w:r>
+        <w:t xml:space="preserve"> </w:t>
+      </w:r>
+      <w:proofErr w:type="spellStart"/>
+      <w:r>
+        <w:t>costs</w:t>
+      </w:r>
+      <w:proofErr w:type="spellEnd"/>
     </w:p>
     <w:p>
       <w:pPr>
@@ -2013,8 +2298,13 @@
         </w:numPr>
       </w:pPr>
       <w:r>
-        <w:t>Commission fees</w:t>
-      </w:r>
+        <w:t xml:space="preserve">Commission </w:t>
+      </w:r>
+      <w:proofErr w:type="spellStart"/>
+      <w:r>
+        <w:t>fees</w:t>
+      </w:r>
+      <w:proofErr w:type="spellEnd"/>
     </w:p>
     <w:p>
       <w:pPr>
@@ -2106,9 +2396,11 @@
           <w:numId w:val="7"/>
         </w:numPr>
       </w:pPr>
+      <w:proofErr w:type="spellStart"/>
       <w:r>
         <w:t>Unspecified</w:t>
       </w:r>
+      <w:proofErr w:type="spellEnd"/>
       <w:r>
         <w:t xml:space="preserve"> in source</w:t>
       </w:r>
@@ -2119,12 +2411,14 @@
           <w:u w:val="single"/>
         </w:rPr>
       </w:pPr>
+      <w:proofErr w:type="spellStart"/>
       <w:r>
         <w:rPr>
           <w:u w:val="single"/>
         </w:rPr>
         <w:t>Returns</w:t>
       </w:r>
+      <w:proofErr w:type="spellEnd"/>
       <w:r>
         <w:rPr>
           <w:u w:val="single"/>
@@ -2147,7 +2441,14 @@
         <w:rPr>
           <w:lang w:val="en-US"/>
         </w:rPr>
-        <w:t>Total returns</w:t>
+        <w:t xml:space="preserve">Total </w:t>
+      </w:r>
+      <w:proofErr w:type="gramStart"/>
+      <w:r>
+        <w:rPr>
+          <w:lang w:val="en-US"/>
+        </w:rPr>
+        <w:t>returns</w:t>
       </w:r>
       <w:r>
         <w:rPr>
@@ -2161,6 +2462,7 @@
         </w:rPr>
         <w:t xml:space="preserve"> (</w:t>
       </w:r>
+      <w:proofErr w:type="gramEnd"/>
       <w:r>
         <w:rPr>
           <w:lang w:val="en-US"/>
@@ -2297,9 +2599,19 @@
           <w:numId w:val="2"/>
         </w:numPr>
       </w:pPr>
-      <w:r>
-        <w:t>Freight compensation</w:t>
-      </w:r>
+      <w:proofErr w:type="spellStart"/>
+      <w:r>
+        <w:t>Freight</w:t>
+      </w:r>
+      <w:proofErr w:type="spellEnd"/>
+      <w:r>
+        <w:t xml:space="preserve"> </w:t>
+      </w:r>
+      <w:proofErr w:type="spellStart"/>
+      <w:r>
+        <w:t>compensation</w:t>
+      </w:r>
+      <w:proofErr w:type="spellEnd"/>
     </w:p>
     <w:p>
       <w:pPr>
@@ -2310,8 +2622,21 @@
         </w:numPr>
       </w:pPr>
       <w:r>
-        <w:t>Transport of passengers</w:t>
-      </w:r>
+        <w:t xml:space="preserve">Transport </w:t>
+      </w:r>
+      <w:proofErr w:type="spellStart"/>
+      <w:r>
+        <w:t>of</w:t>
+      </w:r>
+      <w:proofErr w:type="spellEnd"/>
+      <w:r>
+        <w:t xml:space="preserve"> </w:t>
+      </w:r>
+      <w:proofErr w:type="spellStart"/>
+      <w:r>
+        <w:t>passengers</w:t>
+      </w:r>
+      <w:proofErr w:type="spellEnd"/>
     </w:p>
     <w:p>
       <w:pPr>
@@ -2322,8 +2647,13 @@
         </w:numPr>
       </w:pPr>
       <w:r>
-        <w:t>Insurance payments</w:t>
-      </w:r>
+        <w:t xml:space="preserve">Insurance </w:t>
+      </w:r>
+      <w:proofErr w:type="spellStart"/>
+      <w:r>
+        <w:t>payments</w:t>
+      </w:r>
+      <w:proofErr w:type="spellEnd"/>
     </w:p>
     <w:p>
       <w:pPr>
@@ -2333,9 +2663,43 @@
           <w:numId w:val="2"/>
         </w:numPr>
       </w:pPr>
-      <w:r>
-        <w:t>Value of ship after arrival</w:t>
-      </w:r>
+      <w:proofErr w:type="spellStart"/>
+      <w:r>
+        <w:t>Value</w:t>
+      </w:r>
+      <w:proofErr w:type="spellEnd"/>
+      <w:r>
+        <w:t xml:space="preserve"> </w:t>
+      </w:r>
+      <w:proofErr w:type="spellStart"/>
+      <w:r>
+        <w:t>of</w:t>
+      </w:r>
+      <w:proofErr w:type="spellEnd"/>
+      <w:r>
+        <w:t xml:space="preserve"> </w:t>
+      </w:r>
+      <w:proofErr w:type="spellStart"/>
+      <w:r>
+        <w:t>ship</w:t>
+      </w:r>
+      <w:proofErr w:type="spellEnd"/>
+      <w:r>
+        <w:t xml:space="preserve"> </w:t>
+      </w:r>
+      <w:proofErr w:type="spellStart"/>
+      <w:r>
+        <w:t>after</w:t>
+      </w:r>
+      <w:proofErr w:type="spellEnd"/>
+      <w:r>
+        <w:t xml:space="preserve"> </w:t>
+      </w:r>
+      <w:proofErr w:type="spellStart"/>
+      <w:r>
+        <w:t>arrival</w:t>
+      </w:r>
+      <w:proofErr w:type="spellEnd"/>
     </w:p>
     <w:p>
       <w:pPr>
@@ -2369,9 +2733,11 @@
           <w:numId w:val="2"/>
         </w:numPr>
       </w:pPr>
+      <w:proofErr w:type="spellStart"/>
       <w:r>
         <w:t>Unspecified</w:t>
       </w:r>
+      <w:proofErr w:type="spellEnd"/>
       <w:r>
         <w:t xml:space="preserve"> in source</w:t>
       </w:r>
@@ -2533,7 +2899,21 @@
         <w:rPr>
           <w:lang w:val="en-US"/>
         </w:rPr>
-        <w:t xml:space="preserve">Enter 1 if this is a </w:t>
+        <w:t xml:space="preserve">Enter 1 if this is </w:t>
+      </w:r>
+      <w:proofErr w:type="gramStart"/>
+      <w:r>
+        <w:rPr>
+          <w:lang w:val="en-US"/>
+        </w:rPr>
+        <w:t>a</w:t>
+      </w:r>
+      <w:proofErr w:type="gramEnd"/>
+      <w:r>
+        <w:rPr>
+          <w:lang w:val="en-US"/>
+        </w:rPr>
+        <w:t xml:space="preserve"> </w:t>
       </w:r>
       <w:r>
         <w:rPr>
@@ -2586,11 +2966,11 @@
           <w:numId w:val="14"/>
         </w:numPr>
         <w:rPr>
-          <w:ins w:id="37" w:author="GUILLAUME DAUDIN" w:date="2022-10-20T16:03:00Z"/>
-          <w:lang w:val="en-US"/>
-        </w:rPr>
-      </w:pPr>
-      <w:del w:id="38" w:author="GUILLAUME DAUDIN" w:date="2022-10-20T16:02:00Z">
+          <w:ins w:id="40" w:author="GUILLAUME DAUDIN" w:date="2022-10-20T16:03:00Z"/>
+          <w:lang w:val="en-US"/>
+        </w:rPr>
+      </w:pPr>
+      <w:del w:id="41" w:author="GUILLAUME DAUDIN" w:date="2022-10-20T16:02:00Z">
         <w:r>
           <w:rPr>
             <w:b/>
@@ -2599,7 +2979,7 @@
           <w:delText>Estimate</w:delText>
         </w:r>
       </w:del>
-      <w:ins w:id="39" w:author="GUILLAUME DAUDIN" w:date="2022-10-20T16:02:00Z">
+      <w:ins w:id="42" w:author="GUILLAUME DAUDIN" w:date="2022-10-20T16:02:00Z">
         <w:r>
           <w:rPr>
             <w:b/>
@@ -2615,7 +2995,7 @@
         </w:rPr>
         <w:t xml:space="preserve">: </w:t>
       </w:r>
-      <w:del w:id="40" w:author="GUILLAUME DAUDIN" w:date="2022-10-20T16:02:00Z">
+      <w:del w:id="43" w:author="GUILLAUME DAUDIN" w:date="2022-10-20T16:02:00Z">
         <w:r>
           <w:rPr>
             <w:lang w:val="en-US"/>
@@ -2665,7 +3045,7 @@
           <w:delText xml:space="preserve"> how estimate has been arrived at.</w:delText>
         </w:r>
       </w:del>
-      <w:ins w:id="41" w:author="GUILLAUME DAUDIN" w:date="2022-10-20T16:02:00Z">
+      <w:ins w:id="44" w:author="GUILLAUME DAUDIN" w:date="2022-10-20T16:02:00Z">
         <w:r>
           <w:rPr>
             <w:lang w:val="en-US"/>
@@ -2673,7 +3053,7 @@
           <w:t xml:space="preserve">Enter </w:t>
         </w:r>
       </w:ins>
-      <w:ins w:id="42" w:author="GUILLAUME DAUDIN" w:date="2022-10-20T16:03:00Z">
+      <w:ins w:id="45" w:author="GUILLAUME DAUDIN" w:date="2022-10-20T16:03:00Z">
         <w:r>
           <w:rPr>
             <w:lang w:val="en-US"/>
@@ -2681,7 +3061,7 @@
           <w:t xml:space="preserve">a </w:t>
         </w:r>
       </w:ins>
-      <w:ins w:id="43" w:author="GUILLAUME DAUDIN" w:date="2022-10-20T16:07:00Z">
+      <w:ins w:id="46" w:author="GUILLAUME DAUDIN" w:date="2022-10-20T16:07:00Z">
         <w:r>
           <w:rPr>
             <w:lang w:val="en-US"/>
@@ -2689,7 +3069,7 @@
           <w:t>code</w:t>
         </w:r>
       </w:ins>
-      <w:ins w:id="44" w:author="GUILLAUME DAUDIN" w:date="2022-10-20T16:03:00Z">
+      <w:ins w:id="47" w:author="GUILLAUME DAUDIN" w:date="2022-10-20T16:03:00Z">
         <w:r>
           <w:rPr>
             <w:lang w:val="en-US"/>
@@ -2697,7 +3077,7 @@
           <w:t xml:space="preserve"> </w:t>
         </w:r>
       </w:ins>
-      <w:ins w:id="45" w:author="GUILLAUME DAUDIN" w:date="2022-10-20T16:04:00Z">
+      <w:ins w:id="48" w:author="GUILLAUME DAUDIN" w:date="2022-10-20T16:04:00Z">
         <w:r>
           <w:rPr>
             <w:lang w:val="en-US"/>
@@ -2705,7 +3085,7 @@
           <w:t>if the cash flow is hypothetical.</w:t>
         </w:r>
       </w:ins>
-      <w:ins w:id="46" w:author="GUILLAUME DAUDIN" w:date="2022-11-22T09:58:00Z">
+      <w:ins w:id="49" w:author="GUILLAUME DAUDIN" w:date="2022-11-22T09:58:00Z">
         <w:r>
           <w:rPr>
             <w:lang w:val="en-US"/>
@@ -2713,7 +3093,7 @@
           <w:t xml:space="preserve"> </w:t>
         </w:r>
       </w:ins>
-      <w:ins w:id="47" w:author="GUILLAUME DAUDIN" w:date="2022-10-20T16:03:00Z">
+      <w:ins w:id="50" w:author="GUILLAUME DAUDIN" w:date="2022-10-20T16:03:00Z">
         <w:r>
           <w:rPr>
             <w:lang w:val="en-US"/>
@@ -2721,7 +3101,7 @@
           <w:t xml:space="preserve">The </w:t>
         </w:r>
       </w:ins>
-      <w:ins w:id="48" w:author="GUILLAUME DAUDIN" w:date="2022-11-22T09:58:00Z">
+      <w:ins w:id="51" w:author="GUILLAUME DAUDIN" w:date="2022-11-22T09:58:00Z">
         <w:r>
           <w:rPr>
             <w:lang w:val="en-US"/>
@@ -2729,7 +3109,7 @@
           <w:t xml:space="preserve">amount given in </w:t>
         </w:r>
       </w:ins>
-      <w:ins w:id="49" w:author="GUILLAUME DAUDIN" w:date="2022-10-20T16:03:00Z">
+      <w:ins w:id="52" w:author="GUILLAUME DAUDIN" w:date="2022-10-20T16:03:00Z">
         <w:r>
           <w:rPr>
             <w:lang w:val="en-US"/>
@@ -2737,7 +3117,7 @@
           <w:t>“Value”</w:t>
         </w:r>
       </w:ins>
-      <w:ins w:id="50" w:author="GUILLAUME DAUDIN" w:date="2022-11-22T09:59:00Z">
+      <w:ins w:id="53" w:author="GUILLAUME DAUDIN" w:date="2022-11-22T09:59:00Z">
         <w:r>
           <w:rPr>
             <w:lang w:val="en-US"/>
@@ -2745,7 +3125,7 @@
           <w:t xml:space="preserve"> might be different from </w:t>
         </w:r>
       </w:ins>
-      <w:ins w:id="51" w:author="GUILLAUME DAUDIN" w:date="2022-10-20T16:03:00Z">
+      <w:ins w:id="54" w:author="GUILLAUME DAUDIN" w:date="2022-10-20T16:03:00Z">
         <w:r>
           <w:rPr>
             <w:lang w:val="en-US"/>
@@ -2753,7 +3133,7 @@
           <w:t xml:space="preserve">the baseline hypothesis. </w:t>
         </w:r>
       </w:ins>
-      <w:ins w:id="52" w:author="GUILLAUME DAUDIN" w:date="2022-11-22T09:59:00Z">
+      <w:ins w:id="55" w:author="GUILLAUME DAUDIN" w:date="2022-11-22T09:59:00Z">
         <w:r>
           <w:rPr>
             <w:lang w:val="en-US"/>
@@ -2761,13 +3141,21 @@
           <w:t xml:space="preserve">If multiple hypotheses apply, list them with “+” in between. </w:t>
         </w:r>
       </w:ins>
-      <w:ins w:id="53" w:author="GUILLAUME DAUDIN" w:date="2022-10-20T16:03:00Z">
-        <w:r>
-          <w:rPr>
-            <w:lang w:val="en-US"/>
-          </w:rPr>
-          <w:t>Here is the list :</w:t>
-        </w:r>
+      <w:ins w:id="56" w:author="GUILLAUME DAUDIN" w:date="2022-10-20T16:03:00Z">
+        <w:r>
+          <w:rPr>
+            <w:lang w:val="en-US"/>
+          </w:rPr>
+          <w:t xml:space="preserve">Here is the </w:t>
+        </w:r>
+        <w:proofErr w:type="gramStart"/>
+        <w:r>
+          <w:rPr>
+            <w:lang w:val="en-US"/>
+          </w:rPr>
+          <w:t>list :</w:t>
+        </w:r>
+        <w:proofErr w:type="gramEnd"/>
       </w:ins>
     </w:p>
     <w:p>
@@ -2778,11 +3166,11 @@
           <w:numId w:val="14"/>
         </w:numPr>
         <w:rPr>
-          <w:ins w:id="54" w:author="GUILLAUME DAUDIN" w:date="2022-10-20T16:04:00Z"/>
-          <w:lang w:val="en-US"/>
-        </w:rPr>
-      </w:pPr>
-      <w:ins w:id="55" w:author="GUILLAUME DAUDIN" w:date="2022-10-20T16:06:00Z">
+          <w:ins w:id="57" w:author="GUILLAUME DAUDIN" w:date="2022-10-20T16:04:00Z"/>
+          <w:lang w:val="en-US"/>
+        </w:rPr>
+      </w:pPr>
+      <w:ins w:id="58" w:author="GUILLAUME DAUDIN" w:date="2022-10-20T16:06:00Z">
         <w:r>
           <w:rPr>
             <w:b/>
@@ -2791,7 +3179,7 @@
           <w:t>O</w:t>
         </w:r>
       </w:ins>
-      <w:ins w:id="56" w:author="GUILLAUME DAUDIN" w:date="2022-10-20T16:07:00Z">
+      <w:ins w:id="59" w:author="GUILLAUME DAUDIN" w:date="2022-10-20T16:07:00Z">
         <w:r>
           <w:rPr>
             <w:b/>
@@ -2800,7 +3188,7 @@
           <w:t>R</w:t>
         </w:r>
       </w:ins>
-      <w:ins w:id="57" w:author="GUILLAUME DAUDIN" w:date="2022-10-20T16:03:00Z">
+      <w:ins w:id="60" w:author="GUILLAUME DAUDIN" w:date="2022-10-20T16:03:00Z">
         <w:r>
           <w:rPr>
             <w:b/>
@@ -2812,18 +3200,60 @@
           <w:rPr>
             <w:lang w:val="en-US"/>
           </w:rPr>
-          <w:t xml:space="preserve"> Outstanding returns (“som</w:t>
-        </w:r>
-      </w:ins>
-      <w:ins w:id="58" w:author="GUILLAUME DAUDIN" w:date="2022-10-20T16:04:00Z">
-        <w:r>
-          <w:rPr>
-            <w:lang w:val="en-US"/>
-          </w:rPr>
-          <w:t xml:space="preserve">mes restant à recouvrer”) Baseline is </w:t>
-        </w:r>
-      </w:ins>
-      <w:ins w:id="59" w:author="GUILLAUME DAUDIN" w:date="2022-11-23T16:07:00Z">
+          <w:t xml:space="preserve"> Outstanding returns (“</w:t>
+        </w:r>
+        <w:proofErr w:type="spellStart"/>
+        <w:r>
+          <w:rPr>
+            <w:lang w:val="en-US"/>
+          </w:rPr>
+          <w:t>som</w:t>
+        </w:r>
+      </w:ins>
+      <w:ins w:id="61" w:author="GUILLAUME DAUDIN" w:date="2022-10-20T16:04:00Z">
+        <w:r>
+          <w:rPr>
+            <w:lang w:val="en-US"/>
+          </w:rPr>
+          <w:t>mes</w:t>
+        </w:r>
+        <w:proofErr w:type="spellEnd"/>
+        <w:r>
+          <w:rPr>
+            <w:lang w:val="en-US"/>
+          </w:rPr>
+          <w:t xml:space="preserve"> </w:t>
+        </w:r>
+        <w:proofErr w:type="spellStart"/>
+        <w:r>
+          <w:rPr>
+            <w:lang w:val="en-US"/>
+          </w:rPr>
+          <w:t>restant</w:t>
+        </w:r>
+        <w:proofErr w:type="spellEnd"/>
+        <w:r>
+          <w:rPr>
+            <w:lang w:val="en-US"/>
+          </w:rPr>
+          <w:t xml:space="preserve"> à </w:t>
+        </w:r>
+        <w:proofErr w:type="spellStart"/>
+        <w:r>
+          <w:rPr>
+            <w:lang w:val="en-US"/>
+          </w:rPr>
+          <w:t>recouvrer</w:t>
+        </w:r>
+        <w:proofErr w:type="spellEnd"/>
+        <w:r>
+          <w:rPr>
+            <w:lang w:val="en-US"/>
+          </w:rPr>
+          <w:t xml:space="preserve">”) Baseline is </w:t>
+        </w:r>
+      </w:ins>
+      <w:ins w:id="62" w:author="GUILLAUME DAUDIN" w:date="2022-11-23T16:07:00Z">
         <w:r>
           <w:rPr>
             <w:lang w:val="en-US"/>
@@ -2831,7 +3261,7 @@
           <w:t>50</w:t>
         </w:r>
       </w:ins>
-      <w:ins w:id="60" w:author="GUILLAUME DAUDIN" w:date="2022-10-20T16:04:00Z">
+      <w:ins w:id="63" w:author="GUILLAUME DAUDIN" w:date="2022-10-20T16:04:00Z">
         <w:r>
           <w:rPr>
             <w:lang w:val="en-US"/>
@@ -2848,11 +3278,11 @@
           <w:numId w:val="14"/>
         </w:numPr>
         <w:rPr>
-          <w:ins w:id="61" w:author="Klas" w:date="2022-11-15T09:36:00Z"/>
-          <w:lang w:val="en-US"/>
-        </w:rPr>
-      </w:pPr>
-      <w:ins w:id="62" w:author="GUILLAUME DAUDIN" w:date="2022-10-20T16:07:00Z">
+          <w:ins w:id="64" w:author="Klas" w:date="2022-11-15T09:36:00Z"/>
+          <w:lang w:val="en-US"/>
+        </w:rPr>
+      </w:pPr>
+      <w:ins w:id="65" w:author="GUILLAUME DAUDIN" w:date="2022-10-20T16:07:00Z">
         <w:r>
           <w:rPr>
             <w:b/>
@@ -2862,7 +3292,7 @@
           <w:t>VS</w:t>
         </w:r>
       </w:ins>
-      <w:ins w:id="63" w:author="GUILLAUME DAUDIN" w:date="2022-10-20T16:11:00Z">
+      <w:ins w:id="66" w:author="GUILLAUME DAUDIN" w:date="2022-10-20T16:11:00Z">
         <w:r>
           <w:rPr>
             <w:b/>
@@ -2871,7 +3301,7 @@
           <w:t>D</w:t>
         </w:r>
       </w:ins>
-      <w:ins w:id="64" w:author="Klas" w:date="2022-11-15T12:11:00Z">
+      <w:ins w:id="67" w:author="Klas" w:date="2022-11-15T12:11:00Z">
         <w:r>
           <w:rPr>
             <w:b/>
@@ -2880,7 +3310,7 @@
           <w:t>O</w:t>
         </w:r>
       </w:ins>
-      <w:ins w:id="65" w:author="GUILLAUME DAUDIN" w:date="2022-10-20T16:04:00Z">
+      <w:ins w:id="68" w:author="GUILLAUME DAUDIN" w:date="2022-10-20T16:04:00Z">
         <w:r>
           <w:rPr>
             <w:b/>
@@ -2895,7 +3325,7 @@
           <w:t> </w:t>
         </w:r>
       </w:ins>
-      <w:ins w:id="66" w:author="GUILLAUME DAUDIN" w:date="2022-10-20T16:05:00Z">
+      <w:ins w:id="69" w:author="GUILLAUME DAUDIN" w:date="2022-10-20T16:05:00Z">
         <w:r>
           <w:rPr>
             <w:lang w:val="en-US"/>
@@ -2903,7 +3333,7 @@
           <w:t>Value of the ship</w:t>
         </w:r>
       </w:ins>
-      <w:ins w:id="67" w:author="GUILLAUME DAUDIN" w:date="2022-10-20T16:11:00Z">
+      <w:ins w:id="70" w:author="GUILLAUME DAUDIN" w:date="2022-10-20T16:11:00Z">
         <w:r>
           <w:rPr>
             <w:lang w:val="en-US"/>
@@ -2911,7 +3341,7 @@
           <w:t xml:space="preserve"> at departure</w:t>
         </w:r>
       </w:ins>
-      <w:ins w:id="68" w:author="Klas" w:date="2022-11-15T09:37:00Z">
+      <w:ins w:id="71" w:author="Klas" w:date="2022-11-15T09:37:00Z">
         <w:r>
           <w:rPr>
             <w:lang w:val="en-US"/>
@@ -2919,15 +3349,22 @@
           <w:t>,</w:t>
         </w:r>
       </w:ins>
-      <w:ins w:id="69" w:author="Klas" w:date="2022-11-15T09:36:00Z">
-        <w:r>
-          <w:rPr>
-            <w:lang w:val="en-US"/>
-          </w:rPr>
-          <w:t xml:space="preserve"> estim</w:t>
-        </w:r>
-      </w:ins>
-      <w:ins w:id="70" w:author="Klas Rönnbäck" w:date="2023-08-25T08:39:00Z">
+      <w:ins w:id="72" w:author="Klas" w:date="2022-11-15T09:36:00Z">
+        <w:r>
+          <w:rPr>
+            <w:lang w:val="en-US"/>
+          </w:rPr>
+          <w:t xml:space="preserve"> </w:t>
+        </w:r>
+        <w:proofErr w:type="spellStart"/>
+        <w:r>
+          <w:rPr>
+            <w:lang w:val="en-US"/>
+          </w:rPr>
+          <w:t>estim</w:t>
+        </w:r>
+      </w:ins>
+      <w:ins w:id="73" w:author="Klas Rönnbäck" w:date="2023-08-25T08:39:00Z">
         <w:r>
           <w:rPr>
             <w:lang w:val="en-US"/>
@@ -2935,15 +3372,22 @@
           <w:t>V</w:t>
         </w:r>
       </w:ins>
-      <w:ins w:id="71" w:author="Klas" w:date="2022-11-15T09:36:00Z">
-        <w:r>
-          <w:rPr>
-            <w:lang w:val="en-US"/>
-          </w:rPr>
-          <w:t>ated as share of</w:t>
-        </w:r>
-      </w:ins>
-      <w:ins w:id="72" w:author="Klas" w:date="2022-11-15T09:37:00Z">
+      <w:ins w:id="74" w:author="Klas" w:date="2022-11-15T09:36:00Z">
+        <w:r>
+          <w:rPr>
+            <w:lang w:val="en-US"/>
+          </w:rPr>
+          <w:t>ated</w:t>
+        </w:r>
+        <w:proofErr w:type="spellEnd"/>
+        <w:r>
+          <w:rPr>
+            <w:lang w:val="en-US"/>
+          </w:rPr>
+          <w:t xml:space="preserve"> as share of</w:t>
+        </w:r>
+      </w:ins>
+      <w:ins w:id="75" w:author="Klas" w:date="2022-11-15T09:37:00Z">
         <w:r>
           <w:rPr>
             <w:lang w:val="en-US"/>
@@ -2951,7 +3395,7 @@
           <w:t xml:space="preserve"> other outlays</w:t>
         </w:r>
       </w:ins>
-      <w:ins w:id="73" w:author="GUILLAUME DAUDIN" w:date="2022-10-20T16:05:00Z">
+      <w:ins w:id="76" w:author="GUILLAUME DAUDIN" w:date="2022-10-20T16:05:00Z">
         <w:r>
           <w:rPr>
             <w:lang w:val="en-US"/>
@@ -2959,7 +3403,7 @@
           <w:t xml:space="preserve">. </w:t>
         </w:r>
       </w:ins>
-      <w:ins w:id="74" w:author="GUILLAUME DAUDIN" w:date="2022-11-22T09:59:00Z">
+      <w:ins w:id="77" w:author="GUILLAUME DAUDIN" w:date="2022-11-22T09:59:00Z">
         <w:r>
           <w:rPr>
             <w:lang w:val="en-US"/>
@@ -2967,7 +3411,7 @@
           <w:t>Value to enter (and b</w:t>
         </w:r>
       </w:ins>
-      <w:ins w:id="75" w:author="GUILLAUME DAUDIN" w:date="2022-10-20T16:05:00Z">
+      <w:ins w:id="78" w:author="GUILLAUME DAUDIN" w:date="2022-10-20T16:05:00Z">
         <w:r>
           <w:rPr>
             <w:lang w:val="en-US"/>
@@ -2975,7 +3419,7 @@
           <w:t>aseline</w:t>
         </w:r>
       </w:ins>
-      <w:ins w:id="76" w:author="GUILLAUME DAUDIN" w:date="2022-11-22T09:59:00Z">
+      <w:ins w:id="79" w:author="GUILLAUME DAUDIN" w:date="2022-11-22T09:59:00Z">
         <w:r>
           <w:rPr>
             <w:lang w:val="en-US"/>
@@ -2983,7 +3427,7 @@
           <w:t>)</w:t>
         </w:r>
       </w:ins>
-      <w:ins w:id="77" w:author="GUILLAUME DAUDIN" w:date="2022-10-20T16:05:00Z">
+      <w:ins w:id="80" w:author="GUILLAUME DAUDIN" w:date="2022-10-20T16:05:00Z">
         <w:r>
           <w:rPr>
             <w:lang w:val="en-US"/>
@@ -2991,7 +3435,7 @@
           <w:t xml:space="preserve"> is 17% of all the other</w:t>
         </w:r>
       </w:ins>
-      <w:ins w:id="78" w:author="GUILLAUME DAUDIN" w:date="2022-10-20T16:06:00Z">
+      <w:ins w:id="81" w:author="GUILLAUME DAUDIN" w:date="2022-10-20T16:06:00Z">
         <w:r>
           <w:rPr>
             <w:lang w:val="en-US"/>
@@ -3008,11 +3452,11 @@
           <w:numId w:val="14"/>
         </w:numPr>
         <w:rPr>
-          <w:ins w:id="79" w:author="Klas" w:date="2022-11-15T09:47:00Z"/>
-          <w:lang w:val="en-US"/>
-        </w:rPr>
-      </w:pPr>
-      <w:ins w:id="80" w:author="Klas" w:date="2022-11-15T09:36:00Z">
+          <w:ins w:id="82" w:author="Klas" w:date="2022-11-15T09:47:00Z"/>
+          <w:lang w:val="en-US"/>
+        </w:rPr>
+      </w:pPr>
+      <w:ins w:id="83" w:author="Klas" w:date="2022-11-15T09:36:00Z">
         <w:r>
           <w:rPr>
             <w:b/>
@@ -3021,7 +3465,7 @@
           <w:t>VSD</w:t>
         </w:r>
       </w:ins>
-      <w:ins w:id="81" w:author="GUILLAUME DAUDIN" w:date="2022-11-24T12:29:00Z">
+      <w:ins w:id="84" w:author="GUILLAUME DAUDIN" w:date="2022-11-24T12:29:00Z">
         <w:r>
           <w:rPr>
             <w:b/>
@@ -3030,7 +3474,7 @@
           <w:t>R</w:t>
         </w:r>
       </w:ins>
-      <w:ins w:id="82" w:author="Klas" w:date="2022-11-15T09:36:00Z">
+      <w:ins w:id="85" w:author="Klas" w:date="2022-11-15T09:36:00Z">
         <w:r>
           <w:rPr>
             <w:b/>
@@ -3045,7 +3489,7 @@
           <w:t xml:space="preserve"> </w:t>
         </w:r>
       </w:ins>
-      <w:ins w:id="83" w:author="Klas" w:date="2022-11-15T09:37:00Z">
+      <w:ins w:id="86" w:author="Klas" w:date="2022-11-15T09:37:00Z">
         <w:r>
           <w:rPr>
             <w:lang w:val="en-US"/>
@@ -3053,7 +3497,7 @@
           <w:t xml:space="preserve">Vale of the ship at departure, estimated based on value of ship at return. </w:t>
         </w:r>
       </w:ins>
-      <w:ins w:id="84" w:author="GUILLAUME DAUDIN" w:date="2022-11-22T10:00:00Z">
+      <w:ins w:id="87" w:author="GUILLAUME DAUDIN" w:date="2022-11-22T10:00:00Z">
         <w:r>
           <w:rPr>
             <w:lang w:val="en-US"/>
@@ -3068,8 +3512,8 @@
           <w:t>b</w:t>
         </w:r>
       </w:ins>
-      <w:ins w:id="85" w:author="Klas" w:date="2022-11-15T09:37:00Z">
-        <w:del w:id="86" w:author="GUILLAUME DAUDIN" w:date="2022-11-22T10:00:00Z">
+      <w:ins w:id="88" w:author="Klas" w:date="2022-11-15T09:37:00Z">
+        <w:del w:id="89" w:author="GUILLAUME DAUDIN" w:date="2022-11-22T10:00:00Z">
           <w:r>
             <w:rPr>
               <w:bCs/>
@@ -3086,7 +3530,7 @@
           <w:t>aseline</w:t>
         </w:r>
       </w:ins>
-      <w:ins w:id="87" w:author="GUILLAUME DAUDIN" w:date="2022-11-22T10:00:00Z">
+      <w:ins w:id="90" w:author="GUILLAUME DAUDIN" w:date="2022-11-22T10:00:00Z">
         <w:r>
           <w:rPr>
             <w:bCs/>
@@ -3095,7 +3539,7 @@
           <w:t>)</w:t>
         </w:r>
       </w:ins>
-      <w:ins w:id="88" w:author="Klas" w:date="2022-11-15T09:37:00Z">
+      <w:ins w:id="91" w:author="Klas" w:date="2022-11-15T09:37:00Z">
         <w:r>
           <w:rPr>
             <w:bCs/>
@@ -3104,7 +3548,7 @@
           <w:t xml:space="preserve"> is that the value of the ship at return is </w:t>
         </w:r>
       </w:ins>
-      <w:ins w:id="89" w:author="GUILLAUME DAUDIN" w:date="2022-11-18T11:44:00Z">
+      <w:ins w:id="92" w:author="GUILLAUME DAUDIN" w:date="2022-11-18T11:44:00Z">
         <w:r>
           <w:rPr>
             <w:bCs/>
@@ -3113,8 +3557,8 @@
           <w:t>133.33%</w:t>
         </w:r>
       </w:ins>
-      <w:ins w:id="90" w:author="Klas" w:date="2022-11-15T09:37:00Z">
-        <w:del w:id="91" w:author="GUILLAUME DAUDIN" w:date="2022-11-18T11:44:00Z">
+      <w:ins w:id="93" w:author="Klas" w:date="2022-11-15T09:37:00Z">
+        <w:del w:id="94" w:author="GUILLAUME DAUDIN" w:date="2022-11-18T11:44:00Z">
           <w:r>
             <w:rPr>
               <w:bCs/>
@@ -3130,7 +3574,7 @@
           </w:rPr>
           <w:t xml:space="preserve"> of the value at </w:t>
         </w:r>
-        <w:del w:id="92" w:author="GUILLAUME DAUDIN" w:date="2022-11-18T11:44:00Z">
+        <w:del w:id="95" w:author="GUILLAUME DAUDIN" w:date="2022-11-18T11:44:00Z">
           <w:r>
             <w:rPr>
               <w:bCs/>
@@ -3140,7 +3584,7 @@
           </w:r>
         </w:del>
       </w:ins>
-      <w:ins w:id="93" w:author="GUILLAUME DAUDIN" w:date="2022-11-18T11:44:00Z">
+      <w:ins w:id="96" w:author="GUILLAUME DAUDIN" w:date="2022-11-18T11:44:00Z">
         <w:r>
           <w:rPr>
             <w:bCs/>
@@ -3149,7 +3593,7 @@
           <w:t>return</w:t>
         </w:r>
       </w:ins>
-      <w:ins w:id="94" w:author="Klas" w:date="2022-11-15T09:37:00Z">
+      <w:ins w:id="97" w:author="Klas" w:date="2022-11-15T09:37:00Z">
         <w:r>
           <w:rPr>
             <w:bCs/>
@@ -3167,13 +3611,13 @@
           <w:numId w:val="14"/>
         </w:numPr>
         <w:rPr>
-          <w:ins w:id="95" w:author="Klas" w:date="2022-11-15T11:53:00Z"/>
-          <w:del w:id="96" w:author="GUILLAUME DAUDIN" w:date="2022-11-22T10:00:00Z"/>
-          <w:lang w:val="en-US"/>
-        </w:rPr>
-      </w:pPr>
-      <w:ins w:id="97" w:author="Klas" w:date="2022-11-15T09:47:00Z">
-        <w:del w:id="98" w:author="GUILLAUME DAUDIN" w:date="2022-11-22T10:00:00Z">
+          <w:ins w:id="98" w:author="Klas" w:date="2022-11-15T11:53:00Z"/>
+          <w:del w:id="99" w:author="GUILLAUME DAUDIN" w:date="2022-11-22T10:00:00Z"/>
+          <w:lang w:val="en-US"/>
+        </w:rPr>
+      </w:pPr>
+      <w:ins w:id="100" w:author="Klas" w:date="2022-11-15T09:47:00Z">
+        <w:del w:id="101" w:author="GUILLAUME DAUDIN" w:date="2022-11-22T10:00:00Z">
           <w:r>
             <w:rPr>
               <w:b/>
@@ -3192,8 +3636,8 @@
           </w:r>
         </w:del>
       </w:ins>
-      <w:ins w:id="99" w:author="Klas" w:date="2022-11-15T12:12:00Z">
-        <w:del w:id="100" w:author="GUILLAUME DAUDIN" w:date="2022-11-22T10:00:00Z">
+      <w:ins w:id="102" w:author="Klas" w:date="2022-11-15T12:12:00Z">
+        <w:del w:id="103" w:author="GUILLAUME DAUDIN" w:date="2022-11-22T10:00:00Z">
           <w:r>
             <w:rPr>
               <w:b/>
@@ -3204,8 +3648,8 @@
           </w:r>
         </w:del>
       </w:ins>
-      <w:ins w:id="101" w:author="Klas" w:date="2022-11-15T09:47:00Z">
-        <w:del w:id="102" w:author="GUILLAUME DAUDIN" w:date="2022-11-22T10:00:00Z">
+      <w:ins w:id="104" w:author="Klas" w:date="2022-11-15T09:47:00Z">
+        <w:del w:id="105" w:author="GUILLAUME DAUDIN" w:date="2022-11-22T10:00:00Z">
           <w:r>
             <w:rPr>
               <w:lang w:val="en-US"/>
@@ -3224,7 +3668,7 @@
             </w:rPr>
             <w:delText xml:space="preserve"> if the value at departure is itself subject to </w:delText>
           </w:r>
-          <w:commentRangeStart w:id="103"/>
+          <w:commentRangeStart w:id="106"/>
           <w:r>
             <w:rPr>
               <w:lang w:val="en-US"/>
@@ -3245,17 +3689,17 @@
           </w:r>
         </w:del>
       </w:ins>
-      <w:commentRangeEnd w:id="103"/>
-      <w:del w:id="104" w:author="GUILLAUME DAUDIN" w:date="2022-11-22T10:00:00Z">
+      <w:commentRangeEnd w:id="106"/>
+      <w:del w:id="107" w:author="GUILLAUME DAUDIN" w:date="2022-11-22T10:00:00Z">
         <w:r>
           <w:rPr>
             <w:rStyle w:val="Marquedecommentaire"/>
           </w:rPr>
-          <w:commentReference w:id="103"/>
+          <w:commentReference w:id="106"/>
         </w:r>
       </w:del>
-      <w:ins w:id="105" w:author="Klas" w:date="2022-11-15T09:47:00Z">
-        <w:del w:id="106" w:author="GUILLAUME DAUDIN" w:date="2022-11-22T10:00:00Z">
+      <w:ins w:id="108" w:author="Klas" w:date="2022-11-15T09:47:00Z">
+        <w:del w:id="109" w:author="GUILLAUME DAUDIN" w:date="2022-11-22T10:00:00Z">
           <w:r>
             <w:rPr>
               <w:lang w:val="en-US"/>
@@ -3285,11 +3729,11 @@
           <w:numId w:val="14"/>
         </w:numPr>
         <w:rPr>
-          <w:ins w:id="107" w:author="GUILLAUME DAUDIN" w:date="2022-10-20T16:06:00Z"/>
-          <w:lang w:val="en-US"/>
-        </w:rPr>
-      </w:pPr>
-      <w:ins w:id="108" w:author="Klas" w:date="2022-11-15T11:53:00Z">
+          <w:ins w:id="110" w:author="GUILLAUME DAUDIN" w:date="2022-10-20T16:06:00Z"/>
+          <w:lang w:val="en-US"/>
+        </w:rPr>
+      </w:pPr>
+      <w:ins w:id="111" w:author="Klas" w:date="2022-11-15T11:53:00Z">
         <w:r>
           <w:rPr>
             <w:b/>
@@ -3311,7 +3755,7 @@
           <w:t xml:space="preserve"> value of ship at departure for cases where the sources suggest total outlays</w:t>
         </w:r>
       </w:ins>
-      <w:ins w:id="109" w:author="Klas" w:date="2022-11-15T12:14:00Z">
+      <w:ins w:id="112" w:author="Klas" w:date="2022-11-15T12:14:00Z">
         <w:r>
           <w:rPr>
             <w:lang w:val="en-US"/>
@@ -3326,7 +3770,7 @@
           <w:t>but if we anyway would want to test for possibility that ship out is not included</w:t>
         </w:r>
       </w:ins>
-      <w:ins w:id="110" w:author="Klas" w:date="2022-11-15T11:53:00Z">
+      <w:ins w:id="113" w:author="Klas" w:date="2022-11-15T11:53:00Z">
         <w:r>
           <w:rPr>
             <w:lang w:val="en-US"/>
@@ -3334,14 +3778,14 @@
           <w:t>.</w:t>
         </w:r>
       </w:ins>
-      <w:ins w:id="111" w:author="Klas" w:date="2022-11-15T11:54:00Z">
+      <w:ins w:id="114" w:author="Klas" w:date="2022-11-15T11:54:00Z">
         <w:r>
           <w:rPr>
             <w:lang w:val="en-US"/>
           </w:rPr>
           <w:t xml:space="preserve"> </w:t>
         </w:r>
-        <w:commentRangeStart w:id="112"/>
+        <w:commentRangeStart w:id="115"/>
         <w:r>
           <w:rPr>
             <w:lang w:val="en-US"/>
@@ -3349,7 +3793,7 @@
           <w:t>Baseline is 0</w:t>
         </w:r>
       </w:ins>
-      <w:ins w:id="113" w:author="GUILLAUME DAUDIN" w:date="2022-11-22T10:00:00Z">
+      <w:ins w:id="116" w:author="GUILLAUME DAUDIN" w:date="2022-11-22T10:00:00Z">
         <w:r>
           <w:rPr>
             <w:lang w:val="en-US"/>
@@ -3357,7 +3801,7 @@
           <w:t>. But the value to enter depends on the information available (and might depend on VSDO, i</w:t>
         </w:r>
       </w:ins>
-      <w:ins w:id="114" w:author="GUILLAUME DAUDIN" w:date="2022-11-22T10:02:00Z">
+      <w:ins w:id="117" w:author="GUILLAUME DAUDIN" w:date="2022-11-22T10:02:00Z">
         <w:r>
           <w:rPr>
             <w:lang w:val="en-US"/>
@@ -3365,7 +3809,7 @@
           <w:t>n</w:t>
         </w:r>
       </w:ins>
-      <w:ins w:id="115" w:author="GUILLAUME DAUDIN" w:date="2022-11-22T10:00:00Z">
+      <w:ins w:id="118" w:author="GUILLAUME DAUDIN" w:date="2022-11-22T10:00:00Z">
         <w:r>
           <w:rPr>
             <w:lang w:val="en-US"/>
@@ -3373,7 +3817,7 @@
           <w:t xml:space="preserve"> which case the hypotheses to list are </w:t>
         </w:r>
       </w:ins>
-      <w:ins w:id="116" w:author="GUILLAUME DAUDIN" w:date="2022-11-22T10:01:00Z">
+      <w:ins w:id="119" w:author="GUILLAUME DAUDIN" w:date="2022-11-22T10:01:00Z">
         <w:r>
           <w:rPr>
             <w:lang w:val="en-US"/>
@@ -3381,7 +3825,7 @@
           <w:t>VSDO</w:t>
         </w:r>
       </w:ins>
-      <w:ins w:id="117" w:author="Klas Rönnbäck" w:date="2023-08-25T08:39:00Z">
+      <w:ins w:id="120" w:author="Klas Rönnbäck" w:date="2023-08-25T08:39:00Z">
         <w:r>
           <w:rPr>
             <w:lang w:val="en-US"/>
@@ -3389,8 +3833,8 @@
           <w:t>*</w:t>
         </w:r>
       </w:ins>
-      <w:ins w:id="118" w:author="GUILLAUME DAUDIN" w:date="2022-11-22T10:01:00Z">
-        <w:del w:id="119" w:author="Klas Rönnbäck" w:date="2023-08-25T08:39:00Z">
+      <w:ins w:id="121" w:author="GUILLAUME DAUDIN" w:date="2022-11-22T10:01:00Z">
+        <w:del w:id="122" w:author="Klas Rönnbäck" w:date="2023-08-25T08:39:00Z">
           <w:r>
             <w:rPr>
               <w:lang w:val="en-US"/>
@@ -3405,7 +3849,7 @@
           <w:t>VSDT</w:t>
         </w:r>
       </w:ins>
-      <w:ins w:id="120" w:author="GUILLAUME DAUDIN" w:date="2023-01-19T17:18:00Z">
+      <w:ins w:id="123" w:author="GUILLAUME DAUDIN" w:date="2023-01-19T17:18:00Z">
         <w:r>
           <w:rPr>
             <w:lang w:val="en-US"/>
@@ -3413,8 +3857,8 @@
           <w:t>)</w:t>
         </w:r>
       </w:ins>
-      <w:ins w:id="121" w:author="Klas" w:date="2022-11-15T12:16:00Z">
-        <w:del w:id="122" w:author="GUILLAUME DAUDIN" w:date="2022-11-22T10:01:00Z">
+      <w:ins w:id="124" w:author="Klas" w:date="2022-11-15T12:16:00Z">
+        <w:del w:id="125" w:author="GUILLAUME DAUDIN" w:date="2022-11-22T10:01:00Z">
           <w:r>
             <w:rPr>
               <w:lang w:val="en-US"/>
@@ -3423,17 +3867,17 @@
           </w:r>
         </w:del>
       </w:ins>
-      <w:commentRangeEnd w:id="112"/>
-      <w:del w:id="123" w:author="GUILLAUME DAUDIN" w:date="2022-11-22T10:01:00Z">
+      <w:commentRangeEnd w:id="115"/>
+      <w:del w:id="126" w:author="GUILLAUME DAUDIN" w:date="2022-11-22T10:01:00Z">
         <w:r>
           <w:rPr>
             <w:rStyle w:val="Marquedecommentaire"/>
           </w:rPr>
-          <w:commentReference w:id="112"/>
+          <w:commentReference w:id="115"/>
         </w:r>
       </w:del>
-      <w:ins w:id="124" w:author="Klas" w:date="2022-11-15T12:16:00Z">
-        <w:del w:id="125" w:author="GUILLAUME DAUDIN" w:date="2022-11-22T10:01:00Z">
+      <w:ins w:id="127" w:author="Klas" w:date="2022-11-15T12:16:00Z">
+        <w:del w:id="128" w:author="GUILLAUME DAUDIN" w:date="2022-11-22T10:01:00Z">
           <w:r>
             <w:rPr>
               <w:lang w:val="en-US"/>
@@ -3442,8 +3886,8 @@
           </w:r>
         </w:del>
       </w:ins>
-      <w:ins w:id="126" w:author="Klas" w:date="2022-11-15T11:54:00Z">
-        <w:del w:id="127" w:author="GUILLAUME DAUDIN" w:date="2022-11-22T10:01:00Z">
+      <w:ins w:id="129" w:author="Klas" w:date="2022-11-15T11:54:00Z">
+        <w:del w:id="130" w:author="GUILLAUME DAUDIN" w:date="2022-11-22T10:01:00Z">
           <w:r>
             <w:rPr>
               <w:lang w:val="en-US"/>
@@ -3461,11 +3905,11 @@
           <w:numId w:val="14"/>
         </w:numPr>
         <w:rPr>
-          <w:ins w:id="128" w:author="GUILLAUME DAUDIN" w:date="2022-11-07T17:10:00Z"/>
-          <w:lang w:val="en-US"/>
-        </w:rPr>
-      </w:pPr>
-      <w:ins w:id="129" w:author="GUILLAUME DAUDIN" w:date="2022-10-20T16:11:00Z">
+          <w:ins w:id="131" w:author="GUILLAUME DAUDIN" w:date="2022-11-07T17:10:00Z"/>
+          <w:lang w:val="en-US"/>
+        </w:rPr>
+      </w:pPr>
+      <w:ins w:id="132" w:author="GUILLAUME DAUDIN" w:date="2022-10-20T16:11:00Z">
         <w:r>
           <w:rPr>
             <w:b/>
@@ -3474,7 +3918,7 @@
           <w:t>VSR</w:t>
         </w:r>
       </w:ins>
-      <w:ins w:id="130" w:author="GUILLAUME DAUDIN" w:date="2022-11-24T12:29:00Z">
+      <w:ins w:id="133" w:author="GUILLAUME DAUDIN" w:date="2022-11-24T12:29:00Z">
         <w:r>
           <w:rPr>
             <w:b/>
@@ -3483,7 +3927,7 @@
           <w:t>V</w:t>
         </w:r>
       </w:ins>
-      <w:ins w:id="131" w:author="GUILLAUME DAUDIN" w:date="2022-10-20T16:06:00Z">
+      <w:ins w:id="134" w:author="GUILLAUME DAUDIN" w:date="2022-10-20T16:06:00Z">
         <w:r>
           <w:rPr>
             <w:b/>
@@ -3499,7 +3943,7 @@
           <w:t xml:space="preserve"> </w:t>
         </w:r>
       </w:ins>
-      <w:ins w:id="132" w:author="GUILLAUME DAUDIN" w:date="2022-10-20T16:12:00Z">
+      <w:ins w:id="135" w:author="GUILLAUME DAUDIN" w:date="2022-10-20T16:12:00Z">
         <w:r>
           <w:rPr>
             <w:bCs/>
@@ -3508,7 +3952,7 @@
           <w:t>Value of the ship at return</w:t>
         </w:r>
       </w:ins>
-      <w:ins w:id="133" w:author="GUILLAUME DAUDIN" w:date="2022-10-20T16:06:00Z">
+      <w:ins w:id="136" w:author="GUILLAUME DAUDIN" w:date="2022-10-20T16:06:00Z">
         <w:r>
           <w:rPr>
             <w:bCs/>
@@ -3517,7 +3961,7 @@
           <w:t xml:space="preserve">. Baseline is </w:t>
         </w:r>
       </w:ins>
-      <w:ins w:id="134" w:author="GUILLAUME DAUDIN" w:date="2022-10-20T16:12:00Z">
+      <w:ins w:id="137" w:author="GUILLAUME DAUDIN" w:date="2022-10-20T16:12:00Z">
         <w:r>
           <w:rPr>
             <w:bCs/>
@@ -3526,7 +3970,7 @@
           <w:t>75</w:t>
         </w:r>
       </w:ins>
-      <w:ins w:id="135" w:author="GUILLAUME DAUDIN" w:date="2022-10-20T16:06:00Z">
+      <w:ins w:id="138" w:author="GUILLAUME DAUDIN" w:date="2022-10-20T16:06:00Z">
         <w:r>
           <w:rPr>
             <w:bCs/>
@@ -3535,7 +3979,7 @@
           <w:t xml:space="preserve">% </w:t>
         </w:r>
       </w:ins>
-      <w:ins w:id="136" w:author="GUILLAUME DAUDIN" w:date="2022-10-20T16:12:00Z">
+      <w:ins w:id="139" w:author="GUILLAUME DAUDIN" w:date="2022-10-20T16:12:00Z">
         <w:r>
           <w:rPr>
             <w:bCs/>
@@ -3553,13 +3997,13 @@
           <w:numId w:val="14"/>
         </w:numPr>
         <w:rPr>
-          <w:ins w:id="137" w:author="Klas" w:date="2022-11-15T09:54:00Z"/>
-          <w:del w:id="138" w:author="GUILLAUME DAUDIN" w:date="2022-11-22T10:01:00Z"/>
-          <w:lang w:val="en-US"/>
-        </w:rPr>
-      </w:pPr>
-      <w:ins w:id="139" w:author="Klas" w:date="2022-11-15T09:47:00Z">
-        <w:del w:id="140" w:author="GUILLAUME DAUDIN" w:date="2022-11-22T10:01:00Z">
+          <w:ins w:id="140" w:author="Klas" w:date="2022-11-15T09:54:00Z"/>
+          <w:del w:id="141" w:author="GUILLAUME DAUDIN" w:date="2022-11-22T10:01:00Z"/>
+          <w:lang w:val="en-US"/>
+        </w:rPr>
+      </w:pPr>
+      <w:ins w:id="142" w:author="Klas" w:date="2022-11-15T09:47:00Z">
+        <w:del w:id="143" w:author="GUILLAUME DAUDIN" w:date="2022-11-22T10:01:00Z">
           <w:r>
             <w:rPr>
               <w:lang w:val="en-US"/>
@@ -3568,8 +4012,8 @@
           </w:r>
         </w:del>
       </w:ins>
-      <w:ins w:id="141" w:author="Klas" w:date="2022-11-15T09:54:00Z">
-        <w:del w:id="142" w:author="GUILLAUME DAUDIN" w:date="2022-11-22T10:01:00Z">
+      <w:ins w:id="144" w:author="Klas" w:date="2022-11-15T09:54:00Z">
+        <w:del w:id="145" w:author="GUILLAUME DAUDIN" w:date="2022-11-22T10:01:00Z">
           <w:r>
             <w:rPr>
               <w:lang w:val="en-US"/>
@@ -3587,13 +4031,13 @@
           <w:numId w:val="14"/>
         </w:numPr>
         <w:rPr>
-          <w:ins w:id="143" w:author="Klas" w:date="2022-11-15T11:56:00Z"/>
-          <w:del w:id="144" w:author="GUILLAUME DAUDIN" w:date="2022-11-22T10:01:00Z"/>
-          <w:lang w:val="en-US"/>
-        </w:rPr>
-      </w:pPr>
-      <w:ins w:id="145" w:author="Klas" w:date="2022-11-15T09:54:00Z">
-        <w:del w:id="146" w:author="GUILLAUME DAUDIN" w:date="2022-11-22T10:01:00Z">
+          <w:ins w:id="146" w:author="Klas" w:date="2022-11-15T11:56:00Z"/>
+          <w:del w:id="147" w:author="GUILLAUME DAUDIN" w:date="2022-11-22T10:01:00Z"/>
+          <w:lang w:val="en-US"/>
+        </w:rPr>
+      </w:pPr>
+      <w:ins w:id="148" w:author="Klas" w:date="2022-11-15T09:54:00Z">
+        <w:del w:id="149" w:author="GUILLAUME DAUDIN" w:date="2022-11-22T10:01:00Z">
           <w:r>
             <w:rPr>
               <w:b/>
@@ -3618,8 +4062,8 @@
           </w:r>
         </w:del>
       </w:ins>
-      <w:ins w:id="147" w:author="Klas" w:date="2022-11-15T09:55:00Z">
-        <w:del w:id="148" w:author="GUILLAUME DAUDIN" w:date="2022-11-22T10:01:00Z">
+      <w:ins w:id="150" w:author="Klas" w:date="2022-11-15T09:55:00Z">
+        <w:del w:id="151" w:author="GUILLAUME DAUDIN" w:date="2022-11-22T10:01:00Z">
           <w:r>
             <w:rPr>
               <w:lang w:val="en-US"/>
@@ -3628,8 +4072,8 @@
           </w:r>
         </w:del>
       </w:ins>
-      <w:ins w:id="149" w:author="Klas" w:date="2022-11-15T09:54:00Z">
-        <w:del w:id="150" w:author="GUILLAUME DAUDIN" w:date="2022-11-22T10:01:00Z">
+      <w:ins w:id="152" w:author="Klas" w:date="2022-11-15T09:54:00Z">
+        <w:del w:id="153" w:author="GUILLAUME DAUDIN" w:date="2022-11-22T10:01:00Z">
           <w:r>
             <w:rPr>
               <w:lang w:val="en-US"/>
@@ -3650,8 +4094,8 @@
           </w:r>
         </w:del>
       </w:ins>
-      <w:ins w:id="151" w:author="Klas" w:date="2022-11-15T09:55:00Z">
-        <w:del w:id="152" w:author="GUILLAUME DAUDIN" w:date="2022-11-22T10:01:00Z">
+      <w:ins w:id="154" w:author="Klas" w:date="2022-11-15T09:55:00Z">
+        <w:del w:id="155" w:author="GUILLAUME DAUDIN" w:date="2022-11-22T10:01:00Z">
           <w:r>
             <w:rPr>
               <w:lang w:val="en-US"/>
@@ -3660,8 +4104,8 @@
           </w:r>
         </w:del>
       </w:ins>
-      <w:ins w:id="153" w:author="Klas" w:date="2022-11-15T09:54:00Z">
-        <w:del w:id="154" w:author="GUILLAUME DAUDIN" w:date="2022-11-22T10:01:00Z">
+      <w:ins w:id="156" w:author="Klas" w:date="2022-11-15T09:54:00Z">
+        <w:del w:id="157" w:author="GUILLAUME DAUDIN" w:date="2022-11-22T10:01:00Z">
           <w:r>
             <w:rPr>
               <w:lang w:val="en-US"/>
@@ -3685,13 +4129,13 @@
           <w:numId w:val="14"/>
         </w:numPr>
         <w:rPr>
-          <w:ins w:id="155" w:author="Klas" w:date="2022-11-15T12:15:00Z"/>
-          <w:del w:id="156" w:author="GUILLAUME DAUDIN" w:date="2022-11-22T10:01:00Z"/>
-          <w:lang w:val="en-US"/>
-        </w:rPr>
-      </w:pPr>
-      <w:ins w:id="157" w:author="Klas" w:date="2022-11-15T11:56:00Z">
-        <w:del w:id="158" w:author="GUILLAUME DAUDIN" w:date="2022-11-22T10:01:00Z">
+          <w:ins w:id="158" w:author="Klas" w:date="2022-11-15T12:15:00Z"/>
+          <w:del w:id="159" w:author="GUILLAUME DAUDIN" w:date="2022-11-22T10:01:00Z"/>
+          <w:lang w:val="en-US"/>
+        </w:rPr>
+      </w:pPr>
+      <w:ins w:id="160" w:author="Klas" w:date="2022-11-15T11:56:00Z">
+        <w:del w:id="161" w:author="GUILLAUME DAUDIN" w:date="2022-11-22T10:01:00Z">
           <w:r>
             <w:rPr>
               <w:b/>
@@ -3702,8 +4146,8 @@
           </w:r>
         </w:del>
       </w:ins>
-      <w:ins w:id="159" w:author="Klas" w:date="2022-11-15T11:57:00Z">
-        <w:del w:id="160" w:author="GUILLAUME DAUDIN" w:date="2022-11-22T10:01:00Z">
+      <w:ins w:id="162" w:author="Klas" w:date="2022-11-15T11:57:00Z">
+        <w:del w:id="163" w:author="GUILLAUME DAUDIN" w:date="2022-11-22T10:01:00Z">
           <w:r>
             <w:rPr>
               <w:b/>
@@ -3714,12 +4158,12 @@
           </w:r>
         </w:del>
       </w:ins>
-      <w:ins w:id="161" w:author="Klas" w:date="2022-11-15T11:56:00Z">
-        <w:del w:id="162" w:author="GUILLAUME DAUDIN" w:date="2022-11-22T10:01:00Z">
+      <w:ins w:id="164" w:author="Klas" w:date="2022-11-15T11:56:00Z">
+        <w:del w:id="165" w:author="GUILLAUME DAUDIN" w:date="2022-11-22T10:01:00Z">
           <w:r>
             <w:rPr>
               <w:lang w:val="en-US"/>
-              <w:rPrChange w:id="163" w:author="Klas" w:date="2022-11-15T11:56:00Z">
+              <w:rPrChange w:id="166" w:author="Klas" w:date="2022-11-15T11:56:00Z">
                 <w:rPr>
                   <w:b/>
                   <w:bCs/>
@@ -3737,8 +4181,8 @@
           </w:r>
         </w:del>
       </w:ins>
-      <w:ins w:id="164" w:author="Klas" w:date="2022-11-15T11:57:00Z">
-        <w:del w:id="165" w:author="GUILLAUME DAUDIN" w:date="2022-11-18T11:50:00Z">
+      <w:ins w:id="167" w:author="Klas" w:date="2022-11-15T11:57:00Z">
+        <w:del w:id="168" w:author="GUILLAUME DAUDIN" w:date="2022-11-18T11:50:00Z">
           <w:r>
             <w:rPr>
               <w:lang w:val="en-US"/>
@@ -3746,14 +4190,14 @@
             <w:delText xml:space="preserve">of </w:delText>
           </w:r>
         </w:del>
-        <w:del w:id="166" w:author="GUILLAUME DAUDIN" w:date="2022-11-22T10:01:00Z">
+        <w:del w:id="169" w:author="GUILLAUME DAUDIN" w:date="2022-11-22T10:01:00Z">
           <w:r>
             <w:rPr>
               <w:lang w:val="en-US"/>
             </w:rPr>
             <w:delText xml:space="preserve">the ship at return if the value at </w:delText>
           </w:r>
-          <w:commentRangeStart w:id="167"/>
+          <w:commentRangeStart w:id="170"/>
           <w:r>
             <w:rPr>
               <w:lang w:val="en-US"/>
@@ -3768,17 +4212,17 @@
           </w:r>
         </w:del>
       </w:ins>
-      <w:commentRangeEnd w:id="167"/>
-      <w:del w:id="168" w:author="GUILLAUME DAUDIN" w:date="2022-11-22T10:01:00Z">
+      <w:commentRangeEnd w:id="170"/>
+      <w:del w:id="171" w:author="GUILLAUME DAUDIN" w:date="2022-11-22T10:01:00Z">
         <w:r>
           <w:rPr>
             <w:rStyle w:val="Marquedecommentaire"/>
           </w:rPr>
-          <w:commentReference w:id="167"/>
+          <w:commentReference w:id="170"/>
         </w:r>
       </w:del>
-      <w:ins w:id="169" w:author="Klas" w:date="2022-11-15T11:57:00Z">
-        <w:del w:id="170" w:author="GUILLAUME DAUDIN" w:date="2022-11-22T10:01:00Z">
+      <w:ins w:id="172" w:author="Klas" w:date="2022-11-15T11:57:00Z">
+        <w:del w:id="173" w:author="GUILLAUME DAUDIN" w:date="2022-11-22T10:01:00Z">
           <w:r>
             <w:rPr>
               <w:lang w:val="en-US"/>
@@ -3796,11 +4240,11 @@
           <w:numId w:val="14"/>
         </w:numPr>
         <w:rPr>
-          <w:ins w:id="171" w:author="GUILLAUME DAUDIN" w:date="2022-10-20T16:06:00Z"/>
-          <w:lang w:val="en-US"/>
-        </w:rPr>
-      </w:pPr>
-      <w:ins w:id="172" w:author="Klas" w:date="2022-11-15T12:15:00Z">
+          <w:ins w:id="174" w:author="GUILLAUME DAUDIN" w:date="2022-10-20T16:06:00Z"/>
+          <w:lang w:val="en-US"/>
+        </w:rPr>
+      </w:pPr>
+      <w:ins w:id="175" w:author="Klas" w:date="2022-11-15T12:15:00Z">
         <w:r>
           <w:rPr>
             <w:b/>
@@ -3847,7 +4291,7 @@
           <w:t>Baseline is 0</w:t>
         </w:r>
       </w:ins>
-      <w:ins w:id="173" w:author="GUILLAUME DAUDIN" w:date="2022-11-22T10:01:00Z">
+      <w:ins w:id="176" w:author="GUILLAUME DAUDIN" w:date="2022-11-22T10:01:00Z">
         <w:r>
           <w:rPr>
             <w:lang w:val="en-US"/>
@@ -3855,15 +4299,29 @@
           <w:t>. But the value to enter depends</w:t>
         </w:r>
       </w:ins>
-      <w:ins w:id="174" w:author="GUILLAUME DAUDIN" w:date="2022-11-22T10:02:00Z">
-        <w:r>
-          <w:rPr>
-            <w:lang w:val="en-US"/>
-          </w:rPr>
-          <w:t xml:space="preserve"> on available information (and might depend, eg, on VSR, </w:t>
-        </w:r>
-      </w:ins>
-      <w:ins w:id="175" w:author="Klas" w:date="2022-11-15T12:15:00Z">
+      <w:ins w:id="177" w:author="GUILLAUME DAUDIN" w:date="2022-11-22T10:02:00Z">
+        <w:r>
+          <w:rPr>
+            <w:lang w:val="en-US"/>
+          </w:rPr>
+          <w:t xml:space="preserve"> on available information (and might depend, </w:t>
+        </w:r>
+        <w:proofErr w:type="spellStart"/>
+        <w:r>
+          <w:rPr>
+            <w:lang w:val="en-US"/>
+          </w:rPr>
+          <w:t>eg</w:t>
+        </w:r>
+        <w:proofErr w:type="spellEnd"/>
+        <w:r>
+          <w:rPr>
+            <w:lang w:val="en-US"/>
+          </w:rPr>
+          <w:t xml:space="preserve">, on VSR, </w:t>
+        </w:r>
+      </w:ins>
+      <w:ins w:id="178" w:author="Klas" w:date="2022-11-15T12:15:00Z">
         <w:r>
           <w:rPr>
             <w:lang w:val="en-US"/>
@@ -3871,7 +4329,7 @@
           <w:t xml:space="preserve"> </w:t>
         </w:r>
       </w:ins>
-      <w:ins w:id="176" w:author="GUILLAUME DAUDIN" w:date="2022-11-22T10:02:00Z">
+      <w:ins w:id="179" w:author="GUILLAUME DAUDIN" w:date="2022-11-22T10:02:00Z">
         <w:r>
           <w:rPr>
             <w:lang w:val="en-US"/>
@@ -3879,7 +4337,7 @@
           <w:t>in which case the hypotheses to list are VSDO</w:t>
         </w:r>
       </w:ins>
-      <w:ins w:id="177" w:author="Klas Rönnbäck" w:date="2023-08-25T08:40:00Z">
+      <w:ins w:id="180" w:author="Klas Rönnbäck" w:date="2023-08-25T08:40:00Z">
         <w:r>
           <w:rPr>
             <w:lang w:val="en-US"/>
@@ -3887,8 +4345,8 @@
           <w:t>*</w:t>
         </w:r>
       </w:ins>
-      <w:ins w:id="178" w:author="GUILLAUME DAUDIN" w:date="2022-11-22T10:02:00Z">
-        <w:del w:id="179" w:author="Klas Rönnbäck" w:date="2023-08-25T08:40:00Z">
+      <w:ins w:id="181" w:author="GUILLAUME DAUDIN" w:date="2022-11-22T10:02:00Z">
+        <w:del w:id="182" w:author="Klas Rönnbäck" w:date="2023-08-25T08:40:00Z">
           <w:r>
             <w:rPr>
               <w:lang w:val="en-US"/>
@@ -3903,7 +4361,7 @@
           <w:t>VSDT)</w:t>
         </w:r>
       </w:ins>
-      <w:ins w:id="180" w:author="GUILLAUME DAUDIN" w:date="2022-11-22T10:03:00Z">
+      <w:ins w:id="183" w:author="GUILLAUME DAUDIN" w:date="2022-11-22T10:03:00Z">
         <w:r>
           <w:rPr>
             <w:lang w:val="en-US"/>
@@ -3911,8 +4369,8 @@
           <w:t>.</w:t>
         </w:r>
       </w:ins>
-      <w:ins w:id="181" w:author="Klas" w:date="2022-11-15T12:15:00Z">
-        <w:del w:id="182" w:author="GUILLAUME DAUDIN" w:date="2022-11-22T10:03:00Z">
+      <w:ins w:id="184" w:author="Klas" w:date="2022-11-15T12:15:00Z">
+        <w:del w:id="185" w:author="GUILLAUME DAUDIN" w:date="2022-11-22T10:03:00Z">
           <w:r>
             <w:rPr>
               <w:lang w:val="en-US"/>
@@ -3921,15 +4379,15 @@
           </w:r>
         </w:del>
       </w:ins>
-      <w:ins w:id="183" w:author="Klas" w:date="2022-11-15T12:16:00Z">
-        <w:del w:id="184" w:author="GUILLAUME DAUDIN" w:date="2022-11-22T10:03:00Z">
+      <w:ins w:id="186" w:author="Klas" w:date="2022-11-15T12:16:00Z">
+        <w:del w:id="187" w:author="GUILLAUME DAUDIN" w:date="2022-11-22T10:03:00Z">
           <w:r>
             <w:rPr>
               <w:lang w:val="en-US"/>
             </w:rPr>
             <w:delText xml:space="preserve">but alternative </w:delText>
           </w:r>
-          <w:commentRangeStart w:id="185"/>
+          <w:commentRangeStart w:id="188"/>
           <w:r>
             <w:rPr>
               <w:lang w:val="en-US"/>
@@ -3938,17 +4396,17 @@
           </w:r>
         </w:del>
       </w:ins>
-      <w:commentRangeEnd w:id="185"/>
-      <w:del w:id="186" w:author="GUILLAUME DAUDIN" w:date="2022-11-22T10:03:00Z">
+      <w:commentRangeEnd w:id="188"/>
+      <w:del w:id="189" w:author="GUILLAUME DAUDIN" w:date="2022-11-22T10:03:00Z">
         <w:r>
           <w:rPr>
             <w:rStyle w:val="Marquedecommentaire"/>
           </w:rPr>
-          <w:commentReference w:id="185"/>
+          <w:commentReference w:id="188"/>
         </w:r>
       </w:del>
-      <w:ins w:id="187" w:author="Klas" w:date="2022-11-15T12:16:00Z">
-        <w:del w:id="188" w:author="GUILLAUME DAUDIN" w:date="2022-11-22T10:03:00Z">
+      <w:ins w:id="190" w:author="Klas" w:date="2022-11-15T12:16:00Z">
+        <w:del w:id="191" w:author="GUILLAUME DAUDIN" w:date="2022-11-22T10:03:00Z">
           <w:r>
             <w:rPr>
               <w:lang w:val="en-US"/>
@@ -3957,8 +4415,8 @@
           </w:r>
         </w:del>
       </w:ins>
-      <w:ins w:id="189" w:author="Klas" w:date="2022-11-15T12:15:00Z">
-        <w:del w:id="190" w:author="GUILLAUME DAUDIN" w:date="2022-11-22T10:03:00Z">
+      <w:ins w:id="192" w:author="Klas" w:date="2022-11-15T12:15:00Z">
+        <w:del w:id="193" w:author="GUILLAUME DAUDIN" w:date="2022-11-22T10:03:00Z">
           <w:r>
             <w:rPr>
               <w:lang w:val="en-US"/>
@@ -3976,11 +4434,11 @@
           <w:numId w:val="14"/>
         </w:numPr>
         <w:rPr>
-          <w:ins w:id="191" w:author="Klas" w:date="2022-11-15T12:25:00Z"/>
-          <w:lang w:val="en-US"/>
-        </w:rPr>
-      </w:pPr>
-      <w:ins w:id="192" w:author="GUILLAUME DAUDIN" w:date="2022-10-20T16:07:00Z">
+          <w:ins w:id="194" w:author="Klas" w:date="2022-11-15T12:25:00Z"/>
+          <w:lang w:val="en-US"/>
+        </w:rPr>
+      </w:pPr>
+      <w:ins w:id="195" w:author="GUILLAUME DAUDIN" w:date="2022-10-20T16:07:00Z">
         <w:r>
           <w:rPr>
             <w:b/>
@@ -3989,7 +4447,7 @@
           <w:t>IN</w:t>
         </w:r>
       </w:ins>
-      <w:ins w:id="193" w:author="GUILLAUME DAUDIN" w:date="2022-11-24T12:29:00Z">
+      <w:ins w:id="196" w:author="GUILLAUME DAUDIN" w:date="2022-11-24T12:29:00Z">
         <w:r>
           <w:rPr>
             <w:b/>
@@ -3998,7 +4456,7 @@
           <w:t>V</w:t>
         </w:r>
       </w:ins>
-      <w:ins w:id="194" w:author="GUILLAUME DAUDIN" w:date="2022-10-20T16:06:00Z">
+      <w:ins w:id="197" w:author="GUILLAUME DAUDIN" w:date="2022-10-20T16:06:00Z">
         <w:r>
           <w:rPr>
             <w:b/>
@@ -4013,7 +4471,7 @@
           <w:t xml:space="preserve"> Insurance. Baseline </w:t>
         </w:r>
       </w:ins>
-      <w:ins w:id="195" w:author="GUILLAUME DAUDIN" w:date="2022-11-07T17:10:00Z">
+      <w:ins w:id="198" w:author="GUILLAUME DAUDIN" w:date="2022-11-07T17:10:00Z">
         <w:r>
           <w:rPr>
             <w:lang w:val="en-US"/>
@@ -4030,11 +4488,11 @@
           <w:numId w:val="14"/>
         </w:numPr>
         <w:rPr>
-          <w:ins w:id="196" w:author="GUILLAUME DAUDIN" w:date="2022-11-07T17:10:00Z"/>
-          <w:lang w:val="en-US"/>
-        </w:rPr>
-      </w:pPr>
-      <w:ins w:id="197" w:author="Klas" w:date="2022-11-15T12:25:00Z">
+          <w:ins w:id="199" w:author="GUILLAUME DAUDIN" w:date="2022-11-07T17:10:00Z"/>
+          <w:lang w:val="en-US"/>
+        </w:rPr>
+      </w:pPr>
+      <w:ins w:id="200" w:author="Klas" w:date="2022-11-15T12:25:00Z">
         <w:r>
           <w:rPr>
             <w:b/>
@@ -4043,7 +4501,7 @@
           <w:t>INT:</w:t>
         </w:r>
       </w:ins>
-      <w:ins w:id="198" w:author="Klas" w:date="2022-11-15T12:26:00Z">
+      <w:ins w:id="201" w:author="Klas" w:date="2022-11-15T12:26:00Z">
         <w:r>
           <w:rPr>
             <w:lang w:val="en-US"/>
@@ -4082,15 +4540,29 @@
           <w:t>Baseline is 0</w:t>
         </w:r>
       </w:ins>
-      <w:ins w:id="199" w:author="GUILLAUME DAUDIN" w:date="2022-11-22T10:13:00Z">
-        <w:r>
-          <w:rPr>
-            <w:lang w:val="en-US"/>
-          </w:rPr>
-          <w:t>. But the value to enter depends on available information (and might depend, eg, on IN</w:t>
-        </w:r>
-      </w:ins>
-      <w:ins w:id="200" w:author="Klas Rönnbäck" w:date="2023-08-25T08:40:00Z">
+      <w:ins w:id="202" w:author="GUILLAUME DAUDIN" w:date="2022-11-22T10:13:00Z">
+        <w:r>
+          <w:rPr>
+            <w:lang w:val="en-US"/>
+          </w:rPr>
+          <w:t xml:space="preserve">. But the value to enter depends on available information (and might depend, </w:t>
+        </w:r>
+        <w:proofErr w:type="spellStart"/>
+        <w:r>
+          <w:rPr>
+            <w:lang w:val="en-US"/>
+          </w:rPr>
+          <w:t>eg</w:t>
+        </w:r>
+        <w:proofErr w:type="spellEnd"/>
+        <w:r>
+          <w:rPr>
+            <w:lang w:val="en-US"/>
+          </w:rPr>
+          <w:t>, on IN</w:t>
+        </w:r>
+      </w:ins>
+      <w:ins w:id="203" w:author="Klas Rönnbäck" w:date="2023-08-25T08:40:00Z">
         <w:r>
           <w:rPr>
             <w:lang w:val="en-US"/>
@@ -4098,7 +4570,7 @@
           <w:t>V</w:t>
         </w:r>
       </w:ins>
-      <w:ins w:id="201" w:author="GUILLAUME DAUDIN" w:date="2022-11-22T10:13:00Z">
+      <w:ins w:id="204" w:author="GUILLAUME DAUDIN" w:date="2022-11-22T10:13:00Z">
         <w:r>
           <w:rPr>
             <w:lang w:val="en-US"/>
@@ -4106,7 +4578,7 @@
           <w:t>,  in which case the hypotheses to list are IN</w:t>
         </w:r>
       </w:ins>
-      <w:ins w:id="202" w:author="Klas Rönnbäck" w:date="2023-08-25T08:40:00Z">
+      <w:ins w:id="205" w:author="Klas Rönnbäck" w:date="2023-08-25T08:40:00Z">
         <w:r>
           <w:rPr>
             <w:lang w:val="en-US"/>
@@ -4120,8 +4592,8 @@
           <w:t>*</w:t>
         </w:r>
       </w:ins>
-      <w:ins w:id="203" w:author="GUILLAUME DAUDIN" w:date="2022-11-22T10:13:00Z">
-        <w:del w:id="204" w:author="Klas Rönnbäck" w:date="2023-08-25T08:40:00Z">
+      <w:ins w:id="206" w:author="GUILLAUME DAUDIN" w:date="2022-11-22T10:13:00Z">
+        <w:del w:id="207" w:author="Klas Rönnbäck" w:date="2023-08-25T08:40:00Z">
           <w:r>
             <w:rPr>
               <w:lang w:val="en-US"/>
@@ -4136,8 +4608,8 @@
           <w:t>INT).</w:t>
         </w:r>
       </w:ins>
-      <w:ins w:id="205" w:author="Klas" w:date="2022-11-15T12:26:00Z">
-        <w:del w:id="206" w:author="GUILLAUME DAUDIN" w:date="2022-11-22T10:13:00Z">
+      <w:ins w:id="208" w:author="Klas" w:date="2022-11-15T12:26:00Z">
+        <w:del w:id="209" w:author="GUILLAUME DAUDIN" w:date="2022-11-22T10:13:00Z">
           <w:r>
             <w:rPr>
               <w:lang w:val="en-US"/>
@@ -4155,11 +4627,12 @@
           <w:numId w:val="14"/>
         </w:numPr>
         <w:rPr>
-          <w:ins w:id="207" w:author="GUILLAUME DAUDIN" w:date="2022-11-22T10:03:00Z"/>
-          <w:lang w:val="en-US"/>
-        </w:rPr>
-      </w:pPr>
-      <w:ins w:id="208" w:author="GUILLAUME DAUDIN" w:date="2022-11-07T17:10:00Z">
+          <w:ins w:id="210" w:author="GUILLAUME DAUDIN" w:date="2022-11-22T10:03:00Z"/>
+          <w:lang w:val="en-US"/>
+        </w:rPr>
+      </w:pPr>
+      <w:proofErr w:type="gramStart"/>
+      <w:ins w:id="211" w:author="GUILLAUME DAUDIN" w:date="2022-11-07T17:10:00Z">
         <w:r>
           <w:rPr>
             <w:b/>
@@ -4168,7 +4641,7 @@
           <w:t>Other</w:t>
         </w:r>
       </w:ins>
-      <w:ins w:id="209" w:author="GUILLAUME DAUDIN" w:date="2022-11-07T17:11:00Z">
+      <w:ins w:id="212" w:author="GUILLAUME DAUDIN" w:date="2022-11-07T17:11:00Z">
         <w:r>
           <w:rPr>
             <w:b/>
@@ -4176,6 +4649,7 @@
           </w:rPr>
           <w:t xml:space="preserve"> :</w:t>
         </w:r>
+        <w:proofErr w:type="gramEnd"/>
         <w:r>
           <w:rPr>
             <w:lang w:val="en-US"/>
@@ -4183,7 +4657,7 @@
           <w:t xml:space="preserve"> For the rest</w:t>
         </w:r>
       </w:ins>
-      <w:ins w:id="210" w:author="GUILLAUME DAUDIN" w:date="2022-11-22T10:13:00Z">
+      <w:ins w:id="213" w:author="GUILLAUME DAUDIN" w:date="2022-11-22T10:13:00Z">
         <w:r>
           <w:rPr>
             <w:lang w:val="en-US"/>
@@ -4195,16 +4669,24 @@
     <w:p>
       <w:pPr>
         <w:rPr>
-          <w:ins w:id="211" w:author="GUILLAUME DAUDIN" w:date="2022-11-22T10:03:00Z"/>
-          <w:lang w:val="en-US"/>
-        </w:rPr>
-      </w:pPr>
-      <w:ins w:id="212" w:author="GUILLAUME DAUDIN" w:date="2022-11-22T10:03:00Z">
-        <w:r>
-          <w:rPr>
-            <w:lang w:val="en-US"/>
-          </w:rPr>
-          <w:t xml:space="preserve">Example : </w:t>
+          <w:ins w:id="214" w:author="GUILLAUME DAUDIN" w:date="2022-11-22T10:03:00Z"/>
+          <w:lang w:val="en-US"/>
+        </w:rPr>
+      </w:pPr>
+      <w:proofErr w:type="gramStart"/>
+      <w:ins w:id="215" w:author="GUILLAUME DAUDIN" w:date="2022-11-22T10:03:00Z">
+        <w:r>
+          <w:rPr>
+            <w:lang w:val="en-US"/>
+          </w:rPr>
+          <w:t>Example :</w:t>
+        </w:r>
+        <w:proofErr w:type="gramEnd"/>
+        <w:r>
+          <w:rPr>
+            <w:lang w:val="en-US"/>
+          </w:rPr>
+          <w:t xml:space="preserve"> </w:t>
         </w:r>
       </w:ins>
     </w:p>
@@ -4212,14 +4694,14 @@
       <w:pPr>
         <w:spacing w:line="240" w:lineRule="auto"/>
         <w:rPr>
-          <w:ins w:id="213" w:author="GUILLAUME DAUDIN" w:date="2022-11-22T10:03:00Z"/>
-          <w:lang w:val="en-US"/>
-        </w:rPr>
-        <w:pPrChange w:id="214" w:author="GUILLAUME DAUDIN" w:date="2022-11-22T10:06:00Z">
+          <w:ins w:id="216" w:author="GUILLAUME DAUDIN" w:date="2022-11-22T10:03:00Z"/>
+          <w:lang w:val="en-US"/>
+        </w:rPr>
+        <w:pPrChange w:id="217" w:author="GUILLAUME DAUDIN" w:date="2022-11-22T10:06:00Z">
           <w:pPr/>
         </w:pPrChange>
       </w:pPr>
-      <w:ins w:id="215" w:author="GUILLAUME DAUDIN" w:date="2022-11-22T10:03:00Z">
+      <w:ins w:id="218" w:author="GUILLAUME DAUDIN" w:date="2022-11-22T10:03:00Z">
         <w:r>
           <w:rPr>
             <w:lang w:val="en-US"/>
@@ -4227,7 +4709,7 @@
           <w:t xml:space="preserve">A ship makes two voyages. We know the value out </w:t>
         </w:r>
       </w:ins>
-      <w:ins w:id="216" w:author="GUILLAUME DAUDIN" w:date="2022-11-22T10:12:00Z">
+      <w:ins w:id="219" w:author="GUILLAUME DAUDIN" w:date="2022-11-22T10:12:00Z">
         <w:r>
           <w:rPr>
             <w:lang w:val="en-US"/>
@@ -4235,34 +4717,21 @@
           <w:t xml:space="preserve">for </w:t>
         </w:r>
       </w:ins>
-      <w:ins w:id="217" w:author="GUILLAUME DAUDIN" w:date="2022-11-22T10:03:00Z">
-        <w:r>
-          <w:rPr>
-            <w:lang w:val="en-US"/>
-          </w:rPr>
-          <w:t>the first voyage :</w:t>
-        </w:r>
-      </w:ins>
-    </w:p>
-    <w:p>
-      <w:pPr>
-        <w:spacing w:line="240" w:lineRule="auto"/>
-        <w:ind w:firstLine="1304"/>
-        <w:rPr>
-          <w:ins w:id="218" w:author="GUILLAUME DAUDIN" w:date="2022-11-22T10:03:00Z"/>
-          <w:lang w:val="en-US"/>
-        </w:rPr>
-        <w:pPrChange w:id="219" w:author="GUILLAUME DAUDIN" w:date="2022-11-22T10:06:00Z">
-          <w:pPr/>
-        </w:pPrChange>
-      </w:pPr>
       <w:ins w:id="220" w:author="GUILLAUME DAUDIN" w:date="2022-11-22T10:03:00Z">
         <w:r>
           <w:rPr>
             <w:lang w:val="en-US"/>
           </w:rPr>
-          <w:t>ship out : 100 -- no hypothesis : that is given by the data</w:t>
-        </w:r>
+          <w:t xml:space="preserve">the first </w:t>
+        </w:r>
+        <w:proofErr w:type="gramStart"/>
+        <w:r>
+          <w:rPr>
+            <w:lang w:val="en-US"/>
+          </w:rPr>
+          <w:t>voyage :</w:t>
+        </w:r>
+        <w:proofErr w:type="gramEnd"/>
       </w:ins>
     </w:p>
     <w:p>
@@ -4282,7 +4751,21 @@
           <w:rPr>
             <w:lang w:val="en-US"/>
           </w:rPr>
-          <w:t>ship in : 75 -- VSR</w:t>
+          <w:t xml:space="preserve">ship </w:t>
+        </w:r>
+        <w:proofErr w:type="gramStart"/>
+        <w:r>
+          <w:rPr>
+            <w:lang w:val="en-US"/>
+          </w:rPr>
+          <w:t>out :</w:t>
+        </w:r>
+        <w:proofErr w:type="gramEnd"/>
+        <w:r>
+          <w:rPr>
+            <w:lang w:val="en-US"/>
+          </w:rPr>
+          <w:t xml:space="preserve"> 100 -- no hypothesis : that is given by the data</w:t>
         </w:r>
       </w:ins>
     </w:p>
@@ -4303,7 +4786,21 @@
           <w:rPr>
             <w:lang w:val="en-US"/>
           </w:rPr>
-          <w:t>ship out second time : 75 -- VSR</w:t>
+          <w:t xml:space="preserve">ship </w:t>
+        </w:r>
+        <w:proofErr w:type="gramStart"/>
+        <w:r>
+          <w:rPr>
+            <w:lang w:val="en-US"/>
+          </w:rPr>
+          <w:t>in :</w:t>
+        </w:r>
+        <w:proofErr w:type="gramEnd"/>
+        <w:r>
+          <w:rPr>
+            <w:lang w:val="en-US"/>
+          </w:rPr>
+          <w:t> 75 -- VSR</w:t>
         </w:r>
       </w:ins>
     </w:p>
@@ -4312,21 +4809,70 @@
         <w:spacing w:line="240" w:lineRule="auto"/>
         <w:ind w:firstLine="1304"/>
         <w:rPr>
-          <w:ins w:id="227" w:author="GUILLAUME DAUDIN" w:date="2022-11-22T10:04:00Z"/>
+          <w:ins w:id="227" w:author="GUILLAUME DAUDIN" w:date="2022-11-22T10:03:00Z"/>
           <w:lang w:val="en-US"/>
         </w:rPr>
         <w:pPrChange w:id="228" w:author="GUILLAUME DAUDIN" w:date="2022-11-22T10:06:00Z">
+          <w:pPr/>
+        </w:pPrChange>
+      </w:pPr>
+      <w:ins w:id="229" w:author="GUILLAUME DAUDIN" w:date="2022-11-22T10:03:00Z">
+        <w:r>
+          <w:rPr>
+            <w:lang w:val="en-US"/>
+          </w:rPr>
+          <w:t xml:space="preserve">ship out second </w:t>
+        </w:r>
+        <w:proofErr w:type="gramStart"/>
+        <w:r>
+          <w:rPr>
+            <w:lang w:val="en-US"/>
+          </w:rPr>
+          <w:t>time :</w:t>
+        </w:r>
+        <w:proofErr w:type="gramEnd"/>
+        <w:r>
+          <w:rPr>
+            <w:lang w:val="en-US"/>
+          </w:rPr>
+          <w:t> 75 -- VSR</w:t>
+        </w:r>
+      </w:ins>
+    </w:p>
+    <w:p>
+      <w:pPr>
+        <w:spacing w:line="240" w:lineRule="auto"/>
+        <w:ind w:firstLine="1304"/>
+        <w:rPr>
+          <w:ins w:id="230" w:author="GUILLAUME DAUDIN" w:date="2022-11-22T10:04:00Z"/>
+          <w:lang w:val="en-US"/>
+        </w:rPr>
+        <w:pPrChange w:id="231" w:author="GUILLAUME DAUDIN" w:date="2022-11-22T10:06:00Z">
           <w:pPr>
             <w:ind w:firstLine="1304"/>
           </w:pPr>
         </w:pPrChange>
       </w:pPr>
-      <w:ins w:id="229" w:author="GUILLAUME DAUDIN" w:date="2022-11-22T10:03:00Z">
-        <w:r>
-          <w:rPr>
-            <w:lang w:val="en-US"/>
-          </w:rPr>
-          <w:t>ship in second time : 56,25 -- VSR2</w:t>
+      <w:ins w:id="232" w:author="GUILLAUME DAUDIN" w:date="2022-11-22T10:03:00Z">
+        <w:r>
+          <w:rPr>
+            <w:lang w:val="en-US"/>
+          </w:rPr>
+          <w:t xml:space="preserve">ship in second </w:t>
+        </w:r>
+        <w:proofErr w:type="gramStart"/>
+        <w:r>
+          <w:rPr>
+            <w:lang w:val="en-US"/>
+          </w:rPr>
+          <w:t>time :</w:t>
+        </w:r>
+        <w:proofErr w:type="gramEnd"/>
+        <w:r>
+          <w:rPr>
+            <w:lang w:val="en-US"/>
+          </w:rPr>
+          <w:t> 56,25 -- VSR2</w:t>
         </w:r>
       </w:ins>
     </w:p>
@@ -4334,7 +4880,7 @@
       <w:pPr>
         <w:ind w:firstLine="1304"/>
         <w:rPr>
-          <w:ins w:id="230" w:author="GUILLAUME DAUDIN" w:date="2022-11-22T10:04:00Z"/>
+          <w:ins w:id="233" w:author="GUILLAUME DAUDIN" w:date="2022-11-22T10:04:00Z"/>
           <w:lang w:val="en-US"/>
         </w:rPr>
       </w:pPr>
@@ -4342,27 +4888,6 @@
     <w:p>
       <w:pPr>
         <w:spacing w:line="240" w:lineRule="auto"/>
-        <w:rPr>
-          <w:ins w:id="231" w:author="GUILLAUME DAUDIN" w:date="2022-11-22T10:04:00Z"/>
-          <w:lang w:val="en-US"/>
-        </w:rPr>
-        <w:pPrChange w:id="232" w:author="GUILLAUME DAUDIN" w:date="2022-11-22T10:06:00Z">
-          <w:pPr/>
-        </w:pPrChange>
-      </w:pPr>
-      <w:ins w:id="233" w:author="GUILLAUME DAUDIN" w:date="2022-11-22T10:04:00Z">
-        <w:r>
-          <w:rPr>
-            <w:lang w:val="en-US"/>
-          </w:rPr>
-          <w:t>A ship makes two voyages. We know the value of other outlays for the first one (100)</w:t>
-        </w:r>
-      </w:ins>
-    </w:p>
-    <w:p>
-      <w:pPr>
-        <w:spacing w:line="240" w:lineRule="auto"/>
-        <w:ind w:firstLine="1304"/>
         <w:rPr>
           <w:ins w:id="234" w:author="GUILLAUME DAUDIN" w:date="2022-11-22T10:04:00Z"/>
           <w:lang w:val="en-US"/>
@@ -4376,7 +4901,7 @@
           <w:rPr>
             <w:lang w:val="en-US"/>
           </w:rPr>
-          <w:t>ship out: 17 -- VSDO</w:t>
+          <w:t>A ship makes two voyages. We know the value of other outlays for the first one (100)</w:t>
         </w:r>
       </w:ins>
     </w:p>
@@ -4388,7 +4913,7 @@
           <w:ins w:id="237" w:author="GUILLAUME DAUDIN" w:date="2022-11-22T10:04:00Z"/>
           <w:lang w:val="en-US"/>
         </w:rPr>
-        <w:pPrChange w:id="238" w:author="GUILLAUME DAUDIN" w:date="2022-11-22T10:13:00Z">
+        <w:pPrChange w:id="238" w:author="GUILLAUME DAUDIN" w:date="2022-11-22T10:06:00Z">
           <w:pPr/>
         </w:pPrChange>
       </w:pPr>
@@ -4397,19 +4922,7 @@
           <w:rPr>
             <w:lang w:val="en-US"/>
           </w:rPr>
-          <w:t>ship in: 12.75 --</w:t>
-        </w:r>
-        <w:r>
-          <w:rPr>
-            <w:lang w:val="en-US"/>
-          </w:rPr>
-          <w:t xml:space="preserve"> </w:t>
-        </w:r>
-        <w:r>
-          <w:rPr>
-            <w:lang w:val="en-US"/>
-          </w:rPr>
-          <w:t>VSDO+VSR</w:t>
+          <w:t>ship out: 17 -- VSDO</w:t>
         </w:r>
       </w:ins>
     </w:p>
@@ -4421,7 +4934,7 @@
           <w:ins w:id="240" w:author="GUILLAUME DAUDIN" w:date="2022-11-22T10:04:00Z"/>
           <w:lang w:val="en-US"/>
         </w:rPr>
-        <w:pPrChange w:id="241" w:author="GUILLAUME DAUDIN" w:date="2022-11-22T10:06:00Z">
+        <w:pPrChange w:id="241" w:author="GUILLAUME DAUDIN" w:date="2022-11-22T10:13:00Z">
           <w:pPr/>
         </w:pPrChange>
       </w:pPr>
@@ -4430,7 +4943,33 @@
           <w:rPr>
             <w:lang w:val="en-US"/>
           </w:rPr>
-          <w:t>ship out second time: 12.75 -- VSDO+VSR</w:t>
+          <w:t xml:space="preserve">ship </w:t>
+        </w:r>
+        <w:proofErr w:type="gramStart"/>
+        <w:r>
+          <w:rPr>
+            <w:lang w:val="en-US"/>
+          </w:rPr>
+          <w:t>in:</w:t>
+        </w:r>
+        <w:proofErr w:type="gramEnd"/>
+        <w:r>
+          <w:rPr>
+            <w:lang w:val="en-US"/>
+          </w:rPr>
+          <w:t xml:space="preserve"> 12.75 --</w:t>
+        </w:r>
+        <w:r>
+          <w:rPr>
+            <w:lang w:val="en-US"/>
+          </w:rPr>
+          <w:t xml:space="preserve"> </w:t>
+        </w:r>
+        <w:r>
+          <w:rPr>
+            <w:lang w:val="en-US"/>
+          </w:rPr>
+          <w:t>VSDO+VSR</w:t>
         </w:r>
       </w:ins>
     </w:p>
@@ -4443,12 +4982,33 @@
           <w:lang w:val="en-US"/>
         </w:rPr>
         <w:pPrChange w:id="244" w:author="GUILLAUME DAUDIN" w:date="2022-11-22T10:06:00Z">
+          <w:pPr/>
+        </w:pPrChange>
+      </w:pPr>
+      <w:ins w:id="245" w:author="GUILLAUME DAUDIN" w:date="2022-11-22T10:04:00Z">
+        <w:r>
+          <w:rPr>
+            <w:lang w:val="en-US"/>
+          </w:rPr>
+          <w:t>ship out second time: 12.75 -- VSDO+VSR</w:t>
+        </w:r>
+      </w:ins>
+    </w:p>
+    <w:p>
+      <w:pPr>
+        <w:spacing w:line="240" w:lineRule="auto"/>
+        <w:ind w:firstLine="1304"/>
+        <w:rPr>
+          <w:ins w:id="246" w:author="GUILLAUME DAUDIN" w:date="2022-11-22T10:04:00Z"/>
+          <w:lang w:val="en-US"/>
+        </w:rPr>
+        <w:pPrChange w:id="247" w:author="GUILLAUME DAUDIN" w:date="2022-11-22T10:06:00Z">
           <w:pPr>
             <w:ind w:firstLine="1304"/>
           </w:pPr>
         </w:pPrChange>
       </w:pPr>
-      <w:ins w:id="245" w:author="GUILLAUME DAUDIN" w:date="2022-11-22T10:04:00Z">
+      <w:ins w:id="248" w:author="GUILLAUME DAUDIN" w:date="2022-11-22T10:04:00Z">
         <w:r>
           <w:rPr>
             <w:lang w:val="en-US"/>
@@ -4461,7 +5021,7 @@
       <w:pPr>
         <w:ind w:firstLine="1304"/>
         <w:rPr>
-          <w:ins w:id="246" w:author="GUILLAUME DAUDIN" w:date="2022-11-22T10:05:00Z"/>
+          <w:ins w:id="249" w:author="GUILLAUME DAUDIN" w:date="2022-11-22T10:05:00Z"/>
           <w:lang w:val="en-US"/>
         </w:rPr>
       </w:pPr>
@@ -4470,14 +5030,14 @@
       <w:pPr>
         <w:spacing w:line="240" w:lineRule="auto"/>
         <w:rPr>
-          <w:ins w:id="247" w:author="GUILLAUME DAUDIN" w:date="2022-11-22T10:05:00Z"/>
-          <w:lang w:val="en-US"/>
-        </w:rPr>
-        <w:pPrChange w:id="248" w:author="GUILLAUME DAUDIN" w:date="2022-11-22T10:06:00Z">
+          <w:ins w:id="250" w:author="GUILLAUME DAUDIN" w:date="2022-11-22T10:05:00Z"/>
+          <w:lang w:val="en-US"/>
+        </w:rPr>
+        <w:pPrChange w:id="251" w:author="GUILLAUME DAUDIN" w:date="2022-11-22T10:06:00Z">
           <w:pPr/>
         </w:pPrChange>
       </w:pPr>
-      <w:ins w:id="249" w:author="GUILLAUME DAUDIN" w:date="2022-11-22T10:05:00Z">
+      <w:ins w:id="252" w:author="GUILLAUME DAUDIN" w:date="2022-11-22T10:05:00Z">
         <w:r>
           <w:rPr>
             <w:lang w:val="en-US"/>
@@ -4485,7 +5045,7 @@
           <w:t xml:space="preserve">Idem, but we do not know if the value of the ship is already included in the returns </w:t>
         </w:r>
       </w:ins>
-      <w:ins w:id="250" w:author="GUILLAUME DAUDIN" w:date="2022-11-22T10:12:00Z">
+      <w:ins w:id="253" w:author="GUILLAUME DAUDIN" w:date="2022-11-22T10:12:00Z">
         <w:r>
           <w:rPr>
             <w:lang w:val="en-US"/>
@@ -4493,35 +5053,12 @@
           <w:t xml:space="preserve">of the second voyage </w:t>
         </w:r>
       </w:ins>
-      <w:ins w:id="251" w:author="GUILLAUME DAUDIN" w:date="2022-11-22T10:05:00Z">
+      <w:ins w:id="254" w:author="GUILLAUME DAUDIN" w:date="2022-11-22T10:05:00Z">
         <w:r>
           <w:rPr>
             <w:lang w:val="en-US"/>
           </w:rPr>
           <w:t>or not</w:t>
-        </w:r>
-      </w:ins>
-    </w:p>
-    <w:p>
-      <w:pPr>
-        <w:spacing w:line="240" w:lineRule="auto"/>
-        <w:ind w:firstLine="1304"/>
-        <w:rPr>
-          <w:ins w:id="252" w:author="GUILLAUME DAUDIN" w:date="2022-11-22T10:05:00Z"/>
-          <w:lang w:val="en-US"/>
-        </w:rPr>
-        <w:pPrChange w:id="253" w:author="GUILLAUME DAUDIN" w:date="2022-11-22T10:06:00Z">
-          <w:pPr>
-            <w:ind w:firstLine="1304"/>
-          </w:pPr>
-        </w:pPrChange>
-      </w:pPr>
-      <w:ins w:id="254" w:author="GUILLAUME DAUDIN" w:date="2022-11-22T10:05:00Z">
-        <w:r>
-          <w:rPr>
-            <w:lang w:val="en-US"/>
-          </w:rPr>
-          <w:t>ship out: 17 -- VSDO</w:t>
         </w:r>
       </w:ins>
     </w:p>
@@ -4544,19 +5081,7 @@
           <w:rPr>
             <w:lang w:val="en-US"/>
           </w:rPr>
-          <w:t>ship in: 12.75 --</w:t>
-        </w:r>
-        <w:r>
-          <w:rPr>
-            <w:lang w:val="en-US"/>
-          </w:rPr>
-          <w:t xml:space="preserve"> </w:t>
-        </w:r>
-        <w:r>
-          <w:rPr>
-            <w:lang w:val="en-US"/>
-          </w:rPr>
-          <w:t>VSDO+VSR</w:t>
+          <w:t>ship out: 17 -- VSDO</w:t>
         </w:r>
       </w:ins>
     </w:p>
@@ -4579,7 +5104,33 @@
           <w:rPr>
             <w:lang w:val="en-US"/>
           </w:rPr>
-          <w:t>ship out second time: 12.75 -- VSDO+VSR</w:t>
+          <w:t xml:space="preserve">ship </w:t>
+        </w:r>
+        <w:proofErr w:type="gramStart"/>
+        <w:r>
+          <w:rPr>
+            <w:lang w:val="en-US"/>
+          </w:rPr>
+          <w:t>in:</w:t>
+        </w:r>
+        <w:proofErr w:type="gramEnd"/>
+        <w:r>
+          <w:rPr>
+            <w:lang w:val="en-US"/>
+          </w:rPr>
+          <w:t xml:space="preserve"> 12.75 --</w:t>
+        </w:r>
+        <w:r>
+          <w:rPr>
+            <w:lang w:val="en-US"/>
+          </w:rPr>
+          <w:t xml:space="preserve"> </w:t>
+        </w:r>
+        <w:r>
+          <w:rPr>
+            <w:lang w:val="en-US"/>
+          </w:rPr>
+          <w:t>VSDO+VSR</w:t>
         </w:r>
       </w:ins>
     </w:p>
@@ -4602,6 +5153,29 @@
           <w:rPr>
             <w:lang w:val="en-US"/>
           </w:rPr>
+          <w:t>ship out second time: 12.75 -- VSDO+VSR</w:t>
+        </w:r>
+      </w:ins>
+    </w:p>
+    <w:p>
+      <w:pPr>
+        <w:spacing w:line="240" w:lineRule="auto"/>
+        <w:ind w:firstLine="1304"/>
+        <w:rPr>
+          <w:ins w:id="264" w:author="GUILLAUME DAUDIN" w:date="2022-11-22T10:05:00Z"/>
+          <w:lang w:val="en-US"/>
+        </w:rPr>
+        <w:pPrChange w:id="265" w:author="GUILLAUME DAUDIN" w:date="2022-11-22T10:06:00Z">
+          <w:pPr>
+            <w:ind w:firstLine="1304"/>
+          </w:pPr>
+        </w:pPrChange>
+      </w:pPr>
+      <w:ins w:id="266" w:author="GUILLAUME DAUDIN" w:date="2022-11-22T10:05:00Z">
+        <w:r>
+          <w:rPr>
+            <w:lang w:val="en-US"/>
+          </w:rPr>
           <w:lastRenderedPageBreak/>
           <w:t>ship in second time: 9.56 -- VSDO+VSR+VSR</w:t>
         </w:r>
@@ -4616,19 +5190,19 @@
     <w:p>
       <w:pPr>
         <w:rPr>
-          <w:ins w:id="264" w:author="GUILLAUME DAUDIN" w:date="2022-11-22T10:05:00Z"/>
-          <w:lang w:val="en-US"/>
-        </w:rPr>
-      </w:pPr>
-    </w:p>
-    <w:p>
-      <w:pPr>
-        <w:rPr>
-          <w:ins w:id="265" w:author="GUILLAUME DAUDIN" w:date="2022-11-22T10:03:00Z"/>
-          <w:lang w:val="en-US"/>
-        </w:rPr>
-      </w:pPr>
-      <w:ins w:id="266" w:author="GUILLAUME DAUDIN" w:date="2022-11-22T10:05:00Z">
+          <w:ins w:id="267" w:author="GUILLAUME DAUDIN" w:date="2022-11-22T10:05:00Z"/>
+          <w:lang w:val="en-US"/>
+        </w:rPr>
+      </w:pPr>
+    </w:p>
+    <w:p>
+      <w:pPr>
+        <w:rPr>
+          <w:ins w:id="268" w:author="GUILLAUME DAUDIN" w:date="2022-11-22T10:03:00Z"/>
+          <w:lang w:val="en-US"/>
+        </w:rPr>
+      </w:pPr>
+      <w:ins w:id="269" w:author="GUILLAUME DAUDIN" w:date="2022-11-22T10:05:00Z">
         <w:r>
           <w:rPr>
             <w:lang w:val="en-US"/>
@@ -4642,7 +5216,7 @@
         <w:rPr>
           <w:lang w:val="en-US"/>
         </w:rPr>
-        <w:pPrChange w:id="267" w:author="GUILLAUME DAUDIN" w:date="2022-11-22T10:03:00Z">
+        <w:pPrChange w:id="270" w:author="GUILLAUME DAUDIN" w:date="2022-11-22T10:03:00Z">
           <w:pPr>
             <w:pStyle w:val="Paragraphedeliste"/>
             <w:numPr>
@@ -4946,7 +5520,7 @@
 
 <file path=word/comments.xml><?xml version="1.0" encoding="utf-8"?>
 <w:comments xmlns:wpc="http://schemas.microsoft.com/office/word/2010/wordprocessingCanvas" xmlns:cx="http://schemas.microsoft.com/office/drawing/2014/chartex" xmlns:cx1="http://schemas.microsoft.com/office/drawing/2015/9/8/chartex" xmlns:cx2="http://schemas.microsoft.com/office/drawing/2015/10/21/chartex" xmlns:cx3="http://schemas.microsoft.com/office/drawing/2016/5/9/chartex" xmlns:cx4="http://schemas.microsoft.com/office/drawing/2016/5/10/chartex" xmlns:cx5="http://schemas.microsoft.com/office/drawing/2016/5/11/chartex" xmlns:cx6="http://schemas.microsoft.com/office/drawing/2016/5/12/chartex" xmlns:cx7="http://schemas.microsoft.com/office/drawing/2016/5/13/chartex" xmlns:cx8="http://schemas.microsoft.com/office/drawing/2016/5/14/chartex" xmlns:mc="http://schemas.openxmlformats.org/markup-compatibility/2006" xmlns:aink="http://schemas.microsoft.com/office/drawing/2016/ink" xmlns:am3d="http://schemas.microsoft.com/office/drawing/2017/model3d" xmlns:o="urn:schemas-microsoft-com:office:office" xmlns:r="http://schemas.openxmlformats.org/officeDocument/2006/relationships" xmlns:m="http://schemas.openxmlformats.org/officeDocument/2006/math" xmlns:v="urn:schemas-microsoft-com:vml" xmlns:wp14="http://schemas.microsoft.com/office/word/2010/wordprocessingDrawing" xmlns:wp="http://schemas.openxmlformats.org/drawingml/2006/wordprocessingDrawing" xmlns:w10="urn:schemas-microsoft-com:office:word" xmlns:w="http://schemas.openxmlformats.org/wordprocessingml/2006/main" xmlns:w14="http://schemas.microsoft.com/office/word/2010/wordml" xmlns:w15="http://schemas.microsoft.com/office/word/2012/wordml" xmlns:w16cex="http://schemas.microsoft.com/office/word/2018/wordml/cex" xmlns:w16cid="http://schemas.microsoft.com/office/word/2016/wordml/cid" xmlns:w16="http://schemas.microsoft.com/office/word/2018/wordml" xmlns:w16se="http://schemas.microsoft.com/office/word/2015/wordml/symex" xmlns:wpg="http://schemas.microsoft.com/office/word/2010/wordprocessingGroup" xmlns:wpi="http://schemas.microsoft.com/office/word/2010/wordprocessingInk" xmlns:wne="http://schemas.microsoft.com/office/word/2006/wordml" xmlns:wps="http://schemas.microsoft.com/office/word/2010/wordprocessingShape" mc:Ignorable="w14 w15 w16se w16cid w16 w16cex wp14">
-  <w:comment w:id="103" w:author="GUILLAUME DAUDIN" w:date="2022-11-18T11:47:00Z" w:initials="GD">
+  <w:comment w:id="106" w:author="GUILLAUME DAUDIN" w:date="2022-11-18T11:47:00Z" w:initials="GD">
     <w:p>
       <w:pPr>
         <w:pStyle w:val="Commentaire"/>
@@ -4974,7 +5548,7 @@
       </w:r>
     </w:p>
   </w:comment>
-  <w:comment w:id="112" w:author="GUILLAUME DAUDIN" w:date="2022-11-18T11:49:00Z" w:initials="GD">
+  <w:comment w:id="115" w:author="GUILLAUME DAUDIN" w:date="2022-11-18T11:49:00Z" w:initials="GD">
     <w:p>
       <w:pPr>
         <w:pStyle w:val="Commentaire"/>
@@ -4996,7 +5570,7 @@
       </w:r>
     </w:p>
   </w:comment>
-  <w:comment w:id="167" w:author="GUILLAUME DAUDIN" w:date="2022-11-18T11:50:00Z" w:initials="GD">
+  <w:comment w:id="170" w:author="GUILLAUME DAUDIN" w:date="2022-11-18T11:50:00Z" w:initials="GD">
     <w:p>
       <w:pPr>
         <w:pStyle w:val="Commentaire"/>
@@ -5024,7 +5598,7 @@
       </w:r>
     </w:p>
   </w:comment>
-  <w:comment w:id="185" w:author="GUILLAUME DAUDIN" w:date="2022-11-18T11:51:00Z" w:initials="GD">
+  <w:comment w:id="188" w:author="GUILLAUME DAUDIN" w:date="2022-11-18T11:51:00Z" w:initials="GD">
     <w:p>
       <w:pPr>
         <w:pStyle w:val="Commentaire"/>

</xml_diff>